<commit_message>
Arbeitsjournal eintrag für 29.03
</commit_message>
<xml_diff>
--- a/arbeitsjournal/Arbeitsjournale.docx
+++ b/arbeitsjournal/Arbeitsjournale.docx
@@ -342,7 +342,10 @@
               <w:cnfStyle w:val="000000100000" w:firstRow="0" w:lastRow="0" w:firstColumn="0" w:lastColumn="0" w:oddVBand="0" w:evenVBand="0" w:oddHBand="1" w:evenHBand="0" w:firstRowFirstColumn="0" w:firstRowLastColumn="0" w:lastRowFirstColumn="0" w:lastRowLastColumn="0"/>
             </w:pPr>
             <w:r>
-              <w:t xml:space="preserve">2 </w:t>
+              <w:t>2</w:t>
+            </w:r>
+            <w:r>
+              <w:t xml:space="preserve"> </w:t>
             </w:r>
             <w:proofErr w:type="spellStart"/>
             <w:r>
@@ -424,7 +427,10 @@
               <w:cnfStyle w:val="000000000000" w:firstRow="0" w:lastRow="0" w:firstColumn="0" w:lastColumn="0" w:oddVBand="0" w:evenVBand="0" w:oddHBand="0" w:evenHBand="0" w:firstRowFirstColumn="0" w:firstRowLastColumn="0" w:lastRowFirstColumn="0" w:lastRowLastColumn="0"/>
             </w:pPr>
             <w:r>
-              <w:t xml:space="preserve">2 </w:t>
+              <w:t>2</w:t>
+            </w:r>
+            <w:r>
+              <w:t xml:space="preserve"> </w:t>
             </w:r>
             <w:proofErr w:type="spellStart"/>
             <w:r>
@@ -442,7 +448,10 @@
               <w:cnfStyle w:val="000000000000" w:firstRow="0" w:lastRow="0" w:firstColumn="0" w:lastColumn="0" w:oddVBand="0" w:evenVBand="0" w:oddHBand="0" w:evenHBand="0" w:firstRowFirstColumn="0" w:firstRowLastColumn="0" w:lastRowFirstColumn="0" w:lastRowLastColumn="0"/>
             </w:pPr>
             <w:r>
-              <w:t xml:space="preserve">0 </w:t>
+              <w:t>0</w:t>
+            </w:r>
+            <w:r>
+              <w:t xml:space="preserve"> </w:t>
             </w:r>
             <w:proofErr w:type="spellStart"/>
             <w:r>
@@ -503,7 +512,10 @@
               <w:cnfStyle w:val="000000100000" w:firstRow="0" w:lastRow="0" w:firstColumn="0" w:lastColumn="0" w:oddVBand="0" w:evenVBand="0" w:oddHBand="1" w:evenHBand="0" w:firstRowFirstColumn="0" w:firstRowLastColumn="0" w:lastRowFirstColumn="0" w:lastRowLastColumn="0"/>
             </w:pPr>
             <w:r>
-              <w:t xml:space="preserve">2 </w:t>
+              <w:t>1</w:t>
+            </w:r>
+            <w:r>
+              <w:t xml:space="preserve"> </w:t>
             </w:r>
             <w:proofErr w:type="spellStart"/>
             <w:r>
@@ -524,7 +536,10 @@
               <w:cnfStyle w:val="000000100000" w:firstRow="0" w:lastRow="0" w:firstColumn="0" w:lastColumn="0" w:oddVBand="0" w:evenVBand="0" w:oddHBand="1" w:evenHBand="0" w:firstRowFirstColumn="0" w:firstRowLastColumn="0" w:lastRowFirstColumn="0" w:lastRowLastColumn="0"/>
             </w:pPr>
             <w:r>
-              <w:t xml:space="preserve">1 </w:t>
+              <w:t>1</w:t>
+            </w:r>
+            <w:r>
+              <w:t xml:space="preserve"> </w:t>
             </w:r>
             <w:proofErr w:type="spellStart"/>
             <w:r>
@@ -545,7 +560,10 @@
               <w:cnfStyle w:val="000000100000" w:firstRow="0" w:lastRow="0" w:firstColumn="0" w:lastColumn="0" w:oddVBand="0" w:evenVBand="0" w:oddHBand="1" w:evenHBand="0" w:firstRowFirstColumn="0" w:firstRowLastColumn="0" w:lastRowFirstColumn="0" w:lastRowLastColumn="0"/>
             </w:pPr>
             <w:r>
-              <w:t xml:space="preserve">-1 </w:t>
+              <w:t>0</w:t>
+            </w:r>
+            <w:r>
+              <w:t xml:space="preserve"> </w:t>
             </w:r>
             <w:proofErr w:type="spellStart"/>
             <w:r>
@@ -637,7 +655,10 @@
               <w:cnfStyle w:val="000000000000" w:firstRow="0" w:lastRow="0" w:firstColumn="0" w:lastColumn="0" w:oddVBand="0" w:evenVBand="0" w:oddHBand="0" w:evenHBand="0" w:firstRowFirstColumn="0" w:firstRowLastColumn="0" w:lastRowFirstColumn="0" w:lastRowLastColumn="0"/>
             </w:pPr>
             <w:r>
-              <w:t xml:space="preserve">-1 </w:t>
+              <w:t>0</w:t>
+            </w:r>
+            <w:r>
+              <w:t xml:space="preserve"> </w:t>
             </w:r>
             <w:proofErr w:type="spellStart"/>
             <w:r>
@@ -705,8 +726,22 @@
       <w:proofErr w:type="spellEnd"/>
     </w:p>
     <w:p>
-      <w:r>
-        <w:t>Lorem Ipsum</w:t>
+      <w:pPr>
+        <w:rPr>
+          <w:lang w:val="de-CH"/>
+        </w:rPr>
+      </w:pPr>
+      <w:r>
+        <w:rPr>
+          <w:lang w:val="de-CH"/>
+        </w:rPr>
+        <w:t>Die I</w:t>
+      </w:r>
+      <w:r>
+        <w:rPr>
+          <w:lang w:val="de-CH"/>
+        </w:rPr>
+        <w:t>PA begann mit der Erstellung des detaillierten Projektplans. Dies konnte ich gut und schnell während zwei Stunden machen, da ich vor der IPA schon Erfahrungen mit Microsoft Projekt sammeln konnte.</w:t>
       </w:r>
     </w:p>
     <w:p>
@@ -761,19 +796,25 @@
           <w:lang w:val="de-CH"/>
         </w:rPr>
       </w:pPr>
+      <w:r>
+        <w:rPr>
+          <w:lang w:val="de-CH"/>
+        </w:rPr>
+        <w:t xml:space="preserve">Dieser Task war sehr leicht, da man einfach nur Texte kopieren und einfügen musste. Ich habe die Texte eins zu eins gleich gelassen, ausser, dass ich aus den Auflistungen normale </w:t>
+      </w:r>
       <w:proofErr w:type="spellStart"/>
       <w:r>
         <w:rPr>
           <w:lang w:val="de-CH"/>
         </w:rPr>
-        <w:t>Lorem</w:t>
+        <w:t>LaTeX</w:t>
       </w:r>
       <w:proofErr w:type="spellEnd"/>
       <w:r>
         <w:rPr>
           <w:lang w:val="de-CH"/>
         </w:rPr>
-        <w:t xml:space="preserve"> Ipsum</w:t>
+        <w:t xml:space="preserve"> Auflistungen gemacht habe. Ich hoffe dies entpuppt sich später nicht als Problem.</w:t>
       </w:r>
     </w:p>
     <w:p>
@@ -828,19 +869,25 @@
           <w:lang w:val="de-CH"/>
         </w:rPr>
       </w:pPr>
+      <w:r>
+        <w:rPr>
+          <w:lang w:val="de-CH"/>
+        </w:rPr>
+        <w:t xml:space="preserve">Als nächstes sollte ich die Projektmanagementmethode beschreiben. Ich habe mich im Vorfeld bewusst auf die Wasserfallmethode entschieden, da das Ziel und die Aufgaben klar sind in diesem Auftrag. Trotzdem habe ich im ersten Teil nochmals beschrieben, wieso ich zu dieser Entscheidung kam, mithilfe der </w:t>
+      </w:r>
       <w:proofErr w:type="spellStart"/>
       <w:r>
         <w:rPr>
           <w:lang w:val="de-CH"/>
         </w:rPr>
-        <w:t>Lorem</w:t>
+        <w:t>Staceymatrix</w:t>
       </w:r>
       <w:proofErr w:type="spellEnd"/>
       <w:r>
         <w:rPr>
           <w:lang w:val="de-CH"/>
         </w:rPr>
-        <w:t xml:space="preserve"> Ipsum</w:t>
+        <w:t>. Darauf folgte dann mein Wasserfall mit passenden Erklärungen, was zu welchem Abschnitt dazugehört.</w:t>
       </w:r>
     </w:p>
     <w:p>
@@ -910,19 +957,35 @@
           <w:lang w:val="de-CH"/>
         </w:rPr>
       </w:pPr>
-      <w:proofErr w:type="spellStart"/>
-      <w:r>
-        <w:rPr>
-          <w:lang w:val="de-CH"/>
-        </w:rPr>
-        <w:t>Lorem</w:t>
-      </w:r>
-      <w:proofErr w:type="spellEnd"/>
-      <w:r>
-        <w:rPr>
-          <w:lang w:val="de-CH"/>
-        </w:rPr>
-        <w:t xml:space="preserve"> Ipsum</w:t>
+      <w:r>
+        <w:rPr>
+          <w:lang w:val="de-CH"/>
+        </w:rPr>
+        <w:t xml:space="preserve">In diesem Abschnitt habe ich sehr ausführlich beschrieben wie das Systemaussieht und aus welchen Teilsystemen es besteht. Ich bin mir nicht ganz sicher ob ich </w:t>
+      </w:r>
+      <w:r>
+        <w:rPr>
+          <w:lang w:val="de-CH"/>
+        </w:rPr>
+        <w:t>bei</w:t>
+      </w:r>
+      <w:r>
+        <w:rPr>
+          <w:lang w:val="de-CH"/>
+        </w:rPr>
+        <w:t xml:space="preserve"> jedem Abschnitt so in die Tiefe musste, wie ich es ging. Da es allerdings </w:t>
+      </w:r>
+      <w:r>
+        <w:rPr>
+          <w:lang w:val="de-CH"/>
+        </w:rPr>
+        <w:t>zeitlich</w:t>
+      </w:r>
+      <w:r>
+        <w:rPr>
+          <w:lang w:val="de-CH"/>
+        </w:rPr>
+        <w:t xml:space="preserve"> passt, gebe ich mich zufrieden</w:t>
       </w:r>
     </w:p>
     <w:p>
@@ -977,19 +1040,11 @@
           <w:lang w:val="de-CH"/>
         </w:rPr>
       </w:pPr>
-      <w:proofErr w:type="spellStart"/>
-      <w:r>
-        <w:rPr>
-          <w:lang w:val="de-CH"/>
-        </w:rPr>
-        <w:t>Lorem</w:t>
-      </w:r>
-      <w:proofErr w:type="spellEnd"/>
-      <w:r>
-        <w:rPr>
-          <w:lang w:val="de-CH"/>
-        </w:rPr>
-        <w:t xml:space="preserve"> Ipsum</w:t>
+      <w:r>
+        <w:rPr>
+          <w:lang w:val="de-CH"/>
+        </w:rPr>
+        <w:t>Diesen Task gilt es heute anzufangen, sodass es mir morgen sicherlich in einer Stunde fertig reicht. Ich konnte mich bei einigen Punkten auf die ausführliche Erklärung des vorherigen Kapitels beziehen, was das Ganze etwas einfacher machte.</w:t>
       </w:r>
     </w:p>
     <w:p>
@@ -1017,19 +1072,17 @@
           <w:lang w:val="de-CH"/>
         </w:rPr>
       </w:pPr>
-      <w:proofErr w:type="spellStart"/>
-      <w:r>
-        <w:rPr>
-          <w:lang w:val="de-CH"/>
-        </w:rPr>
-        <w:t>Lorem</w:t>
-      </w:r>
-      <w:proofErr w:type="spellEnd"/>
-      <w:r>
-        <w:rPr>
-          <w:lang w:val="de-CH"/>
-        </w:rPr>
-        <w:t xml:space="preserve"> Ipsum</w:t>
+      <w:r>
+        <w:rPr>
+          <w:lang w:val="de-CH"/>
+        </w:rPr>
+        <w:t>Ich stand gestern Abend und heute Morgen sehr unter Stress, da ich nicht genau wusste, was mich erwartet oder ob ich unerwarteten Problemen entgegnen werde. Nun, am Ende des ersten Tages bin ich beruhigt und zufrieden mit meinem Fortschritt.</w:t>
+      </w:r>
+      <w:r>
+        <w:rPr>
+          <w:lang w:val="de-CH"/>
+        </w:rPr>
+        <w:t xml:space="preserve"> Mir ist allerdings aufgefallen, dass ich das Namenskonzept und die Erstellung von User Stories im Projektplan vergessen habe und morgen noch nachführen muss.</w:t>
       </w:r>
     </w:p>
     <w:p>
@@ -1039,7 +1092,13 @@
         </w:rPr>
       </w:pPr>
     </w:p>
-    <w:p/>
+    <w:p>
+      <w:pPr>
+        <w:rPr>
+          <w:lang w:val="de-CH"/>
+        </w:rPr>
+      </w:pPr>
+    </w:p>
     <w:p>
       <w:pPr>
         <w:spacing w:line="240" w:lineRule="auto"/>

</xml_diff>

<commit_message>
Update Projektplan & arbeitsjournal für heute
</commit_message>
<xml_diff>
--- a/arbeitsjournal/Arbeitsjournale.docx
+++ b/arbeitsjournal/Arbeitsjournale.docx
@@ -964,21 +964,7 @@
         <w:rPr>
           <w:lang w:val="de-CH"/>
         </w:rPr>
-        <w:t xml:space="preserve">In diesem Abschnitt habe ich sehr ausführlich beschrieben wie das Systemaussieht und aus welchen Teilsystemen es besteht. Ich bin mir nicht ganz </w:t>
-      </w:r>
-      <w:proofErr w:type="gramStart"/>
-      <w:r>
-        <w:rPr>
-          <w:lang w:val="de-CH"/>
-        </w:rPr>
-        <w:t>sicher</w:t>
-      </w:r>
-      <w:proofErr w:type="gramEnd"/>
-      <w:r>
-        <w:rPr>
-          <w:lang w:val="de-CH"/>
-        </w:rPr>
-        <w:t xml:space="preserve"> ob ich </w:t>
+        <w:t xml:space="preserve">In diesem Abschnitt habe ich sehr ausführlich beschrieben wie das Systemaussieht und aus welchen Teilsystemen es besteht. Ich bin mir nicht ganz sicher ob ich </w:t>
       </w:r>
       <w:r>
         <w:rPr>
@@ -2197,21 +2183,7 @@
         <w:rPr>
           <w:lang w:val="de-CH"/>
         </w:rPr>
-        <w:t xml:space="preserve">Darauffolgend habe ich die </w:t>
-      </w:r>
-      <w:proofErr w:type="spellStart"/>
-      <w:r>
-        <w:rPr>
-          <w:lang w:val="de-CH"/>
-        </w:rPr>
-        <w:t>Personas</w:t>
-      </w:r>
-      <w:proofErr w:type="spellEnd"/>
-      <w:r>
-        <w:rPr>
-          <w:lang w:val="de-CH"/>
-        </w:rPr>
-        <w:t xml:space="preserve"> beschrieben. Dies sind die Anspruchsgruppen des Projektes.</w:t>
+        <w:t>Darauffolgend habe ich die Personas beschrieben. Dies sind die Anspruchsgruppen des Projektes.</w:t>
       </w:r>
     </w:p>
     <w:p>
@@ -2484,6 +2456,1081 @@
           <w:lang w:val="de-CH"/>
         </w:rPr>
       </w:pPr>
+    </w:p>
+    <w:tbl>
+      <w:tblPr>
+        <w:tblStyle w:val="ListTable1Light"/>
+        <w:tblW w:w="0" w:type="auto"/>
+        <w:tblLook w:val="04A0" w:firstRow="1" w:lastRow="0" w:firstColumn="1" w:lastColumn="0" w:noHBand="0" w:noVBand="1"/>
+      </w:tblPr>
+      <w:tblGrid>
+        <w:gridCol w:w="709"/>
+        <w:gridCol w:w="3566"/>
+        <w:gridCol w:w="2150"/>
+        <w:gridCol w:w="2162"/>
+        <w:gridCol w:w="2213"/>
+      </w:tblGrid>
+      <w:tr>
+        <w:trPr>
+          <w:cnfStyle w:val="100000000000" w:firstRow="1" w:lastRow="0" w:firstColumn="0" w:lastColumn="0" w:oddVBand="0" w:evenVBand="0" w:oddHBand="0" w:evenHBand="0" w:firstRowFirstColumn="0" w:firstRowLastColumn="0" w:lastRowFirstColumn="0" w:lastRowLastColumn="0"/>
+        </w:trPr>
+        <w:tc>
+          <w:tcPr>
+            <w:cnfStyle w:val="001000000000" w:firstRow="0" w:lastRow="0" w:firstColumn="1" w:lastColumn="0" w:oddVBand="0" w:evenVBand="0" w:oddHBand="0" w:evenHBand="0" w:firstRowFirstColumn="0" w:firstRowLastColumn="0" w:lastRowFirstColumn="0" w:lastRowLastColumn="0"/>
+            <w:tcW w:w="709" w:type="dxa"/>
+          </w:tcPr>
+          <w:p>
+            <w:proofErr w:type="spellStart"/>
+            <w:r>
+              <w:lastRenderedPageBreak/>
+              <w:t>Ziel</w:t>
+            </w:r>
+            <w:proofErr w:type="spellEnd"/>
+          </w:p>
+        </w:tc>
+        <w:tc>
+          <w:tcPr>
+            <w:tcW w:w="3566" w:type="dxa"/>
+          </w:tcPr>
+          <w:p>
+            <w:pPr>
+              <w:cnfStyle w:val="100000000000" w:firstRow="1" w:lastRow="0" w:firstColumn="0" w:lastColumn="0" w:oddVBand="0" w:evenVBand="0" w:oddHBand="0" w:evenHBand="0" w:firstRowFirstColumn="0" w:firstRowLastColumn="0" w:lastRowFirstColumn="0" w:lastRowLastColumn="0"/>
+            </w:pPr>
+            <w:proofErr w:type="spellStart"/>
+            <w:r>
+              <w:t>Beschreibung</w:t>
+            </w:r>
+            <w:proofErr w:type="spellEnd"/>
+          </w:p>
+        </w:tc>
+        <w:tc>
+          <w:tcPr>
+            <w:tcW w:w="2150" w:type="dxa"/>
+          </w:tcPr>
+          <w:p>
+            <w:pPr>
+              <w:cnfStyle w:val="100000000000" w:firstRow="1" w:lastRow="0" w:firstColumn="0" w:lastColumn="0" w:oddVBand="0" w:evenVBand="0" w:oddHBand="0" w:evenHBand="0" w:firstRowFirstColumn="0" w:firstRowLastColumn="0" w:lastRowFirstColumn="0" w:lastRowLastColumn="0"/>
+            </w:pPr>
+            <w:proofErr w:type="spellStart"/>
+            <w:r>
+              <w:t>Geplante</w:t>
+            </w:r>
+            <w:proofErr w:type="spellEnd"/>
+            <w:r>
+              <w:t xml:space="preserve"> Zeit</w:t>
+            </w:r>
+          </w:p>
+        </w:tc>
+        <w:tc>
+          <w:tcPr>
+            <w:tcW w:w="2162" w:type="dxa"/>
+          </w:tcPr>
+          <w:p>
+            <w:pPr>
+              <w:cnfStyle w:val="100000000000" w:firstRow="1" w:lastRow="0" w:firstColumn="0" w:lastColumn="0" w:oddVBand="0" w:evenVBand="0" w:oddHBand="0" w:evenHBand="0" w:firstRowFirstColumn="0" w:firstRowLastColumn="0" w:lastRowFirstColumn="0" w:lastRowLastColumn="0"/>
+            </w:pPr>
+            <w:proofErr w:type="spellStart"/>
+            <w:r>
+              <w:t>Benötigte</w:t>
+            </w:r>
+            <w:proofErr w:type="spellEnd"/>
+            <w:r>
+              <w:t xml:space="preserve"> Zeit</w:t>
+            </w:r>
+          </w:p>
+        </w:tc>
+        <w:tc>
+          <w:tcPr>
+            <w:tcW w:w="2213" w:type="dxa"/>
+          </w:tcPr>
+          <w:p>
+            <w:pPr>
+              <w:cnfStyle w:val="100000000000" w:firstRow="1" w:lastRow="0" w:firstColumn="0" w:lastColumn="0" w:oddVBand="0" w:evenVBand="0" w:oddHBand="0" w:evenHBand="0" w:firstRowFirstColumn="0" w:firstRowLastColumn="0" w:lastRowFirstColumn="0" w:lastRowLastColumn="0"/>
+            </w:pPr>
+            <w:proofErr w:type="spellStart"/>
+            <w:r>
+              <w:t>Abweichung</w:t>
+            </w:r>
+            <w:proofErr w:type="spellEnd"/>
+          </w:p>
+        </w:tc>
+      </w:tr>
+      <w:tr>
+        <w:trPr>
+          <w:cnfStyle w:val="000000100000" w:firstRow="0" w:lastRow="0" w:firstColumn="0" w:lastColumn="0" w:oddVBand="0" w:evenVBand="0" w:oddHBand="1" w:evenHBand="0" w:firstRowFirstColumn="0" w:firstRowLastColumn="0" w:lastRowFirstColumn="0" w:lastRowLastColumn="0"/>
+        </w:trPr>
+        <w:tc>
+          <w:tcPr>
+            <w:cnfStyle w:val="001000000000" w:firstRow="0" w:lastRow="0" w:firstColumn="1" w:lastColumn="0" w:oddVBand="0" w:evenVBand="0" w:oddHBand="0" w:evenHBand="0" w:firstRowFirstColumn="0" w:firstRowLastColumn="0" w:lastRowFirstColumn="0" w:lastRowLastColumn="0"/>
+            <w:tcW w:w="709" w:type="dxa"/>
+          </w:tcPr>
+          <w:p>
+            <w:r>
+              <w:t>1</w:t>
+            </w:r>
+          </w:p>
+        </w:tc>
+        <w:tc>
+          <w:tcPr>
+            <w:tcW w:w="3566" w:type="dxa"/>
+          </w:tcPr>
+          <w:p>
+            <w:pPr>
+              <w:cnfStyle w:val="000000100000" w:firstRow="0" w:lastRow="0" w:firstColumn="0" w:lastColumn="0" w:oddVBand="0" w:evenVBand="0" w:oddHBand="1" w:evenHBand="0" w:firstRowFirstColumn="0" w:firstRowLastColumn="0" w:lastRowFirstColumn="0" w:lastRowLastColumn="0"/>
+            </w:pPr>
+            <w:r>
+              <w:t xml:space="preserve">OAuth2 </w:t>
+            </w:r>
+            <w:proofErr w:type="spellStart"/>
+            <w:r>
+              <w:t>Strategie</w:t>
+            </w:r>
+            <w:proofErr w:type="spellEnd"/>
+            <w:r>
+              <w:t xml:space="preserve"> </w:t>
+            </w:r>
+            <w:proofErr w:type="spellStart"/>
+            <w:r>
+              <w:t>erarbeiten</w:t>
+            </w:r>
+            <w:proofErr w:type="spellEnd"/>
+          </w:p>
+        </w:tc>
+        <w:tc>
+          <w:tcPr>
+            <w:tcW w:w="2150" w:type="dxa"/>
+          </w:tcPr>
+          <w:p>
+            <w:pPr>
+              <w:cnfStyle w:val="000000100000" w:firstRow="0" w:lastRow="0" w:firstColumn="0" w:lastColumn="0" w:oddVBand="0" w:evenVBand="0" w:oddHBand="1" w:evenHBand="0" w:firstRowFirstColumn="0" w:firstRowLastColumn="0" w:lastRowFirstColumn="0" w:lastRowLastColumn="0"/>
+            </w:pPr>
+            <w:r>
+              <w:t>2</w:t>
+            </w:r>
+            <w:r>
+              <w:t xml:space="preserve"> </w:t>
+            </w:r>
+            <w:proofErr w:type="spellStart"/>
+            <w:r>
+              <w:t>hrs</w:t>
+            </w:r>
+            <w:proofErr w:type="spellEnd"/>
+          </w:p>
+        </w:tc>
+        <w:tc>
+          <w:tcPr>
+            <w:tcW w:w="2162" w:type="dxa"/>
+          </w:tcPr>
+          <w:p>
+            <w:pPr>
+              <w:cnfStyle w:val="000000100000" w:firstRow="0" w:lastRow="0" w:firstColumn="0" w:lastColumn="0" w:oddVBand="0" w:evenVBand="0" w:oddHBand="1" w:evenHBand="0" w:firstRowFirstColumn="0" w:firstRowLastColumn="0" w:lastRowFirstColumn="0" w:lastRowLastColumn="0"/>
+            </w:pPr>
+            <w:r>
+              <w:t>3</w:t>
+            </w:r>
+            <w:r>
+              <w:t xml:space="preserve"> </w:t>
+            </w:r>
+            <w:proofErr w:type="spellStart"/>
+            <w:r>
+              <w:t>hrs</w:t>
+            </w:r>
+            <w:proofErr w:type="spellEnd"/>
+          </w:p>
+        </w:tc>
+        <w:tc>
+          <w:tcPr>
+            <w:tcW w:w="2213" w:type="dxa"/>
+          </w:tcPr>
+          <w:p>
+            <w:pPr>
+              <w:cnfStyle w:val="000000100000" w:firstRow="0" w:lastRow="0" w:firstColumn="0" w:lastColumn="0" w:oddVBand="0" w:evenVBand="0" w:oddHBand="1" w:evenHBand="0" w:firstRowFirstColumn="0" w:firstRowLastColumn="0" w:lastRowFirstColumn="0" w:lastRowLastColumn="0"/>
+            </w:pPr>
+            <w:r>
+              <w:t>+1</w:t>
+            </w:r>
+            <w:r>
+              <w:t xml:space="preserve"> </w:t>
+            </w:r>
+            <w:proofErr w:type="spellStart"/>
+            <w:r>
+              <w:t>hrs</w:t>
+            </w:r>
+            <w:proofErr w:type="spellEnd"/>
+          </w:p>
+        </w:tc>
+      </w:tr>
+      <w:tr>
+        <w:tc>
+          <w:tcPr>
+            <w:cnfStyle w:val="001000000000" w:firstRow="0" w:lastRow="0" w:firstColumn="1" w:lastColumn="0" w:oddVBand="0" w:evenVBand="0" w:oddHBand="0" w:evenHBand="0" w:firstRowFirstColumn="0" w:firstRowLastColumn="0" w:lastRowFirstColumn="0" w:lastRowLastColumn="0"/>
+            <w:tcW w:w="709" w:type="dxa"/>
+          </w:tcPr>
+          <w:p>
+            <w:r>
+              <w:t>2</w:t>
+            </w:r>
+          </w:p>
+        </w:tc>
+        <w:tc>
+          <w:tcPr>
+            <w:tcW w:w="3566" w:type="dxa"/>
+          </w:tcPr>
+          <w:p>
+            <w:pPr>
+              <w:cnfStyle w:val="000000000000" w:firstRow="0" w:lastRow="0" w:firstColumn="0" w:lastColumn="0" w:oddVBand="0" w:evenVBand="0" w:oddHBand="0" w:evenHBand="0" w:firstRowFirstColumn="0" w:firstRowLastColumn="0" w:lastRowFirstColumn="0" w:lastRowLastColumn="0"/>
+            </w:pPr>
+            <w:r>
+              <w:t xml:space="preserve">OAuth2 </w:t>
+            </w:r>
+            <w:proofErr w:type="spellStart"/>
+            <w:r>
+              <w:t>besprechen</w:t>
+            </w:r>
+            <w:proofErr w:type="spellEnd"/>
+            <w:r>
+              <w:t xml:space="preserve"> </w:t>
+            </w:r>
+            <w:proofErr w:type="spellStart"/>
+            <w:r>
+              <w:t>mit</w:t>
+            </w:r>
+            <w:proofErr w:type="spellEnd"/>
+            <w:r>
+              <w:t xml:space="preserve"> Markus</w:t>
+            </w:r>
+          </w:p>
+        </w:tc>
+        <w:tc>
+          <w:tcPr>
+            <w:tcW w:w="2150" w:type="dxa"/>
+          </w:tcPr>
+          <w:p>
+            <w:pPr>
+              <w:cnfStyle w:val="000000000000" w:firstRow="0" w:lastRow="0" w:firstColumn="0" w:lastColumn="0" w:oddVBand="0" w:evenVBand="0" w:oddHBand="0" w:evenHBand="0" w:firstRowFirstColumn="0" w:firstRowLastColumn="0" w:lastRowFirstColumn="0" w:lastRowLastColumn="0"/>
+            </w:pPr>
+            <w:r>
+              <w:t>1</w:t>
+            </w:r>
+            <w:r>
+              <w:t xml:space="preserve"> </w:t>
+            </w:r>
+            <w:proofErr w:type="spellStart"/>
+            <w:r>
+              <w:t>hrs</w:t>
+            </w:r>
+            <w:proofErr w:type="spellEnd"/>
+          </w:p>
+        </w:tc>
+        <w:tc>
+          <w:tcPr>
+            <w:tcW w:w="2162" w:type="dxa"/>
+          </w:tcPr>
+          <w:p>
+            <w:pPr>
+              <w:cnfStyle w:val="000000000000" w:firstRow="0" w:lastRow="0" w:firstColumn="0" w:lastColumn="0" w:oddVBand="0" w:evenVBand="0" w:oddHBand="0" w:evenHBand="0" w:firstRowFirstColumn="0" w:firstRowLastColumn="0" w:lastRowFirstColumn="0" w:lastRowLastColumn="0"/>
+            </w:pPr>
+            <w:r>
+              <w:t>1</w:t>
+            </w:r>
+            <w:r>
+              <w:t xml:space="preserve"> </w:t>
+            </w:r>
+            <w:proofErr w:type="spellStart"/>
+            <w:r>
+              <w:t>hrs</w:t>
+            </w:r>
+            <w:proofErr w:type="spellEnd"/>
+          </w:p>
+        </w:tc>
+        <w:tc>
+          <w:tcPr>
+            <w:tcW w:w="2213" w:type="dxa"/>
+          </w:tcPr>
+          <w:p>
+            <w:pPr>
+              <w:cnfStyle w:val="000000000000" w:firstRow="0" w:lastRow="0" w:firstColumn="0" w:lastColumn="0" w:oddVBand="0" w:evenVBand="0" w:oddHBand="0" w:evenHBand="0" w:firstRowFirstColumn="0" w:firstRowLastColumn="0" w:lastRowFirstColumn="0" w:lastRowLastColumn="0"/>
+            </w:pPr>
+            <w:r>
+              <w:t>0</w:t>
+            </w:r>
+            <w:r>
+              <w:t xml:space="preserve"> </w:t>
+            </w:r>
+            <w:proofErr w:type="spellStart"/>
+            <w:r>
+              <w:t>hrs</w:t>
+            </w:r>
+            <w:proofErr w:type="spellEnd"/>
+          </w:p>
+        </w:tc>
+      </w:tr>
+      <w:tr>
+        <w:trPr>
+          <w:cnfStyle w:val="000000100000" w:firstRow="0" w:lastRow="0" w:firstColumn="0" w:lastColumn="0" w:oddVBand="0" w:evenVBand="0" w:oddHBand="1" w:evenHBand="0" w:firstRowFirstColumn="0" w:firstRowLastColumn="0" w:lastRowFirstColumn="0" w:lastRowLastColumn="0"/>
+        </w:trPr>
+        <w:tc>
+          <w:tcPr>
+            <w:cnfStyle w:val="001000000000" w:firstRow="0" w:lastRow="0" w:firstColumn="1" w:lastColumn="0" w:oddVBand="0" w:evenVBand="0" w:oddHBand="0" w:evenHBand="0" w:firstRowFirstColumn="0" w:firstRowLastColumn="0" w:lastRowFirstColumn="0" w:lastRowLastColumn="0"/>
+            <w:tcW w:w="709" w:type="dxa"/>
+          </w:tcPr>
+          <w:p>
+            <w:r>
+              <w:t>3</w:t>
+            </w:r>
+          </w:p>
+        </w:tc>
+        <w:tc>
+          <w:tcPr>
+            <w:tcW w:w="3566" w:type="dxa"/>
+          </w:tcPr>
+          <w:p>
+            <w:pPr>
+              <w:cnfStyle w:val="000000100000" w:firstRow="0" w:lastRow="0" w:firstColumn="0" w:lastColumn="0" w:oddVBand="0" w:evenVBand="0" w:oddHBand="1" w:evenHBand="0" w:firstRowFirstColumn="0" w:firstRowLastColumn="0" w:lastRowFirstColumn="0" w:lastRowLastColumn="0"/>
+            </w:pPr>
+            <w:r>
+              <w:t xml:space="preserve">Mockups </w:t>
+            </w:r>
+            <w:proofErr w:type="spellStart"/>
+            <w:r>
+              <w:t>erstellen</w:t>
+            </w:r>
+            <w:proofErr w:type="spellEnd"/>
+          </w:p>
+        </w:tc>
+        <w:tc>
+          <w:tcPr>
+            <w:tcW w:w="2150" w:type="dxa"/>
+          </w:tcPr>
+          <w:p>
+            <w:pPr>
+              <w:cnfStyle w:val="000000100000" w:firstRow="0" w:lastRow="0" w:firstColumn="0" w:lastColumn="0" w:oddVBand="0" w:evenVBand="0" w:oddHBand="1" w:evenHBand="0" w:firstRowFirstColumn="0" w:firstRowLastColumn="0" w:lastRowFirstColumn="0" w:lastRowLastColumn="0"/>
+            </w:pPr>
+            <w:r>
+              <w:t xml:space="preserve">0 </w:t>
+            </w:r>
+            <w:proofErr w:type="spellStart"/>
+            <w:r>
+              <w:t>hrs</w:t>
+            </w:r>
+            <w:proofErr w:type="spellEnd"/>
+          </w:p>
+        </w:tc>
+        <w:tc>
+          <w:tcPr>
+            <w:tcW w:w="2162" w:type="dxa"/>
+          </w:tcPr>
+          <w:p>
+            <w:pPr>
+              <w:cnfStyle w:val="000000100000" w:firstRow="0" w:lastRow="0" w:firstColumn="0" w:lastColumn="0" w:oddVBand="0" w:evenVBand="0" w:oddHBand="1" w:evenHBand="0" w:firstRowFirstColumn="0" w:firstRowLastColumn="0" w:lastRowFirstColumn="0" w:lastRowLastColumn="0"/>
+            </w:pPr>
+            <w:r>
+              <w:t xml:space="preserve">1 </w:t>
+            </w:r>
+            <w:proofErr w:type="spellStart"/>
+            <w:r>
+              <w:t>hrs</w:t>
+            </w:r>
+            <w:proofErr w:type="spellEnd"/>
+          </w:p>
+        </w:tc>
+        <w:tc>
+          <w:tcPr>
+            <w:tcW w:w="2213" w:type="dxa"/>
+          </w:tcPr>
+          <w:p>
+            <w:pPr>
+              <w:cnfStyle w:val="000000100000" w:firstRow="0" w:lastRow="0" w:firstColumn="0" w:lastColumn="0" w:oddVBand="0" w:evenVBand="0" w:oddHBand="1" w:evenHBand="0" w:firstRowFirstColumn="0" w:firstRowLastColumn="0" w:lastRowFirstColumn="0" w:lastRowLastColumn="0"/>
+            </w:pPr>
+            <w:r>
+              <w:t xml:space="preserve">+ 1 </w:t>
+            </w:r>
+            <w:proofErr w:type="spellStart"/>
+            <w:r>
+              <w:t>hrs</w:t>
+            </w:r>
+            <w:proofErr w:type="spellEnd"/>
+          </w:p>
+        </w:tc>
+      </w:tr>
+      <w:tr>
+        <w:tc>
+          <w:tcPr>
+            <w:cnfStyle w:val="001000000000" w:firstRow="0" w:lastRow="0" w:firstColumn="1" w:lastColumn="0" w:oddVBand="0" w:evenVBand="0" w:oddHBand="0" w:evenHBand="0" w:firstRowFirstColumn="0" w:firstRowLastColumn="0" w:lastRowFirstColumn="0" w:lastRowLastColumn="0"/>
+            <w:tcW w:w="709" w:type="dxa"/>
+          </w:tcPr>
+          <w:p>
+            <w:r>
+              <w:t>4</w:t>
+            </w:r>
+          </w:p>
+        </w:tc>
+        <w:tc>
+          <w:tcPr>
+            <w:tcW w:w="3566" w:type="dxa"/>
+          </w:tcPr>
+          <w:p>
+            <w:pPr>
+              <w:cnfStyle w:val="000000000000" w:firstRow="0" w:lastRow="0" w:firstColumn="0" w:lastColumn="0" w:oddVBand="0" w:evenVBand="0" w:oddHBand="0" w:evenHBand="0" w:firstRowFirstColumn="0" w:firstRowLastColumn="0" w:lastRowFirstColumn="0" w:lastRowLastColumn="0"/>
+            </w:pPr>
+            <w:r>
+              <w:t xml:space="preserve">Feedback </w:t>
+            </w:r>
+            <w:proofErr w:type="spellStart"/>
+            <w:r>
+              <w:t>übernehmen</w:t>
+            </w:r>
+            <w:proofErr w:type="spellEnd"/>
+          </w:p>
+        </w:tc>
+        <w:tc>
+          <w:tcPr>
+            <w:tcW w:w="2150" w:type="dxa"/>
+          </w:tcPr>
+          <w:p>
+            <w:pPr>
+              <w:cnfStyle w:val="000000000000" w:firstRow="0" w:lastRow="0" w:firstColumn="0" w:lastColumn="0" w:oddVBand="0" w:evenVBand="0" w:oddHBand="0" w:evenHBand="0" w:firstRowFirstColumn="0" w:firstRowLastColumn="0" w:lastRowFirstColumn="0" w:lastRowLastColumn="0"/>
+            </w:pPr>
+            <w:r>
+              <w:t xml:space="preserve">1 </w:t>
+            </w:r>
+            <w:proofErr w:type="spellStart"/>
+            <w:r>
+              <w:t>hrs</w:t>
+            </w:r>
+            <w:proofErr w:type="spellEnd"/>
+          </w:p>
+        </w:tc>
+        <w:tc>
+          <w:tcPr>
+            <w:tcW w:w="2162" w:type="dxa"/>
+          </w:tcPr>
+          <w:p>
+            <w:pPr>
+              <w:cnfStyle w:val="000000000000" w:firstRow="0" w:lastRow="0" w:firstColumn="0" w:lastColumn="0" w:oddVBand="0" w:evenVBand="0" w:oddHBand="0" w:evenHBand="0" w:firstRowFirstColumn="0" w:firstRowLastColumn="0" w:lastRowFirstColumn="0" w:lastRowLastColumn="0"/>
+            </w:pPr>
+            <w:r>
+              <w:t>0</w:t>
+            </w:r>
+            <w:r>
+              <w:t xml:space="preserve"> </w:t>
+            </w:r>
+            <w:proofErr w:type="spellStart"/>
+            <w:r>
+              <w:t>hrs</w:t>
+            </w:r>
+            <w:proofErr w:type="spellEnd"/>
+          </w:p>
+        </w:tc>
+        <w:tc>
+          <w:tcPr>
+            <w:tcW w:w="2213" w:type="dxa"/>
+          </w:tcPr>
+          <w:p>
+            <w:pPr>
+              <w:cnfStyle w:val="000000000000" w:firstRow="0" w:lastRow="0" w:firstColumn="0" w:lastColumn="0" w:oddVBand="0" w:evenVBand="0" w:oddHBand="0" w:evenHBand="0" w:firstRowFirstColumn="0" w:firstRowLastColumn="0" w:lastRowFirstColumn="0" w:lastRowLastColumn="0"/>
+            </w:pPr>
+            <w:r>
+              <w:t>-1</w:t>
+            </w:r>
+            <w:r>
+              <w:t xml:space="preserve"> </w:t>
+            </w:r>
+            <w:proofErr w:type="spellStart"/>
+            <w:r>
+              <w:t>hrs</w:t>
+            </w:r>
+            <w:proofErr w:type="spellEnd"/>
+          </w:p>
+        </w:tc>
+      </w:tr>
+      <w:tr>
+        <w:trPr>
+          <w:cnfStyle w:val="000000100000" w:firstRow="0" w:lastRow="0" w:firstColumn="0" w:lastColumn="0" w:oddVBand="0" w:evenVBand="0" w:oddHBand="1" w:evenHBand="0" w:firstRowFirstColumn="0" w:firstRowLastColumn="0" w:lastRowFirstColumn="0" w:lastRowLastColumn="0"/>
+        </w:trPr>
+        <w:tc>
+          <w:tcPr>
+            <w:cnfStyle w:val="001000000000" w:firstRow="0" w:lastRow="0" w:firstColumn="1" w:lastColumn="0" w:oddVBand="0" w:evenVBand="0" w:oddHBand="0" w:evenHBand="0" w:firstRowFirstColumn="0" w:firstRowLastColumn="0" w:lastRowFirstColumn="0" w:lastRowLastColumn="0"/>
+            <w:tcW w:w="709" w:type="dxa"/>
+          </w:tcPr>
+          <w:p>
+            <w:r>
+              <w:t>5</w:t>
+            </w:r>
+          </w:p>
+        </w:tc>
+        <w:tc>
+          <w:tcPr>
+            <w:tcW w:w="3566" w:type="dxa"/>
+          </w:tcPr>
+          <w:p>
+            <w:pPr>
+              <w:cnfStyle w:val="000000100000" w:firstRow="0" w:lastRow="0" w:firstColumn="0" w:lastColumn="0" w:oddVBand="0" w:evenVBand="0" w:oddHBand="1" w:evenHBand="0" w:firstRowFirstColumn="0" w:firstRowLastColumn="0" w:lastRowFirstColumn="0" w:lastRowLastColumn="0"/>
+            </w:pPr>
+            <w:proofErr w:type="spellStart"/>
+            <w:r>
+              <w:t>Systementwurf</w:t>
+            </w:r>
+            <w:proofErr w:type="spellEnd"/>
+            <w:r>
+              <w:t xml:space="preserve"> </w:t>
+            </w:r>
+            <w:proofErr w:type="spellStart"/>
+            <w:r>
+              <w:t>erstellen</w:t>
+            </w:r>
+            <w:proofErr w:type="spellEnd"/>
+          </w:p>
+        </w:tc>
+        <w:tc>
+          <w:tcPr>
+            <w:tcW w:w="2150" w:type="dxa"/>
+          </w:tcPr>
+          <w:p>
+            <w:pPr>
+              <w:cnfStyle w:val="000000100000" w:firstRow="0" w:lastRow="0" w:firstColumn="0" w:lastColumn="0" w:oddVBand="0" w:evenVBand="0" w:oddHBand="1" w:evenHBand="0" w:firstRowFirstColumn="0" w:firstRowLastColumn="0" w:lastRowFirstColumn="0" w:lastRowLastColumn="0"/>
+            </w:pPr>
+            <w:r>
+              <w:t>2</w:t>
+            </w:r>
+            <w:r>
+              <w:t xml:space="preserve"> </w:t>
+            </w:r>
+            <w:proofErr w:type="spellStart"/>
+            <w:r>
+              <w:t>hrs</w:t>
+            </w:r>
+            <w:proofErr w:type="spellEnd"/>
+          </w:p>
+        </w:tc>
+        <w:tc>
+          <w:tcPr>
+            <w:tcW w:w="2162" w:type="dxa"/>
+          </w:tcPr>
+          <w:p>
+            <w:pPr>
+              <w:cnfStyle w:val="000000100000" w:firstRow="0" w:lastRow="0" w:firstColumn="0" w:lastColumn="0" w:oddVBand="0" w:evenVBand="0" w:oddHBand="1" w:evenHBand="0" w:firstRowFirstColumn="0" w:firstRowLastColumn="0" w:lastRowFirstColumn="0" w:lastRowLastColumn="0"/>
+            </w:pPr>
+            <w:r>
+              <w:t>3</w:t>
+            </w:r>
+            <w:r>
+              <w:t xml:space="preserve"> </w:t>
+            </w:r>
+            <w:proofErr w:type="spellStart"/>
+            <w:r>
+              <w:t>hrs</w:t>
+            </w:r>
+            <w:proofErr w:type="spellEnd"/>
+          </w:p>
+        </w:tc>
+        <w:tc>
+          <w:tcPr>
+            <w:tcW w:w="2213" w:type="dxa"/>
+          </w:tcPr>
+          <w:p>
+            <w:pPr>
+              <w:cnfStyle w:val="000000100000" w:firstRow="0" w:lastRow="0" w:firstColumn="0" w:lastColumn="0" w:oddVBand="0" w:evenVBand="0" w:oddHBand="1" w:evenHBand="0" w:firstRowFirstColumn="0" w:firstRowLastColumn="0" w:lastRowFirstColumn="0" w:lastRowLastColumn="0"/>
+            </w:pPr>
+            <w:r>
+              <w:t>+</w:t>
+            </w:r>
+            <w:r>
+              <w:t>1</w:t>
+            </w:r>
+            <w:r>
+              <w:t xml:space="preserve"> </w:t>
+            </w:r>
+            <w:proofErr w:type="spellStart"/>
+            <w:r>
+              <w:t>hrs</w:t>
+            </w:r>
+            <w:proofErr w:type="spellEnd"/>
+          </w:p>
+        </w:tc>
+      </w:tr>
+      <w:tr>
+        <w:tc>
+          <w:tcPr>
+            <w:cnfStyle w:val="001000000000" w:firstRow="0" w:lastRow="0" w:firstColumn="1" w:lastColumn="0" w:oddVBand="0" w:evenVBand="0" w:oddHBand="0" w:evenHBand="0" w:firstRowFirstColumn="0" w:firstRowLastColumn="0" w:lastRowFirstColumn="0" w:lastRowLastColumn="0"/>
+            <w:tcW w:w="709" w:type="dxa"/>
+            <w:tcBorders>
+              <w:top w:val="single" w:sz="4" w:space="0" w:color="auto"/>
+            </w:tcBorders>
+          </w:tcPr>
+          <w:p>
+            <w:r>
+              <w:t>Total</w:t>
+            </w:r>
+          </w:p>
+        </w:tc>
+        <w:tc>
+          <w:tcPr>
+            <w:tcW w:w="3566" w:type="dxa"/>
+            <w:tcBorders>
+              <w:top w:val="single" w:sz="4" w:space="0" w:color="auto"/>
+            </w:tcBorders>
+          </w:tcPr>
+          <w:p>
+            <w:pPr>
+              <w:cnfStyle w:val="000000000000" w:firstRow="0" w:lastRow="0" w:firstColumn="0" w:lastColumn="0" w:oddVBand="0" w:evenVBand="0" w:oddHBand="0" w:evenHBand="0" w:firstRowFirstColumn="0" w:firstRowLastColumn="0" w:lastRowFirstColumn="0" w:lastRowLastColumn="0"/>
+            </w:pPr>
+          </w:p>
+        </w:tc>
+        <w:tc>
+          <w:tcPr>
+            <w:tcW w:w="2150" w:type="dxa"/>
+            <w:tcBorders>
+              <w:top w:val="single" w:sz="4" w:space="0" w:color="auto"/>
+            </w:tcBorders>
+          </w:tcPr>
+          <w:p>
+            <w:pPr>
+              <w:cnfStyle w:val="000000000000" w:firstRow="0" w:lastRow="0" w:firstColumn="0" w:lastColumn="0" w:oddVBand="0" w:evenVBand="0" w:oddHBand="0" w:evenHBand="0" w:firstRowFirstColumn="0" w:firstRowLastColumn="0" w:lastRowFirstColumn="0" w:lastRowLastColumn="0"/>
+            </w:pPr>
+            <w:r>
+              <w:t>6</w:t>
+            </w:r>
+            <w:r>
+              <w:t xml:space="preserve"> </w:t>
+            </w:r>
+            <w:proofErr w:type="spellStart"/>
+            <w:r>
+              <w:t>hrs</w:t>
+            </w:r>
+            <w:proofErr w:type="spellEnd"/>
+          </w:p>
+        </w:tc>
+        <w:tc>
+          <w:tcPr>
+            <w:tcW w:w="2162" w:type="dxa"/>
+            <w:tcBorders>
+              <w:top w:val="single" w:sz="4" w:space="0" w:color="auto"/>
+            </w:tcBorders>
+          </w:tcPr>
+          <w:p>
+            <w:pPr>
+              <w:cnfStyle w:val="000000000000" w:firstRow="0" w:lastRow="0" w:firstColumn="0" w:lastColumn="0" w:oddVBand="0" w:evenVBand="0" w:oddHBand="0" w:evenHBand="0" w:firstRowFirstColumn="0" w:firstRowLastColumn="0" w:lastRowFirstColumn="0" w:lastRowLastColumn="0"/>
+            </w:pPr>
+            <w:r>
+              <w:t xml:space="preserve">8 </w:t>
+            </w:r>
+            <w:proofErr w:type="spellStart"/>
+            <w:r>
+              <w:t>hrs</w:t>
+            </w:r>
+            <w:proofErr w:type="spellEnd"/>
+          </w:p>
+        </w:tc>
+        <w:tc>
+          <w:tcPr>
+            <w:tcW w:w="2213" w:type="dxa"/>
+            <w:tcBorders>
+              <w:top w:val="single" w:sz="4" w:space="0" w:color="auto"/>
+            </w:tcBorders>
+          </w:tcPr>
+          <w:p>
+            <w:pPr>
+              <w:cnfStyle w:val="000000000000" w:firstRow="0" w:lastRow="0" w:firstColumn="0" w:lastColumn="0" w:oddVBand="0" w:evenVBand="0" w:oddHBand="0" w:evenHBand="0" w:firstRowFirstColumn="0" w:firstRowLastColumn="0" w:lastRowFirstColumn="0" w:lastRowLastColumn="0"/>
+            </w:pPr>
+            <w:r>
+              <w:t>+</w:t>
+            </w:r>
+            <w:r>
+              <w:t>3</w:t>
+            </w:r>
+            <w:r>
+              <w:t xml:space="preserve"> </w:t>
+            </w:r>
+            <w:proofErr w:type="spellStart"/>
+            <w:r>
+              <w:t>hrs</w:t>
+            </w:r>
+            <w:proofErr w:type="spellEnd"/>
+          </w:p>
+        </w:tc>
+      </w:tr>
+    </w:tbl>
+    <w:p/>
+    <w:p>
+      <w:pPr>
+        <w:rPr>
+          <w:b/>
+          <w:bCs/>
+          <w:u w:val="single"/>
+        </w:rPr>
+      </w:pPr>
+      <w:proofErr w:type="spellStart"/>
+      <w:r>
+        <w:rPr>
+          <w:b/>
+          <w:bCs/>
+          <w:u w:val="single"/>
+        </w:rPr>
+        <w:t>Ziel</w:t>
+      </w:r>
+      <w:proofErr w:type="spellEnd"/>
+      <w:r>
+        <w:rPr>
+          <w:b/>
+          <w:bCs/>
+          <w:u w:val="single"/>
+        </w:rPr>
+        <w:t xml:space="preserve"> 1 </w:t>
+      </w:r>
+    </w:p>
+    <w:p>
+      <w:pPr>
+        <w:rPr>
+          <w:lang w:val="de-CH"/>
+        </w:rPr>
+      </w:pPr>
+      <w:r>
+        <w:rPr>
+          <w:lang w:val="de-CH"/>
+        </w:rPr>
+        <w:t>Heute Morgen habe ich als erstes die OAuth2-Strategie fertiggestellt. Dafür habe ich ein Sequenzdiagram erstellt. Die einzelnen Schritte habe ich dabei nummeriert und wollte diese im Anschluss in der Dokumentation beschreiben. Leider kann die von mir verwendete Software (lucidchart.com) diese Schritte nicht selbst nummerieren. Während dem Beschreiben der Schritte fiel mir mehrmals ein Fehler auf, welchen ich in der Grafik korrigierte. Ich musste jedes Mal die Nummerierung aller nachfolgenden Schritte manuell ändern, was mir Zeit gekostet hat.</w:t>
+      </w:r>
+      <w:r>
+        <w:rPr>
+          <w:lang w:val="de-CH"/>
+        </w:rPr>
+        <w:t xml:space="preserve"> Ich habe mir allerdings das Thema OAuth2 nochmals nahegebracht, weswegen ich die Implementierungszeit bei beiden Tasks um eine Stunde gekürzt habe.</w:t>
+      </w:r>
+    </w:p>
+    <w:p>
+      <w:pPr>
+        <w:rPr>
+          <w:b/>
+          <w:bCs/>
+          <w:u w:val="single"/>
+          <w:lang w:val="de-CH"/>
+        </w:rPr>
+      </w:pPr>
+      <w:r>
+        <w:rPr>
+          <w:b/>
+          <w:bCs/>
+          <w:u w:val="single"/>
+          <w:lang w:val="de-CH"/>
+        </w:rPr>
+        <w:t xml:space="preserve">Ziel </w:t>
+      </w:r>
+      <w:r>
+        <w:rPr>
+          <w:b/>
+          <w:bCs/>
+          <w:u w:val="single"/>
+          <w:lang w:val="de-CH"/>
+        </w:rPr>
+        <w:t>2</w:t>
+      </w:r>
+    </w:p>
+    <w:p>
+      <w:pPr>
+        <w:rPr>
+          <w:lang w:val="de-CH"/>
+        </w:rPr>
+      </w:pPr>
+      <w:r>
+        <w:rPr>
+          <w:lang w:val="de-CH"/>
+        </w:rPr>
+        <w:t xml:space="preserve">Anschliessend habe ich das </w:t>
+      </w:r>
+      <w:r>
+        <w:rPr>
+          <w:lang w:val="de-CH"/>
+        </w:rPr>
+        <w:t>Ganze</w:t>
+      </w:r>
+      <w:r>
+        <w:rPr>
+          <w:lang w:val="de-CH"/>
+        </w:rPr>
+        <w:t xml:space="preserve"> mit Markus Strittmatter besprochen, welcher mit dem Resultat einverstanden war.</w:t>
+      </w:r>
+    </w:p>
+    <w:p>
+      <w:pPr>
+        <w:rPr>
+          <w:lang w:val="de-CH"/>
+        </w:rPr>
+      </w:pPr>
+      <w:r>
+        <w:rPr>
+          <w:b/>
+          <w:bCs/>
+          <w:u w:val="single"/>
+          <w:lang w:val="de-CH"/>
+        </w:rPr>
+        <w:t>Ziel</w:t>
+      </w:r>
+      <w:r>
+        <w:rPr>
+          <w:b/>
+          <w:bCs/>
+          <w:u w:val="single"/>
+          <w:lang w:val="de-CH"/>
+        </w:rPr>
+        <w:t xml:space="preserve"> </w:t>
+      </w:r>
+      <w:r>
+        <w:rPr>
+          <w:b/>
+          <w:bCs/>
+          <w:u w:val="single"/>
+          <w:lang w:val="de-CH"/>
+        </w:rPr>
+        <w:t>3</w:t>
+      </w:r>
+    </w:p>
+    <w:p>
+      <w:pPr>
+        <w:rPr>
+          <w:lang w:val="de-CH"/>
+        </w:rPr>
+      </w:pPr>
+      <w:r>
+        <w:rPr>
+          <w:lang w:val="de-CH"/>
+        </w:rPr>
+        <w:t>Ich musste zuerst warten, bis Markus mit einem Meeting fertig war. Die Zeit habe ich genutzt, um schon einmal mit den Mockups zu beginnen. Diese Stunde kann ich morgen an den Mockups sparen.</w:t>
+      </w:r>
+    </w:p>
+    <w:p>
+      <w:pPr>
+        <w:rPr>
+          <w:lang w:val="de-CH"/>
+        </w:rPr>
+      </w:pPr>
+      <w:r>
+        <w:rPr>
+          <w:b/>
+          <w:bCs/>
+          <w:u w:val="single"/>
+          <w:lang w:val="de-CH"/>
+        </w:rPr>
+        <w:t>Ziel</w:t>
+      </w:r>
+      <w:r>
+        <w:rPr>
+          <w:b/>
+          <w:bCs/>
+          <w:u w:val="single"/>
+          <w:lang w:val="de-CH"/>
+        </w:rPr>
+        <w:t xml:space="preserve"> 4</w:t>
+      </w:r>
+    </w:p>
+    <w:p>
+      <w:pPr>
+        <w:rPr>
+          <w:lang w:val="de-CH"/>
+        </w:rPr>
+      </w:pPr>
+      <w:r>
+        <w:rPr>
+          <w:lang w:val="de-CH"/>
+        </w:rPr>
+        <w:t>Nichtig, da keine Änderungen gewünscht waren.</w:t>
+      </w:r>
+    </w:p>
+    <w:p>
+      <w:pPr>
+        <w:rPr>
+          <w:lang w:val="de-CH"/>
+        </w:rPr>
+      </w:pPr>
+      <w:r>
+        <w:rPr>
+          <w:b/>
+          <w:bCs/>
+          <w:u w:val="single"/>
+          <w:lang w:val="de-CH"/>
+        </w:rPr>
+        <w:t>Ziel</w:t>
+      </w:r>
+      <w:r>
+        <w:rPr>
+          <w:b/>
+          <w:bCs/>
+          <w:u w:val="single"/>
+          <w:lang w:val="de-CH"/>
+        </w:rPr>
+        <w:t xml:space="preserve"> </w:t>
+      </w:r>
+      <w:r>
+        <w:rPr>
+          <w:b/>
+          <w:bCs/>
+          <w:u w:val="single"/>
+          <w:lang w:val="de-CH"/>
+        </w:rPr>
+        <w:t>5</w:t>
+      </w:r>
+    </w:p>
+    <w:p>
+      <w:pPr>
+        <w:rPr>
+          <w:lang w:val="de-CH"/>
+        </w:rPr>
+      </w:pPr>
+      <w:r>
+        <w:rPr>
+          <w:lang w:val="de-CH"/>
+        </w:rPr>
+        <w:t xml:space="preserve">Dieser Task hatte original den Namen «Softwareschnittstellen». Jedoch habe ich bei der originalen Erstellung des Zeitplans vergessen, dass ich laut Leitfrage eins, einen ausführlichen Systementwurf brauche. Ich habe nun den Task verändert, dass er «Systementwurf» heisst, aber die Softwareschnittstellen und mehr enthält. </w:t>
+      </w:r>
+      <w:r>
+        <w:rPr>
+          <w:lang w:val="de-CH"/>
+        </w:rPr>
+        <w:t>Ich habe ihn dabei auf vier Stunde eingeschätzt, wovon ich drei gleich heute erledigt habe.</w:t>
+      </w:r>
+    </w:p>
+    <w:p>
+      <w:pPr>
+        <w:rPr>
+          <w:b/>
+          <w:bCs/>
+          <w:u w:val="single"/>
+          <w:lang w:val="de-CH"/>
+        </w:rPr>
+      </w:pPr>
+      <w:r>
+        <w:rPr>
+          <w:b/>
+          <w:bCs/>
+          <w:u w:val="single"/>
+          <w:lang w:val="de-CH"/>
+        </w:rPr>
+        <w:t>Reflexion</w:t>
+      </w:r>
+    </w:p>
+    <w:p>
+      <w:pPr>
+        <w:rPr>
+          <w:lang w:val="de-CH"/>
+        </w:rPr>
+      </w:pPr>
+      <w:r>
+        <w:rPr>
+          <w:lang w:val="de-CH"/>
+        </w:rPr>
+        <w:t>Heute war wieder ein stressiger Tag. Ich habe nun zwei Tasks, welche länger brauchen/brauchten als ich original geplant habe. Bei der Erstellung des Projektplans habe ich keine Buffers, ausser vielleicht den letzten Tag, eingebaut, was mich jetzt etwas einengt (und stresst). Solange ich morgen die Mockups in einer Stunde fertig bekomme geht es zwar auf, allerdings ist das nun etwas Pokern. Ich werde mich morgens nochmals anstrengen, damit ich im Zeitplan bleibe.</w:t>
+      </w:r>
+    </w:p>
+    <w:p>
+      <w:pPr>
+        <w:rPr>
+          <w:lang w:val="de-CH"/>
+        </w:rPr>
+      </w:pPr>
+      <w:r>
+        <w:rPr>
+          <w:lang w:val="de-CH"/>
+        </w:rPr>
+        <w:t xml:space="preserve">                                                           </w:t>
+      </w:r>
+      <w:r>
+        <w:rPr>
+          <w:noProof/>
+        </w:rPr>
+        <w:drawing>
+          <wp:inline distT="0" distB="0" distL="0" distR="0" wp14:anchorId="63075671" wp14:editId="2B8C1F51">
+            <wp:extent cx="1739900" cy="406400"/>
+            <wp:effectExtent l="0" t="0" r="0" b="0"/>
+            <wp:docPr id="3" name="Picture 3"/>
+            <wp:cNvGraphicFramePr>
+              <a:graphicFrameLocks xmlns:a="http://schemas.openxmlformats.org/drawingml/2006/main" noChangeAspect="1"/>
+            </wp:cNvGraphicFramePr>
+            <a:graphic xmlns:a="http://schemas.openxmlformats.org/drawingml/2006/main">
+              <a:graphicData uri="http://schemas.openxmlformats.org/drawingml/2006/picture">
+                <pic:pic xmlns:pic="http://schemas.openxmlformats.org/drawingml/2006/picture">
+                  <pic:nvPicPr>
+                    <pic:cNvPr id="1" name="Picture 1"/>
+                    <pic:cNvPicPr/>
+                  </pic:nvPicPr>
+                  <pic:blipFill>
+                    <a:blip r:embed="rId6">
+                      <a:extLst>
+                        <a:ext uri="{28A0092B-C50C-407E-A947-70E740481C1C}">
+                          <a14:useLocalDpi xmlns:a14="http://schemas.microsoft.com/office/drawing/2010/main" val="0"/>
+                        </a:ext>
+                      </a:extLst>
+                    </a:blip>
+                    <a:stretch>
+                      <a:fillRect/>
+                    </a:stretch>
+                  </pic:blipFill>
+                  <pic:spPr>
+                    <a:xfrm>
+                      <a:off x="0" y="0"/>
+                      <a:ext cx="1739900" cy="406400"/>
+                    </a:xfrm>
+                    <a:prstGeom prst="rect">
+                      <a:avLst/>
+                    </a:prstGeom>
+                  </pic:spPr>
+                </pic:pic>
+              </a:graphicData>
+            </a:graphic>
+          </wp:inline>
+        </w:drawing>
+      </w:r>
+    </w:p>
+    <w:p>
+      <w:pPr>
+        <w:spacing w:line="240" w:lineRule="auto"/>
+        <w:rPr>
+          <w:lang w:val="de-CH"/>
+        </w:rPr>
+      </w:pPr>
+      <w:r>
+        <w:rPr>
+          <w:lang w:val="de-CH"/>
+        </w:rPr>
+        <w:t>Reinach, 3</w:t>
+      </w:r>
+      <w:r>
+        <w:rPr>
+          <w:lang w:val="de-CH"/>
+        </w:rPr>
+        <w:t>1</w:t>
+      </w:r>
+      <w:r>
+        <w:rPr>
+          <w:lang w:val="de-CH"/>
+        </w:rPr>
+        <w:t>.03.2021               ________________________________               ________________________________</w:t>
+      </w:r>
+    </w:p>
+    <w:p>
+      <w:pPr>
+        <w:spacing w:line="240" w:lineRule="auto"/>
+        <w:rPr>
+          <w:sz w:val="18"/>
+          <w:szCs w:val="18"/>
+          <w:lang w:val="de-CH"/>
+        </w:rPr>
+      </w:pPr>
+      <w:r>
+        <w:rPr>
+          <w:sz w:val="18"/>
+          <w:szCs w:val="18"/>
+          <w:lang w:val="de-CH"/>
+        </w:rPr>
+        <w:t>Ort, Datum                                           Kandidat: Jonas S</w:t>
+      </w:r>
+      <w:r>
+        <w:rPr>
+          <w:sz w:val="18"/>
+          <w:szCs w:val="18"/>
+          <w:lang w:val="de-CH"/>
+        </w:rPr>
+        <w:t>chultheiss                                                       Fachvorgesetzter: Markus Strittmatter</w:t>
+      </w:r>
     </w:p>
     <w:p>
       <w:pPr>
@@ -2954,7 +4001,6 @@
   <w:style w:type="character" w:default="1" w:styleId="DefaultParagraphFont">
     <w:name w:val="Default Paragraph Font"/>
     <w:uiPriority w:val="1"/>
-    <w:semiHidden/>
     <w:unhideWhenUsed/>
   </w:style>
   <w:style w:type="table" w:default="1" w:styleId="TableNormal">

</xml_diff>

<commit_message>
Expertenbesuch hinzugefügt und typo gefixt
</commit_message>
<xml_diff>
--- a/arbeitsjournal/Arbeitsjournale.docx
+++ b/arbeitsjournal/Arbeitsjournale.docx
@@ -3186,10 +3186,7 @@
               <w:cnfStyle w:val="000000100000" w:firstRow="0" w:lastRow="0" w:firstColumn="0" w:lastColumn="0" w:oddVBand="0" w:evenVBand="0" w:oddHBand="1" w:evenHBand="0" w:firstRowFirstColumn="0" w:firstRowLastColumn="0" w:lastRowFirstColumn="0" w:lastRowLastColumn="0"/>
             </w:pPr>
             <w:r>
-              <w:t>1</w:t>
-            </w:r>
-            <w:r>
-              <w:t xml:space="preserve"> hrs</w:t>
+              <w:t>1 hrs</w:t>
             </w:r>
           </w:p>
         </w:tc>
@@ -3202,10 +3199,7 @@
               <w:cnfStyle w:val="000000100000" w:firstRow="0" w:lastRow="0" w:firstColumn="0" w:lastColumn="0" w:oddVBand="0" w:evenVBand="0" w:oddHBand="1" w:evenHBand="0" w:firstRowFirstColumn="0" w:firstRowLastColumn="0" w:lastRowFirstColumn="0" w:lastRowLastColumn="0"/>
             </w:pPr>
             <w:r>
-              <w:t>1</w:t>
-            </w:r>
-            <w:r>
-              <w:t xml:space="preserve"> hrs</w:t>
+              <w:t>1 hrs</w:t>
             </w:r>
           </w:p>
         </w:tc>
@@ -3218,10 +3212,7 @@
               <w:cnfStyle w:val="000000100000" w:firstRow="0" w:lastRow="0" w:firstColumn="0" w:lastColumn="0" w:oddVBand="0" w:evenVBand="0" w:oddHBand="1" w:evenHBand="0" w:firstRowFirstColumn="0" w:firstRowLastColumn="0" w:lastRowFirstColumn="0" w:lastRowLastColumn="0"/>
             </w:pPr>
             <w:r>
-              <w:t>0</w:t>
-            </w:r>
-            <w:r>
-              <w:t xml:space="preserve"> hrs</w:t>
+              <w:t>0 hrs</w:t>
             </w:r>
           </w:p>
         </w:tc>
@@ -3260,10 +3251,7 @@
               <w:cnfStyle w:val="000000000000" w:firstRow="0" w:lastRow="0" w:firstColumn="0" w:lastColumn="0" w:oddVBand="0" w:evenVBand="0" w:oddHBand="0" w:evenHBand="0" w:firstRowFirstColumn="0" w:firstRowLastColumn="0" w:lastRowFirstColumn="0" w:lastRowLastColumn="0"/>
             </w:pPr>
             <w:r>
-              <w:t>2</w:t>
-            </w:r>
-            <w:r>
-              <w:t xml:space="preserve"> hrs</w:t>
+              <w:t>2 hrs</w:t>
             </w:r>
           </w:p>
         </w:tc>
@@ -3276,10 +3264,7 @@
               <w:cnfStyle w:val="000000000000" w:firstRow="0" w:lastRow="0" w:firstColumn="0" w:lastColumn="0" w:oddVBand="0" w:evenVBand="0" w:oddHBand="0" w:evenHBand="0" w:firstRowFirstColumn="0" w:firstRowLastColumn="0" w:lastRowFirstColumn="0" w:lastRowLastColumn="0"/>
             </w:pPr>
             <w:r>
-              <w:t>3</w:t>
-            </w:r>
-            <w:r>
-              <w:t xml:space="preserve"> hrs</w:t>
+              <w:t>3 hrs</w:t>
             </w:r>
           </w:p>
         </w:tc>
@@ -3292,10 +3277,7 @@
               <w:cnfStyle w:val="000000000000" w:firstRow="0" w:lastRow="0" w:firstColumn="0" w:lastColumn="0" w:oddVBand="0" w:evenVBand="0" w:oddHBand="0" w:evenHBand="0" w:firstRowFirstColumn="0" w:firstRowLastColumn="0" w:lastRowFirstColumn="0" w:lastRowLastColumn="0"/>
             </w:pPr>
             <w:r>
-              <w:t>+1</w:t>
-            </w:r>
-            <w:r>
-              <w:t xml:space="preserve"> hrs</w:t>
+              <w:t>+1 hrs</w:t>
             </w:r>
           </w:p>
         </w:tc>
@@ -3337,10 +3319,7 @@
               <w:cnfStyle w:val="000000100000" w:firstRow="0" w:lastRow="0" w:firstColumn="0" w:lastColumn="0" w:oddVBand="0" w:evenVBand="0" w:oddHBand="1" w:evenHBand="0" w:firstRowFirstColumn="0" w:firstRowLastColumn="0" w:lastRowFirstColumn="0" w:lastRowLastColumn="0"/>
             </w:pPr>
             <w:r>
-              <w:t>4</w:t>
-            </w:r>
-            <w:r>
-              <w:t xml:space="preserve"> hrs</w:t>
+              <w:t>4 hrs</w:t>
             </w:r>
           </w:p>
         </w:tc>
@@ -3353,10 +3332,7 @@
               <w:cnfStyle w:val="000000100000" w:firstRow="0" w:lastRow="0" w:firstColumn="0" w:lastColumn="0" w:oddVBand="0" w:evenVBand="0" w:oddHBand="1" w:evenHBand="0" w:firstRowFirstColumn="0" w:firstRowLastColumn="0" w:lastRowFirstColumn="0" w:lastRowLastColumn="0"/>
             </w:pPr>
             <w:r>
-              <w:t>4</w:t>
-            </w:r>
-            <w:r>
-              <w:t xml:space="preserve"> hrs</w:t>
+              <w:t>4 hrs</w:t>
             </w:r>
           </w:p>
         </w:tc>
@@ -3369,10 +3345,7 @@
               <w:cnfStyle w:val="000000100000" w:firstRow="0" w:lastRow="0" w:firstColumn="0" w:lastColumn="0" w:oddVBand="0" w:evenVBand="0" w:oddHBand="1" w:evenHBand="0" w:firstRowFirstColumn="0" w:firstRowLastColumn="0" w:lastRowFirstColumn="0" w:lastRowLastColumn="0"/>
             </w:pPr>
             <w:r>
-              <w:t>0</w:t>
-            </w:r>
-            <w:r>
-              <w:t xml:space="preserve"> hrs</w:t>
+              <w:t>0 hrs</w:t>
             </w:r>
           </w:p>
         </w:tc>
@@ -3417,10 +3390,7 @@
               <w:cnfStyle w:val="000000000000" w:firstRow="0" w:lastRow="0" w:firstColumn="0" w:lastColumn="0" w:oddVBand="0" w:evenVBand="0" w:oddHBand="0" w:evenHBand="0" w:firstRowFirstColumn="0" w:firstRowLastColumn="0" w:lastRowFirstColumn="0" w:lastRowLastColumn="0"/>
             </w:pPr>
             <w:r>
-              <w:t>7</w:t>
-            </w:r>
-            <w:r>
-              <w:t xml:space="preserve"> hrs</w:t>
+              <w:t>7 hrs</w:t>
             </w:r>
           </w:p>
         </w:tc>
@@ -3452,13 +3422,7 @@
               <w:cnfStyle w:val="000000000000" w:firstRow="0" w:lastRow="0" w:firstColumn="0" w:lastColumn="0" w:oddVBand="0" w:evenVBand="0" w:oddHBand="0" w:evenHBand="0" w:firstRowFirstColumn="0" w:firstRowLastColumn="0" w:lastRowFirstColumn="0" w:lastRowLastColumn="0"/>
             </w:pPr>
             <w:r>
-              <w:t>+</w:t>
-            </w:r>
-            <w:r>
-              <w:t>1</w:t>
-            </w:r>
-            <w:r>
-              <w:t xml:space="preserve"> hrs</w:t>
+              <w:t>+1 hrs</w:t>
             </w:r>
           </w:p>
         </w:tc>
@@ -3665,6 +3629,35 @@
     <w:p>
       <w:pPr>
         <w:rPr>
+          <w:lang w:val="de-CH"/>
+        </w:rPr>
+      </w:pPr>
+      <w:r>
+        <w:rPr>
+          <w:b/>
+          <w:bCs/>
+          <w:u w:val="single"/>
+          <w:lang w:val="de-CH"/>
+        </w:rPr>
+        <w:t>Besuch der beiden Experten</w:t>
+      </w:r>
+    </w:p>
+    <w:p>
+      <w:pPr>
+        <w:rPr>
+          <w:lang w:val="de-CH"/>
+        </w:rPr>
+      </w:pPr>
+      <w:r>
+        <w:rPr>
+          <w:lang w:val="de-CH"/>
+        </w:rPr>
+        <w:t>Heute bekam ich ausserdem noch Besuch von meinen Experten. Ich habe sie am Empfang abgeholt und zu meinem Arbeitsplatz geführt. Als wir dort ankamen fragten sie mich über den aktuellen Stand, den Arbeitsjournalen und dem aktuellen Projektplan. Wir haben noch etwas gequatscht und das war es dann auch schon. Ich denke sie haben einen positiven Eindruck vom aktuellen Stand erhalten.</w:t>
+      </w:r>
+    </w:p>
+    <w:p>
+      <w:pPr>
+        <w:rPr>
           <w:b/>
           <w:bCs/>
           <w:u w:val="single"/>
@@ -3703,7 +3696,19 @@
         <w:rPr>
           <w:lang w:val="de-CH"/>
         </w:rPr>
-        <w:t xml:space="preserve"> beginnen zu können. (Ausserdem freue ich mich auf das Wochenende). Da Markus heute etwas früher gehen musste, werde ich die Mockups mit ihm am Montag besprechen. Ausserdem sollte ich am Montagmorgen nochmals das Dokument durchgehen, damit ich es den beiden Gegenlesern zustellen kann</w:t>
+        <w:t xml:space="preserve"> beginnen zu können. (Ausserdem freue ich mich auf das Wochenende). Da Markus heute etwas früher gehen musste, werde ich die Mockups mit ihm am Montag besprechen. Ausserdem sollte ich am </w:t>
+      </w:r>
+      <w:r>
+        <w:rPr>
+          <w:lang w:val="de-CH"/>
+        </w:rPr>
+        <w:t>Dienstag</w:t>
+      </w:r>
+      <w:r>
+        <w:rPr>
+          <w:lang w:val="de-CH"/>
+        </w:rPr>
+        <w:t>morgen nochmals das Dokument durchgehen, damit ich es den beiden Gegenlesern zustellen kann</w:t>
       </w:r>
       <w:r>
         <w:rPr>
@@ -4326,6 +4331,7 @@
   <w:style w:type="character" w:default="1" w:styleId="DefaultParagraphFont">
     <w:name w:val="Default Paragraph Font"/>
     <w:uiPriority w:val="1"/>
+    <w:semiHidden/>
     <w:unhideWhenUsed/>
   </w:style>
   <w:style w:type="table" w:default="1" w:styleId="TableNormal">

</xml_diff>

<commit_message>
updated todays entry of the Arbeitsjournal
</commit_message>
<xml_diff>
--- a/arbeitsjournal/Arbeitsjournale.docx
+++ b/arbeitsjournal/Arbeitsjournale.docx
@@ -25,11 +25,9 @@
             <w:tcW w:w="709" w:type="dxa"/>
           </w:tcPr>
           <w:p>
-            <w:proofErr w:type="spellStart"/>
             <w:r>
               <w:t>Ziel</w:t>
             </w:r>
-            <w:proofErr w:type="spellEnd"/>
           </w:p>
         </w:tc>
         <w:tc>
@@ -40,11 +38,9 @@
             <w:pPr>
               <w:cnfStyle w:val="100000000000" w:firstRow="1" w:lastRow="0" w:firstColumn="0" w:lastColumn="0" w:oddVBand="0" w:evenVBand="0" w:oddHBand="0" w:evenHBand="0" w:firstRowFirstColumn="0" w:firstRowLastColumn="0" w:lastRowFirstColumn="0" w:lastRowLastColumn="0"/>
             </w:pPr>
-            <w:proofErr w:type="spellStart"/>
             <w:r>
               <w:t>Beschreibung</w:t>
             </w:r>
-            <w:proofErr w:type="spellEnd"/>
           </w:p>
         </w:tc>
         <w:tc>
@@ -55,13 +51,8 @@
             <w:pPr>
               <w:cnfStyle w:val="100000000000" w:firstRow="1" w:lastRow="0" w:firstColumn="0" w:lastColumn="0" w:oddVBand="0" w:evenVBand="0" w:oddHBand="0" w:evenHBand="0" w:firstRowFirstColumn="0" w:firstRowLastColumn="0" w:lastRowFirstColumn="0" w:lastRowLastColumn="0"/>
             </w:pPr>
-            <w:proofErr w:type="spellStart"/>
-            <w:r>
-              <w:t>Geplante</w:t>
-            </w:r>
-            <w:proofErr w:type="spellEnd"/>
-            <w:r>
-              <w:t xml:space="preserve"> Zeit</w:t>
+            <w:r>
+              <w:t>Geplante Zeit</w:t>
             </w:r>
           </w:p>
         </w:tc>
@@ -73,13 +64,8 @@
             <w:pPr>
               <w:cnfStyle w:val="100000000000" w:firstRow="1" w:lastRow="0" w:firstColumn="0" w:lastColumn="0" w:oddVBand="0" w:evenVBand="0" w:oddHBand="0" w:evenHBand="0" w:firstRowFirstColumn="0" w:firstRowLastColumn="0" w:lastRowFirstColumn="0" w:lastRowLastColumn="0"/>
             </w:pPr>
-            <w:proofErr w:type="spellStart"/>
-            <w:r>
-              <w:t>Benötigte</w:t>
-            </w:r>
-            <w:proofErr w:type="spellEnd"/>
-            <w:r>
-              <w:t xml:space="preserve"> Zeit</w:t>
+            <w:r>
+              <w:t>Benötigte Zeit</w:t>
             </w:r>
           </w:p>
         </w:tc>
@@ -91,11 +77,9 @@
             <w:pPr>
               <w:cnfStyle w:val="100000000000" w:firstRow="1" w:lastRow="0" w:firstColumn="0" w:lastColumn="0" w:oddVBand="0" w:evenVBand="0" w:oddHBand="0" w:evenHBand="0" w:firstRowFirstColumn="0" w:firstRowLastColumn="0" w:lastRowFirstColumn="0" w:lastRowLastColumn="0"/>
             </w:pPr>
-            <w:proofErr w:type="spellStart"/>
             <w:r>
               <w:t>Abweichung</w:t>
             </w:r>
-            <w:proofErr w:type="spellEnd"/>
           </w:p>
         </w:tc>
       </w:tr>
@@ -122,19 +106,9 @@
             <w:pPr>
               <w:cnfStyle w:val="000000100000" w:firstRow="0" w:lastRow="0" w:firstColumn="0" w:lastColumn="0" w:oddVBand="0" w:evenVBand="0" w:oddHBand="1" w:evenHBand="0" w:firstRowFirstColumn="0" w:firstRowLastColumn="0" w:lastRowFirstColumn="0" w:lastRowLastColumn="0"/>
             </w:pPr>
-            <w:proofErr w:type="spellStart"/>
-            <w:r>
-              <w:t>Projektplan</w:t>
-            </w:r>
-            <w:proofErr w:type="spellEnd"/>
-            <w:r>
-              <w:t xml:space="preserve"> </w:t>
-            </w:r>
-            <w:proofErr w:type="spellStart"/>
-            <w:r>
-              <w:t>erstellen</w:t>
-            </w:r>
-            <w:proofErr w:type="spellEnd"/>
+            <w:r>
+              <w:t>Projektplan erstellen</w:t>
+            </w:r>
           </w:p>
         </w:tc>
         <w:tc>
@@ -146,13 +120,8 @@
               <w:cnfStyle w:val="000000100000" w:firstRow="0" w:lastRow="0" w:firstColumn="0" w:lastColumn="0" w:oddVBand="0" w:evenVBand="0" w:oddHBand="1" w:evenHBand="0" w:firstRowFirstColumn="0" w:firstRowLastColumn="0" w:lastRowFirstColumn="0" w:lastRowLastColumn="0"/>
             </w:pPr>
             <w:r>
-              <w:t xml:space="preserve">2 </w:t>
-            </w:r>
-            <w:proofErr w:type="spellStart"/>
-            <w:r>
-              <w:t>hrs</w:t>
-            </w:r>
-            <w:proofErr w:type="spellEnd"/>
+              <w:t>2 hrs</w:t>
+            </w:r>
           </w:p>
         </w:tc>
         <w:tc>
@@ -177,13 +146,8 @@
               <w:cnfStyle w:val="000000100000" w:firstRow="0" w:lastRow="0" w:firstColumn="0" w:lastColumn="0" w:oddVBand="0" w:evenVBand="0" w:oddHBand="1" w:evenHBand="0" w:firstRowFirstColumn="0" w:firstRowLastColumn="0" w:lastRowFirstColumn="0" w:lastRowLastColumn="0"/>
             </w:pPr>
             <w:r>
-              <w:t xml:space="preserve">0 </w:t>
-            </w:r>
-            <w:proofErr w:type="spellStart"/>
-            <w:r>
-              <w:t>hrs</w:t>
-            </w:r>
-            <w:proofErr w:type="spellEnd"/>
+              <w:t>0 hrs</w:t>
+            </w:r>
           </w:p>
         </w:tc>
       </w:tr>
@@ -207,19 +171,9 @@
             <w:pPr>
               <w:cnfStyle w:val="000000000000" w:firstRow="0" w:lastRow="0" w:firstColumn="0" w:lastColumn="0" w:oddVBand="0" w:evenVBand="0" w:oddHBand="0" w:evenHBand="0" w:firstRowFirstColumn="0" w:firstRowLastColumn="0" w:lastRowFirstColumn="0" w:lastRowLastColumn="0"/>
             </w:pPr>
-            <w:proofErr w:type="spellStart"/>
-            <w:r>
-              <w:t>Aufgabenstellung</w:t>
-            </w:r>
-            <w:proofErr w:type="spellEnd"/>
-            <w:r>
-              <w:t xml:space="preserve"> </w:t>
-            </w:r>
-            <w:proofErr w:type="spellStart"/>
-            <w:r>
-              <w:t>übernehmen</w:t>
-            </w:r>
-            <w:proofErr w:type="spellEnd"/>
+            <w:r>
+              <w:t>Aufgabenstellung übernehmen</w:t>
+            </w:r>
           </w:p>
         </w:tc>
         <w:tc>
@@ -231,13 +185,8 @@
               <w:cnfStyle w:val="000000000000" w:firstRow="0" w:lastRow="0" w:firstColumn="0" w:lastColumn="0" w:oddVBand="0" w:evenVBand="0" w:oddHBand="0" w:evenHBand="0" w:firstRowFirstColumn="0" w:firstRowLastColumn="0" w:lastRowFirstColumn="0" w:lastRowLastColumn="0"/>
             </w:pPr>
             <w:r>
-              <w:t xml:space="preserve">1 </w:t>
-            </w:r>
-            <w:proofErr w:type="spellStart"/>
-            <w:r>
-              <w:t>hrs</w:t>
-            </w:r>
-            <w:proofErr w:type="spellEnd"/>
+              <w:t>1 hrs</w:t>
+            </w:r>
           </w:p>
         </w:tc>
         <w:tc>
@@ -249,13 +198,8 @@
               <w:cnfStyle w:val="000000000000" w:firstRow="0" w:lastRow="0" w:firstColumn="0" w:lastColumn="0" w:oddVBand="0" w:evenVBand="0" w:oddHBand="0" w:evenHBand="0" w:firstRowFirstColumn="0" w:firstRowLastColumn="0" w:lastRowFirstColumn="0" w:lastRowLastColumn="0"/>
             </w:pPr>
             <w:r>
-              <w:t xml:space="preserve">1 </w:t>
-            </w:r>
-            <w:proofErr w:type="spellStart"/>
-            <w:r>
-              <w:t>hrs</w:t>
-            </w:r>
-            <w:proofErr w:type="spellEnd"/>
+              <w:t>1 hrs</w:t>
+            </w:r>
           </w:p>
         </w:tc>
         <w:tc>
@@ -267,13 +211,8 @@
               <w:cnfStyle w:val="000000000000" w:firstRow="0" w:lastRow="0" w:firstColumn="0" w:lastColumn="0" w:oddVBand="0" w:evenVBand="0" w:oddHBand="0" w:evenHBand="0" w:firstRowFirstColumn="0" w:firstRowLastColumn="0" w:lastRowFirstColumn="0" w:lastRowLastColumn="0"/>
             </w:pPr>
             <w:r>
-              <w:t xml:space="preserve">0 </w:t>
-            </w:r>
-            <w:proofErr w:type="spellStart"/>
-            <w:r>
-              <w:t>hrs</w:t>
-            </w:r>
-            <w:proofErr w:type="spellEnd"/>
+              <w:t>0 hrs</w:t>
+            </w:r>
           </w:p>
         </w:tc>
       </w:tr>
@@ -300,19 +239,9 @@
             <w:pPr>
               <w:cnfStyle w:val="000000100000" w:firstRow="0" w:lastRow="0" w:firstColumn="0" w:lastColumn="0" w:oddVBand="0" w:evenVBand="0" w:oddHBand="1" w:evenHBand="0" w:firstRowFirstColumn="0" w:firstRowLastColumn="0" w:lastRowFirstColumn="0" w:lastRowLastColumn="0"/>
             </w:pPr>
-            <w:proofErr w:type="spellStart"/>
-            <w:r>
-              <w:t>Projektmanagementmethode</w:t>
-            </w:r>
-            <w:proofErr w:type="spellEnd"/>
-            <w:r>
-              <w:t xml:space="preserve"> </w:t>
-            </w:r>
-            <w:proofErr w:type="spellStart"/>
-            <w:r>
-              <w:t>beschreiben</w:t>
-            </w:r>
-            <w:proofErr w:type="spellEnd"/>
+            <w:r>
+              <w:t>Projektmanagementmethode beschreiben</w:t>
+            </w:r>
           </w:p>
         </w:tc>
         <w:tc>
@@ -324,13 +253,8 @@
               <w:cnfStyle w:val="000000100000" w:firstRow="0" w:lastRow="0" w:firstColumn="0" w:lastColumn="0" w:oddVBand="0" w:evenVBand="0" w:oddHBand="1" w:evenHBand="0" w:firstRowFirstColumn="0" w:firstRowLastColumn="0" w:lastRowFirstColumn="0" w:lastRowLastColumn="0"/>
             </w:pPr>
             <w:r>
-              <w:t xml:space="preserve">2 </w:t>
-            </w:r>
-            <w:proofErr w:type="spellStart"/>
-            <w:r>
-              <w:t>hrs</w:t>
-            </w:r>
-            <w:proofErr w:type="spellEnd"/>
+              <w:t>2 hrs</w:t>
+            </w:r>
           </w:p>
         </w:tc>
         <w:tc>
@@ -345,13 +269,8 @@
               <w:t>2</w:t>
             </w:r>
             <w:r>
-              <w:t xml:space="preserve"> </w:t>
-            </w:r>
-            <w:proofErr w:type="spellStart"/>
-            <w:r>
-              <w:t>hrs</w:t>
-            </w:r>
-            <w:proofErr w:type="spellEnd"/>
+              <w:t xml:space="preserve"> hrs</w:t>
+            </w:r>
           </w:p>
         </w:tc>
         <w:tc>
@@ -363,13 +282,8 @@
               <w:cnfStyle w:val="000000100000" w:firstRow="0" w:lastRow="0" w:firstColumn="0" w:lastColumn="0" w:oddVBand="0" w:evenVBand="0" w:oddHBand="1" w:evenHBand="0" w:firstRowFirstColumn="0" w:firstRowLastColumn="0" w:lastRowFirstColumn="0" w:lastRowLastColumn="0"/>
             </w:pPr>
             <w:r>
-              <w:t xml:space="preserve">0 </w:t>
-            </w:r>
-            <w:proofErr w:type="spellStart"/>
-            <w:r>
-              <w:t>hrs</w:t>
-            </w:r>
-            <w:proofErr w:type="spellEnd"/>
+              <w:t>0 hrs</w:t>
+            </w:r>
           </w:p>
         </w:tc>
       </w:tr>
@@ -393,11 +307,9 @@
             <w:pPr>
               <w:cnfStyle w:val="000000000000" w:firstRow="0" w:lastRow="0" w:firstColumn="0" w:lastColumn="0" w:oddVBand="0" w:evenVBand="0" w:oddHBand="0" w:evenHBand="0" w:firstRowFirstColumn="0" w:firstRowLastColumn="0" w:lastRowFirstColumn="0" w:lastRowLastColumn="0"/>
             </w:pPr>
-            <w:proofErr w:type="spellStart"/>
             <w:r>
               <w:t>Systembeschreibung</w:t>
             </w:r>
-            <w:proofErr w:type="spellEnd"/>
           </w:p>
         </w:tc>
         <w:tc>
@@ -409,13 +321,8 @@
               <w:cnfStyle w:val="000000000000" w:firstRow="0" w:lastRow="0" w:firstColumn="0" w:lastColumn="0" w:oddVBand="0" w:evenVBand="0" w:oddHBand="0" w:evenHBand="0" w:firstRowFirstColumn="0" w:firstRowLastColumn="0" w:lastRowFirstColumn="0" w:lastRowLastColumn="0"/>
             </w:pPr>
             <w:r>
-              <w:t xml:space="preserve">2 </w:t>
-            </w:r>
-            <w:proofErr w:type="spellStart"/>
-            <w:r>
-              <w:t>hrs</w:t>
-            </w:r>
-            <w:proofErr w:type="spellEnd"/>
+              <w:t>2 hrs</w:t>
+            </w:r>
           </w:p>
         </w:tc>
         <w:tc>
@@ -430,13 +337,8 @@
               <w:t>2</w:t>
             </w:r>
             <w:r>
-              <w:t xml:space="preserve"> </w:t>
-            </w:r>
-            <w:proofErr w:type="spellStart"/>
-            <w:r>
-              <w:t>hrs</w:t>
-            </w:r>
-            <w:proofErr w:type="spellEnd"/>
+              <w:t xml:space="preserve"> hrs</w:t>
+            </w:r>
           </w:p>
         </w:tc>
         <w:tc>
@@ -451,13 +353,8 @@
               <w:t>0</w:t>
             </w:r>
             <w:r>
-              <w:t xml:space="preserve"> </w:t>
-            </w:r>
-            <w:proofErr w:type="spellStart"/>
-            <w:r>
-              <w:t>hrs</w:t>
-            </w:r>
-            <w:proofErr w:type="spellEnd"/>
+              <w:t xml:space="preserve"> hrs</w:t>
+            </w:r>
           </w:p>
         </w:tc>
       </w:tr>
@@ -491,13 +388,8 @@
               <w:cnfStyle w:val="000000100000" w:firstRow="0" w:lastRow="0" w:firstColumn="0" w:lastColumn="0" w:oddVBand="0" w:evenVBand="0" w:oddHBand="1" w:evenHBand="0" w:firstRowFirstColumn="0" w:firstRowLastColumn="0" w:lastRowFirstColumn="0" w:lastRowLastColumn="0"/>
             </w:pPr>
             <w:r>
-              <w:t>Soll/</w:t>
-            </w:r>
-            <w:proofErr w:type="spellStart"/>
-            <w:r>
-              <w:t>Ist-Vergleich</w:t>
-            </w:r>
-            <w:proofErr w:type="spellEnd"/>
+              <w:t>Soll/Ist-Vergleich</w:t>
+            </w:r>
           </w:p>
         </w:tc>
         <w:tc>
@@ -515,13 +407,8 @@
               <w:t>1</w:t>
             </w:r>
             <w:r>
-              <w:t xml:space="preserve"> </w:t>
-            </w:r>
-            <w:proofErr w:type="spellStart"/>
-            <w:r>
-              <w:t>hrs</w:t>
-            </w:r>
-            <w:proofErr w:type="spellEnd"/>
+              <w:t xml:space="preserve"> hrs</w:t>
+            </w:r>
           </w:p>
         </w:tc>
         <w:tc>
@@ -539,13 +426,8 @@
               <w:t>1</w:t>
             </w:r>
             <w:r>
-              <w:t xml:space="preserve"> </w:t>
-            </w:r>
-            <w:proofErr w:type="spellStart"/>
-            <w:r>
-              <w:t>hrs</w:t>
-            </w:r>
-            <w:proofErr w:type="spellEnd"/>
+              <w:t xml:space="preserve"> hrs</w:t>
+            </w:r>
           </w:p>
         </w:tc>
         <w:tc>
@@ -563,13 +445,8 @@
               <w:t>0</w:t>
             </w:r>
             <w:r>
-              <w:t xml:space="preserve"> </w:t>
-            </w:r>
-            <w:proofErr w:type="spellStart"/>
-            <w:r>
-              <w:t>hrs</w:t>
-            </w:r>
-            <w:proofErr w:type="spellEnd"/>
+              <w:t xml:space="preserve"> hrs</w:t>
+            </w:r>
           </w:p>
         </w:tc>
       </w:tr>
@@ -616,13 +493,8 @@
               <w:t>8</w:t>
             </w:r>
             <w:r>
-              <w:t xml:space="preserve"> </w:t>
-            </w:r>
-            <w:proofErr w:type="spellStart"/>
-            <w:r>
-              <w:t>hrs</w:t>
-            </w:r>
-            <w:proofErr w:type="spellEnd"/>
+              <w:t xml:space="preserve"> hrs</w:t>
+            </w:r>
           </w:p>
         </w:tc>
         <w:tc>
@@ -637,13 +509,8 @@
               <w:cnfStyle w:val="000000000000" w:firstRow="0" w:lastRow="0" w:firstColumn="0" w:lastColumn="0" w:oddVBand="0" w:evenVBand="0" w:oddHBand="0" w:evenHBand="0" w:firstRowFirstColumn="0" w:firstRowLastColumn="0" w:lastRowFirstColumn="0" w:lastRowLastColumn="0"/>
             </w:pPr>
             <w:r>
-              <w:t xml:space="preserve">8 </w:t>
-            </w:r>
-            <w:proofErr w:type="spellStart"/>
-            <w:r>
-              <w:t>hrs</w:t>
-            </w:r>
-            <w:proofErr w:type="spellEnd"/>
+              <w:t>8 hrs</w:t>
+            </w:r>
           </w:p>
         </w:tc>
         <w:tc>
@@ -661,13 +528,8 @@
               <w:t>0</w:t>
             </w:r>
             <w:r>
-              <w:t xml:space="preserve"> </w:t>
-            </w:r>
-            <w:proofErr w:type="spellStart"/>
-            <w:r>
-              <w:t>hrs</w:t>
-            </w:r>
-            <w:proofErr w:type="spellEnd"/>
+              <w:t xml:space="preserve"> hrs</w:t>
+            </w:r>
           </w:p>
         </w:tc>
       </w:tr>
@@ -681,52 +543,14 @@
           <w:u w:val="single"/>
         </w:rPr>
       </w:pPr>
-      <w:proofErr w:type="spellStart"/>
-      <w:r>
-        <w:rPr>
-          <w:b/>
-          <w:bCs/>
-          <w:u w:val="single"/>
-        </w:rPr>
-        <w:t>Ziel</w:t>
-      </w:r>
-      <w:proofErr w:type="spellEnd"/>
-      <w:r>
-        <w:rPr>
-          <w:b/>
-          <w:bCs/>
-          <w:u w:val="single"/>
-        </w:rPr>
-        <w:t xml:space="preserve"> 1: </w:t>
-      </w:r>
-      <w:proofErr w:type="spellStart"/>
-      <w:r>
-        <w:rPr>
-          <w:b/>
-          <w:bCs/>
-          <w:u w:val="single"/>
-        </w:rPr>
-        <w:t>Projektplan</w:t>
-      </w:r>
-      <w:proofErr w:type="spellEnd"/>
-      <w:r>
-        <w:rPr>
-          <w:b/>
-          <w:bCs/>
-          <w:u w:val="single"/>
-        </w:rPr>
-        <w:t xml:space="preserve"> </w:t>
-      </w:r>
-      <w:proofErr w:type="spellStart"/>
-      <w:r>
-        <w:rPr>
-          <w:b/>
-          <w:bCs/>
-          <w:u w:val="single"/>
-        </w:rPr>
-        <w:t>erstellen</w:t>
-      </w:r>
-      <w:proofErr w:type="spellEnd"/>
+      <w:r>
+        <w:rPr>
+          <w:b/>
+          <w:bCs/>
+          <w:u w:val="single"/>
+        </w:rPr>
+        <w:t>Ziel 1: Projektplan erstellen</w:t>
+      </w:r>
     </w:p>
     <w:p>
       <w:pPr>
@@ -803,21 +627,7 @@
         <w:rPr>
           <w:lang w:val="de-CH"/>
         </w:rPr>
-        <w:t xml:space="preserve">Dieser Task war sehr leicht, da man einfach nur Texte kopieren und einfügen musste. Ich habe die Texte eins zu eins gleich gelassen, ausser, dass ich aus den Auflistungen normale </w:t>
-      </w:r>
-      <w:proofErr w:type="spellStart"/>
-      <w:r>
-        <w:rPr>
-          <w:lang w:val="de-CH"/>
-        </w:rPr>
-        <w:t>LaTeX</w:t>
-      </w:r>
-      <w:proofErr w:type="spellEnd"/>
-      <w:r>
-        <w:rPr>
-          <w:lang w:val="de-CH"/>
-        </w:rPr>
-        <w:t xml:space="preserve"> Auflistungen gemacht habe. Ich hoffe dies entpuppt sich später nicht als Problem.</w:t>
+        <w:t>Dieser Task war sehr leicht, da man einfach nur Texte kopieren und einfügen musste. Ich habe die Texte eins zu eins gleich gelassen, ausser, dass ich aus den Auflistungen normale LaTeX Auflistungen gemacht habe. Ich hoffe dies entpuppt sich später nicht als Problem.</w:t>
       </w:r>
     </w:p>
     <w:p>
@@ -876,21 +686,7 @@
         <w:rPr>
           <w:lang w:val="de-CH"/>
         </w:rPr>
-        <w:t xml:space="preserve">Als nächstes sollte ich die Projektmanagementmethode beschreiben. Ich habe mich im Vorfeld bewusst auf die Wasserfallmethode entschieden, da das Ziel und die Aufgaben klar sind in diesem Auftrag. Trotzdem habe ich im ersten Teil nochmals beschrieben, wieso ich zu dieser Entscheidung kam, mithilfe der </w:t>
-      </w:r>
-      <w:proofErr w:type="spellStart"/>
-      <w:r>
-        <w:rPr>
-          <w:lang w:val="de-CH"/>
-        </w:rPr>
-        <w:t>Staceymatrix</w:t>
-      </w:r>
-      <w:proofErr w:type="spellEnd"/>
-      <w:r>
-        <w:rPr>
-          <w:lang w:val="de-CH"/>
-        </w:rPr>
-        <w:t>. Darauf folgte dann mein Wasserfall mit passenden Erklärungen, was zu welchem Abschnitt dazugehört.</w:t>
+        <w:t>Als nächstes sollte ich die Projektmanagementmethode beschreiben. Ich habe mich im Vorfeld bewusst auf die Wasserfallmethode entschieden, da das Ziel und die Aufgaben klar sind in diesem Auftrag. Trotzdem habe ich im ersten Teil nochmals beschrieben, wieso ich zu dieser Entscheidung kam, mithilfe der Staceymatrix. Darauf folgte dann mein Wasserfall mit passenden Erklärungen, was zu welchem Abschnitt dazugehört.</w:t>
       </w:r>
     </w:p>
     <w:p>
@@ -1267,12 +1063,10 @@
             <w:tcW w:w="709" w:type="dxa"/>
           </w:tcPr>
           <w:p>
-            <w:proofErr w:type="spellStart"/>
             <w:r>
               <w:lastRenderedPageBreak/>
               <w:t>Ziel</w:t>
             </w:r>
-            <w:proofErr w:type="spellEnd"/>
           </w:p>
         </w:tc>
         <w:tc>
@@ -1283,11 +1077,9 @@
             <w:pPr>
               <w:cnfStyle w:val="100000000000" w:firstRow="1" w:lastRow="0" w:firstColumn="0" w:lastColumn="0" w:oddVBand="0" w:evenVBand="0" w:oddHBand="0" w:evenHBand="0" w:firstRowFirstColumn="0" w:firstRowLastColumn="0" w:lastRowFirstColumn="0" w:lastRowLastColumn="0"/>
             </w:pPr>
-            <w:proofErr w:type="spellStart"/>
             <w:r>
               <w:t>Beschreibung</w:t>
             </w:r>
-            <w:proofErr w:type="spellEnd"/>
           </w:p>
         </w:tc>
         <w:tc>
@@ -1298,13 +1090,8 @@
             <w:pPr>
               <w:cnfStyle w:val="100000000000" w:firstRow="1" w:lastRow="0" w:firstColumn="0" w:lastColumn="0" w:oddVBand="0" w:evenVBand="0" w:oddHBand="0" w:evenHBand="0" w:firstRowFirstColumn="0" w:firstRowLastColumn="0" w:lastRowFirstColumn="0" w:lastRowLastColumn="0"/>
             </w:pPr>
-            <w:proofErr w:type="spellStart"/>
-            <w:r>
-              <w:t>Geplante</w:t>
-            </w:r>
-            <w:proofErr w:type="spellEnd"/>
-            <w:r>
-              <w:t xml:space="preserve"> Zeit</w:t>
+            <w:r>
+              <w:t>Geplante Zeit</w:t>
             </w:r>
           </w:p>
         </w:tc>
@@ -1316,13 +1103,8 @@
             <w:pPr>
               <w:cnfStyle w:val="100000000000" w:firstRow="1" w:lastRow="0" w:firstColumn="0" w:lastColumn="0" w:oddVBand="0" w:evenVBand="0" w:oddHBand="0" w:evenHBand="0" w:firstRowFirstColumn="0" w:firstRowLastColumn="0" w:lastRowFirstColumn="0" w:lastRowLastColumn="0"/>
             </w:pPr>
-            <w:proofErr w:type="spellStart"/>
-            <w:r>
-              <w:t>Benötigte</w:t>
-            </w:r>
-            <w:proofErr w:type="spellEnd"/>
-            <w:r>
-              <w:t xml:space="preserve"> Zeit</w:t>
+            <w:r>
+              <w:t>Benötigte Zeit</w:t>
             </w:r>
           </w:p>
         </w:tc>
@@ -1334,11 +1116,9 @@
             <w:pPr>
               <w:cnfStyle w:val="100000000000" w:firstRow="1" w:lastRow="0" w:firstColumn="0" w:lastColumn="0" w:oddVBand="0" w:evenVBand="0" w:oddHBand="0" w:evenHBand="0" w:firstRowFirstColumn="0" w:firstRowLastColumn="0" w:lastRowFirstColumn="0" w:lastRowLastColumn="0"/>
             </w:pPr>
-            <w:proofErr w:type="spellStart"/>
             <w:r>
               <w:t>Abweichung</w:t>
             </w:r>
-            <w:proofErr w:type="spellEnd"/>
           </w:p>
         </w:tc>
       </w:tr>
@@ -1365,19 +1145,9 @@
             <w:pPr>
               <w:cnfStyle w:val="000000100000" w:firstRow="0" w:lastRow="0" w:firstColumn="0" w:lastColumn="0" w:oddVBand="0" w:evenVBand="0" w:oddHBand="1" w:evenHBand="0" w:firstRowFirstColumn="0" w:firstRowLastColumn="0" w:lastRowFirstColumn="0" w:lastRowLastColumn="0"/>
             </w:pPr>
-            <w:proofErr w:type="spellStart"/>
-            <w:r>
-              <w:t>Ist</w:t>
-            </w:r>
-            <w:proofErr w:type="spellEnd"/>
-            <w:r>
-              <w:t>/Soll-</w:t>
-            </w:r>
-            <w:proofErr w:type="spellStart"/>
-            <w:r>
-              <w:t>Vergleich</w:t>
-            </w:r>
-            <w:proofErr w:type="spellEnd"/>
+            <w:r>
+              <w:t>Ist/Soll-Vergleich</w:t>
+            </w:r>
           </w:p>
         </w:tc>
         <w:tc>
@@ -1389,13 +1159,8 @@
               <w:cnfStyle w:val="000000100000" w:firstRow="0" w:lastRow="0" w:firstColumn="0" w:lastColumn="0" w:oddVBand="0" w:evenVBand="0" w:oddHBand="1" w:evenHBand="0" w:firstRowFirstColumn="0" w:firstRowLastColumn="0" w:lastRowFirstColumn="0" w:lastRowLastColumn="0"/>
             </w:pPr>
             <w:r>
-              <w:t xml:space="preserve">1 </w:t>
-            </w:r>
-            <w:proofErr w:type="spellStart"/>
-            <w:r>
-              <w:t>hrs</w:t>
-            </w:r>
-            <w:proofErr w:type="spellEnd"/>
+              <w:t>1 hrs</w:t>
+            </w:r>
           </w:p>
         </w:tc>
         <w:tc>
@@ -1407,13 +1172,8 @@
               <w:cnfStyle w:val="000000100000" w:firstRow="0" w:lastRow="0" w:firstColumn="0" w:lastColumn="0" w:oddVBand="0" w:evenVBand="0" w:oddHBand="1" w:evenHBand="0" w:firstRowFirstColumn="0" w:firstRowLastColumn="0" w:lastRowFirstColumn="0" w:lastRowLastColumn="0"/>
             </w:pPr>
             <w:r>
-              <w:t xml:space="preserve">1.5 </w:t>
-            </w:r>
-            <w:proofErr w:type="spellStart"/>
-            <w:r>
-              <w:t>hrs</w:t>
-            </w:r>
-            <w:proofErr w:type="spellEnd"/>
+              <w:t>1.5 hrs</w:t>
+            </w:r>
           </w:p>
         </w:tc>
         <w:tc>
@@ -1425,13 +1185,8 @@
               <w:cnfStyle w:val="000000100000" w:firstRow="0" w:lastRow="0" w:firstColumn="0" w:lastColumn="0" w:oddVBand="0" w:evenVBand="0" w:oddHBand="1" w:evenHBand="0" w:firstRowFirstColumn="0" w:firstRowLastColumn="0" w:lastRowFirstColumn="0" w:lastRowLastColumn="0"/>
             </w:pPr>
             <w:r>
-              <w:t xml:space="preserve">- 0.5 </w:t>
-            </w:r>
-            <w:proofErr w:type="spellStart"/>
-            <w:r>
-              <w:t>hrs</w:t>
-            </w:r>
-            <w:proofErr w:type="spellEnd"/>
+              <w:t>- 0.5 hrs</w:t>
+            </w:r>
           </w:p>
         </w:tc>
       </w:tr>
@@ -1455,11 +1210,9 @@
             <w:pPr>
               <w:cnfStyle w:val="000000000000" w:firstRow="0" w:lastRow="0" w:firstColumn="0" w:lastColumn="0" w:oddVBand="0" w:evenVBand="0" w:oddHBand="0" w:evenHBand="0" w:firstRowFirstColumn="0" w:firstRowLastColumn="0" w:lastRowFirstColumn="0" w:lastRowLastColumn="0"/>
             </w:pPr>
-            <w:proofErr w:type="spellStart"/>
             <w:r>
               <w:t>Namenskonzept</w:t>
             </w:r>
-            <w:proofErr w:type="spellEnd"/>
           </w:p>
         </w:tc>
         <w:tc>
@@ -1471,13 +1224,8 @@
               <w:cnfStyle w:val="000000000000" w:firstRow="0" w:lastRow="0" w:firstColumn="0" w:lastColumn="0" w:oddVBand="0" w:evenVBand="0" w:oddHBand="0" w:evenHBand="0" w:firstRowFirstColumn="0" w:firstRowLastColumn="0" w:lastRowFirstColumn="0" w:lastRowLastColumn="0"/>
             </w:pPr>
             <w:r>
-              <w:t xml:space="preserve">0 </w:t>
-            </w:r>
-            <w:proofErr w:type="spellStart"/>
-            <w:r>
-              <w:t>hrs</w:t>
-            </w:r>
-            <w:proofErr w:type="spellEnd"/>
+              <w:t>0 hrs</w:t>
+            </w:r>
           </w:p>
         </w:tc>
         <w:tc>
@@ -1489,13 +1237,8 @@
               <w:cnfStyle w:val="000000000000" w:firstRow="0" w:lastRow="0" w:firstColumn="0" w:lastColumn="0" w:oddVBand="0" w:evenVBand="0" w:oddHBand="0" w:evenHBand="0" w:firstRowFirstColumn="0" w:firstRowLastColumn="0" w:lastRowFirstColumn="0" w:lastRowLastColumn="0"/>
             </w:pPr>
             <w:r>
-              <w:t xml:space="preserve">0.5 </w:t>
-            </w:r>
-            <w:proofErr w:type="spellStart"/>
-            <w:r>
-              <w:t>hrs</w:t>
-            </w:r>
-            <w:proofErr w:type="spellEnd"/>
+              <w:t>0.5 hrs</w:t>
+            </w:r>
           </w:p>
         </w:tc>
         <w:tc>
@@ -1507,13 +1250,8 @@
               <w:cnfStyle w:val="000000000000" w:firstRow="0" w:lastRow="0" w:firstColumn="0" w:lastColumn="0" w:oddVBand="0" w:evenVBand="0" w:oddHBand="0" w:evenHBand="0" w:firstRowFirstColumn="0" w:firstRowLastColumn="0" w:lastRowFirstColumn="0" w:lastRowLastColumn="0"/>
             </w:pPr>
             <w:r>
-              <w:t xml:space="preserve">+0.5 </w:t>
-            </w:r>
-            <w:proofErr w:type="spellStart"/>
-            <w:r>
-              <w:t>hrs</w:t>
-            </w:r>
-            <w:proofErr w:type="spellEnd"/>
+              <w:t>+0.5 hrs</w:t>
+            </w:r>
           </w:p>
         </w:tc>
       </w:tr>
@@ -1540,11 +1278,9 @@
             <w:pPr>
               <w:cnfStyle w:val="000000100000" w:firstRow="0" w:lastRow="0" w:firstColumn="0" w:lastColumn="0" w:oddVBand="0" w:evenVBand="0" w:oddHBand="1" w:evenHBand="0" w:firstRowFirstColumn="0" w:firstRowLastColumn="0" w:lastRowFirstColumn="0" w:lastRowLastColumn="0"/>
             </w:pPr>
-            <w:proofErr w:type="spellStart"/>
             <w:r>
               <w:t>Versionsverwaltungskonzept</w:t>
             </w:r>
-            <w:proofErr w:type="spellEnd"/>
           </w:p>
         </w:tc>
         <w:tc>
@@ -1556,13 +1292,8 @@
               <w:cnfStyle w:val="000000100000" w:firstRow="0" w:lastRow="0" w:firstColumn="0" w:lastColumn="0" w:oddVBand="0" w:evenVBand="0" w:oddHBand="1" w:evenHBand="0" w:firstRowFirstColumn="0" w:firstRowLastColumn="0" w:lastRowFirstColumn="0" w:lastRowLastColumn="0"/>
             </w:pPr>
             <w:r>
-              <w:t xml:space="preserve">1 </w:t>
-            </w:r>
-            <w:proofErr w:type="spellStart"/>
-            <w:r>
-              <w:t>hrs</w:t>
-            </w:r>
-            <w:proofErr w:type="spellEnd"/>
+              <w:t>1 hrs</w:t>
+            </w:r>
           </w:p>
         </w:tc>
         <w:tc>
@@ -1574,13 +1305,8 @@
               <w:cnfStyle w:val="000000100000" w:firstRow="0" w:lastRow="0" w:firstColumn="0" w:lastColumn="0" w:oddVBand="0" w:evenVBand="0" w:oddHBand="1" w:evenHBand="0" w:firstRowFirstColumn="0" w:firstRowLastColumn="0" w:lastRowFirstColumn="0" w:lastRowLastColumn="0"/>
             </w:pPr>
             <w:r>
-              <w:t xml:space="preserve">1 </w:t>
-            </w:r>
-            <w:proofErr w:type="spellStart"/>
-            <w:r>
-              <w:t>hrs</w:t>
-            </w:r>
-            <w:proofErr w:type="spellEnd"/>
+              <w:t>1 hrs</w:t>
+            </w:r>
           </w:p>
         </w:tc>
         <w:tc>
@@ -1592,13 +1318,8 @@
               <w:cnfStyle w:val="000000100000" w:firstRow="0" w:lastRow="0" w:firstColumn="0" w:lastColumn="0" w:oddVBand="0" w:evenVBand="0" w:oddHBand="1" w:evenHBand="0" w:firstRowFirstColumn="0" w:firstRowLastColumn="0" w:lastRowFirstColumn="0" w:lastRowLastColumn="0"/>
             </w:pPr>
             <w:r>
-              <w:t xml:space="preserve">0 </w:t>
-            </w:r>
-            <w:proofErr w:type="spellStart"/>
-            <w:r>
-              <w:t>hrs</w:t>
-            </w:r>
-            <w:proofErr w:type="spellEnd"/>
+              <w:t>0 hrs</w:t>
+            </w:r>
           </w:p>
         </w:tc>
       </w:tr>
@@ -1622,11 +1343,9 @@
             <w:pPr>
               <w:cnfStyle w:val="000000000000" w:firstRow="0" w:lastRow="0" w:firstColumn="0" w:lastColumn="0" w:oddVBand="0" w:evenVBand="0" w:oddHBand="0" w:evenHBand="0" w:firstRowFirstColumn="0" w:firstRowLastColumn="0" w:lastRowFirstColumn="0" w:lastRowLastColumn="0"/>
             </w:pPr>
-            <w:proofErr w:type="spellStart"/>
             <w:r>
               <w:t>Backupkonzept</w:t>
             </w:r>
-            <w:proofErr w:type="spellEnd"/>
           </w:p>
         </w:tc>
         <w:tc>
@@ -1638,13 +1357,8 @@
               <w:cnfStyle w:val="000000000000" w:firstRow="0" w:lastRow="0" w:firstColumn="0" w:lastColumn="0" w:oddVBand="0" w:evenVBand="0" w:oddHBand="0" w:evenHBand="0" w:firstRowFirstColumn="0" w:firstRowLastColumn="0" w:lastRowFirstColumn="0" w:lastRowLastColumn="0"/>
             </w:pPr>
             <w:r>
-              <w:t xml:space="preserve">1 </w:t>
-            </w:r>
-            <w:proofErr w:type="spellStart"/>
-            <w:r>
-              <w:t>hrs</w:t>
-            </w:r>
-            <w:proofErr w:type="spellEnd"/>
+              <w:t>1 hrs</w:t>
+            </w:r>
           </w:p>
         </w:tc>
         <w:tc>
@@ -1656,13 +1370,8 @@
               <w:cnfStyle w:val="000000000000" w:firstRow="0" w:lastRow="0" w:firstColumn="0" w:lastColumn="0" w:oddVBand="0" w:evenVBand="0" w:oddHBand="0" w:evenHBand="0" w:firstRowFirstColumn="0" w:firstRowLastColumn="0" w:lastRowFirstColumn="0" w:lastRowLastColumn="0"/>
             </w:pPr>
             <w:r>
-              <w:t xml:space="preserve">1 </w:t>
-            </w:r>
-            <w:proofErr w:type="spellStart"/>
-            <w:r>
-              <w:t>hrs</w:t>
-            </w:r>
-            <w:proofErr w:type="spellEnd"/>
+              <w:t>1 hrs</w:t>
+            </w:r>
           </w:p>
         </w:tc>
         <w:tc>
@@ -1674,13 +1383,8 @@
               <w:cnfStyle w:val="000000000000" w:firstRow="0" w:lastRow="0" w:firstColumn="0" w:lastColumn="0" w:oddVBand="0" w:evenVBand="0" w:oddHBand="0" w:evenHBand="0" w:firstRowFirstColumn="0" w:firstRowLastColumn="0" w:lastRowFirstColumn="0" w:lastRowLastColumn="0"/>
             </w:pPr>
             <w:r>
-              <w:t xml:space="preserve">0 </w:t>
-            </w:r>
-            <w:proofErr w:type="spellStart"/>
-            <w:r>
-              <w:t>hrs</w:t>
-            </w:r>
-            <w:proofErr w:type="spellEnd"/>
+              <w:t>0 hrs</w:t>
+            </w:r>
           </w:p>
         </w:tc>
       </w:tr>
@@ -1708,13 +1412,8 @@
               <w:cnfStyle w:val="000000100000" w:firstRow="0" w:lastRow="0" w:firstColumn="0" w:lastColumn="0" w:oddVBand="0" w:evenVBand="0" w:oddHBand="1" w:evenHBand="0" w:firstRowFirstColumn="0" w:firstRowLastColumn="0" w:lastRowFirstColumn="0" w:lastRowLastColumn="0"/>
             </w:pPr>
             <w:r>
-              <w:t xml:space="preserve">Personas </w:t>
-            </w:r>
-            <w:proofErr w:type="spellStart"/>
-            <w:r>
-              <w:t>beschreiben</w:t>
-            </w:r>
-            <w:proofErr w:type="spellEnd"/>
+              <w:t>Personas beschreiben</w:t>
+            </w:r>
           </w:p>
         </w:tc>
         <w:tc>
@@ -1726,13 +1425,8 @@
               <w:cnfStyle w:val="000000100000" w:firstRow="0" w:lastRow="0" w:firstColumn="0" w:lastColumn="0" w:oddVBand="0" w:evenVBand="0" w:oddHBand="1" w:evenHBand="0" w:firstRowFirstColumn="0" w:firstRowLastColumn="0" w:lastRowFirstColumn="0" w:lastRowLastColumn="0"/>
             </w:pPr>
             <w:r>
-              <w:t xml:space="preserve">1 </w:t>
-            </w:r>
-            <w:proofErr w:type="spellStart"/>
-            <w:r>
-              <w:t>hrs</w:t>
-            </w:r>
-            <w:proofErr w:type="spellEnd"/>
+              <w:t>1 hrs</w:t>
+            </w:r>
           </w:p>
         </w:tc>
         <w:tc>
@@ -1744,13 +1438,8 @@
               <w:cnfStyle w:val="000000100000" w:firstRow="0" w:lastRow="0" w:firstColumn="0" w:lastColumn="0" w:oddVBand="0" w:evenVBand="0" w:oddHBand="1" w:evenHBand="0" w:firstRowFirstColumn="0" w:firstRowLastColumn="0" w:lastRowFirstColumn="0" w:lastRowLastColumn="0"/>
             </w:pPr>
             <w:r>
-              <w:t xml:space="preserve">1 </w:t>
-            </w:r>
-            <w:proofErr w:type="spellStart"/>
-            <w:r>
-              <w:t>hrs</w:t>
-            </w:r>
-            <w:proofErr w:type="spellEnd"/>
+              <w:t>1 hrs</w:t>
+            </w:r>
           </w:p>
         </w:tc>
         <w:tc>
@@ -1762,13 +1451,8 @@
               <w:cnfStyle w:val="000000100000" w:firstRow="0" w:lastRow="0" w:firstColumn="0" w:lastColumn="0" w:oddVBand="0" w:evenVBand="0" w:oddHBand="1" w:evenHBand="0" w:firstRowFirstColumn="0" w:firstRowLastColumn="0" w:lastRowFirstColumn="0" w:lastRowLastColumn="0"/>
             </w:pPr>
             <w:r>
-              <w:t xml:space="preserve">0 </w:t>
-            </w:r>
-            <w:proofErr w:type="spellStart"/>
-            <w:r>
-              <w:t>hrs</w:t>
-            </w:r>
-            <w:proofErr w:type="spellEnd"/>
+              <w:t>0 hrs</w:t>
+            </w:r>
           </w:p>
         </w:tc>
       </w:tr>
@@ -1793,13 +1477,8 @@
               <w:cnfStyle w:val="000000000000" w:firstRow="0" w:lastRow="0" w:firstColumn="0" w:lastColumn="0" w:oddVBand="0" w:evenVBand="0" w:oddHBand="0" w:evenHBand="0" w:firstRowFirstColumn="0" w:firstRowLastColumn="0" w:lastRowFirstColumn="0" w:lastRowLastColumn="0"/>
             </w:pPr>
             <w:r>
-              <w:t xml:space="preserve">User Stories </w:t>
-            </w:r>
-            <w:proofErr w:type="spellStart"/>
-            <w:r>
-              <w:t>erstellen</w:t>
-            </w:r>
-            <w:proofErr w:type="spellEnd"/>
+              <w:t>User Stories erstellen</w:t>
+            </w:r>
           </w:p>
         </w:tc>
         <w:tc>
@@ -1811,13 +1490,8 @@
               <w:cnfStyle w:val="000000000000" w:firstRow="0" w:lastRow="0" w:firstColumn="0" w:lastColumn="0" w:oddVBand="0" w:evenVBand="0" w:oddHBand="0" w:evenHBand="0" w:firstRowFirstColumn="0" w:firstRowLastColumn="0" w:lastRowFirstColumn="0" w:lastRowLastColumn="0"/>
             </w:pPr>
             <w:r>
-              <w:t xml:space="preserve">2 </w:t>
-            </w:r>
-            <w:proofErr w:type="spellStart"/>
-            <w:r>
-              <w:t>hrs</w:t>
-            </w:r>
-            <w:proofErr w:type="spellEnd"/>
+              <w:t>2 hrs</w:t>
+            </w:r>
           </w:p>
         </w:tc>
         <w:tc>
@@ -1842,13 +1516,8 @@
               <w:cnfStyle w:val="000000000000" w:firstRow="0" w:lastRow="0" w:firstColumn="0" w:lastColumn="0" w:oddVBand="0" w:evenVBand="0" w:oddHBand="0" w:evenHBand="0" w:firstRowFirstColumn="0" w:firstRowLastColumn="0" w:lastRowFirstColumn="0" w:lastRowLastColumn="0"/>
             </w:pPr>
             <w:r>
-              <w:t xml:space="preserve">0 </w:t>
-            </w:r>
-            <w:proofErr w:type="spellStart"/>
-            <w:r>
-              <w:t>hrs</w:t>
-            </w:r>
-            <w:proofErr w:type="spellEnd"/>
+              <w:t>0 hrs</w:t>
+            </w:r>
           </w:p>
         </w:tc>
       </w:tr>
@@ -1882,21 +1551,8 @@
               <w:cnfStyle w:val="000000100000" w:firstRow="0" w:lastRow="0" w:firstColumn="0" w:lastColumn="0" w:oddVBand="0" w:evenVBand="0" w:oddHBand="1" w:evenHBand="0" w:firstRowFirstColumn="0" w:firstRowLastColumn="0" w:lastRowFirstColumn="0" w:lastRowLastColumn="0"/>
             </w:pPr>
             <w:r>
-              <w:t xml:space="preserve">OAuth2 </w:t>
-            </w:r>
-            <w:proofErr w:type="spellStart"/>
-            <w:r>
-              <w:t>Strategie</w:t>
-            </w:r>
-            <w:proofErr w:type="spellEnd"/>
-            <w:r>
-              <w:t xml:space="preserve"> </w:t>
-            </w:r>
-            <w:proofErr w:type="spellStart"/>
-            <w:r>
-              <w:t>erarbeiten</w:t>
-            </w:r>
-            <w:proofErr w:type="spellEnd"/>
+              <w:t>OAuth2 Strategie erarbeiten</w:t>
+            </w:r>
           </w:p>
         </w:tc>
         <w:tc>
@@ -1927,13 +1583,8 @@
               <w:cnfStyle w:val="000000100000" w:firstRow="0" w:lastRow="0" w:firstColumn="0" w:lastColumn="0" w:oddVBand="0" w:evenVBand="0" w:oddHBand="1" w:evenHBand="0" w:firstRowFirstColumn="0" w:firstRowLastColumn="0" w:lastRowFirstColumn="0" w:lastRowLastColumn="0"/>
             </w:pPr>
             <w:r>
-              <w:t xml:space="preserve">2 </w:t>
-            </w:r>
-            <w:proofErr w:type="spellStart"/>
-            <w:r>
-              <w:t>hrs</w:t>
-            </w:r>
-            <w:proofErr w:type="spellEnd"/>
+              <w:t>2 hrs</w:t>
+            </w:r>
           </w:p>
         </w:tc>
         <w:tc>
@@ -1948,13 +1599,8 @@
               <w:cnfStyle w:val="000000100000" w:firstRow="0" w:lastRow="0" w:firstColumn="0" w:lastColumn="0" w:oddVBand="0" w:evenVBand="0" w:oddHBand="1" w:evenHBand="0" w:firstRowFirstColumn="0" w:firstRowLastColumn="0" w:lastRowFirstColumn="0" w:lastRowLastColumn="0"/>
             </w:pPr>
             <w:r>
-              <w:t xml:space="preserve">0 </w:t>
-            </w:r>
-            <w:proofErr w:type="spellStart"/>
-            <w:r>
-              <w:t>hrs</w:t>
-            </w:r>
-            <w:proofErr w:type="spellEnd"/>
+              <w:t>0 hrs</w:t>
+            </w:r>
           </w:p>
         </w:tc>
       </w:tr>
@@ -1998,13 +1644,8 @@
               <w:cnfStyle w:val="000000000000" w:firstRow="0" w:lastRow="0" w:firstColumn="0" w:lastColumn="0" w:oddVBand="0" w:evenVBand="0" w:oddHBand="0" w:evenHBand="0" w:firstRowFirstColumn="0" w:firstRowLastColumn="0" w:lastRowFirstColumn="0" w:lastRowLastColumn="0"/>
             </w:pPr>
             <w:r>
-              <w:t xml:space="preserve">8 </w:t>
-            </w:r>
-            <w:proofErr w:type="spellStart"/>
-            <w:r>
-              <w:t>hrs</w:t>
-            </w:r>
-            <w:proofErr w:type="spellEnd"/>
+              <w:t>8 hrs</w:t>
+            </w:r>
           </w:p>
         </w:tc>
         <w:tc>
@@ -2019,13 +1660,8 @@
               <w:cnfStyle w:val="000000000000" w:firstRow="0" w:lastRow="0" w:firstColumn="0" w:lastColumn="0" w:oddVBand="0" w:evenVBand="0" w:oddHBand="0" w:evenHBand="0" w:firstRowFirstColumn="0" w:firstRowLastColumn="0" w:lastRowFirstColumn="0" w:lastRowLastColumn="0"/>
             </w:pPr>
             <w:r>
-              <w:t xml:space="preserve">8 </w:t>
-            </w:r>
-            <w:proofErr w:type="spellStart"/>
-            <w:r>
-              <w:t>hrs</w:t>
-            </w:r>
-            <w:proofErr w:type="spellEnd"/>
+              <w:t>8 hrs</w:t>
+            </w:r>
           </w:p>
         </w:tc>
         <w:tc>
@@ -2040,13 +1676,8 @@
               <w:cnfStyle w:val="000000000000" w:firstRow="0" w:lastRow="0" w:firstColumn="0" w:lastColumn="0" w:oddVBand="0" w:evenVBand="0" w:oddHBand="0" w:evenHBand="0" w:firstRowFirstColumn="0" w:firstRowLastColumn="0" w:lastRowFirstColumn="0" w:lastRowLastColumn="0"/>
             </w:pPr>
             <w:r>
-              <w:t xml:space="preserve">0 </w:t>
-            </w:r>
-            <w:proofErr w:type="spellStart"/>
-            <w:r>
-              <w:t>hrs</w:t>
-            </w:r>
-            <w:proofErr w:type="spellEnd"/>
+              <w:t>0 hrs</w:t>
+            </w:r>
           </w:p>
         </w:tc>
       </w:tr>
@@ -2060,103 +1691,123 @@
           <w:u w:val="single"/>
         </w:rPr>
       </w:pPr>
-      <w:proofErr w:type="spellStart"/>
-      <w:r>
-        <w:rPr>
-          <w:b/>
-          <w:bCs/>
-          <w:u w:val="single"/>
+      <w:r>
+        <w:rPr>
+          <w:b/>
+          <w:bCs/>
+          <w:u w:val="single"/>
+        </w:rPr>
+        <w:t xml:space="preserve">Ziel 1 </w:t>
+      </w:r>
+    </w:p>
+    <w:p>
+      <w:pPr>
+        <w:rPr>
+          <w:lang w:val="de-CH"/>
+        </w:rPr>
+      </w:pPr>
+      <w:r>
+        <w:rPr>
+          <w:lang w:val="de-CH"/>
+        </w:rPr>
+        <w:t>Der heutige Tag began, wie gestern der Letzte endete: nämlich mit dem Ist/Soll-Vergleich. Ich konnte diesen sogar in einer kürzeren Zeit fertigstellen als gedacht.</w:t>
+      </w:r>
+    </w:p>
+    <w:p>
+      <w:pPr>
+        <w:rPr>
+          <w:b/>
+          <w:bCs/>
+          <w:u w:val="single"/>
+          <w:lang w:val="de-CH"/>
+        </w:rPr>
+      </w:pPr>
+      <w:r>
+        <w:rPr>
+          <w:b/>
+          <w:bCs/>
+          <w:u w:val="single"/>
+          <w:lang w:val="de-CH"/>
+        </w:rPr>
+        <w:t xml:space="preserve">Ziel </w:t>
+      </w:r>
+      <w:r>
+        <w:rPr>
+          <w:b/>
+          <w:bCs/>
+          <w:u w:val="single"/>
+          <w:lang w:val="de-CH"/>
+        </w:rPr>
+        <w:t>2</w:t>
+      </w:r>
+    </w:p>
+    <w:p>
+      <w:pPr>
+        <w:rPr>
+          <w:lang w:val="de-CH"/>
+        </w:rPr>
+      </w:pPr>
+      <w:r>
+        <w:rPr>
+          <w:lang w:val="de-CH"/>
+        </w:rPr>
+        <w:t xml:space="preserve">Danach habe ich mich ans Namenskonzept gemacht. Dies war nicht im originalen Projektplan aufgelistet. Da ich im vorherigen Task eine halbe Stunde gespart habe, habe ich mich sehr </w:t>
+      </w:r>
+      <w:r>
+        <w:rPr>
+          <w:lang w:val="de-CH"/>
+        </w:rPr>
+        <w:t>angestrengt,</w:t>
+      </w:r>
+      <w:r>
+        <w:rPr>
+          <w:lang w:val="de-CH"/>
+        </w:rPr>
+        <w:t xml:space="preserve"> um diesen Task in der restlichen halben Stunde zu erledigen, wodurch es nicht zu weiteren Verschiebungen kommen wird. </w:t>
+      </w:r>
+    </w:p>
+    <w:p>
+      <w:pPr>
+        <w:rPr>
+          <w:lang w:val="de-CH"/>
+        </w:rPr>
+      </w:pPr>
+      <w:r>
+        <w:rPr>
+          <w:b/>
+          <w:bCs/>
+          <w:u w:val="single"/>
+          <w:lang w:val="de-CH"/>
         </w:rPr>
         <w:t>Ziel</w:t>
       </w:r>
-      <w:proofErr w:type="spellEnd"/>
-      <w:r>
-        <w:rPr>
-          <w:b/>
-          <w:bCs/>
-          <w:u w:val="single"/>
-        </w:rPr>
-        <w:t xml:space="preserve"> 1 </w:t>
-      </w:r>
-    </w:p>
-    <w:p>
-      <w:pPr>
-        <w:rPr>
-          <w:lang w:val="de-CH"/>
-        </w:rPr>
-      </w:pPr>
-      <w:r>
-        <w:rPr>
-          <w:lang w:val="de-CH"/>
-        </w:rPr>
-        <w:t xml:space="preserve">Der heutige Tag </w:t>
-      </w:r>
-      <w:proofErr w:type="spellStart"/>
-      <w:r>
-        <w:rPr>
-          <w:lang w:val="de-CH"/>
-        </w:rPr>
-        <w:t>began</w:t>
-      </w:r>
-      <w:proofErr w:type="spellEnd"/>
-      <w:r>
-        <w:rPr>
-          <w:lang w:val="de-CH"/>
-        </w:rPr>
-        <w:t>, wie gestern der Letzte endete: nämlich mit dem Ist/Soll-Vergleich. Ich konnte diesen sogar in einer kürzeren Zeit fertigstellen als gedacht.</w:t>
-      </w:r>
-    </w:p>
-    <w:p>
-      <w:pPr>
-        <w:rPr>
-          <w:b/>
-          <w:bCs/>
-          <w:u w:val="single"/>
-          <w:lang w:val="de-CH"/>
-        </w:rPr>
-      </w:pPr>
-      <w:r>
-        <w:rPr>
-          <w:b/>
-          <w:bCs/>
-          <w:u w:val="single"/>
-          <w:lang w:val="de-CH"/>
-        </w:rPr>
-        <w:t xml:space="preserve">Ziel </w:t>
-      </w:r>
-      <w:r>
-        <w:rPr>
-          <w:b/>
-          <w:bCs/>
-          <w:u w:val="single"/>
-          <w:lang w:val="de-CH"/>
-        </w:rPr>
-        <w:t>2</w:t>
-      </w:r>
-    </w:p>
-    <w:p>
-      <w:pPr>
-        <w:rPr>
-          <w:lang w:val="de-CH"/>
-        </w:rPr>
-      </w:pPr>
-      <w:r>
-        <w:rPr>
-          <w:lang w:val="de-CH"/>
-        </w:rPr>
-        <w:t xml:space="preserve">Danach habe ich mich ans Namenskonzept gemacht. Dies war nicht im originalen Projektplan aufgelistet. Da ich im vorherigen Task eine halbe Stunde gespart habe, habe ich mich sehr </w:t>
-      </w:r>
-      <w:r>
-        <w:rPr>
-          <w:lang w:val="de-CH"/>
-        </w:rPr>
-        <w:t>angestrengt,</w:t>
-      </w:r>
-      <w:r>
-        <w:rPr>
-          <w:lang w:val="de-CH"/>
-        </w:rPr>
-        <w:t xml:space="preserve"> um diesen Task in der restlichen halben Stunde zu erledigen, wodurch es nicht zu weiteren Verschiebungen kommen wird. </w:t>
+      <w:r>
+        <w:rPr>
+          <w:b/>
+          <w:bCs/>
+          <w:u w:val="single"/>
+          <w:lang w:val="de-CH"/>
+        </w:rPr>
+        <w:t xml:space="preserve"> 3 und 4</w:t>
+      </w:r>
+    </w:p>
+    <w:p>
+      <w:pPr>
+        <w:rPr>
+          <w:lang w:val="de-CH"/>
+        </w:rPr>
+      </w:pPr>
+      <w:r>
+        <w:rPr>
+          <w:lang w:val="de-CH"/>
+        </w:rPr>
+        <w:t>Beide Ziele sind mir gut gelungen</w:t>
+      </w:r>
+      <w:r>
+        <w:rPr>
+          <w:lang w:val="de-CH"/>
+        </w:rPr>
+        <w:t>. Mir gefällt sehr, dass falls etwas schieflaufen würde, ich immer ein Stündliches Backup zur Verfügung habe.</w:t>
       </w:r>
     </w:p>
     <w:p>
@@ -2181,31 +1832,28 @@
           <w:u w:val="single"/>
           <w:lang w:val="de-CH"/>
         </w:rPr>
-        <w:t xml:space="preserve"> 3 und 4</w:t>
-      </w:r>
-    </w:p>
-    <w:p>
-      <w:pPr>
-        <w:rPr>
-          <w:lang w:val="de-CH"/>
-        </w:rPr>
-      </w:pPr>
-      <w:r>
-        <w:rPr>
-          <w:lang w:val="de-CH"/>
-        </w:rPr>
-        <w:t>Beide Ziele sind mir gut gelungen</w:t>
-      </w:r>
-      <w:r>
-        <w:rPr>
-          <w:lang w:val="de-CH"/>
-        </w:rPr>
-        <w:t>. Mir gefällt sehr, dass falls etwas schieflaufen würde, ich immer ein Stündliches Backup zur Verfügung habe.</w:t>
-      </w:r>
-    </w:p>
-    <w:p>
-      <w:pPr>
-        <w:rPr>
+        <w:t xml:space="preserve"> 5</w:t>
+      </w:r>
+    </w:p>
+    <w:p>
+      <w:pPr>
+        <w:rPr>
+          <w:lang w:val="de-CH"/>
+        </w:rPr>
+      </w:pPr>
+      <w:r>
+        <w:rPr>
+          <w:lang w:val="de-CH"/>
+        </w:rPr>
+        <w:t>Darauffolgend habe ich die Personas beschrieben. Dies sind die Anspruchsgruppen des Projektes.</w:t>
+      </w:r>
+    </w:p>
+    <w:p>
+      <w:pPr>
+        <w:rPr>
+          <w:b/>
+          <w:bCs/>
+          <w:u w:val="single"/>
           <w:lang w:val="de-CH"/>
         </w:rPr>
       </w:pPr>
@@ -2225,47 +1873,6 @@
           <w:u w:val="single"/>
           <w:lang w:val="de-CH"/>
         </w:rPr>
-        <w:t xml:space="preserve"> 5</w:t>
-      </w:r>
-    </w:p>
-    <w:p>
-      <w:pPr>
-        <w:rPr>
-          <w:lang w:val="de-CH"/>
-        </w:rPr>
-      </w:pPr>
-      <w:r>
-        <w:rPr>
-          <w:lang w:val="de-CH"/>
-        </w:rPr>
-        <w:t>Darauffolgend habe ich die Personas beschrieben. Dies sind die Anspruchsgruppen des Projektes.</w:t>
-      </w:r>
-    </w:p>
-    <w:p>
-      <w:pPr>
-        <w:rPr>
-          <w:b/>
-          <w:bCs/>
-          <w:u w:val="single"/>
-          <w:lang w:val="de-CH"/>
-        </w:rPr>
-      </w:pPr>
-      <w:r>
-        <w:rPr>
-          <w:b/>
-          <w:bCs/>
-          <w:u w:val="single"/>
-          <w:lang w:val="de-CH"/>
-        </w:rPr>
-        <w:t>Ziel</w:t>
-      </w:r>
-      <w:r>
-        <w:rPr>
-          <w:b/>
-          <w:bCs/>
-          <w:u w:val="single"/>
-          <w:lang w:val="de-CH"/>
-        </w:rPr>
         <w:t xml:space="preserve"> 6</w:t>
       </w:r>
     </w:p>
@@ -2279,21 +1886,7 @@
         <w:rPr>
           <w:lang w:val="de-CH"/>
         </w:rPr>
-        <w:t xml:space="preserve">Bei den </w:t>
-      </w:r>
-      <w:proofErr w:type="spellStart"/>
-      <w:r>
-        <w:rPr>
-          <w:lang w:val="de-CH"/>
-        </w:rPr>
-        <w:t>UserStories</w:t>
-      </w:r>
-      <w:proofErr w:type="spellEnd"/>
-      <w:r>
-        <w:rPr>
-          <w:lang w:val="de-CH"/>
-        </w:rPr>
-        <w:t xml:space="preserve"> hatte ich etwas Probleme, die ich mir selbst machte. Ich konnte die Stories nie komplett aus den Augen der User erstellen und musste so mehrmals, dass ganze nochmals durchlesen.</w:t>
+        <w:t>Bei den UserStories hatte ich etwas Probleme, die ich mir selbst machte. Ich konnte die Stories nie komplett aus den Augen der User erstellen und musste so mehrmals, dass ganze nochmals durchlesen.</w:t>
       </w:r>
     </w:p>
     <w:p>
@@ -2418,35 +2011,7 @@
         <w:rPr>
           <w:lang w:val="de-CH"/>
         </w:rPr>
-        <w:t xml:space="preserve">Ich war heute zum Glück nicht mehr so gestresst wie gestern. So konnte ich den morgen direkt gut </w:t>
-      </w:r>
-      <w:proofErr w:type="gramStart"/>
-      <w:r>
-        <w:rPr>
-          <w:lang w:val="de-CH"/>
-        </w:rPr>
-        <w:t>nutzen</w:t>
-      </w:r>
-      <w:proofErr w:type="gramEnd"/>
-      <w:r>
-        <w:rPr>
-          <w:lang w:val="de-CH"/>
-        </w:rPr>
-        <w:t xml:space="preserve"> um vorwärts zu kommen. Ich bin auch froh, dass mein Zeitplan wieder im grünen ist, nachdem ich gestern das Namenskonzept vergessen hatte im Projektplan einzutragen. Nun hoffe ich einfach, dass </w:t>
-      </w:r>
-      <w:proofErr w:type="gramStart"/>
-      <w:r>
-        <w:rPr>
-          <w:lang w:val="de-CH"/>
-        </w:rPr>
-        <w:t>das fertigstellen</w:t>
-      </w:r>
-      <w:proofErr w:type="gramEnd"/>
-      <w:r>
-        <w:rPr>
-          <w:lang w:val="de-CH"/>
-        </w:rPr>
-        <w:t xml:space="preserve"> des OAuth2konzeptes morgen nicht länger braucht als Anfangsgedacht.</w:t>
+        <w:t>Ich war heute zum Glück nicht mehr so gestresst wie gestern. So konnte ich den morgen direkt gut nutzen um vorwärts zu kommen. Ich bin auch froh, dass mein Zeitplan wieder im grünen ist, nachdem ich gestern das Namenskonzept vergessen hatte im Projektplan einzutragen. Nun hoffe ich einfach, dass das fertigstellen des OAuth2konzeptes morgen nicht länger braucht als Anfangsgedacht.</w:t>
       </w:r>
     </w:p>
     <w:p>
@@ -2590,12 +2155,10 @@
             <w:tcW w:w="709" w:type="dxa"/>
           </w:tcPr>
           <w:p>
-            <w:proofErr w:type="spellStart"/>
             <w:r>
               <w:lastRenderedPageBreak/>
               <w:t>Ziel</w:t>
             </w:r>
-            <w:proofErr w:type="spellEnd"/>
           </w:p>
         </w:tc>
         <w:tc>
@@ -2606,11 +2169,9 @@
             <w:pPr>
               <w:cnfStyle w:val="100000000000" w:firstRow="1" w:lastRow="0" w:firstColumn="0" w:lastColumn="0" w:oddVBand="0" w:evenVBand="0" w:oddHBand="0" w:evenHBand="0" w:firstRowFirstColumn="0" w:firstRowLastColumn="0" w:lastRowFirstColumn="0" w:lastRowLastColumn="0"/>
             </w:pPr>
-            <w:proofErr w:type="spellStart"/>
             <w:r>
               <w:t>Beschreibung</w:t>
             </w:r>
-            <w:proofErr w:type="spellEnd"/>
           </w:p>
         </w:tc>
         <w:tc>
@@ -2621,13 +2182,8 @@
             <w:pPr>
               <w:cnfStyle w:val="100000000000" w:firstRow="1" w:lastRow="0" w:firstColumn="0" w:lastColumn="0" w:oddVBand="0" w:evenVBand="0" w:oddHBand="0" w:evenHBand="0" w:firstRowFirstColumn="0" w:firstRowLastColumn="0" w:lastRowFirstColumn="0" w:lastRowLastColumn="0"/>
             </w:pPr>
-            <w:proofErr w:type="spellStart"/>
-            <w:r>
-              <w:t>Geplante</w:t>
-            </w:r>
-            <w:proofErr w:type="spellEnd"/>
-            <w:r>
-              <w:t xml:space="preserve"> Zeit</w:t>
+            <w:r>
+              <w:t>Geplante Zeit</w:t>
             </w:r>
           </w:p>
         </w:tc>
@@ -2639,13 +2195,8 @@
             <w:pPr>
               <w:cnfStyle w:val="100000000000" w:firstRow="1" w:lastRow="0" w:firstColumn="0" w:lastColumn="0" w:oddVBand="0" w:evenVBand="0" w:oddHBand="0" w:evenHBand="0" w:firstRowFirstColumn="0" w:firstRowLastColumn="0" w:lastRowFirstColumn="0" w:lastRowLastColumn="0"/>
             </w:pPr>
-            <w:proofErr w:type="spellStart"/>
-            <w:r>
-              <w:t>Benötigte</w:t>
-            </w:r>
-            <w:proofErr w:type="spellEnd"/>
-            <w:r>
-              <w:t xml:space="preserve"> Zeit</w:t>
+            <w:r>
+              <w:t>Benötigte Zeit</w:t>
             </w:r>
           </w:p>
         </w:tc>
@@ -2657,11 +2208,9 @@
             <w:pPr>
               <w:cnfStyle w:val="100000000000" w:firstRow="1" w:lastRow="0" w:firstColumn="0" w:lastColumn="0" w:oddVBand="0" w:evenVBand="0" w:oddHBand="0" w:evenHBand="0" w:firstRowFirstColumn="0" w:firstRowLastColumn="0" w:lastRowFirstColumn="0" w:lastRowLastColumn="0"/>
             </w:pPr>
-            <w:proofErr w:type="spellStart"/>
             <w:r>
               <w:t>Abweichung</w:t>
             </w:r>
-            <w:proofErr w:type="spellEnd"/>
           </w:p>
         </w:tc>
       </w:tr>
@@ -2689,21 +2238,8 @@
               <w:cnfStyle w:val="000000100000" w:firstRow="0" w:lastRow="0" w:firstColumn="0" w:lastColumn="0" w:oddVBand="0" w:evenVBand="0" w:oddHBand="1" w:evenHBand="0" w:firstRowFirstColumn="0" w:firstRowLastColumn="0" w:lastRowFirstColumn="0" w:lastRowLastColumn="0"/>
             </w:pPr>
             <w:r>
-              <w:t xml:space="preserve">OAuth2 </w:t>
-            </w:r>
-            <w:proofErr w:type="spellStart"/>
-            <w:r>
-              <w:t>Strategie</w:t>
-            </w:r>
-            <w:proofErr w:type="spellEnd"/>
-            <w:r>
-              <w:t xml:space="preserve"> </w:t>
-            </w:r>
-            <w:proofErr w:type="spellStart"/>
-            <w:r>
-              <w:t>erarbeiten</w:t>
-            </w:r>
-            <w:proofErr w:type="spellEnd"/>
+              <w:t>OAuth2 Strategie erarbeiten</w:t>
+            </w:r>
           </w:p>
         </w:tc>
         <w:tc>
@@ -2715,13 +2251,8 @@
               <w:cnfStyle w:val="000000100000" w:firstRow="0" w:lastRow="0" w:firstColumn="0" w:lastColumn="0" w:oddVBand="0" w:evenVBand="0" w:oddHBand="1" w:evenHBand="0" w:firstRowFirstColumn="0" w:firstRowLastColumn="0" w:lastRowFirstColumn="0" w:lastRowLastColumn="0"/>
             </w:pPr>
             <w:r>
-              <w:t xml:space="preserve">2 </w:t>
-            </w:r>
-            <w:proofErr w:type="spellStart"/>
-            <w:r>
-              <w:t>hrs</w:t>
-            </w:r>
-            <w:proofErr w:type="spellEnd"/>
+              <w:t>2 hrs</w:t>
+            </w:r>
           </w:p>
         </w:tc>
         <w:tc>
@@ -2733,13 +2264,8 @@
               <w:cnfStyle w:val="000000100000" w:firstRow="0" w:lastRow="0" w:firstColumn="0" w:lastColumn="0" w:oddVBand="0" w:evenVBand="0" w:oddHBand="1" w:evenHBand="0" w:firstRowFirstColumn="0" w:firstRowLastColumn="0" w:lastRowFirstColumn="0" w:lastRowLastColumn="0"/>
             </w:pPr>
             <w:r>
-              <w:t xml:space="preserve">3 </w:t>
-            </w:r>
-            <w:proofErr w:type="spellStart"/>
-            <w:r>
-              <w:t>hrs</w:t>
-            </w:r>
-            <w:proofErr w:type="spellEnd"/>
+              <w:t>3 hrs</w:t>
+            </w:r>
           </w:p>
         </w:tc>
         <w:tc>
@@ -2751,13 +2277,8 @@
               <w:cnfStyle w:val="000000100000" w:firstRow="0" w:lastRow="0" w:firstColumn="0" w:lastColumn="0" w:oddVBand="0" w:evenVBand="0" w:oddHBand="1" w:evenHBand="0" w:firstRowFirstColumn="0" w:firstRowLastColumn="0" w:lastRowFirstColumn="0" w:lastRowLastColumn="0"/>
             </w:pPr>
             <w:r>
-              <w:t xml:space="preserve">+1 </w:t>
-            </w:r>
-            <w:proofErr w:type="spellStart"/>
-            <w:r>
-              <w:t>hrs</w:t>
-            </w:r>
-            <w:proofErr w:type="spellEnd"/>
+              <w:t>+1 hrs</w:t>
+            </w:r>
           </w:p>
         </w:tc>
       </w:tr>
@@ -2782,23 +2303,7 @@
               <w:cnfStyle w:val="000000000000" w:firstRow="0" w:lastRow="0" w:firstColumn="0" w:lastColumn="0" w:oddVBand="0" w:evenVBand="0" w:oddHBand="0" w:evenHBand="0" w:firstRowFirstColumn="0" w:firstRowLastColumn="0" w:lastRowFirstColumn="0" w:lastRowLastColumn="0"/>
             </w:pPr>
             <w:r>
-              <w:t xml:space="preserve">OAuth2 </w:t>
-            </w:r>
-            <w:proofErr w:type="spellStart"/>
-            <w:r>
-              <w:t>besprechen</w:t>
-            </w:r>
-            <w:proofErr w:type="spellEnd"/>
-            <w:r>
-              <w:t xml:space="preserve"> </w:t>
-            </w:r>
-            <w:proofErr w:type="spellStart"/>
-            <w:r>
-              <w:t>mit</w:t>
-            </w:r>
-            <w:proofErr w:type="spellEnd"/>
-            <w:r>
-              <w:t xml:space="preserve"> Markus</w:t>
+              <w:t>OAuth2 besprechen mit Markus</w:t>
             </w:r>
           </w:p>
         </w:tc>
@@ -2811,13 +2316,8 @@
               <w:cnfStyle w:val="000000000000" w:firstRow="0" w:lastRow="0" w:firstColumn="0" w:lastColumn="0" w:oddVBand="0" w:evenVBand="0" w:oddHBand="0" w:evenHBand="0" w:firstRowFirstColumn="0" w:firstRowLastColumn="0" w:lastRowFirstColumn="0" w:lastRowLastColumn="0"/>
             </w:pPr>
             <w:r>
-              <w:t xml:space="preserve">1 </w:t>
-            </w:r>
-            <w:proofErr w:type="spellStart"/>
-            <w:r>
-              <w:t>hrs</w:t>
-            </w:r>
-            <w:proofErr w:type="spellEnd"/>
+              <w:t>1 hrs</w:t>
+            </w:r>
           </w:p>
         </w:tc>
         <w:tc>
@@ -2829,13 +2329,8 @@
               <w:cnfStyle w:val="000000000000" w:firstRow="0" w:lastRow="0" w:firstColumn="0" w:lastColumn="0" w:oddVBand="0" w:evenVBand="0" w:oddHBand="0" w:evenHBand="0" w:firstRowFirstColumn="0" w:firstRowLastColumn="0" w:lastRowFirstColumn="0" w:lastRowLastColumn="0"/>
             </w:pPr>
             <w:r>
-              <w:t xml:space="preserve">1 </w:t>
-            </w:r>
-            <w:proofErr w:type="spellStart"/>
-            <w:r>
-              <w:t>hrs</w:t>
-            </w:r>
-            <w:proofErr w:type="spellEnd"/>
+              <w:t>1 hrs</w:t>
+            </w:r>
           </w:p>
         </w:tc>
         <w:tc>
@@ -2847,13 +2342,8 @@
               <w:cnfStyle w:val="000000000000" w:firstRow="0" w:lastRow="0" w:firstColumn="0" w:lastColumn="0" w:oddVBand="0" w:evenVBand="0" w:oddHBand="0" w:evenHBand="0" w:firstRowFirstColumn="0" w:firstRowLastColumn="0" w:lastRowFirstColumn="0" w:lastRowLastColumn="0"/>
             </w:pPr>
             <w:r>
-              <w:t xml:space="preserve">0 </w:t>
-            </w:r>
-            <w:proofErr w:type="spellStart"/>
-            <w:r>
-              <w:t>hrs</w:t>
-            </w:r>
-            <w:proofErr w:type="spellEnd"/>
+              <w:t>0 hrs</w:t>
+            </w:r>
           </w:p>
         </w:tc>
       </w:tr>
@@ -2881,13 +2371,8 @@
               <w:cnfStyle w:val="000000100000" w:firstRow="0" w:lastRow="0" w:firstColumn="0" w:lastColumn="0" w:oddVBand="0" w:evenVBand="0" w:oddHBand="1" w:evenHBand="0" w:firstRowFirstColumn="0" w:firstRowLastColumn="0" w:lastRowFirstColumn="0" w:lastRowLastColumn="0"/>
             </w:pPr>
             <w:r>
-              <w:t xml:space="preserve">Mockups </w:t>
-            </w:r>
-            <w:proofErr w:type="spellStart"/>
-            <w:r>
-              <w:t>erstellen</w:t>
-            </w:r>
-            <w:proofErr w:type="spellEnd"/>
+              <w:t>Mockups erstellen</w:t>
+            </w:r>
           </w:p>
         </w:tc>
         <w:tc>
@@ -2899,13 +2384,8 @@
               <w:cnfStyle w:val="000000100000" w:firstRow="0" w:lastRow="0" w:firstColumn="0" w:lastColumn="0" w:oddVBand="0" w:evenVBand="0" w:oddHBand="1" w:evenHBand="0" w:firstRowFirstColumn="0" w:firstRowLastColumn="0" w:lastRowFirstColumn="0" w:lastRowLastColumn="0"/>
             </w:pPr>
             <w:r>
-              <w:t xml:space="preserve">0 </w:t>
-            </w:r>
-            <w:proofErr w:type="spellStart"/>
-            <w:r>
-              <w:t>hrs</w:t>
-            </w:r>
-            <w:proofErr w:type="spellEnd"/>
+              <w:t>0 hrs</w:t>
+            </w:r>
           </w:p>
         </w:tc>
         <w:tc>
@@ -2917,13 +2397,8 @@
               <w:cnfStyle w:val="000000100000" w:firstRow="0" w:lastRow="0" w:firstColumn="0" w:lastColumn="0" w:oddVBand="0" w:evenVBand="0" w:oddHBand="1" w:evenHBand="0" w:firstRowFirstColumn="0" w:firstRowLastColumn="0" w:lastRowFirstColumn="0" w:lastRowLastColumn="0"/>
             </w:pPr>
             <w:r>
-              <w:t xml:space="preserve">1 </w:t>
-            </w:r>
-            <w:proofErr w:type="spellStart"/>
-            <w:r>
-              <w:t>hrs</w:t>
-            </w:r>
-            <w:proofErr w:type="spellEnd"/>
+              <w:t>1 hrs</w:t>
+            </w:r>
           </w:p>
         </w:tc>
         <w:tc>
@@ -2935,13 +2410,8 @@
               <w:cnfStyle w:val="000000100000" w:firstRow="0" w:lastRow="0" w:firstColumn="0" w:lastColumn="0" w:oddVBand="0" w:evenVBand="0" w:oddHBand="1" w:evenHBand="0" w:firstRowFirstColumn="0" w:firstRowLastColumn="0" w:lastRowFirstColumn="0" w:lastRowLastColumn="0"/>
             </w:pPr>
             <w:r>
-              <w:t xml:space="preserve">+ 1 </w:t>
-            </w:r>
-            <w:proofErr w:type="spellStart"/>
-            <w:r>
-              <w:t>hrs</w:t>
-            </w:r>
-            <w:proofErr w:type="spellEnd"/>
+              <w:t>+ 1 hrs</w:t>
+            </w:r>
           </w:p>
         </w:tc>
       </w:tr>
@@ -2966,13 +2436,8 @@
               <w:cnfStyle w:val="000000000000" w:firstRow="0" w:lastRow="0" w:firstColumn="0" w:lastColumn="0" w:oddVBand="0" w:evenVBand="0" w:oddHBand="0" w:evenHBand="0" w:firstRowFirstColumn="0" w:firstRowLastColumn="0" w:lastRowFirstColumn="0" w:lastRowLastColumn="0"/>
             </w:pPr>
             <w:r>
-              <w:t xml:space="preserve">Feedback </w:t>
-            </w:r>
-            <w:proofErr w:type="spellStart"/>
-            <w:r>
-              <w:t>übernehmen</w:t>
-            </w:r>
-            <w:proofErr w:type="spellEnd"/>
+              <w:t>Feedback übernehmen</w:t>
+            </w:r>
           </w:p>
         </w:tc>
         <w:tc>
@@ -2984,13 +2449,8 @@
               <w:cnfStyle w:val="000000000000" w:firstRow="0" w:lastRow="0" w:firstColumn="0" w:lastColumn="0" w:oddVBand="0" w:evenVBand="0" w:oddHBand="0" w:evenHBand="0" w:firstRowFirstColumn="0" w:firstRowLastColumn="0" w:lastRowFirstColumn="0" w:lastRowLastColumn="0"/>
             </w:pPr>
             <w:r>
-              <w:t xml:space="preserve">1 </w:t>
-            </w:r>
-            <w:proofErr w:type="spellStart"/>
-            <w:r>
-              <w:t>hrs</w:t>
-            </w:r>
-            <w:proofErr w:type="spellEnd"/>
+              <w:t>1 hrs</w:t>
+            </w:r>
           </w:p>
         </w:tc>
         <w:tc>
@@ -3002,13 +2462,8 @@
               <w:cnfStyle w:val="000000000000" w:firstRow="0" w:lastRow="0" w:firstColumn="0" w:lastColumn="0" w:oddVBand="0" w:evenVBand="0" w:oddHBand="0" w:evenHBand="0" w:firstRowFirstColumn="0" w:firstRowLastColumn="0" w:lastRowFirstColumn="0" w:lastRowLastColumn="0"/>
             </w:pPr>
             <w:r>
-              <w:t xml:space="preserve">0 </w:t>
-            </w:r>
-            <w:proofErr w:type="spellStart"/>
-            <w:r>
-              <w:t>hrs</w:t>
-            </w:r>
-            <w:proofErr w:type="spellEnd"/>
+              <w:t>0 hrs</w:t>
+            </w:r>
           </w:p>
         </w:tc>
         <w:tc>
@@ -3020,13 +2475,8 @@
               <w:cnfStyle w:val="000000000000" w:firstRow="0" w:lastRow="0" w:firstColumn="0" w:lastColumn="0" w:oddVBand="0" w:evenVBand="0" w:oddHBand="0" w:evenHBand="0" w:firstRowFirstColumn="0" w:firstRowLastColumn="0" w:lastRowFirstColumn="0" w:lastRowLastColumn="0"/>
             </w:pPr>
             <w:r>
-              <w:t xml:space="preserve">-1 </w:t>
-            </w:r>
-            <w:proofErr w:type="spellStart"/>
-            <w:r>
-              <w:t>hrs</w:t>
-            </w:r>
-            <w:proofErr w:type="spellEnd"/>
+              <w:t>-1 hrs</w:t>
+            </w:r>
           </w:p>
         </w:tc>
       </w:tr>
@@ -3053,19 +2503,9 @@
             <w:pPr>
               <w:cnfStyle w:val="000000100000" w:firstRow="0" w:lastRow="0" w:firstColumn="0" w:lastColumn="0" w:oddVBand="0" w:evenVBand="0" w:oddHBand="1" w:evenHBand="0" w:firstRowFirstColumn="0" w:firstRowLastColumn="0" w:lastRowFirstColumn="0" w:lastRowLastColumn="0"/>
             </w:pPr>
-            <w:proofErr w:type="spellStart"/>
-            <w:r>
-              <w:t>Systementwurf</w:t>
-            </w:r>
-            <w:proofErr w:type="spellEnd"/>
-            <w:r>
-              <w:t xml:space="preserve"> </w:t>
-            </w:r>
-            <w:proofErr w:type="spellStart"/>
-            <w:r>
-              <w:t>erstellen</w:t>
-            </w:r>
-            <w:proofErr w:type="spellEnd"/>
+            <w:r>
+              <w:t>Systementwurf erstellen</w:t>
+            </w:r>
           </w:p>
         </w:tc>
         <w:tc>
@@ -3077,13 +2517,8 @@
               <w:cnfStyle w:val="000000100000" w:firstRow="0" w:lastRow="0" w:firstColumn="0" w:lastColumn="0" w:oddVBand="0" w:evenVBand="0" w:oddHBand="1" w:evenHBand="0" w:firstRowFirstColumn="0" w:firstRowLastColumn="0" w:lastRowFirstColumn="0" w:lastRowLastColumn="0"/>
             </w:pPr>
             <w:r>
-              <w:t xml:space="preserve">2 </w:t>
-            </w:r>
-            <w:proofErr w:type="spellStart"/>
-            <w:r>
-              <w:t>hrs</w:t>
-            </w:r>
-            <w:proofErr w:type="spellEnd"/>
+              <w:t>2 hrs</w:t>
+            </w:r>
           </w:p>
         </w:tc>
         <w:tc>
@@ -3098,13 +2533,8 @@
               <w:t>3</w:t>
             </w:r>
             <w:r>
-              <w:t xml:space="preserve"> </w:t>
-            </w:r>
-            <w:proofErr w:type="spellStart"/>
-            <w:r>
-              <w:t>hrs</w:t>
-            </w:r>
-            <w:proofErr w:type="spellEnd"/>
+              <w:t xml:space="preserve"> hrs</w:t>
+            </w:r>
           </w:p>
         </w:tc>
         <w:tc>
@@ -3122,13 +2552,8 @@
               <w:t>1</w:t>
             </w:r>
             <w:r>
-              <w:t xml:space="preserve"> </w:t>
-            </w:r>
-            <w:proofErr w:type="spellStart"/>
-            <w:r>
-              <w:t>hrs</w:t>
-            </w:r>
-            <w:proofErr w:type="spellEnd"/>
+              <w:t xml:space="preserve"> hrs</w:t>
+            </w:r>
           </w:p>
         </w:tc>
       </w:tr>
@@ -3172,13 +2597,8 @@
               <w:cnfStyle w:val="000000000000" w:firstRow="0" w:lastRow="0" w:firstColumn="0" w:lastColumn="0" w:oddVBand="0" w:evenVBand="0" w:oddHBand="0" w:evenHBand="0" w:firstRowFirstColumn="0" w:firstRowLastColumn="0" w:lastRowFirstColumn="0" w:lastRowLastColumn="0"/>
             </w:pPr>
             <w:r>
-              <w:t xml:space="preserve">6 </w:t>
-            </w:r>
-            <w:proofErr w:type="spellStart"/>
-            <w:r>
-              <w:t>hrs</w:t>
-            </w:r>
-            <w:proofErr w:type="spellEnd"/>
+              <w:t>6 hrs</w:t>
+            </w:r>
           </w:p>
         </w:tc>
         <w:tc>
@@ -3193,13 +2613,8 @@
               <w:cnfStyle w:val="000000000000" w:firstRow="0" w:lastRow="0" w:firstColumn="0" w:lastColumn="0" w:oddVBand="0" w:evenVBand="0" w:oddHBand="0" w:evenHBand="0" w:firstRowFirstColumn="0" w:firstRowLastColumn="0" w:lastRowFirstColumn="0" w:lastRowLastColumn="0"/>
             </w:pPr>
             <w:r>
-              <w:t xml:space="preserve">8 </w:t>
-            </w:r>
-            <w:proofErr w:type="spellStart"/>
-            <w:r>
-              <w:t>hrs</w:t>
-            </w:r>
-            <w:proofErr w:type="spellEnd"/>
+              <w:t>8 hrs</w:t>
+            </w:r>
           </w:p>
         </w:tc>
         <w:tc>
@@ -3220,13 +2635,8 @@
               <w:t>3</w:t>
             </w:r>
             <w:r>
-              <w:t xml:space="preserve"> </w:t>
-            </w:r>
-            <w:proofErr w:type="spellStart"/>
-            <w:r>
-              <w:t>hrs</w:t>
-            </w:r>
-            <w:proofErr w:type="spellEnd"/>
+              <w:t xml:space="preserve"> hrs</w:t>
+            </w:r>
           </w:p>
         </w:tc>
       </w:tr>
@@ -3240,23 +2650,13 @@
           <w:u w:val="single"/>
         </w:rPr>
       </w:pPr>
-      <w:proofErr w:type="spellStart"/>
-      <w:r>
-        <w:rPr>
-          <w:b/>
-          <w:bCs/>
-          <w:u w:val="single"/>
-        </w:rPr>
-        <w:t>Ziel</w:t>
-      </w:r>
-      <w:proofErr w:type="spellEnd"/>
-      <w:r>
-        <w:rPr>
-          <w:b/>
-          <w:bCs/>
-          <w:u w:val="single"/>
-        </w:rPr>
-        <w:t xml:space="preserve"> 1 </w:t>
+      <w:r>
+        <w:rPr>
+          <w:b/>
+          <w:bCs/>
+          <w:u w:val="single"/>
+        </w:rPr>
+        <w:t xml:space="preserve">Ziel 1 </w:t>
       </w:r>
     </w:p>
     <w:p>
@@ -3690,12 +3090,10 @@
             <w:tcW w:w="709" w:type="dxa"/>
           </w:tcPr>
           <w:p>
-            <w:proofErr w:type="spellStart"/>
             <w:r>
               <w:lastRenderedPageBreak/>
               <w:t>Ziel</w:t>
             </w:r>
-            <w:proofErr w:type="spellEnd"/>
           </w:p>
         </w:tc>
         <w:tc>
@@ -3706,11 +3104,9 @@
             <w:pPr>
               <w:cnfStyle w:val="100000000000" w:firstRow="1" w:lastRow="0" w:firstColumn="0" w:lastColumn="0" w:oddVBand="0" w:evenVBand="0" w:oddHBand="0" w:evenHBand="0" w:firstRowFirstColumn="0" w:firstRowLastColumn="0" w:lastRowFirstColumn="0" w:lastRowLastColumn="0"/>
             </w:pPr>
-            <w:proofErr w:type="spellStart"/>
             <w:r>
               <w:t>Beschreibung</w:t>
             </w:r>
-            <w:proofErr w:type="spellEnd"/>
           </w:p>
         </w:tc>
         <w:tc>
@@ -3721,13 +3117,8 @@
             <w:pPr>
               <w:cnfStyle w:val="100000000000" w:firstRow="1" w:lastRow="0" w:firstColumn="0" w:lastColumn="0" w:oddVBand="0" w:evenVBand="0" w:oddHBand="0" w:evenHBand="0" w:firstRowFirstColumn="0" w:firstRowLastColumn="0" w:lastRowFirstColumn="0" w:lastRowLastColumn="0"/>
             </w:pPr>
-            <w:proofErr w:type="spellStart"/>
-            <w:r>
-              <w:t>Geplante</w:t>
-            </w:r>
-            <w:proofErr w:type="spellEnd"/>
-            <w:r>
-              <w:t xml:space="preserve"> Zeit</w:t>
+            <w:r>
+              <w:t>Geplante Zeit</w:t>
             </w:r>
           </w:p>
         </w:tc>
@@ -3739,13 +3130,8 @@
             <w:pPr>
               <w:cnfStyle w:val="100000000000" w:firstRow="1" w:lastRow="0" w:firstColumn="0" w:lastColumn="0" w:oddVBand="0" w:evenVBand="0" w:oddHBand="0" w:evenHBand="0" w:firstRowFirstColumn="0" w:firstRowLastColumn="0" w:lastRowFirstColumn="0" w:lastRowLastColumn="0"/>
             </w:pPr>
-            <w:proofErr w:type="spellStart"/>
-            <w:r>
-              <w:t>Benötigte</w:t>
-            </w:r>
-            <w:proofErr w:type="spellEnd"/>
-            <w:r>
-              <w:t xml:space="preserve"> Zeit</w:t>
+            <w:r>
+              <w:t>Benötigte Zeit</w:t>
             </w:r>
           </w:p>
         </w:tc>
@@ -3757,11 +3143,9 @@
             <w:pPr>
               <w:cnfStyle w:val="100000000000" w:firstRow="1" w:lastRow="0" w:firstColumn="0" w:lastColumn="0" w:oddVBand="0" w:evenVBand="0" w:oddHBand="0" w:evenHBand="0" w:firstRowFirstColumn="0" w:firstRowLastColumn="0" w:lastRowFirstColumn="0" w:lastRowLastColumn="0"/>
             </w:pPr>
-            <w:proofErr w:type="spellStart"/>
             <w:r>
               <w:t>Abweichung</w:t>
             </w:r>
-            <w:proofErr w:type="spellEnd"/>
           </w:p>
         </w:tc>
       </w:tr>
@@ -3788,11 +3172,9 @@
             <w:pPr>
               <w:cnfStyle w:val="000000100000" w:firstRow="0" w:lastRow="0" w:firstColumn="0" w:lastColumn="0" w:oddVBand="0" w:evenVBand="0" w:oddHBand="1" w:evenHBand="0" w:firstRowFirstColumn="0" w:firstRowLastColumn="0" w:lastRowFirstColumn="0" w:lastRowLastColumn="0"/>
             </w:pPr>
-            <w:proofErr w:type="spellStart"/>
             <w:r>
               <w:t>Systementwurf</w:t>
             </w:r>
-            <w:proofErr w:type="spellEnd"/>
           </w:p>
         </w:tc>
         <w:tc>
@@ -3804,13 +3186,8 @@
               <w:cnfStyle w:val="000000100000" w:firstRow="0" w:lastRow="0" w:firstColumn="0" w:lastColumn="0" w:oddVBand="0" w:evenVBand="0" w:oddHBand="1" w:evenHBand="0" w:firstRowFirstColumn="0" w:firstRowLastColumn="0" w:lastRowFirstColumn="0" w:lastRowLastColumn="0"/>
             </w:pPr>
             <w:r>
-              <w:t xml:space="preserve">1 </w:t>
-            </w:r>
-            <w:proofErr w:type="spellStart"/>
-            <w:r>
-              <w:t>hrs</w:t>
-            </w:r>
-            <w:proofErr w:type="spellEnd"/>
+              <w:t>1 hrs</w:t>
+            </w:r>
           </w:p>
         </w:tc>
         <w:tc>
@@ -3822,13 +3199,8 @@
               <w:cnfStyle w:val="000000100000" w:firstRow="0" w:lastRow="0" w:firstColumn="0" w:lastColumn="0" w:oddVBand="0" w:evenVBand="0" w:oddHBand="1" w:evenHBand="0" w:firstRowFirstColumn="0" w:firstRowLastColumn="0" w:lastRowFirstColumn="0" w:lastRowLastColumn="0"/>
             </w:pPr>
             <w:r>
-              <w:t xml:space="preserve">1 </w:t>
-            </w:r>
-            <w:proofErr w:type="spellStart"/>
-            <w:r>
-              <w:t>hrs</w:t>
-            </w:r>
-            <w:proofErr w:type="spellEnd"/>
+              <w:t>1 hrs</w:t>
+            </w:r>
           </w:p>
         </w:tc>
         <w:tc>
@@ -3840,13 +3212,8 @@
               <w:cnfStyle w:val="000000100000" w:firstRow="0" w:lastRow="0" w:firstColumn="0" w:lastColumn="0" w:oddVBand="0" w:evenVBand="0" w:oddHBand="1" w:evenHBand="0" w:firstRowFirstColumn="0" w:firstRowLastColumn="0" w:lastRowFirstColumn="0" w:lastRowLastColumn="0"/>
             </w:pPr>
             <w:r>
-              <w:t xml:space="preserve">0 </w:t>
-            </w:r>
-            <w:proofErr w:type="spellStart"/>
-            <w:r>
-              <w:t>hrs</w:t>
-            </w:r>
-            <w:proofErr w:type="spellEnd"/>
+              <w:t>0 hrs</w:t>
+            </w:r>
           </w:p>
         </w:tc>
       </w:tr>
@@ -3871,13 +3238,8 @@
               <w:cnfStyle w:val="000000000000" w:firstRow="0" w:lastRow="0" w:firstColumn="0" w:lastColumn="0" w:oddVBand="0" w:evenVBand="0" w:oddHBand="0" w:evenHBand="0" w:firstRowFirstColumn="0" w:firstRowLastColumn="0" w:lastRowFirstColumn="0" w:lastRowLastColumn="0"/>
             </w:pPr>
             <w:r>
-              <w:t xml:space="preserve">Mockups </w:t>
-            </w:r>
-            <w:proofErr w:type="spellStart"/>
-            <w:r>
-              <w:t>erstellen</w:t>
-            </w:r>
-            <w:proofErr w:type="spellEnd"/>
+              <w:t>Mockups erstellen</w:t>
+            </w:r>
           </w:p>
         </w:tc>
         <w:tc>
@@ -3889,13 +3251,8 @@
               <w:cnfStyle w:val="000000000000" w:firstRow="0" w:lastRow="0" w:firstColumn="0" w:lastColumn="0" w:oddVBand="0" w:evenVBand="0" w:oddHBand="0" w:evenHBand="0" w:firstRowFirstColumn="0" w:firstRowLastColumn="0" w:lastRowFirstColumn="0" w:lastRowLastColumn="0"/>
             </w:pPr>
             <w:r>
-              <w:t xml:space="preserve">2 </w:t>
-            </w:r>
-            <w:proofErr w:type="spellStart"/>
-            <w:r>
-              <w:t>hrs</w:t>
-            </w:r>
-            <w:proofErr w:type="spellEnd"/>
+              <w:t>2 hrs</w:t>
+            </w:r>
           </w:p>
         </w:tc>
         <w:tc>
@@ -3907,13 +3264,8 @@
               <w:cnfStyle w:val="000000000000" w:firstRow="0" w:lastRow="0" w:firstColumn="0" w:lastColumn="0" w:oddVBand="0" w:evenVBand="0" w:oddHBand="0" w:evenHBand="0" w:firstRowFirstColumn="0" w:firstRowLastColumn="0" w:lastRowFirstColumn="0" w:lastRowLastColumn="0"/>
             </w:pPr>
             <w:r>
-              <w:t xml:space="preserve">3 </w:t>
-            </w:r>
-            <w:proofErr w:type="spellStart"/>
-            <w:r>
-              <w:t>hrs</w:t>
-            </w:r>
-            <w:proofErr w:type="spellEnd"/>
+              <w:t>3 hrs</w:t>
+            </w:r>
           </w:p>
         </w:tc>
         <w:tc>
@@ -3925,13 +3277,8 @@
               <w:cnfStyle w:val="000000000000" w:firstRow="0" w:lastRow="0" w:firstColumn="0" w:lastColumn="0" w:oddVBand="0" w:evenVBand="0" w:oddHBand="0" w:evenHBand="0" w:firstRowFirstColumn="0" w:firstRowLastColumn="0" w:lastRowFirstColumn="0" w:lastRowLastColumn="0"/>
             </w:pPr>
             <w:r>
-              <w:t xml:space="preserve">+1 </w:t>
-            </w:r>
-            <w:proofErr w:type="spellStart"/>
-            <w:r>
-              <w:t>hrs</w:t>
-            </w:r>
-            <w:proofErr w:type="spellEnd"/>
+              <w:t>+1 hrs</w:t>
+            </w:r>
           </w:p>
         </w:tc>
       </w:tr>
@@ -3958,11 +3305,9 @@
             <w:pPr>
               <w:cnfStyle w:val="000000100000" w:firstRow="0" w:lastRow="0" w:firstColumn="0" w:lastColumn="0" w:oddVBand="0" w:evenVBand="0" w:oddHBand="1" w:evenHBand="0" w:firstRowFirstColumn="0" w:firstRowLastColumn="0" w:lastRowFirstColumn="0" w:lastRowLastColumn="0"/>
             </w:pPr>
-            <w:proofErr w:type="spellStart"/>
             <w:r>
               <w:t>Testkonzept</w:t>
             </w:r>
-            <w:proofErr w:type="spellEnd"/>
           </w:p>
         </w:tc>
         <w:tc>
@@ -3974,13 +3319,8 @@
               <w:cnfStyle w:val="000000100000" w:firstRow="0" w:lastRow="0" w:firstColumn="0" w:lastColumn="0" w:oddVBand="0" w:evenVBand="0" w:oddHBand="1" w:evenHBand="0" w:firstRowFirstColumn="0" w:firstRowLastColumn="0" w:lastRowFirstColumn="0" w:lastRowLastColumn="0"/>
             </w:pPr>
             <w:r>
-              <w:t xml:space="preserve">4 </w:t>
-            </w:r>
-            <w:proofErr w:type="spellStart"/>
-            <w:r>
-              <w:t>hrs</w:t>
-            </w:r>
-            <w:proofErr w:type="spellEnd"/>
+              <w:t>4 hrs</w:t>
+            </w:r>
           </w:p>
         </w:tc>
         <w:tc>
@@ -3992,13 +3332,8 @@
               <w:cnfStyle w:val="000000100000" w:firstRow="0" w:lastRow="0" w:firstColumn="0" w:lastColumn="0" w:oddVBand="0" w:evenVBand="0" w:oddHBand="1" w:evenHBand="0" w:firstRowFirstColumn="0" w:firstRowLastColumn="0" w:lastRowFirstColumn="0" w:lastRowLastColumn="0"/>
             </w:pPr>
             <w:r>
-              <w:t xml:space="preserve">4 </w:t>
-            </w:r>
-            <w:proofErr w:type="spellStart"/>
-            <w:r>
-              <w:t>hrs</w:t>
-            </w:r>
-            <w:proofErr w:type="spellEnd"/>
+              <w:t>4 hrs</w:t>
+            </w:r>
           </w:p>
         </w:tc>
         <w:tc>
@@ -4010,13 +3345,8 @@
               <w:cnfStyle w:val="000000100000" w:firstRow="0" w:lastRow="0" w:firstColumn="0" w:lastColumn="0" w:oddVBand="0" w:evenVBand="0" w:oddHBand="1" w:evenHBand="0" w:firstRowFirstColumn="0" w:firstRowLastColumn="0" w:lastRowFirstColumn="0" w:lastRowLastColumn="0"/>
             </w:pPr>
             <w:r>
-              <w:t xml:space="preserve">0 </w:t>
-            </w:r>
-            <w:proofErr w:type="spellStart"/>
-            <w:r>
-              <w:t>hrs</w:t>
-            </w:r>
-            <w:proofErr w:type="spellEnd"/>
+              <w:t>0 hrs</w:t>
+            </w:r>
           </w:p>
         </w:tc>
       </w:tr>
@@ -4060,13 +3390,8 @@
               <w:cnfStyle w:val="000000000000" w:firstRow="0" w:lastRow="0" w:firstColumn="0" w:lastColumn="0" w:oddVBand="0" w:evenVBand="0" w:oddHBand="0" w:evenHBand="0" w:firstRowFirstColumn="0" w:firstRowLastColumn="0" w:lastRowFirstColumn="0" w:lastRowLastColumn="0"/>
             </w:pPr>
             <w:r>
-              <w:t xml:space="preserve">7 </w:t>
-            </w:r>
-            <w:proofErr w:type="spellStart"/>
-            <w:r>
-              <w:t>hrs</w:t>
-            </w:r>
-            <w:proofErr w:type="spellEnd"/>
+              <w:t>7 hrs</w:t>
+            </w:r>
           </w:p>
         </w:tc>
         <w:tc>
@@ -4081,13 +3406,8 @@
               <w:cnfStyle w:val="000000000000" w:firstRow="0" w:lastRow="0" w:firstColumn="0" w:lastColumn="0" w:oddVBand="0" w:evenVBand="0" w:oddHBand="0" w:evenHBand="0" w:firstRowFirstColumn="0" w:firstRowLastColumn="0" w:lastRowFirstColumn="0" w:lastRowLastColumn="0"/>
             </w:pPr>
             <w:r>
-              <w:t xml:space="preserve">8 </w:t>
-            </w:r>
-            <w:proofErr w:type="spellStart"/>
-            <w:r>
-              <w:t>hrs</w:t>
-            </w:r>
-            <w:proofErr w:type="spellEnd"/>
+              <w:t>8 hrs</w:t>
+            </w:r>
           </w:p>
         </w:tc>
         <w:tc>
@@ -4102,13 +3422,8 @@
               <w:cnfStyle w:val="000000000000" w:firstRow="0" w:lastRow="0" w:firstColumn="0" w:lastColumn="0" w:oddVBand="0" w:evenVBand="0" w:oddHBand="0" w:evenHBand="0" w:firstRowFirstColumn="0" w:firstRowLastColumn="0" w:lastRowFirstColumn="0" w:lastRowLastColumn="0"/>
             </w:pPr>
             <w:r>
-              <w:t xml:space="preserve">+1 </w:t>
-            </w:r>
-            <w:proofErr w:type="spellStart"/>
-            <w:r>
-              <w:t>hrs</w:t>
-            </w:r>
-            <w:proofErr w:type="spellEnd"/>
+              <w:t>+1 hrs</w:t>
+            </w:r>
           </w:p>
         </w:tc>
       </w:tr>
@@ -4595,12 +3910,10 @@
             <w:tcW w:w="709" w:type="dxa"/>
           </w:tcPr>
           <w:p>
-            <w:proofErr w:type="spellStart"/>
             <w:r>
               <w:lastRenderedPageBreak/>
               <w:t>Ziel</w:t>
             </w:r>
-            <w:proofErr w:type="spellEnd"/>
           </w:p>
         </w:tc>
         <w:tc>
@@ -4611,11 +3924,9 @@
             <w:pPr>
               <w:cnfStyle w:val="100000000000" w:firstRow="1" w:lastRow="0" w:firstColumn="0" w:lastColumn="0" w:oddVBand="0" w:evenVBand="0" w:oddHBand="0" w:evenHBand="0" w:firstRowFirstColumn="0" w:firstRowLastColumn="0" w:lastRowFirstColumn="0" w:lastRowLastColumn="0"/>
             </w:pPr>
-            <w:proofErr w:type="spellStart"/>
             <w:r>
               <w:t>Beschreibung</w:t>
             </w:r>
-            <w:proofErr w:type="spellEnd"/>
           </w:p>
         </w:tc>
         <w:tc>
@@ -4626,13 +3937,8 @@
             <w:pPr>
               <w:cnfStyle w:val="100000000000" w:firstRow="1" w:lastRow="0" w:firstColumn="0" w:lastColumn="0" w:oddVBand="0" w:evenVBand="0" w:oddHBand="0" w:evenHBand="0" w:firstRowFirstColumn="0" w:firstRowLastColumn="0" w:lastRowFirstColumn="0" w:lastRowLastColumn="0"/>
             </w:pPr>
-            <w:proofErr w:type="spellStart"/>
-            <w:r>
-              <w:t>Geplante</w:t>
-            </w:r>
-            <w:proofErr w:type="spellEnd"/>
-            <w:r>
-              <w:t xml:space="preserve"> Zeit</w:t>
+            <w:r>
+              <w:t>Geplante Zeit</w:t>
             </w:r>
           </w:p>
         </w:tc>
@@ -4644,13 +3950,8 @@
             <w:pPr>
               <w:cnfStyle w:val="100000000000" w:firstRow="1" w:lastRow="0" w:firstColumn="0" w:lastColumn="0" w:oddVBand="0" w:evenVBand="0" w:oddHBand="0" w:evenHBand="0" w:firstRowFirstColumn="0" w:firstRowLastColumn="0" w:lastRowFirstColumn="0" w:lastRowLastColumn="0"/>
             </w:pPr>
-            <w:proofErr w:type="spellStart"/>
-            <w:r>
-              <w:t>Benötigte</w:t>
-            </w:r>
-            <w:proofErr w:type="spellEnd"/>
-            <w:r>
-              <w:t xml:space="preserve"> Zeit</w:t>
+            <w:r>
+              <w:t>Benötigte Zeit</w:t>
             </w:r>
           </w:p>
         </w:tc>
@@ -4662,11 +3963,9 @@
             <w:pPr>
               <w:cnfStyle w:val="100000000000" w:firstRow="1" w:lastRow="0" w:firstColumn="0" w:lastColumn="0" w:oddVBand="0" w:evenVBand="0" w:oddHBand="0" w:evenHBand="0" w:firstRowFirstColumn="0" w:firstRowLastColumn="0" w:lastRowFirstColumn="0" w:lastRowLastColumn="0"/>
             </w:pPr>
-            <w:proofErr w:type="spellStart"/>
             <w:r>
               <w:t>Abweichung</w:t>
             </w:r>
-            <w:proofErr w:type="spellEnd"/>
           </w:p>
         </w:tc>
       </w:tr>
@@ -4693,19 +3992,9 @@
             <w:pPr>
               <w:cnfStyle w:val="000000100000" w:firstRow="0" w:lastRow="0" w:firstColumn="0" w:lastColumn="0" w:oddVBand="0" w:evenVBand="0" w:oddHBand="1" w:evenHBand="0" w:firstRowFirstColumn="0" w:firstRowLastColumn="0" w:lastRowFirstColumn="0" w:lastRowLastColumn="0"/>
             </w:pPr>
-            <w:proofErr w:type="spellStart"/>
-            <w:r>
-              <w:t>Testkonzept</w:t>
-            </w:r>
-            <w:proofErr w:type="spellEnd"/>
-            <w:r>
-              <w:t xml:space="preserve"> </w:t>
-            </w:r>
-            <w:proofErr w:type="spellStart"/>
-            <w:r>
-              <w:t>fertiggestellt</w:t>
-            </w:r>
-            <w:proofErr w:type="spellEnd"/>
+            <w:r>
+              <w:t>Testkonzept fertiggestellt</w:t>
+            </w:r>
           </w:p>
         </w:tc>
         <w:tc>
@@ -4717,13 +4006,8 @@
               <w:cnfStyle w:val="000000100000" w:firstRow="0" w:lastRow="0" w:firstColumn="0" w:lastColumn="0" w:oddVBand="0" w:evenVBand="0" w:oddHBand="1" w:evenHBand="0" w:firstRowFirstColumn="0" w:firstRowLastColumn="0" w:lastRowFirstColumn="0" w:lastRowLastColumn="0"/>
             </w:pPr>
             <w:r>
-              <w:t xml:space="preserve">1 </w:t>
-            </w:r>
-            <w:proofErr w:type="spellStart"/>
-            <w:r>
-              <w:t>hrs</w:t>
-            </w:r>
-            <w:proofErr w:type="spellEnd"/>
+              <w:t>1 hrs</w:t>
+            </w:r>
           </w:p>
         </w:tc>
         <w:tc>
@@ -4735,13 +4019,8 @@
               <w:cnfStyle w:val="000000100000" w:firstRow="0" w:lastRow="0" w:firstColumn="0" w:lastColumn="0" w:oddVBand="0" w:evenVBand="0" w:oddHBand="1" w:evenHBand="0" w:firstRowFirstColumn="0" w:firstRowLastColumn="0" w:lastRowFirstColumn="0" w:lastRowLastColumn="0"/>
             </w:pPr>
             <w:r>
-              <w:t xml:space="preserve">1 </w:t>
-            </w:r>
-            <w:proofErr w:type="spellStart"/>
-            <w:r>
-              <w:t>hrs</w:t>
-            </w:r>
-            <w:proofErr w:type="spellEnd"/>
+              <w:t>1 hrs</w:t>
+            </w:r>
           </w:p>
         </w:tc>
         <w:tc>
@@ -4753,13 +4032,8 @@
               <w:cnfStyle w:val="000000100000" w:firstRow="0" w:lastRow="0" w:firstColumn="0" w:lastColumn="0" w:oddVBand="0" w:evenVBand="0" w:oddHBand="1" w:evenHBand="0" w:firstRowFirstColumn="0" w:firstRowLastColumn="0" w:lastRowFirstColumn="0" w:lastRowLastColumn="0"/>
             </w:pPr>
             <w:r>
-              <w:t xml:space="preserve">0 </w:t>
-            </w:r>
-            <w:proofErr w:type="spellStart"/>
-            <w:r>
-              <w:t>hrs</w:t>
-            </w:r>
-            <w:proofErr w:type="spellEnd"/>
+              <w:t>0 hrs</w:t>
+            </w:r>
           </w:p>
         </w:tc>
       </w:tr>
@@ -4783,19 +4057,9 @@
             <w:pPr>
               <w:cnfStyle w:val="000000000000" w:firstRow="0" w:lastRow="0" w:firstColumn="0" w:lastColumn="0" w:oddVBand="0" w:evenVBand="0" w:oddHBand="0" w:evenHBand="0" w:firstRowFirstColumn="0" w:firstRowLastColumn="0" w:lastRowFirstColumn="0" w:lastRowLastColumn="0"/>
             </w:pPr>
-            <w:proofErr w:type="spellStart"/>
-            <w:r>
-              <w:t>Startseite</w:t>
-            </w:r>
-            <w:proofErr w:type="spellEnd"/>
-            <w:r>
-              <w:t xml:space="preserve"> </w:t>
-            </w:r>
-            <w:proofErr w:type="spellStart"/>
-            <w:r>
-              <w:t>erstellen</w:t>
-            </w:r>
-            <w:proofErr w:type="spellEnd"/>
+            <w:r>
+              <w:t>Startseite erstellen</w:t>
+            </w:r>
           </w:p>
         </w:tc>
         <w:tc>
@@ -4807,13 +4071,8 @@
               <w:cnfStyle w:val="000000000000" w:firstRow="0" w:lastRow="0" w:firstColumn="0" w:lastColumn="0" w:oddVBand="0" w:evenVBand="0" w:oddHBand="0" w:evenHBand="0" w:firstRowFirstColumn="0" w:firstRowLastColumn="0" w:lastRowFirstColumn="0" w:lastRowLastColumn="0"/>
             </w:pPr>
             <w:r>
-              <w:t xml:space="preserve">1 </w:t>
-            </w:r>
-            <w:proofErr w:type="spellStart"/>
-            <w:r>
-              <w:t>hrs</w:t>
-            </w:r>
-            <w:proofErr w:type="spellEnd"/>
+              <w:t>1 hrs</w:t>
+            </w:r>
           </w:p>
         </w:tc>
         <w:tc>
@@ -4825,13 +4084,8 @@
               <w:cnfStyle w:val="000000000000" w:firstRow="0" w:lastRow="0" w:firstColumn="0" w:lastColumn="0" w:oddVBand="0" w:evenVBand="0" w:oddHBand="0" w:evenHBand="0" w:firstRowFirstColumn="0" w:firstRowLastColumn="0" w:lastRowFirstColumn="0" w:lastRowLastColumn="0"/>
             </w:pPr>
             <w:r>
-              <w:t xml:space="preserve">1 </w:t>
-            </w:r>
-            <w:proofErr w:type="spellStart"/>
-            <w:r>
-              <w:t>hrs</w:t>
-            </w:r>
-            <w:proofErr w:type="spellEnd"/>
+              <w:t>1 hrs</w:t>
+            </w:r>
           </w:p>
         </w:tc>
         <w:tc>
@@ -4843,13 +4097,8 @@
               <w:cnfStyle w:val="000000000000" w:firstRow="0" w:lastRow="0" w:firstColumn="0" w:lastColumn="0" w:oddVBand="0" w:evenVBand="0" w:oddHBand="0" w:evenHBand="0" w:firstRowFirstColumn="0" w:firstRowLastColumn="0" w:lastRowFirstColumn="0" w:lastRowLastColumn="0"/>
             </w:pPr>
             <w:r>
-              <w:t xml:space="preserve">0 </w:t>
-            </w:r>
-            <w:proofErr w:type="spellStart"/>
-            <w:r>
-              <w:t>hrs</w:t>
-            </w:r>
-            <w:proofErr w:type="spellEnd"/>
+              <w:t>0 hrs</w:t>
+            </w:r>
           </w:p>
         </w:tc>
       </w:tr>
@@ -4877,21 +4126,8 @@
               <w:cnfStyle w:val="000000100000" w:firstRow="0" w:lastRow="0" w:firstColumn="0" w:lastColumn="0" w:oddVBand="0" w:evenVBand="0" w:oddHBand="1" w:evenHBand="0" w:firstRowFirstColumn="0" w:firstRowLastColumn="0" w:lastRowFirstColumn="0" w:lastRowLastColumn="0"/>
             </w:pPr>
             <w:r>
-              <w:t xml:space="preserve">User </w:t>
-            </w:r>
-            <w:proofErr w:type="spellStart"/>
-            <w:r>
-              <w:t>Enität</w:t>
-            </w:r>
-            <w:proofErr w:type="spellEnd"/>
-            <w:r>
-              <w:t xml:space="preserve"> </w:t>
-            </w:r>
-            <w:proofErr w:type="spellStart"/>
-            <w:r>
-              <w:t>erstellen</w:t>
-            </w:r>
-            <w:proofErr w:type="spellEnd"/>
+              <w:t>User Enität erstellen</w:t>
+            </w:r>
           </w:p>
         </w:tc>
         <w:tc>
@@ -4903,13 +4139,8 @@
               <w:cnfStyle w:val="000000100000" w:firstRow="0" w:lastRow="0" w:firstColumn="0" w:lastColumn="0" w:oddVBand="0" w:evenVBand="0" w:oddHBand="1" w:evenHBand="0" w:firstRowFirstColumn="0" w:firstRowLastColumn="0" w:lastRowFirstColumn="0" w:lastRowLastColumn="0"/>
             </w:pPr>
             <w:r>
-              <w:t xml:space="preserve">1 </w:t>
-            </w:r>
-            <w:proofErr w:type="spellStart"/>
-            <w:r>
-              <w:t>hrs</w:t>
-            </w:r>
-            <w:proofErr w:type="spellEnd"/>
+              <w:t>1 hrs</w:t>
+            </w:r>
           </w:p>
         </w:tc>
         <w:tc>
@@ -4921,13 +4152,8 @@
               <w:cnfStyle w:val="000000100000" w:firstRow="0" w:lastRow="0" w:firstColumn="0" w:lastColumn="0" w:oddVBand="0" w:evenVBand="0" w:oddHBand="1" w:evenHBand="0" w:firstRowFirstColumn="0" w:firstRowLastColumn="0" w:lastRowFirstColumn="0" w:lastRowLastColumn="0"/>
             </w:pPr>
             <w:r>
-              <w:t xml:space="preserve">1 </w:t>
-            </w:r>
-            <w:proofErr w:type="spellStart"/>
-            <w:r>
-              <w:t>hrs</w:t>
-            </w:r>
-            <w:proofErr w:type="spellEnd"/>
+              <w:t>1 hrs</w:t>
+            </w:r>
           </w:p>
         </w:tc>
         <w:tc>
@@ -4939,13 +4165,8 @@
               <w:cnfStyle w:val="000000100000" w:firstRow="0" w:lastRow="0" w:firstColumn="0" w:lastColumn="0" w:oddVBand="0" w:evenVBand="0" w:oddHBand="1" w:evenHBand="0" w:firstRowFirstColumn="0" w:firstRowLastColumn="0" w:lastRowFirstColumn="0" w:lastRowLastColumn="0"/>
             </w:pPr>
             <w:r>
-              <w:t xml:space="preserve">0 </w:t>
-            </w:r>
-            <w:proofErr w:type="spellStart"/>
-            <w:r>
-              <w:t>hrs</w:t>
-            </w:r>
-            <w:proofErr w:type="spellEnd"/>
+              <w:t>0 hrs</w:t>
+            </w:r>
           </w:p>
         </w:tc>
       </w:tr>
@@ -4986,13 +4207,8 @@
               <w:cnfStyle w:val="000000000000" w:firstRow="0" w:lastRow="0" w:firstColumn="0" w:lastColumn="0" w:oddVBand="0" w:evenVBand="0" w:oddHBand="0" w:evenHBand="0" w:firstRowFirstColumn="0" w:firstRowLastColumn="0" w:lastRowFirstColumn="0" w:lastRowLastColumn="0"/>
             </w:pPr>
             <w:r>
-              <w:t xml:space="preserve">3 </w:t>
-            </w:r>
-            <w:proofErr w:type="spellStart"/>
-            <w:r>
-              <w:t>hrs</w:t>
-            </w:r>
-            <w:proofErr w:type="spellEnd"/>
+              <w:t>3 hrs</w:t>
+            </w:r>
           </w:p>
         </w:tc>
         <w:tc>
@@ -5007,13 +4223,8 @@
               <w:t>4</w:t>
             </w:r>
             <w:r>
-              <w:t xml:space="preserve"> </w:t>
-            </w:r>
-            <w:proofErr w:type="spellStart"/>
-            <w:r>
-              <w:t>hrs</w:t>
-            </w:r>
-            <w:proofErr w:type="spellEnd"/>
+              <w:t xml:space="preserve"> hrs</w:t>
+            </w:r>
           </w:p>
         </w:tc>
         <w:tc>
@@ -5028,13 +4239,8 @@
               <w:t>+1</w:t>
             </w:r>
             <w:r>
-              <w:t xml:space="preserve"> </w:t>
-            </w:r>
-            <w:proofErr w:type="spellStart"/>
-            <w:r>
-              <w:t>hrs</w:t>
-            </w:r>
-            <w:proofErr w:type="spellEnd"/>
+              <w:t xml:space="preserve"> hrs</w:t>
+            </w:r>
           </w:p>
         </w:tc>
       </w:tr>
@@ -5081,13 +4287,8 @@
               <w:t>2</w:t>
             </w:r>
             <w:r>
-              <w:t xml:space="preserve"> </w:t>
-            </w:r>
-            <w:proofErr w:type="spellStart"/>
-            <w:r>
-              <w:t>hrs</w:t>
-            </w:r>
-            <w:proofErr w:type="spellEnd"/>
+              <w:t xml:space="preserve"> hrs</w:t>
+            </w:r>
           </w:p>
         </w:tc>
         <w:tc>
@@ -5102,13 +4303,8 @@
               <w:t>1</w:t>
             </w:r>
             <w:r>
-              <w:t xml:space="preserve"> </w:t>
-            </w:r>
-            <w:proofErr w:type="spellStart"/>
-            <w:r>
-              <w:t>hrs</w:t>
-            </w:r>
-            <w:proofErr w:type="spellEnd"/>
+              <w:t xml:space="preserve"> hrs</w:t>
+            </w:r>
           </w:p>
         </w:tc>
         <w:tc>
@@ -5123,13 +4319,8 @@
               <w:t>0</w:t>
             </w:r>
             <w:r>
-              <w:t xml:space="preserve"> </w:t>
-            </w:r>
-            <w:proofErr w:type="spellStart"/>
-            <w:r>
-              <w:t>hrs</w:t>
-            </w:r>
-            <w:proofErr w:type="spellEnd"/>
+              <w:t xml:space="preserve"> hrs</w:t>
+            </w:r>
           </w:p>
         </w:tc>
       </w:tr>
@@ -5173,13 +4364,8 @@
               <w:cnfStyle w:val="000000000000" w:firstRow="0" w:lastRow="0" w:firstColumn="0" w:lastColumn="0" w:oddVBand="0" w:evenVBand="0" w:oddHBand="0" w:evenHBand="0" w:firstRowFirstColumn="0" w:firstRowLastColumn="0" w:lastRowFirstColumn="0" w:lastRowLastColumn="0"/>
             </w:pPr>
             <w:r>
-              <w:t xml:space="preserve">8 </w:t>
-            </w:r>
-            <w:proofErr w:type="spellStart"/>
-            <w:r>
-              <w:t>hrs</w:t>
-            </w:r>
-            <w:proofErr w:type="spellEnd"/>
+              <w:t>8 hrs</w:t>
+            </w:r>
           </w:p>
         </w:tc>
         <w:tc>
@@ -5194,13 +4380,8 @@
               <w:cnfStyle w:val="000000000000" w:firstRow="0" w:lastRow="0" w:firstColumn="0" w:lastColumn="0" w:oddVBand="0" w:evenVBand="0" w:oddHBand="0" w:evenHBand="0" w:firstRowFirstColumn="0" w:firstRowLastColumn="0" w:lastRowFirstColumn="0" w:lastRowLastColumn="0"/>
             </w:pPr>
             <w:r>
-              <w:t xml:space="preserve">8 </w:t>
-            </w:r>
-            <w:proofErr w:type="spellStart"/>
-            <w:r>
-              <w:t>hrs</w:t>
-            </w:r>
-            <w:proofErr w:type="spellEnd"/>
+              <w:t>8 hrs</w:t>
+            </w:r>
           </w:p>
         </w:tc>
         <w:tc>
@@ -5218,13 +4399,8 @@
               <w:t>+1</w:t>
             </w:r>
             <w:r>
-              <w:t xml:space="preserve"> </w:t>
-            </w:r>
-            <w:proofErr w:type="spellStart"/>
-            <w:r>
-              <w:t>hrs</w:t>
-            </w:r>
-            <w:proofErr w:type="spellEnd"/>
+              <w:t xml:space="preserve"> hrs</w:t>
+            </w:r>
           </w:p>
         </w:tc>
       </w:tr>
@@ -5315,144 +4491,74 @@
         <w:rPr>
           <w:lang w:val="de-CH"/>
         </w:rPr>
-        <w:t xml:space="preserve">Danach habe ich die Startseite im Frontend ersetzt. Vorher war das 3D-Model direkt zu sehen. Dies habe ich nun geändert und durch die im Mockup beschriebene Startseite ersetzt. Ich hatte etwas Probleme mit der Image </w:t>
-      </w:r>
-      <w:proofErr w:type="spellStart"/>
-      <w:r>
-        <w:rPr>
-          <w:lang w:val="de-CH"/>
-        </w:rPr>
-        <w:t>Componente</w:t>
-      </w:r>
-      <w:proofErr w:type="spellEnd"/>
-      <w:r>
-        <w:rPr>
-          <w:lang w:val="de-CH"/>
-        </w:rPr>
-        <w:t xml:space="preserve"> von </w:t>
-      </w:r>
-      <w:proofErr w:type="spellStart"/>
-      <w:r>
-        <w:rPr>
-          <w:lang w:val="de-CH"/>
-        </w:rPr>
-        <w:t>Nextjs</w:t>
-      </w:r>
-      <w:proofErr w:type="spellEnd"/>
-      <w:r>
-        <w:rPr>
-          <w:lang w:val="de-CH"/>
-        </w:rPr>
-        <w:t>, weswegen der «</w:t>
-      </w:r>
-      <w:proofErr w:type="spellStart"/>
-      <w:r>
-        <w:rPr>
-          <w:lang w:val="de-CH"/>
-        </w:rPr>
-        <w:t>Sign</w:t>
-      </w:r>
-      <w:proofErr w:type="spellEnd"/>
-      <w:r>
-        <w:rPr>
-          <w:lang w:val="de-CH"/>
-        </w:rPr>
-        <w:t xml:space="preserve"> in </w:t>
-      </w:r>
-      <w:proofErr w:type="spellStart"/>
-      <w:r>
-        <w:rPr>
-          <w:lang w:val="de-CH"/>
-        </w:rPr>
-        <w:t>with</w:t>
-      </w:r>
-      <w:proofErr w:type="spellEnd"/>
-      <w:r>
-        <w:rPr>
+        <w:t>Danach habe ich die Startseite im Frontend ersetzt. Vorher war das 3D-Model direkt zu sehen. Dies habe ich nun geändert und durch die im Mockup beschriebene Startseite ersetzt. Ich hatte etwas Probleme mit der Image Componente von Nextjs, weswegen der «Sign in with netilion» Button nun kein EH Logo besitzt.</w:t>
+      </w:r>
+    </w:p>
+    <w:p>
+      <w:pPr>
+        <w:rPr>
+          <w:b/>
+          <w:bCs/>
+          <w:u w:val="single"/>
+          <w:lang w:val="de-CH"/>
+        </w:rPr>
+      </w:pPr>
+      <w:r>
+        <w:rPr>
+          <w:b/>
+          <w:bCs/>
+          <w:u w:val="single"/>
+          <w:lang w:val="de-CH"/>
+        </w:rPr>
+        <w:t xml:space="preserve">Ziel </w:t>
+      </w:r>
+      <w:r>
+        <w:rPr>
+          <w:b/>
+          <w:bCs/>
+          <w:u w:val="single"/>
+          <w:lang w:val="de-CH"/>
+        </w:rPr>
+        <w:t>3</w:t>
+      </w:r>
+    </w:p>
+    <w:p>
+      <w:pPr>
+        <w:rPr>
+          <w:lang w:val="de-CH"/>
+        </w:rPr>
+      </w:pPr>
+      <w:r>
+        <w:rPr>
+          <w:lang w:val="de-CH"/>
+        </w:rPr>
+        <w:t>Anschliessend habe ich die User Entität und der dazugehörende Service im Backend erstellt. Dies stellte kein Problem dar. Diese Entität wird im nächsten Schritt verwendet.</w:t>
+      </w:r>
+    </w:p>
+    <w:p>
+      <w:pPr>
+        <w:rPr>
+          <w:lang w:val="de-CH"/>
+        </w:rPr>
+      </w:pPr>
+      <w:r>
+        <w:rPr>
+          <w:b/>
+          <w:bCs/>
+          <w:u w:val="single"/>
+          <w:lang w:val="de-CH"/>
+        </w:rPr>
+        <w:t>Ziel</w:t>
+      </w:r>
+      <w:r>
+        <w:rPr>
+          <w:b/>
+          <w:bCs/>
+          <w:u w:val="single"/>
           <w:lang w:val="de-CH"/>
         </w:rPr>
         <w:t xml:space="preserve"> </w:t>
       </w:r>
-      <w:proofErr w:type="spellStart"/>
-      <w:r>
-        <w:rPr>
-          <w:lang w:val="de-CH"/>
-        </w:rPr>
-        <w:t>netilion</w:t>
-      </w:r>
-      <w:proofErr w:type="spellEnd"/>
-      <w:r>
-        <w:rPr>
-          <w:lang w:val="de-CH"/>
-        </w:rPr>
-        <w:t>» Button nun kein EH Logo besitzt.</w:t>
-      </w:r>
-    </w:p>
-    <w:p>
-      <w:pPr>
-        <w:rPr>
-          <w:b/>
-          <w:bCs/>
-          <w:u w:val="single"/>
-          <w:lang w:val="de-CH"/>
-        </w:rPr>
-      </w:pPr>
-      <w:r>
-        <w:rPr>
-          <w:b/>
-          <w:bCs/>
-          <w:u w:val="single"/>
-          <w:lang w:val="de-CH"/>
-        </w:rPr>
-        <w:t xml:space="preserve">Ziel </w:t>
-      </w:r>
-      <w:r>
-        <w:rPr>
-          <w:b/>
-          <w:bCs/>
-          <w:u w:val="single"/>
-          <w:lang w:val="de-CH"/>
-        </w:rPr>
-        <w:t>3</w:t>
-      </w:r>
-    </w:p>
-    <w:p>
-      <w:pPr>
-        <w:rPr>
-          <w:lang w:val="de-CH"/>
-        </w:rPr>
-      </w:pPr>
-      <w:r>
-        <w:rPr>
-          <w:lang w:val="de-CH"/>
-        </w:rPr>
-        <w:t>Anschliessend habe ich die User Entität und der dazugehörende Service im Backend erstellt. Dies stellte kein Problem dar. Diese Entität wird im nächsten Schritt verwendet.</w:t>
-      </w:r>
-    </w:p>
-    <w:p>
-      <w:pPr>
-        <w:rPr>
-          <w:lang w:val="de-CH"/>
-        </w:rPr>
-      </w:pPr>
-      <w:r>
-        <w:rPr>
-          <w:b/>
-          <w:bCs/>
-          <w:u w:val="single"/>
-          <w:lang w:val="de-CH"/>
-        </w:rPr>
-        <w:t>Ziel</w:t>
-      </w:r>
-      <w:r>
-        <w:rPr>
-          <w:b/>
-          <w:bCs/>
-          <w:u w:val="single"/>
-          <w:lang w:val="de-CH"/>
-        </w:rPr>
-        <w:t xml:space="preserve"> </w:t>
-      </w:r>
       <w:r>
         <w:rPr>
           <w:b/>
@@ -5473,35 +4579,7 @@
         <w:rPr>
           <w:lang w:val="de-CH"/>
         </w:rPr>
-        <w:t xml:space="preserve">Nachdem ich den User erstellt hatte, habe ich mich an OAuth2 gemacht. Begonnen habe ich dabei im Backend. Ich hatte dabei einmal ein Verständnisproblem mit der </w:t>
-      </w:r>
-      <w:proofErr w:type="spellStart"/>
-      <w:r>
-        <w:rPr>
-          <w:lang w:val="de-CH"/>
-        </w:rPr>
-        <w:t>Netilion</w:t>
-      </w:r>
-      <w:proofErr w:type="spellEnd"/>
-      <w:r>
-        <w:rPr>
-          <w:lang w:val="de-CH"/>
-        </w:rPr>
-        <w:t xml:space="preserve"> </w:t>
-      </w:r>
-      <w:proofErr w:type="spellStart"/>
-      <w:r>
-        <w:rPr>
-          <w:lang w:val="de-CH"/>
-        </w:rPr>
-        <w:t>api</w:t>
-      </w:r>
-      <w:proofErr w:type="spellEnd"/>
-      <w:r>
-        <w:rPr>
-          <w:lang w:val="de-CH"/>
-        </w:rPr>
-        <w:t xml:space="preserve"> und zwei Mal Probleme mit den Modulen. Dies hat mich </w:t>
+        <w:t xml:space="preserve">Nachdem ich den User erstellt hatte, habe ich mich an OAuth2 gemacht. Begonnen habe ich dabei im Backend. Ich hatte dabei einmal ein Verständnisproblem mit der Netilion api und zwei Mal Probleme mit den Modulen. Dies hat mich </w:t>
       </w:r>
       <w:r>
         <w:rPr>
@@ -5761,12 +4839,10 @@
             <w:tcW w:w="709" w:type="dxa"/>
           </w:tcPr>
           <w:p>
-            <w:proofErr w:type="spellStart"/>
             <w:r>
               <w:lastRenderedPageBreak/>
               <w:t>Ziel</w:t>
             </w:r>
-            <w:proofErr w:type="spellEnd"/>
           </w:p>
         </w:tc>
         <w:tc>
@@ -5777,11 +4853,9 @@
             <w:pPr>
               <w:cnfStyle w:val="100000000000" w:firstRow="1" w:lastRow="0" w:firstColumn="0" w:lastColumn="0" w:oddVBand="0" w:evenVBand="0" w:oddHBand="0" w:evenHBand="0" w:firstRowFirstColumn="0" w:firstRowLastColumn="0" w:lastRowFirstColumn="0" w:lastRowLastColumn="0"/>
             </w:pPr>
-            <w:proofErr w:type="spellStart"/>
             <w:r>
               <w:t>Beschreibung</w:t>
             </w:r>
-            <w:proofErr w:type="spellEnd"/>
           </w:p>
         </w:tc>
         <w:tc>
@@ -5792,13 +4866,8 @@
             <w:pPr>
               <w:cnfStyle w:val="100000000000" w:firstRow="1" w:lastRow="0" w:firstColumn="0" w:lastColumn="0" w:oddVBand="0" w:evenVBand="0" w:oddHBand="0" w:evenHBand="0" w:firstRowFirstColumn="0" w:firstRowLastColumn="0" w:lastRowFirstColumn="0" w:lastRowLastColumn="0"/>
             </w:pPr>
-            <w:proofErr w:type="spellStart"/>
-            <w:r>
-              <w:t>Geplante</w:t>
-            </w:r>
-            <w:proofErr w:type="spellEnd"/>
-            <w:r>
-              <w:t xml:space="preserve"> Zeit</w:t>
+            <w:r>
+              <w:t>Geplante Zeit</w:t>
             </w:r>
           </w:p>
         </w:tc>
@@ -5810,13 +4879,8 @@
             <w:pPr>
               <w:cnfStyle w:val="100000000000" w:firstRow="1" w:lastRow="0" w:firstColumn="0" w:lastColumn="0" w:oddVBand="0" w:evenVBand="0" w:oddHBand="0" w:evenHBand="0" w:firstRowFirstColumn="0" w:firstRowLastColumn="0" w:lastRowFirstColumn="0" w:lastRowLastColumn="0"/>
             </w:pPr>
-            <w:proofErr w:type="spellStart"/>
-            <w:r>
-              <w:t>Benötigte</w:t>
-            </w:r>
-            <w:proofErr w:type="spellEnd"/>
-            <w:r>
-              <w:t xml:space="preserve"> Zeit</w:t>
+            <w:r>
+              <w:t>Benötigte Zeit</w:t>
             </w:r>
           </w:p>
         </w:tc>
@@ -5828,11 +4892,9 @@
             <w:pPr>
               <w:cnfStyle w:val="100000000000" w:firstRow="1" w:lastRow="0" w:firstColumn="0" w:lastColumn="0" w:oddVBand="0" w:evenVBand="0" w:oddHBand="0" w:evenHBand="0" w:firstRowFirstColumn="0" w:firstRowLastColumn="0" w:lastRowFirstColumn="0" w:lastRowLastColumn="0"/>
             </w:pPr>
-            <w:proofErr w:type="spellStart"/>
             <w:r>
               <w:t>Abweichung</w:t>
             </w:r>
-            <w:proofErr w:type="spellEnd"/>
           </w:p>
         </w:tc>
       </w:tr>
@@ -5873,13 +4935,8 @@
               <w:cnfStyle w:val="000000100000" w:firstRow="0" w:lastRow="0" w:firstColumn="0" w:lastColumn="0" w:oddVBand="0" w:evenVBand="0" w:oddHBand="1" w:evenHBand="0" w:firstRowFirstColumn="0" w:firstRowLastColumn="0" w:lastRowFirstColumn="0" w:lastRowLastColumn="0"/>
             </w:pPr>
             <w:r>
-              <w:t xml:space="preserve">1 </w:t>
-            </w:r>
-            <w:proofErr w:type="spellStart"/>
-            <w:r>
-              <w:t>hrs</w:t>
-            </w:r>
-            <w:proofErr w:type="spellEnd"/>
+              <w:t>1 hrs</w:t>
+            </w:r>
           </w:p>
         </w:tc>
         <w:tc>
@@ -5891,13 +4948,8 @@
               <w:cnfStyle w:val="000000100000" w:firstRow="0" w:lastRow="0" w:firstColumn="0" w:lastColumn="0" w:oddVBand="0" w:evenVBand="0" w:oddHBand="1" w:evenHBand="0" w:firstRowFirstColumn="0" w:firstRowLastColumn="0" w:lastRowFirstColumn="0" w:lastRowLastColumn="0"/>
             </w:pPr>
             <w:r>
-              <w:t xml:space="preserve">1 </w:t>
-            </w:r>
-            <w:proofErr w:type="spellStart"/>
-            <w:r>
-              <w:t>hrs</w:t>
-            </w:r>
-            <w:proofErr w:type="spellEnd"/>
+              <w:t>1 hrs</w:t>
+            </w:r>
           </w:p>
         </w:tc>
         <w:tc>
@@ -5909,13 +4961,8 @@
               <w:cnfStyle w:val="000000100000" w:firstRow="0" w:lastRow="0" w:firstColumn="0" w:lastColumn="0" w:oddVBand="0" w:evenVBand="0" w:oddHBand="1" w:evenHBand="0" w:firstRowFirstColumn="0" w:firstRowLastColumn="0" w:lastRowFirstColumn="0" w:lastRowLastColumn="0"/>
             </w:pPr>
             <w:r>
-              <w:t xml:space="preserve">0 </w:t>
-            </w:r>
-            <w:proofErr w:type="spellStart"/>
-            <w:r>
-              <w:t>hrs</w:t>
-            </w:r>
-            <w:proofErr w:type="spellEnd"/>
+              <w:t>0 hrs</w:t>
+            </w:r>
           </w:p>
         </w:tc>
       </w:tr>
@@ -5940,13 +4987,8 @@
               <w:cnfStyle w:val="000000000000" w:firstRow="0" w:lastRow="0" w:firstColumn="0" w:lastColumn="0" w:oddVBand="0" w:evenVBand="0" w:oddHBand="0" w:evenHBand="0" w:firstRowFirstColumn="0" w:firstRowLastColumn="0" w:lastRowFirstColumn="0" w:lastRowLastColumn="0"/>
             </w:pPr>
             <w:r>
-              <w:t xml:space="preserve">Model </w:t>
-            </w:r>
-            <w:proofErr w:type="spellStart"/>
-            <w:r>
-              <w:t>entität</w:t>
-            </w:r>
-            <w:proofErr w:type="spellEnd"/>
+              <w:t>Model entität</w:t>
+            </w:r>
           </w:p>
         </w:tc>
         <w:tc>
@@ -5958,16 +5000,8 @@
               <w:cnfStyle w:val="000000000000" w:firstRow="0" w:lastRow="0" w:firstColumn="0" w:lastColumn="0" w:oddVBand="0" w:evenVBand="0" w:oddHBand="0" w:evenHBand="0" w:firstRowFirstColumn="0" w:firstRowLastColumn="0" w:lastRowFirstColumn="0" w:lastRowLastColumn="0"/>
             </w:pPr>
             <w:r>
-              <w:t>4</w:t>
-            </w:r>
-            <w:r>
-              <w:t xml:space="preserve"> </w:t>
-            </w:r>
-            <w:proofErr w:type="spellStart"/>
-            <w:r>
-              <w:t>hrs</w:t>
-            </w:r>
-            <w:proofErr w:type="spellEnd"/>
+              <w:t>4 hrs</w:t>
+            </w:r>
           </w:p>
         </w:tc>
         <w:tc>
@@ -5979,16 +5013,8 @@
               <w:cnfStyle w:val="000000000000" w:firstRow="0" w:lastRow="0" w:firstColumn="0" w:lastColumn="0" w:oddVBand="0" w:evenVBand="0" w:oddHBand="0" w:evenHBand="0" w:firstRowFirstColumn="0" w:firstRowLastColumn="0" w:lastRowFirstColumn="0" w:lastRowLastColumn="0"/>
             </w:pPr>
             <w:r>
-              <w:t>4</w:t>
-            </w:r>
-            <w:r>
-              <w:t xml:space="preserve"> </w:t>
-            </w:r>
-            <w:proofErr w:type="spellStart"/>
-            <w:r>
-              <w:t>hrs</w:t>
-            </w:r>
-            <w:proofErr w:type="spellEnd"/>
+              <w:t>4 hrs</w:t>
+            </w:r>
           </w:p>
         </w:tc>
         <w:tc>
@@ -6000,13 +5026,8 @@
               <w:cnfStyle w:val="000000000000" w:firstRow="0" w:lastRow="0" w:firstColumn="0" w:lastColumn="0" w:oddVBand="0" w:evenVBand="0" w:oddHBand="0" w:evenHBand="0" w:firstRowFirstColumn="0" w:firstRowLastColumn="0" w:lastRowFirstColumn="0" w:lastRowLastColumn="0"/>
             </w:pPr>
             <w:r>
-              <w:t xml:space="preserve">0 </w:t>
-            </w:r>
-            <w:proofErr w:type="spellStart"/>
-            <w:r>
-              <w:t>hrs</w:t>
-            </w:r>
-            <w:proofErr w:type="spellEnd"/>
+              <w:t>0 hrs</w:t>
+            </w:r>
           </w:p>
         </w:tc>
       </w:tr>
@@ -6034,13 +5055,8 @@
               <w:cnfStyle w:val="000000100000" w:firstRow="0" w:lastRow="0" w:firstColumn="0" w:lastColumn="0" w:oddVBand="0" w:evenVBand="0" w:oddHBand="1" w:evenHBand="0" w:firstRowFirstColumn="0" w:firstRowLastColumn="0" w:lastRowFirstColumn="0" w:lastRowLastColumn="0"/>
             </w:pPr>
             <w:r>
-              <w:t xml:space="preserve">Location </w:t>
-            </w:r>
-            <w:proofErr w:type="spellStart"/>
-            <w:r>
-              <w:t>entität</w:t>
-            </w:r>
-            <w:proofErr w:type="spellEnd"/>
+              <w:t>Location entität</w:t>
+            </w:r>
           </w:p>
         </w:tc>
         <w:tc>
@@ -6052,16 +5068,8 @@
               <w:cnfStyle w:val="000000100000" w:firstRow="0" w:lastRow="0" w:firstColumn="0" w:lastColumn="0" w:oddVBand="0" w:evenVBand="0" w:oddHBand="1" w:evenHBand="0" w:firstRowFirstColumn="0" w:firstRowLastColumn="0" w:lastRowFirstColumn="0" w:lastRowLastColumn="0"/>
             </w:pPr>
             <w:r>
-              <w:t>3</w:t>
-            </w:r>
-            <w:r>
-              <w:t xml:space="preserve"> </w:t>
-            </w:r>
-            <w:proofErr w:type="spellStart"/>
-            <w:r>
-              <w:t>hrs</w:t>
-            </w:r>
-            <w:proofErr w:type="spellEnd"/>
+              <w:t>3 hrs</w:t>
+            </w:r>
           </w:p>
         </w:tc>
         <w:tc>
@@ -6073,16 +5081,8 @@
               <w:cnfStyle w:val="000000100000" w:firstRow="0" w:lastRow="0" w:firstColumn="0" w:lastColumn="0" w:oddVBand="0" w:evenVBand="0" w:oddHBand="1" w:evenHBand="0" w:firstRowFirstColumn="0" w:firstRowLastColumn="0" w:lastRowFirstColumn="0" w:lastRowLastColumn="0"/>
             </w:pPr>
             <w:r>
-              <w:t>3</w:t>
-            </w:r>
-            <w:r>
-              <w:t xml:space="preserve"> </w:t>
-            </w:r>
-            <w:proofErr w:type="spellStart"/>
-            <w:r>
-              <w:t>hrs</w:t>
-            </w:r>
-            <w:proofErr w:type="spellEnd"/>
+              <w:t>3 hrs</w:t>
+            </w:r>
           </w:p>
         </w:tc>
         <w:tc>
@@ -6094,13 +5094,8 @@
               <w:cnfStyle w:val="000000100000" w:firstRow="0" w:lastRow="0" w:firstColumn="0" w:lastColumn="0" w:oddVBand="0" w:evenVBand="0" w:oddHBand="1" w:evenHBand="0" w:firstRowFirstColumn="0" w:firstRowLastColumn="0" w:lastRowFirstColumn="0" w:lastRowLastColumn="0"/>
             </w:pPr>
             <w:r>
-              <w:t xml:space="preserve">0 </w:t>
-            </w:r>
-            <w:proofErr w:type="spellStart"/>
-            <w:r>
-              <w:t>hrs</w:t>
-            </w:r>
-            <w:proofErr w:type="spellEnd"/>
+              <w:t>0 hrs</w:t>
+            </w:r>
           </w:p>
         </w:tc>
       </w:tr>
@@ -6144,13 +5139,8 @@
               <w:cnfStyle w:val="000000000000" w:firstRow="0" w:lastRow="0" w:firstColumn="0" w:lastColumn="0" w:oddVBand="0" w:evenVBand="0" w:oddHBand="0" w:evenHBand="0" w:firstRowFirstColumn="0" w:firstRowLastColumn="0" w:lastRowFirstColumn="0" w:lastRowLastColumn="0"/>
             </w:pPr>
             <w:r>
-              <w:t xml:space="preserve">8 </w:t>
-            </w:r>
-            <w:proofErr w:type="spellStart"/>
-            <w:r>
-              <w:t>hrs</w:t>
-            </w:r>
-            <w:proofErr w:type="spellEnd"/>
+              <w:t>8 hrs</w:t>
+            </w:r>
           </w:p>
         </w:tc>
         <w:tc>
@@ -6165,13 +5155,8 @@
               <w:cnfStyle w:val="000000000000" w:firstRow="0" w:lastRow="0" w:firstColumn="0" w:lastColumn="0" w:oddVBand="0" w:evenVBand="0" w:oddHBand="0" w:evenHBand="0" w:firstRowFirstColumn="0" w:firstRowLastColumn="0" w:lastRowFirstColumn="0" w:lastRowLastColumn="0"/>
             </w:pPr>
             <w:r>
-              <w:t xml:space="preserve">8 </w:t>
-            </w:r>
-            <w:proofErr w:type="spellStart"/>
-            <w:r>
-              <w:t>hrs</w:t>
-            </w:r>
-            <w:proofErr w:type="spellEnd"/>
+              <w:t>8 hrs</w:t>
+            </w:r>
           </w:p>
         </w:tc>
         <w:tc>
@@ -6186,16 +5171,8 @@
               <w:cnfStyle w:val="000000000000" w:firstRow="0" w:lastRow="0" w:firstColumn="0" w:lastColumn="0" w:oddVBand="0" w:evenVBand="0" w:oddHBand="0" w:evenHBand="0" w:firstRowFirstColumn="0" w:firstRowLastColumn="0" w:lastRowFirstColumn="0" w:lastRowLastColumn="0"/>
             </w:pPr>
             <w:r>
-              <w:t>+-0</w:t>
-            </w:r>
-            <w:r>
-              <w:t xml:space="preserve"> </w:t>
-            </w:r>
-            <w:proofErr w:type="spellStart"/>
-            <w:r>
-              <w:t>hrs</w:t>
-            </w:r>
-            <w:proofErr w:type="spellEnd"/>
+              <w:t>+-0 hrs</w:t>
+            </w:r>
           </w:p>
         </w:tc>
       </w:tr>
@@ -6230,209 +5207,13 @@
         <w:rPr>
           <w:lang w:val="de-CH"/>
         </w:rPr>
-        <w:t>Heute habe ich als erstes den OAuth2 teil im Frontend abgeschlossen. Ich hatte Probleme, welche nun etwas schwierig zu beschreiben sind. Lief etwas schief, habe ich auf /</w:t>
-      </w:r>
-      <w:proofErr w:type="spellStart"/>
-      <w:r>
-        <w:rPr>
-          <w:lang w:val="de-CH"/>
-        </w:rPr>
-        <w:t>register</w:t>
-      </w:r>
-      <w:proofErr w:type="spellEnd"/>
-      <w:r>
-        <w:rPr>
-          <w:lang w:val="de-CH"/>
-        </w:rPr>
-        <w:t>/</w:t>
-      </w:r>
-      <w:proofErr w:type="spellStart"/>
-      <w:r>
-        <w:rPr>
-          <w:lang w:val="de-CH"/>
-        </w:rPr>
-        <w:t>error</w:t>
-      </w:r>
-      <w:proofErr w:type="spellEnd"/>
-      <w:r>
-        <w:rPr>
-          <w:lang w:val="de-CH"/>
-        </w:rPr>
-        <w:t xml:space="preserve"> </w:t>
-      </w:r>
-      <w:proofErr w:type="spellStart"/>
-      <w:r>
-        <w:rPr>
-          <w:lang w:val="de-CH"/>
-        </w:rPr>
-        <w:t>weitergeleited</w:t>
-      </w:r>
-      <w:proofErr w:type="spellEnd"/>
-      <w:r>
-        <w:rPr>
-          <w:lang w:val="de-CH"/>
-        </w:rPr>
-        <w:t xml:space="preserve">. Unteranderem habe ich die </w:t>
-      </w:r>
-      <w:proofErr w:type="spellStart"/>
-      <w:r>
-        <w:rPr>
-          <w:lang w:val="de-CH"/>
-        </w:rPr>
-        <w:t>UseEffect</w:t>
-      </w:r>
-      <w:proofErr w:type="spellEnd"/>
-      <w:r>
-        <w:rPr>
-          <w:lang w:val="de-CH"/>
-        </w:rPr>
-        <w:t xml:space="preserve"> Hook verwendet, um gewisse Prozesse </w:t>
-      </w:r>
-      <w:proofErr w:type="gramStart"/>
-      <w:r>
-        <w:rPr>
-          <w:lang w:val="de-CH"/>
-        </w:rPr>
-        <w:t>mit den Lifecycle</w:t>
-      </w:r>
-      <w:proofErr w:type="gramEnd"/>
-      <w:r>
-        <w:rPr>
-          <w:lang w:val="de-CH"/>
-        </w:rPr>
-        <w:t xml:space="preserve"> der Komponente zu steuern. Einige dieser Prozesse enthielten </w:t>
-      </w:r>
-      <w:proofErr w:type="spellStart"/>
-      <w:r>
-        <w:rPr>
-          <w:lang w:val="de-CH"/>
-        </w:rPr>
-        <w:t>weiterleitungen</w:t>
-      </w:r>
-      <w:proofErr w:type="spellEnd"/>
-      <w:r>
-        <w:rPr>
-          <w:lang w:val="de-CH"/>
-        </w:rPr>
-        <w:t xml:space="preserve">. Long </w:t>
-      </w:r>
-      <w:proofErr w:type="spellStart"/>
-      <w:r>
-        <w:rPr>
-          <w:lang w:val="de-CH"/>
-        </w:rPr>
-        <w:t>story</w:t>
-      </w:r>
-      <w:proofErr w:type="spellEnd"/>
-      <w:r>
-        <w:rPr>
-          <w:lang w:val="de-CH"/>
-        </w:rPr>
-        <w:t xml:space="preserve"> </w:t>
-      </w:r>
-      <w:proofErr w:type="spellStart"/>
-      <w:r>
-        <w:rPr>
-          <w:lang w:val="de-CH"/>
-        </w:rPr>
-        <w:t>short</w:t>
-      </w:r>
-      <w:proofErr w:type="spellEnd"/>
-      <w:r>
-        <w:rPr>
-          <w:lang w:val="de-CH"/>
-        </w:rPr>
-        <w:t>: Weiterleitungen haben die «</w:t>
-      </w:r>
-      <w:proofErr w:type="spellStart"/>
-      <w:r>
-        <w:rPr>
-          <w:lang w:val="de-CH"/>
-        </w:rPr>
-        <w:t>router</w:t>
-      </w:r>
-      <w:proofErr w:type="spellEnd"/>
-      <w:r>
-        <w:rPr>
-          <w:lang w:val="de-CH"/>
-        </w:rPr>
-        <w:t xml:space="preserve">» </w:t>
-      </w:r>
-      <w:proofErr w:type="spellStart"/>
-      <w:r>
-        <w:rPr>
-          <w:lang w:val="de-CH"/>
-        </w:rPr>
-        <w:t>instanz</w:t>
-      </w:r>
-      <w:proofErr w:type="spellEnd"/>
-      <w:r>
-        <w:rPr>
-          <w:lang w:val="de-CH"/>
-        </w:rPr>
-        <w:t xml:space="preserve"> verändert, wodurch </w:t>
-      </w:r>
-      <w:proofErr w:type="spellStart"/>
-      <w:r>
-        <w:rPr>
-          <w:lang w:val="de-CH"/>
-        </w:rPr>
-        <w:t>rerenders</w:t>
-      </w:r>
-      <w:proofErr w:type="spellEnd"/>
-      <w:r>
-        <w:rPr>
-          <w:lang w:val="de-CH"/>
-        </w:rPr>
-        <w:t xml:space="preserve"> getriggert wurden, welche </w:t>
-      </w:r>
-      <w:proofErr w:type="spellStart"/>
-      <w:r>
-        <w:rPr>
-          <w:lang w:val="de-CH"/>
-        </w:rPr>
-        <w:t>weiterleitungen</w:t>
-      </w:r>
-      <w:proofErr w:type="spellEnd"/>
-      <w:r>
-        <w:rPr>
-          <w:lang w:val="de-CH"/>
-        </w:rPr>
-        <w:t xml:space="preserve"> verursachten usw. ich habe so mehrere </w:t>
-      </w:r>
-      <w:proofErr w:type="spellStart"/>
-      <w:r>
-        <w:rPr>
-          <w:lang w:val="de-CH"/>
-        </w:rPr>
-        <w:t>undendliche</w:t>
-      </w:r>
-      <w:proofErr w:type="spellEnd"/>
-      <w:r>
-        <w:rPr>
-          <w:lang w:val="de-CH"/>
-        </w:rPr>
-        <w:t xml:space="preserve"> schleifen verursacht. Diese sind schwer zu debuggen, da der Browser nach kurzer Zeit </w:t>
-      </w:r>
-      <w:proofErr w:type="gramStart"/>
-      <w:r>
-        <w:rPr>
-          <w:lang w:val="de-CH"/>
-        </w:rPr>
-        <w:t>mein</w:t>
-      </w:r>
-      <w:r>
-        <w:rPr>
-          <w:lang w:val="de-CH"/>
-        </w:rPr>
-        <w:t xml:space="preserve"> ganzen Prozessor</w:t>
-      </w:r>
-      <w:proofErr w:type="gramEnd"/>
-      <w:r>
-        <w:rPr>
-          <w:lang w:val="de-CH"/>
-        </w:rPr>
-        <w:t xml:space="preserve"> besetzt.</w:t>
+        <w:t>Heute habe ich als erstes den OAuth2 teil im Frontend abgeschlossen. Ich hatte Probleme, welche nun etwas schwierig zu beschreiben sind. Lief etwas schief, habe ich auf /register/error weitergeleited. Unteranderem habe ich die UseEffect Hook verwendet, um gewisse Prozesse mit den Lifecycle der Komponente zu steuern. Einige dieser Prozesse enthielten weiterleitungen. Long story short: Weiterleitungen haben die «router» instanz verändert, wodurch rerenders getriggert wurden, welche weiterleitungen verursachten usw. ich habe so mehrere undendliche schleifen verursacht. Diese sind schwer zu debuggen, da der Browser nach kurzer Zeit mein</w:t>
+      </w:r>
+      <w:r>
+        <w:rPr>
+          <w:lang w:val="de-CH"/>
+        </w:rPr>
+        <w:t xml:space="preserve"> ganzen Prozessor besetzt.</w:t>
       </w:r>
     </w:p>
     <w:p>
@@ -6473,49 +5254,7 @@
         <w:rPr>
           <w:lang w:val="de-CH"/>
         </w:rPr>
-        <w:t xml:space="preserve">Nachdem ich dieses Problem gelöst habe, habe ich mich an die Modelkomponente gemacht. Die Schwierigkeit hierbei war, dass die Modelle in einem </w:t>
-      </w:r>
-      <w:proofErr w:type="spellStart"/>
-      <w:r>
-        <w:rPr>
-          <w:lang w:val="de-CH"/>
-        </w:rPr>
-        <w:t>intervall</w:t>
-      </w:r>
-      <w:proofErr w:type="spellEnd"/>
-      <w:r>
-        <w:rPr>
-          <w:lang w:val="de-CH"/>
-        </w:rPr>
-        <w:t xml:space="preserve"> mit unterschiedlichen </w:t>
-      </w:r>
-      <w:proofErr w:type="spellStart"/>
-      <w:r>
-        <w:rPr>
-          <w:lang w:val="de-CH"/>
-        </w:rPr>
-        <w:t>access_tokens</w:t>
-      </w:r>
-      <w:proofErr w:type="spellEnd"/>
-      <w:r>
-        <w:rPr>
-          <w:lang w:val="de-CH"/>
-        </w:rPr>
-        <w:t xml:space="preserve"> aktualisiert werden sollten. Ich behielt jedoch die Übersicht und konnte dies im </w:t>
-      </w:r>
-      <w:proofErr w:type="spellStart"/>
-      <w:r>
-        <w:rPr>
-          <w:lang w:val="de-CH"/>
-        </w:rPr>
-        <w:t>geplannten</w:t>
-      </w:r>
-      <w:proofErr w:type="spellEnd"/>
-      <w:r>
-        <w:rPr>
-          <w:lang w:val="de-CH"/>
-        </w:rPr>
-        <w:t xml:space="preserve"> Zeitrahmen erledigen.</w:t>
+        <w:t>Nachdem ich dieses Problem gelöst habe, habe ich mich an die Modelkomponente gemacht. Die Schwierigkeit hierbei war, dass die Modelle in einem intervall mit unterschiedlichen access_tokens aktualisiert werden sollten. Ich behielt jedoch die Übersicht und konnte dies im geplannten Zeitrahmen erledigen.</w:t>
       </w:r>
     </w:p>
     <w:p>
@@ -6556,91 +5295,7 @@
         <w:rPr>
           <w:lang w:val="de-CH"/>
         </w:rPr>
-        <w:t xml:space="preserve">Der letzte Task für heute war die Erstellung der </w:t>
-      </w:r>
-      <w:proofErr w:type="spellStart"/>
-      <w:r>
-        <w:rPr>
-          <w:lang w:val="de-CH"/>
-        </w:rPr>
-        <w:t>location</w:t>
-      </w:r>
-      <w:proofErr w:type="spellEnd"/>
-      <w:r>
-        <w:rPr>
-          <w:lang w:val="de-CH"/>
-        </w:rPr>
-        <w:t xml:space="preserve"> </w:t>
-      </w:r>
-      <w:proofErr w:type="spellStart"/>
-      <w:r>
-        <w:rPr>
-          <w:lang w:val="de-CH"/>
-        </w:rPr>
-        <w:t>entität</w:t>
-      </w:r>
-      <w:proofErr w:type="spellEnd"/>
-      <w:r>
-        <w:rPr>
-          <w:lang w:val="de-CH"/>
-        </w:rPr>
-        <w:t xml:space="preserve">, welche vom </w:t>
-      </w:r>
-      <w:proofErr w:type="spellStart"/>
-      <w:r>
-        <w:rPr>
-          <w:lang w:val="de-CH"/>
-        </w:rPr>
-        <w:t>model</w:t>
-      </w:r>
-      <w:proofErr w:type="spellEnd"/>
-      <w:r>
-        <w:rPr>
-          <w:lang w:val="de-CH"/>
-        </w:rPr>
-        <w:t xml:space="preserve"> benötigt wird. Dank meiner </w:t>
-      </w:r>
-      <w:proofErr w:type="spellStart"/>
-      <w:r>
-        <w:rPr>
-          <w:lang w:val="de-CH"/>
-        </w:rPr>
-        <w:t>Nestjs</w:t>
-      </w:r>
-      <w:proofErr w:type="spellEnd"/>
-      <w:r>
-        <w:rPr>
-          <w:lang w:val="de-CH"/>
-        </w:rPr>
-        <w:t xml:space="preserve"> </w:t>
-      </w:r>
-      <w:proofErr w:type="spellStart"/>
-      <w:r>
-        <w:rPr>
-          <w:lang w:val="de-CH"/>
-        </w:rPr>
-        <w:t>erfahrung</w:t>
-      </w:r>
-      <w:proofErr w:type="spellEnd"/>
-      <w:r>
-        <w:rPr>
-          <w:lang w:val="de-CH"/>
-        </w:rPr>
-        <w:t xml:space="preserve"> war dies eher eine Fleissarbeit. Auch die Einbindung der </w:t>
-      </w:r>
-      <w:proofErr w:type="spellStart"/>
-      <w:r>
-        <w:rPr>
-          <w:lang w:val="de-CH"/>
-        </w:rPr>
-        <w:t>Addressen</w:t>
-      </w:r>
-      <w:proofErr w:type="spellEnd"/>
-      <w:r>
-        <w:rPr>
-          <w:lang w:val="de-CH"/>
-        </w:rPr>
-        <w:t xml:space="preserve"> API verlief ohne grosse Probleme und war eher eine Fleissarbeit.</w:t>
+        <w:t>Der letzte Task für heute war die Erstellung der location entität, welche vom model benötigt wird. Dank meiner Nestjs erfahrung war dies eher eine Fleissarbeit. Auch die Einbindung der Addressen API verlief ohne grosse Probleme und war eher eine Fleissarbeit.</w:t>
       </w:r>
     </w:p>
     <w:p>
@@ -6673,6 +5328,19 @@
           <w:lang w:val="de-CH"/>
         </w:rPr>
         <w:t>Ich bin heute wieder erfolgreich in den «Developer-Mindset» gekommen. Ich konnte heute dadurch viel Erreichen, ohne Minus zu machen. Morgen kommen nochmals die Experten vorbei. Ich werde mich morgen nochmals auf ihren Besuch vorbereiten und eventuell die Dokumentation als Ganzes nochmals ausdrucken.</w:t>
+      </w:r>
+    </w:p>
+    <w:p>
+      <w:pPr>
+        <w:rPr>
+          <w:lang w:val="de-CH"/>
+        </w:rPr>
+      </w:pPr>
+      <w:r>
+        <w:rPr>
+          <w:lang w:val="de-CH"/>
+        </w:rPr>
+        <w:t>Ausserdem habe ich einige Tasks im Projektplan verschoben, damit es vom implementieren her mehr sinn macht.</w:t>
       </w:r>
     </w:p>
     <w:p>
@@ -6767,19 +5435,7 @@
         <w:rPr>
           <w:lang w:val="de-CH"/>
         </w:rPr>
-        <w:t>Reinach, 0</w:t>
-      </w:r>
-      <w:r>
-        <w:rPr>
-          <w:lang w:val="de-CH"/>
-        </w:rPr>
-        <w:t>7</w:t>
-      </w:r>
-      <w:r>
-        <w:rPr>
-          <w:lang w:val="de-CH"/>
-        </w:rPr>
-        <w:t>.04.2021               ________________________________               ________________________________</w:t>
+        <w:t>Reinach, 07.04.2021               ________________________________               ________________________________</w:t>
       </w:r>
     </w:p>
     <w:p>

</xml_diff>

<commit_message>
PP und AJ vom 08.04.2021
</commit_message>
<xml_diff>
--- a/arbeitsjournal/Arbeitsjournale.docx
+++ b/arbeitsjournal/Arbeitsjournale.docx
@@ -25,11 +25,9 @@
             <w:tcW w:w="709" w:type="dxa"/>
           </w:tcPr>
           <w:p>
-            <w:proofErr w:type="spellStart"/>
             <w:r>
               <w:t>Ziel</w:t>
             </w:r>
-            <w:proofErr w:type="spellEnd"/>
           </w:p>
         </w:tc>
         <w:tc>
@@ -40,11 +38,9 @@
             <w:pPr>
               <w:cnfStyle w:val="100000000000" w:firstRow="1" w:lastRow="0" w:firstColumn="0" w:lastColumn="0" w:oddVBand="0" w:evenVBand="0" w:oddHBand="0" w:evenHBand="0" w:firstRowFirstColumn="0" w:firstRowLastColumn="0" w:lastRowFirstColumn="0" w:lastRowLastColumn="0"/>
             </w:pPr>
-            <w:proofErr w:type="spellStart"/>
             <w:r>
               <w:t>Beschreibung</w:t>
             </w:r>
-            <w:proofErr w:type="spellEnd"/>
           </w:p>
         </w:tc>
         <w:tc>
@@ -55,13 +51,8 @@
             <w:pPr>
               <w:cnfStyle w:val="100000000000" w:firstRow="1" w:lastRow="0" w:firstColumn="0" w:lastColumn="0" w:oddVBand="0" w:evenVBand="0" w:oddHBand="0" w:evenHBand="0" w:firstRowFirstColumn="0" w:firstRowLastColumn="0" w:lastRowFirstColumn="0" w:lastRowLastColumn="0"/>
             </w:pPr>
-            <w:proofErr w:type="spellStart"/>
-            <w:r>
-              <w:t>Geplante</w:t>
-            </w:r>
-            <w:proofErr w:type="spellEnd"/>
-            <w:r>
-              <w:t xml:space="preserve"> Zeit</w:t>
+            <w:r>
+              <w:t>Geplante Zeit</w:t>
             </w:r>
           </w:p>
         </w:tc>
@@ -73,13 +64,8 @@
             <w:pPr>
               <w:cnfStyle w:val="100000000000" w:firstRow="1" w:lastRow="0" w:firstColumn="0" w:lastColumn="0" w:oddVBand="0" w:evenVBand="0" w:oddHBand="0" w:evenHBand="0" w:firstRowFirstColumn="0" w:firstRowLastColumn="0" w:lastRowFirstColumn="0" w:lastRowLastColumn="0"/>
             </w:pPr>
-            <w:proofErr w:type="spellStart"/>
-            <w:r>
-              <w:t>Benötigte</w:t>
-            </w:r>
-            <w:proofErr w:type="spellEnd"/>
-            <w:r>
-              <w:t xml:space="preserve"> Zeit</w:t>
+            <w:r>
+              <w:t>Benötigte Zeit</w:t>
             </w:r>
           </w:p>
         </w:tc>
@@ -91,11 +77,9 @@
             <w:pPr>
               <w:cnfStyle w:val="100000000000" w:firstRow="1" w:lastRow="0" w:firstColumn="0" w:lastColumn="0" w:oddVBand="0" w:evenVBand="0" w:oddHBand="0" w:evenHBand="0" w:firstRowFirstColumn="0" w:firstRowLastColumn="0" w:lastRowFirstColumn="0" w:lastRowLastColumn="0"/>
             </w:pPr>
-            <w:proofErr w:type="spellStart"/>
             <w:r>
               <w:t>Abweichung</w:t>
             </w:r>
-            <w:proofErr w:type="spellEnd"/>
           </w:p>
         </w:tc>
       </w:tr>
@@ -122,19 +106,9 @@
             <w:pPr>
               <w:cnfStyle w:val="000000100000" w:firstRow="0" w:lastRow="0" w:firstColumn="0" w:lastColumn="0" w:oddVBand="0" w:evenVBand="0" w:oddHBand="1" w:evenHBand="0" w:firstRowFirstColumn="0" w:firstRowLastColumn="0" w:lastRowFirstColumn="0" w:lastRowLastColumn="0"/>
             </w:pPr>
-            <w:proofErr w:type="spellStart"/>
-            <w:r>
-              <w:t>Projektplan</w:t>
-            </w:r>
-            <w:proofErr w:type="spellEnd"/>
-            <w:r>
-              <w:t xml:space="preserve"> </w:t>
-            </w:r>
-            <w:proofErr w:type="spellStart"/>
-            <w:r>
-              <w:t>erstellen</w:t>
-            </w:r>
-            <w:proofErr w:type="spellEnd"/>
+            <w:r>
+              <w:t>Projektplan erstellen</w:t>
+            </w:r>
           </w:p>
         </w:tc>
         <w:tc>
@@ -146,13 +120,8 @@
               <w:cnfStyle w:val="000000100000" w:firstRow="0" w:lastRow="0" w:firstColumn="0" w:lastColumn="0" w:oddVBand="0" w:evenVBand="0" w:oddHBand="1" w:evenHBand="0" w:firstRowFirstColumn="0" w:firstRowLastColumn="0" w:lastRowFirstColumn="0" w:lastRowLastColumn="0"/>
             </w:pPr>
             <w:r>
-              <w:t xml:space="preserve">2 </w:t>
-            </w:r>
-            <w:proofErr w:type="spellStart"/>
-            <w:r>
-              <w:t>hrs</w:t>
-            </w:r>
-            <w:proofErr w:type="spellEnd"/>
+              <w:t>2 hrs</w:t>
+            </w:r>
           </w:p>
         </w:tc>
         <w:tc>
@@ -177,13 +146,8 @@
               <w:cnfStyle w:val="000000100000" w:firstRow="0" w:lastRow="0" w:firstColumn="0" w:lastColumn="0" w:oddVBand="0" w:evenVBand="0" w:oddHBand="1" w:evenHBand="0" w:firstRowFirstColumn="0" w:firstRowLastColumn="0" w:lastRowFirstColumn="0" w:lastRowLastColumn="0"/>
             </w:pPr>
             <w:r>
-              <w:t xml:space="preserve">0 </w:t>
-            </w:r>
-            <w:proofErr w:type="spellStart"/>
-            <w:r>
-              <w:t>hrs</w:t>
-            </w:r>
-            <w:proofErr w:type="spellEnd"/>
+              <w:t>0 hrs</w:t>
+            </w:r>
           </w:p>
         </w:tc>
       </w:tr>
@@ -207,19 +171,9 @@
             <w:pPr>
               <w:cnfStyle w:val="000000000000" w:firstRow="0" w:lastRow="0" w:firstColumn="0" w:lastColumn="0" w:oddVBand="0" w:evenVBand="0" w:oddHBand="0" w:evenHBand="0" w:firstRowFirstColumn="0" w:firstRowLastColumn="0" w:lastRowFirstColumn="0" w:lastRowLastColumn="0"/>
             </w:pPr>
-            <w:proofErr w:type="spellStart"/>
-            <w:r>
-              <w:t>Aufgabenstellung</w:t>
-            </w:r>
-            <w:proofErr w:type="spellEnd"/>
-            <w:r>
-              <w:t xml:space="preserve"> </w:t>
-            </w:r>
-            <w:proofErr w:type="spellStart"/>
-            <w:r>
-              <w:t>übernehmen</w:t>
-            </w:r>
-            <w:proofErr w:type="spellEnd"/>
+            <w:r>
+              <w:t>Aufgabenstellung übernehmen</w:t>
+            </w:r>
           </w:p>
         </w:tc>
         <w:tc>
@@ -231,13 +185,8 @@
               <w:cnfStyle w:val="000000000000" w:firstRow="0" w:lastRow="0" w:firstColumn="0" w:lastColumn="0" w:oddVBand="0" w:evenVBand="0" w:oddHBand="0" w:evenHBand="0" w:firstRowFirstColumn="0" w:firstRowLastColumn="0" w:lastRowFirstColumn="0" w:lastRowLastColumn="0"/>
             </w:pPr>
             <w:r>
-              <w:t xml:space="preserve">1 </w:t>
-            </w:r>
-            <w:proofErr w:type="spellStart"/>
-            <w:r>
-              <w:t>hrs</w:t>
-            </w:r>
-            <w:proofErr w:type="spellEnd"/>
+              <w:t>1 hrs</w:t>
+            </w:r>
           </w:p>
         </w:tc>
         <w:tc>
@@ -249,13 +198,8 @@
               <w:cnfStyle w:val="000000000000" w:firstRow="0" w:lastRow="0" w:firstColumn="0" w:lastColumn="0" w:oddVBand="0" w:evenVBand="0" w:oddHBand="0" w:evenHBand="0" w:firstRowFirstColumn="0" w:firstRowLastColumn="0" w:lastRowFirstColumn="0" w:lastRowLastColumn="0"/>
             </w:pPr>
             <w:r>
-              <w:t xml:space="preserve">1 </w:t>
-            </w:r>
-            <w:proofErr w:type="spellStart"/>
-            <w:r>
-              <w:t>hrs</w:t>
-            </w:r>
-            <w:proofErr w:type="spellEnd"/>
+              <w:t>1 hrs</w:t>
+            </w:r>
           </w:p>
         </w:tc>
         <w:tc>
@@ -267,13 +211,8 @@
               <w:cnfStyle w:val="000000000000" w:firstRow="0" w:lastRow="0" w:firstColumn="0" w:lastColumn="0" w:oddVBand="0" w:evenVBand="0" w:oddHBand="0" w:evenHBand="0" w:firstRowFirstColumn="0" w:firstRowLastColumn="0" w:lastRowFirstColumn="0" w:lastRowLastColumn="0"/>
             </w:pPr>
             <w:r>
-              <w:t xml:space="preserve">0 </w:t>
-            </w:r>
-            <w:proofErr w:type="spellStart"/>
-            <w:r>
-              <w:t>hrs</w:t>
-            </w:r>
-            <w:proofErr w:type="spellEnd"/>
+              <w:t>0 hrs</w:t>
+            </w:r>
           </w:p>
         </w:tc>
       </w:tr>
@@ -300,19 +239,9 @@
             <w:pPr>
               <w:cnfStyle w:val="000000100000" w:firstRow="0" w:lastRow="0" w:firstColumn="0" w:lastColumn="0" w:oddVBand="0" w:evenVBand="0" w:oddHBand="1" w:evenHBand="0" w:firstRowFirstColumn="0" w:firstRowLastColumn="0" w:lastRowFirstColumn="0" w:lastRowLastColumn="0"/>
             </w:pPr>
-            <w:proofErr w:type="spellStart"/>
-            <w:r>
-              <w:t>Projektmanagementmethode</w:t>
-            </w:r>
-            <w:proofErr w:type="spellEnd"/>
-            <w:r>
-              <w:t xml:space="preserve"> </w:t>
-            </w:r>
-            <w:proofErr w:type="spellStart"/>
-            <w:r>
-              <w:t>beschreiben</w:t>
-            </w:r>
-            <w:proofErr w:type="spellEnd"/>
+            <w:r>
+              <w:t>Projektmanagementmethode beschreiben</w:t>
+            </w:r>
           </w:p>
         </w:tc>
         <w:tc>
@@ -324,13 +253,8 @@
               <w:cnfStyle w:val="000000100000" w:firstRow="0" w:lastRow="0" w:firstColumn="0" w:lastColumn="0" w:oddVBand="0" w:evenVBand="0" w:oddHBand="1" w:evenHBand="0" w:firstRowFirstColumn="0" w:firstRowLastColumn="0" w:lastRowFirstColumn="0" w:lastRowLastColumn="0"/>
             </w:pPr>
             <w:r>
-              <w:t xml:space="preserve">2 </w:t>
-            </w:r>
-            <w:proofErr w:type="spellStart"/>
-            <w:r>
-              <w:t>hrs</w:t>
-            </w:r>
-            <w:proofErr w:type="spellEnd"/>
+              <w:t>2 hrs</w:t>
+            </w:r>
           </w:p>
         </w:tc>
         <w:tc>
@@ -345,13 +269,8 @@
               <w:t>2</w:t>
             </w:r>
             <w:r>
-              <w:t xml:space="preserve"> </w:t>
-            </w:r>
-            <w:proofErr w:type="spellStart"/>
-            <w:r>
-              <w:t>hrs</w:t>
-            </w:r>
-            <w:proofErr w:type="spellEnd"/>
+              <w:t xml:space="preserve"> hrs</w:t>
+            </w:r>
           </w:p>
         </w:tc>
         <w:tc>
@@ -363,13 +282,8 @@
               <w:cnfStyle w:val="000000100000" w:firstRow="0" w:lastRow="0" w:firstColumn="0" w:lastColumn="0" w:oddVBand="0" w:evenVBand="0" w:oddHBand="1" w:evenHBand="0" w:firstRowFirstColumn="0" w:firstRowLastColumn="0" w:lastRowFirstColumn="0" w:lastRowLastColumn="0"/>
             </w:pPr>
             <w:r>
-              <w:t xml:space="preserve">0 </w:t>
-            </w:r>
-            <w:proofErr w:type="spellStart"/>
-            <w:r>
-              <w:t>hrs</w:t>
-            </w:r>
-            <w:proofErr w:type="spellEnd"/>
+              <w:t>0 hrs</w:t>
+            </w:r>
           </w:p>
         </w:tc>
       </w:tr>
@@ -393,11 +307,9 @@
             <w:pPr>
               <w:cnfStyle w:val="000000000000" w:firstRow="0" w:lastRow="0" w:firstColumn="0" w:lastColumn="0" w:oddVBand="0" w:evenVBand="0" w:oddHBand="0" w:evenHBand="0" w:firstRowFirstColumn="0" w:firstRowLastColumn="0" w:lastRowFirstColumn="0" w:lastRowLastColumn="0"/>
             </w:pPr>
-            <w:proofErr w:type="spellStart"/>
             <w:r>
               <w:t>Systembeschreibung</w:t>
             </w:r>
-            <w:proofErr w:type="spellEnd"/>
           </w:p>
         </w:tc>
         <w:tc>
@@ -409,13 +321,8 @@
               <w:cnfStyle w:val="000000000000" w:firstRow="0" w:lastRow="0" w:firstColumn="0" w:lastColumn="0" w:oddVBand="0" w:evenVBand="0" w:oddHBand="0" w:evenHBand="0" w:firstRowFirstColumn="0" w:firstRowLastColumn="0" w:lastRowFirstColumn="0" w:lastRowLastColumn="0"/>
             </w:pPr>
             <w:r>
-              <w:t xml:space="preserve">2 </w:t>
-            </w:r>
-            <w:proofErr w:type="spellStart"/>
-            <w:r>
-              <w:t>hrs</w:t>
-            </w:r>
-            <w:proofErr w:type="spellEnd"/>
+              <w:t>2 hrs</w:t>
+            </w:r>
           </w:p>
         </w:tc>
         <w:tc>
@@ -430,13 +337,8 @@
               <w:t>2</w:t>
             </w:r>
             <w:r>
-              <w:t xml:space="preserve"> </w:t>
-            </w:r>
-            <w:proofErr w:type="spellStart"/>
-            <w:r>
-              <w:t>hrs</w:t>
-            </w:r>
-            <w:proofErr w:type="spellEnd"/>
+              <w:t xml:space="preserve"> hrs</w:t>
+            </w:r>
           </w:p>
         </w:tc>
         <w:tc>
@@ -451,13 +353,8 @@
               <w:t>0</w:t>
             </w:r>
             <w:r>
-              <w:t xml:space="preserve"> </w:t>
-            </w:r>
-            <w:proofErr w:type="spellStart"/>
-            <w:r>
-              <w:t>hrs</w:t>
-            </w:r>
-            <w:proofErr w:type="spellEnd"/>
+              <w:t xml:space="preserve"> hrs</w:t>
+            </w:r>
           </w:p>
         </w:tc>
       </w:tr>
@@ -491,13 +388,8 @@
               <w:cnfStyle w:val="000000100000" w:firstRow="0" w:lastRow="0" w:firstColumn="0" w:lastColumn="0" w:oddVBand="0" w:evenVBand="0" w:oddHBand="1" w:evenHBand="0" w:firstRowFirstColumn="0" w:firstRowLastColumn="0" w:lastRowFirstColumn="0" w:lastRowLastColumn="0"/>
             </w:pPr>
             <w:r>
-              <w:t>Soll/</w:t>
-            </w:r>
-            <w:proofErr w:type="spellStart"/>
-            <w:r>
-              <w:t>Ist-Vergleich</w:t>
-            </w:r>
-            <w:proofErr w:type="spellEnd"/>
+              <w:t>Soll/Ist-Vergleich</w:t>
+            </w:r>
           </w:p>
         </w:tc>
         <w:tc>
@@ -515,13 +407,8 @@
               <w:t>1</w:t>
             </w:r>
             <w:r>
-              <w:t xml:space="preserve"> </w:t>
-            </w:r>
-            <w:proofErr w:type="spellStart"/>
-            <w:r>
-              <w:t>hrs</w:t>
-            </w:r>
-            <w:proofErr w:type="spellEnd"/>
+              <w:t xml:space="preserve"> hrs</w:t>
+            </w:r>
           </w:p>
         </w:tc>
         <w:tc>
@@ -539,13 +426,8 @@
               <w:t>1</w:t>
             </w:r>
             <w:r>
-              <w:t xml:space="preserve"> </w:t>
-            </w:r>
-            <w:proofErr w:type="spellStart"/>
-            <w:r>
-              <w:t>hrs</w:t>
-            </w:r>
-            <w:proofErr w:type="spellEnd"/>
+              <w:t xml:space="preserve"> hrs</w:t>
+            </w:r>
           </w:p>
         </w:tc>
         <w:tc>
@@ -563,13 +445,8 @@
               <w:t>0</w:t>
             </w:r>
             <w:r>
-              <w:t xml:space="preserve"> </w:t>
-            </w:r>
-            <w:proofErr w:type="spellStart"/>
-            <w:r>
-              <w:t>hrs</w:t>
-            </w:r>
-            <w:proofErr w:type="spellEnd"/>
+              <w:t xml:space="preserve"> hrs</w:t>
+            </w:r>
           </w:p>
         </w:tc>
       </w:tr>
@@ -616,13 +493,8 @@
               <w:t>8</w:t>
             </w:r>
             <w:r>
-              <w:t xml:space="preserve"> </w:t>
-            </w:r>
-            <w:proofErr w:type="spellStart"/>
-            <w:r>
-              <w:t>hrs</w:t>
-            </w:r>
-            <w:proofErr w:type="spellEnd"/>
+              <w:t xml:space="preserve"> hrs</w:t>
+            </w:r>
           </w:p>
         </w:tc>
         <w:tc>
@@ -637,13 +509,8 @@
               <w:cnfStyle w:val="000000000000" w:firstRow="0" w:lastRow="0" w:firstColumn="0" w:lastColumn="0" w:oddVBand="0" w:evenVBand="0" w:oddHBand="0" w:evenHBand="0" w:firstRowFirstColumn="0" w:firstRowLastColumn="0" w:lastRowFirstColumn="0" w:lastRowLastColumn="0"/>
             </w:pPr>
             <w:r>
-              <w:t xml:space="preserve">8 </w:t>
-            </w:r>
-            <w:proofErr w:type="spellStart"/>
-            <w:r>
-              <w:t>hrs</w:t>
-            </w:r>
-            <w:proofErr w:type="spellEnd"/>
+              <w:t>8 hrs</w:t>
+            </w:r>
           </w:p>
         </w:tc>
         <w:tc>
@@ -661,13 +528,8 @@
               <w:t>0</w:t>
             </w:r>
             <w:r>
-              <w:t xml:space="preserve"> </w:t>
-            </w:r>
-            <w:proofErr w:type="spellStart"/>
-            <w:r>
-              <w:t>hrs</w:t>
-            </w:r>
-            <w:proofErr w:type="spellEnd"/>
+              <w:t xml:space="preserve"> hrs</w:t>
+            </w:r>
           </w:p>
         </w:tc>
       </w:tr>
@@ -681,52 +543,14 @@
           <w:u w:val="single"/>
         </w:rPr>
       </w:pPr>
-      <w:proofErr w:type="spellStart"/>
-      <w:r>
-        <w:rPr>
-          <w:b/>
-          <w:bCs/>
-          <w:u w:val="single"/>
-        </w:rPr>
-        <w:t>Ziel</w:t>
-      </w:r>
-      <w:proofErr w:type="spellEnd"/>
-      <w:r>
-        <w:rPr>
-          <w:b/>
-          <w:bCs/>
-          <w:u w:val="single"/>
-        </w:rPr>
-        <w:t xml:space="preserve"> 1: </w:t>
-      </w:r>
-      <w:proofErr w:type="spellStart"/>
-      <w:r>
-        <w:rPr>
-          <w:b/>
-          <w:bCs/>
-          <w:u w:val="single"/>
-        </w:rPr>
-        <w:t>Projektplan</w:t>
-      </w:r>
-      <w:proofErr w:type="spellEnd"/>
-      <w:r>
-        <w:rPr>
-          <w:b/>
-          <w:bCs/>
-          <w:u w:val="single"/>
-        </w:rPr>
-        <w:t xml:space="preserve"> </w:t>
-      </w:r>
-      <w:proofErr w:type="spellStart"/>
-      <w:r>
-        <w:rPr>
-          <w:b/>
-          <w:bCs/>
-          <w:u w:val="single"/>
-        </w:rPr>
-        <w:t>erstellen</w:t>
-      </w:r>
-      <w:proofErr w:type="spellEnd"/>
+      <w:r>
+        <w:rPr>
+          <w:b/>
+          <w:bCs/>
+          <w:u w:val="single"/>
+        </w:rPr>
+        <w:t>Ziel 1: Projektplan erstellen</w:t>
+      </w:r>
     </w:p>
     <w:p>
       <w:pPr>
@@ -815,21 +639,7 @@
         <w:rPr>
           <w:lang w:val="de-CH"/>
         </w:rPr>
-        <w:t xml:space="preserve">Dieser Task war sehr leicht, da man einfach nur Texte kopieren und einfügen musste. Ich habe die Texte eins zu eins gleich gelassen, ausser, dass ich aus den Auflistungen normale </w:t>
-      </w:r>
-      <w:proofErr w:type="spellStart"/>
-      <w:r>
-        <w:rPr>
-          <w:lang w:val="de-CH"/>
-        </w:rPr>
-        <w:t>LaTeX</w:t>
-      </w:r>
-      <w:proofErr w:type="spellEnd"/>
-      <w:r>
-        <w:rPr>
-          <w:lang w:val="de-CH"/>
-        </w:rPr>
-        <w:t xml:space="preserve"> Auflistungen gemacht habe. Ich hoffe dies </w:t>
+        <w:t xml:space="preserve">Dieser Task war sehr leicht, da man einfach nur Texte kopieren und einfügen musste. Ich habe die Texte eins zu eins gleich gelassen, ausser, dass ich aus den Auflistungen normale LaTeX Auflistungen gemacht habe. Ich hoffe dies </w:t>
       </w:r>
       <w:r>
         <w:rPr>
@@ -912,21 +722,7 @@
         <w:rPr>
           <w:lang w:val="de-CH"/>
         </w:rPr>
-        <w:t xml:space="preserve">Als nächstes sollte ich die Projektmanagementmethode beschreiben. Ich habe mich im Vorfeld bewusst auf die Wasserfallmethode entschieden, da das Ziel und die Aufgaben klar sind in diesem Auftrag. Trotzdem habe ich im ersten Teil nochmals beschrieben, wieso ich zu dieser Entscheidung kam, mithilfe der </w:t>
-      </w:r>
-      <w:proofErr w:type="spellStart"/>
-      <w:r>
-        <w:rPr>
-          <w:lang w:val="de-CH"/>
-        </w:rPr>
-        <w:t>Staceymatrix</w:t>
-      </w:r>
-      <w:proofErr w:type="spellEnd"/>
-      <w:r>
-        <w:rPr>
-          <w:lang w:val="de-CH"/>
-        </w:rPr>
-        <w:t>. Darauf folgte dann mein Wasserfall mit passenden Erklärungen, was zu welchem Abschnitt dazugehört.</w:t>
+        <w:t>Als nächstes sollte ich die Projektmanagementmethode beschreiben. Ich habe mich im Vorfeld bewusst auf die Wasserfallmethode entschieden, da das Ziel und die Aufgaben klar sind in diesem Auftrag. Trotzdem habe ich im ersten Teil nochmals beschrieben, wieso ich zu dieser Entscheidung kam, mithilfe der Staceymatrix. Darauf folgte dann mein Wasserfall mit passenden Erklärungen, was zu welchem Abschnitt dazugehört.</w:t>
       </w:r>
     </w:p>
     <w:p>
@@ -1297,12 +1093,10 @@
             <w:tcW w:w="709" w:type="dxa"/>
           </w:tcPr>
           <w:p>
-            <w:proofErr w:type="spellStart"/>
             <w:r>
               <w:lastRenderedPageBreak/>
               <w:t>Ziel</w:t>
             </w:r>
-            <w:proofErr w:type="spellEnd"/>
           </w:p>
         </w:tc>
         <w:tc>
@@ -1313,11 +1107,9 @@
             <w:pPr>
               <w:cnfStyle w:val="100000000000" w:firstRow="1" w:lastRow="0" w:firstColumn="0" w:lastColumn="0" w:oddVBand="0" w:evenVBand="0" w:oddHBand="0" w:evenHBand="0" w:firstRowFirstColumn="0" w:firstRowLastColumn="0" w:lastRowFirstColumn="0" w:lastRowLastColumn="0"/>
             </w:pPr>
-            <w:proofErr w:type="spellStart"/>
             <w:r>
               <w:t>Beschreibung</w:t>
             </w:r>
-            <w:proofErr w:type="spellEnd"/>
           </w:p>
         </w:tc>
         <w:tc>
@@ -1328,13 +1120,8 @@
             <w:pPr>
               <w:cnfStyle w:val="100000000000" w:firstRow="1" w:lastRow="0" w:firstColumn="0" w:lastColumn="0" w:oddVBand="0" w:evenVBand="0" w:oddHBand="0" w:evenHBand="0" w:firstRowFirstColumn="0" w:firstRowLastColumn="0" w:lastRowFirstColumn="0" w:lastRowLastColumn="0"/>
             </w:pPr>
-            <w:proofErr w:type="spellStart"/>
-            <w:r>
-              <w:t>Geplante</w:t>
-            </w:r>
-            <w:proofErr w:type="spellEnd"/>
-            <w:r>
-              <w:t xml:space="preserve"> Zeit</w:t>
+            <w:r>
+              <w:t>Geplante Zeit</w:t>
             </w:r>
           </w:p>
         </w:tc>
@@ -1346,13 +1133,8 @@
             <w:pPr>
               <w:cnfStyle w:val="100000000000" w:firstRow="1" w:lastRow="0" w:firstColumn="0" w:lastColumn="0" w:oddVBand="0" w:evenVBand="0" w:oddHBand="0" w:evenHBand="0" w:firstRowFirstColumn="0" w:firstRowLastColumn="0" w:lastRowFirstColumn="0" w:lastRowLastColumn="0"/>
             </w:pPr>
-            <w:proofErr w:type="spellStart"/>
-            <w:r>
-              <w:t>Benötigte</w:t>
-            </w:r>
-            <w:proofErr w:type="spellEnd"/>
-            <w:r>
-              <w:t xml:space="preserve"> Zeit</w:t>
+            <w:r>
+              <w:t>Benötigte Zeit</w:t>
             </w:r>
           </w:p>
         </w:tc>
@@ -1364,11 +1146,9 @@
             <w:pPr>
               <w:cnfStyle w:val="100000000000" w:firstRow="1" w:lastRow="0" w:firstColumn="0" w:lastColumn="0" w:oddVBand="0" w:evenVBand="0" w:oddHBand="0" w:evenHBand="0" w:firstRowFirstColumn="0" w:firstRowLastColumn="0" w:lastRowFirstColumn="0" w:lastRowLastColumn="0"/>
             </w:pPr>
-            <w:proofErr w:type="spellStart"/>
             <w:r>
               <w:t>Abweichung</w:t>
             </w:r>
-            <w:proofErr w:type="spellEnd"/>
           </w:p>
         </w:tc>
       </w:tr>
@@ -1395,19 +1175,9 @@
             <w:pPr>
               <w:cnfStyle w:val="000000100000" w:firstRow="0" w:lastRow="0" w:firstColumn="0" w:lastColumn="0" w:oddVBand="0" w:evenVBand="0" w:oddHBand="1" w:evenHBand="0" w:firstRowFirstColumn="0" w:firstRowLastColumn="0" w:lastRowFirstColumn="0" w:lastRowLastColumn="0"/>
             </w:pPr>
-            <w:proofErr w:type="spellStart"/>
-            <w:r>
-              <w:t>Ist</w:t>
-            </w:r>
-            <w:proofErr w:type="spellEnd"/>
-            <w:r>
-              <w:t>/Soll-</w:t>
-            </w:r>
-            <w:proofErr w:type="spellStart"/>
-            <w:r>
-              <w:t>Vergleich</w:t>
-            </w:r>
-            <w:proofErr w:type="spellEnd"/>
+            <w:r>
+              <w:t>Ist/Soll-Vergleich</w:t>
+            </w:r>
           </w:p>
         </w:tc>
         <w:tc>
@@ -1419,13 +1189,8 @@
               <w:cnfStyle w:val="000000100000" w:firstRow="0" w:lastRow="0" w:firstColumn="0" w:lastColumn="0" w:oddVBand="0" w:evenVBand="0" w:oddHBand="1" w:evenHBand="0" w:firstRowFirstColumn="0" w:firstRowLastColumn="0" w:lastRowFirstColumn="0" w:lastRowLastColumn="0"/>
             </w:pPr>
             <w:r>
-              <w:t xml:space="preserve">1 </w:t>
-            </w:r>
-            <w:proofErr w:type="spellStart"/>
-            <w:r>
-              <w:t>hrs</w:t>
-            </w:r>
-            <w:proofErr w:type="spellEnd"/>
+              <w:t>1 hrs</w:t>
+            </w:r>
           </w:p>
         </w:tc>
         <w:tc>
@@ -1437,13 +1202,8 @@
               <w:cnfStyle w:val="000000100000" w:firstRow="0" w:lastRow="0" w:firstColumn="0" w:lastColumn="0" w:oddVBand="0" w:evenVBand="0" w:oddHBand="1" w:evenHBand="0" w:firstRowFirstColumn="0" w:firstRowLastColumn="0" w:lastRowFirstColumn="0" w:lastRowLastColumn="0"/>
             </w:pPr>
             <w:r>
-              <w:t xml:space="preserve">1.5 </w:t>
-            </w:r>
-            <w:proofErr w:type="spellStart"/>
-            <w:r>
-              <w:t>hrs</w:t>
-            </w:r>
-            <w:proofErr w:type="spellEnd"/>
+              <w:t>1.5 hrs</w:t>
+            </w:r>
           </w:p>
         </w:tc>
         <w:tc>
@@ -1458,16 +1218,8 @@
               <w:rPr>
                 <w:color w:val="00B050"/>
               </w:rPr>
-              <w:t xml:space="preserve">- 0.5 </w:t>
-            </w:r>
-            <w:proofErr w:type="spellStart"/>
-            <w:r>
-              <w:rPr>
-                <w:color w:val="00B050"/>
-              </w:rPr>
-              <w:t>hrs</w:t>
-            </w:r>
-            <w:proofErr w:type="spellEnd"/>
+              <w:t>- 0.5 hrs</w:t>
+            </w:r>
           </w:p>
         </w:tc>
       </w:tr>
@@ -1491,11 +1243,9 @@
             <w:pPr>
               <w:cnfStyle w:val="000000000000" w:firstRow="0" w:lastRow="0" w:firstColumn="0" w:lastColumn="0" w:oddVBand="0" w:evenVBand="0" w:oddHBand="0" w:evenHBand="0" w:firstRowFirstColumn="0" w:firstRowLastColumn="0" w:lastRowFirstColumn="0" w:lastRowLastColumn="0"/>
             </w:pPr>
-            <w:proofErr w:type="spellStart"/>
             <w:r>
               <w:t>Namenskonzept</w:t>
             </w:r>
-            <w:proofErr w:type="spellEnd"/>
           </w:p>
         </w:tc>
         <w:tc>
@@ -1507,13 +1257,8 @@
               <w:cnfStyle w:val="000000000000" w:firstRow="0" w:lastRow="0" w:firstColumn="0" w:lastColumn="0" w:oddVBand="0" w:evenVBand="0" w:oddHBand="0" w:evenHBand="0" w:firstRowFirstColumn="0" w:firstRowLastColumn="0" w:lastRowFirstColumn="0" w:lastRowLastColumn="0"/>
             </w:pPr>
             <w:r>
-              <w:t xml:space="preserve">0 </w:t>
-            </w:r>
-            <w:proofErr w:type="spellStart"/>
-            <w:r>
-              <w:t>hrs</w:t>
-            </w:r>
-            <w:proofErr w:type="spellEnd"/>
+              <w:t>0 hrs</w:t>
+            </w:r>
           </w:p>
         </w:tc>
         <w:tc>
@@ -1525,13 +1270,8 @@
               <w:cnfStyle w:val="000000000000" w:firstRow="0" w:lastRow="0" w:firstColumn="0" w:lastColumn="0" w:oddVBand="0" w:evenVBand="0" w:oddHBand="0" w:evenHBand="0" w:firstRowFirstColumn="0" w:firstRowLastColumn="0" w:lastRowFirstColumn="0" w:lastRowLastColumn="0"/>
             </w:pPr>
             <w:r>
-              <w:t xml:space="preserve">0.5 </w:t>
-            </w:r>
-            <w:proofErr w:type="spellStart"/>
-            <w:r>
-              <w:t>hrs</w:t>
-            </w:r>
-            <w:proofErr w:type="spellEnd"/>
+              <w:t>0.5 hrs</w:t>
+            </w:r>
           </w:p>
         </w:tc>
         <w:tc>
@@ -1546,16 +1286,8 @@
               <w:rPr>
                 <w:color w:val="FF0000"/>
               </w:rPr>
-              <w:t xml:space="preserve">+0.5 </w:t>
-            </w:r>
-            <w:proofErr w:type="spellStart"/>
-            <w:r>
-              <w:rPr>
-                <w:color w:val="FF0000"/>
-              </w:rPr>
-              <w:t>hrs</w:t>
-            </w:r>
-            <w:proofErr w:type="spellEnd"/>
+              <w:t>+0.5 hrs</w:t>
+            </w:r>
           </w:p>
         </w:tc>
       </w:tr>
@@ -1582,11 +1314,9 @@
             <w:pPr>
               <w:cnfStyle w:val="000000100000" w:firstRow="0" w:lastRow="0" w:firstColumn="0" w:lastColumn="0" w:oddVBand="0" w:evenVBand="0" w:oddHBand="1" w:evenHBand="0" w:firstRowFirstColumn="0" w:firstRowLastColumn="0" w:lastRowFirstColumn="0" w:lastRowLastColumn="0"/>
             </w:pPr>
-            <w:proofErr w:type="spellStart"/>
             <w:r>
               <w:t>Versionsverwaltungskonzept</w:t>
             </w:r>
-            <w:proofErr w:type="spellEnd"/>
           </w:p>
         </w:tc>
         <w:tc>
@@ -1598,13 +1328,8 @@
               <w:cnfStyle w:val="000000100000" w:firstRow="0" w:lastRow="0" w:firstColumn="0" w:lastColumn="0" w:oddVBand="0" w:evenVBand="0" w:oddHBand="1" w:evenHBand="0" w:firstRowFirstColumn="0" w:firstRowLastColumn="0" w:lastRowFirstColumn="0" w:lastRowLastColumn="0"/>
             </w:pPr>
             <w:r>
-              <w:t xml:space="preserve">1 </w:t>
-            </w:r>
-            <w:proofErr w:type="spellStart"/>
-            <w:r>
-              <w:t>hrs</w:t>
-            </w:r>
-            <w:proofErr w:type="spellEnd"/>
+              <w:t>1 hrs</w:t>
+            </w:r>
           </w:p>
         </w:tc>
         <w:tc>
@@ -1616,13 +1341,8 @@
               <w:cnfStyle w:val="000000100000" w:firstRow="0" w:lastRow="0" w:firstColumn="0" w:lastColumn="0" w:oddVBand="0" w:evenVBand="0" w:oddHBand="1" w:evenHBand="0" w:firstRowFirstColumn="0" w:firstRowLastColumn="0" w:lastRowFirstColumn="0" w:lastRowLastColumn="0"/>
             </w:pPr>
             <w:r>
-              <w:t xml:space="preserve">1 </w:t>
-            </w:r>
-            <w:proofErr w:type="spellStart"/>
-            <w:r>
-              <w:t>hrs</w:t>
-            </w:r>
-            <w:proofErr w:type="spellEnd"/>
+              <w:t>1 hrs</w:t>
+            </w:r>
           </w:p>
         </w:tc>
         <w:tc>
@@ -1634,13 +1354,8 @@
               <w:cnfStyle w:val="000000100000" w:firstRow="0" w:lastRow="0" w:firstColumn="0" w:lastColumn="0" w:oddVBand="0" w:evenVBand="0" w:oddHBand="1" w:evenHBand="0" w:firstRowFirstColumn="0" w:firstRowLastColumn="0" w:lastRowFirstColumn="0" w:lastRowLastColumn="0"/>
             </w:pPr>
             <w:r>
-              <w:t xml:space="preserve">0 </w:t>
-            </w:r>
-            <w:proofErr w:type="spellStart"/>
-            <w:r>
-              <w:t>hrs</w:t>
-            </w:r>
-            <w:proofErr w:type="spellEnd"/>
+              <w:t>0 hrs</w:t>
+            </w:r>
           </w:p>
         </w:tc>
       </w:tr>
@@ -1664,11 +1379,9 @@
             <w:pPr>
               <w:cnfStyle w:val="000000000000" w:firstRow="0" w:lastRow="0" w:firstColumn="0" w:lastColumn="0" w:oddVBand="0" w:evenVBand="0" w:oddHBand="0" w:evenHBand="0" w:firstRowFirstColumn="0" w:firstRowLastColumn="0" w:lastRowFirstColumn="0" w:lastRowLastColumn="0"/>
             </w:pPr>
-            <w:proofErr w:type="spellStart"/>
             <w:r>
               <w:t>Backupkonzept</w:t>
             </w:r>
-            <w:proofErr w:type="spellEnd"/>
           </w:p>
         </w:tc>
         <w:tc>
@@ -1680,13 +1393,8 @@
               <w:cnfStyle w:val="000000000000" w:firstRow="0" w:lastRow="0" w:firstColumn="0" w:lastColumn="0" w:oddVBand="0" w:evenVBand="0" w:oddHBand="0" w:evenHBand="0" w:firstRowFirstColumn="0" w:firstRowLastColumn="0" w:lastRowFirstColumn="0" w:lastRowLastColumn="0"/>
             </w:pPr>
             <w:r>
-              <w:t xml:space="preserve">1 </w:t>
-            </w:r>
-            <w:proofErr w:type="spellStart"/>
-            <w:r>
-              <w:t>hrs</w:t>
-            </w:r>
-            <w:proofErr w:type="spellEnd"/>
+              <w:t>1 hrs</w:t>
+            </w:r>
           </w:p>
         </w:tc>
         <w:tc>
@@ -1698,13 +1406,8 @@
               <w:cnfStyle w:val="000000000000" w:firstRow="0" w:lastRow="0" w:firstColumn="0" w:lastColumn="0" w:oddVBand="0" w:evenVBand="0" w:oddHBand="0" w:evenHBand="0" w:firstRowFirstColumn="0" w:firstRowLastColumn="0" w:lastRowFirstColumn="0" w:lastRowLastColumn="0"/>
             </w:pPr>
             <w:r>
-              <w:t xml:space="preserve">1 </w:t>
-            </w:r>
-            <w:proofErr w:type="spellStart"/>
-            <w:r>
-              <w:t>hrs</w:t>
-            </w:r>
-            <w:proofErr w:type="spellEnd"/>
+              <w:t>1 hrs</w:t>
+            </w:r>
           </w:p>
         </w:tc>
         <w:tc>
@@ -1716,13 +1419,8 @@
               <w:cnfStyle w:val="000000000000" w:firstRow="0" w:lastRow="0" w:firstColumn="0" w:lastColumn="0" w:oddVBand="0" w:evenVBand="0" w:oddHBand="0" w:evenHBand="0" w:firstRowFirstColumn="0" w:firstRowLastColumn="0" w:lastRowFirstColumn="0" w:lastRowLastColumn="0"/>
             </w:pPr>
             <w:r>
-              <w:t xml:space="preserve">0 </w:t>
-            </w:r>
-            <w:proofErr w:type="spellStart"/>
-            <w:r>
-              <w:t>hrs</w:t>
-            </w:r>
-            <w:proofErr w:type="spellEnd"/>
+              <w:t>0 hrs</w:t>
+            </w:r>
           </w:p>
         </w:tc>
       </w:tr>
@@ -1750,13 +1448,8 @@
               <w:cnfStyle w:val="000000100000" w:firstRow="0" w:lastRow="0" w:firstColumn="0" w:lastColumn="0" w:oddVBand="0" w:evenVBand="0" w:oddHBand="1" w:evenHBand="0" w:firstRowFirstColumn="0" w:firstRowLastColumn="0" w:lastRowFirstColumn="0" w:lastRowLastColumn="0"/>
             </w:pPr>
             <w:r>
-              <w:t xml:space="preserve">Personas </w:t>
-            </w:r>
-            <w:proofErr w:type="spellStart"/>
-            <w:r>
-              <w:t>beschreiben</w:t>
-            </w:r>
-            <w:proofErr w:type="spellEnd"/>
+              <w:t>Personas beschreiben</w:t>
+            </w:r>
           </w:p>
         </w:tc>
         <w:tc>
@@ -1768,13 +1461,8 @@
               <w:cnfStyle w:val="000000100000" w:firstRow="0" w:lastRow="0" w:firstColumn="0" w:lastColumn="0" w:oddVBand="0" w:evenVBand="0" w:oddHBand="1" w:evenHBand="0" w:firstRowFirstColumn="0" w:firstRowLastColumn="0" w:lastRowFirstColumn="0" w:lastRowLastColumn="0"/>
             </w:pPr>
             <w:r>
-              <w:t xml:space="preserve">1 </w:t>
-            </w:r>
-            <w:proofErr w:type="spellStart"/>
-            <w:r>
-              <w:t>hrs</w:t>
-            </w:r>
-            <w:proofErr w:type="spellEnd"/>
+              <w:t>1 hrs</w:t>
+            </w:r>
           </w:p>
         </w:tc>
         <w:tc>
@@ -1786,13 +1474,8 @@
               <w:cnfStyle w:val="000000100000" w:firstRow="0" w:lastRow="0" w:firstColumn="0" w:lastColumn="0" w:oddVBand="0" w:evenVBand="0" w:oddHBand="1" w:evenHBand="0" w:firstRowFirstColumn="0" w:firstRowLastColumn="0" w:lastRowFirstColumn="0" w:lastRowLastColumn="0"/>
             </w:pPr>
             <w:r>
-              <w:t xml:space="preserve">1 </w:t>
-            </w:r>
-            <w:proofErr w:type="spellStart"/>
-            <w:r>
-              <w:t>hrs</w:t>
-            </w:r>
-            <w:proofErr w:type="spellEnd"/>
+              <w:t>1 hrs</w:t>
+            </w:r>
           </w:p>
         </w:tc>
         <w:tc>
@@ -1804,13 +1487,8 @@
               <w:cnfStyle w:val="000000100000" w:firstRow="0" w:lastRow="0" w:firstColumn="0" w:lastColumn="0" w:oddVBand="0" w:evenVBand="0" w:oddHBand="1" w:evenHBand="0" w:firstRowFirstColumn="0" w:firstRowLastColumn="0" w:lastRowFirstColumn="0" w:lastRowLastColumn="0"/>
             </w:pPr>
             <w:r>
-              <w:t xml:space="preserve">0 </w:t>
-            </w:r>
-            <w:proofErr w:type="spellStart"/>
-            <w:r>
-              <w:t>hrs</w:t>
-            </w:r>
-            <w:proofErr w:type="spellEnd"/>
+              <w:t>0 hrs</w:t>
+            </w:r>
           </w:p>
         </w:tc>
       </w:tr>
@@ -1835,13 +1513,8 @@
               <w:cnfStyle w:val="000000000000" w:firstRow="0" w:lastRow="0" w:firstColumn="0" w:lastColumn="0" w:oddVBand="0" w:evenVBand="0" w:oddHBand="0" w:evenHBand="0" w:firstRowFirstColumn="0" w:firstRowLastColumn="0" w:lastRowFirstColumn="0" w:lastRowLastColumn="0"/>
             </w:pPr>
             <w:r>
-              <w:t xml:space="preserve">User Stories </w:t>
-            </w:r>
-            <w:proofErr w:type="spellStart"/>
-            <w:r>
-              <w:t>erstellen</w:t>
-            </w:r>
-            <w:proofErr w:type="spellEnd"/>
+              <w:t>User Stories erstellen</w:t>
+            </w:r>
           </w:p>
         </w:tc>
         <w:tc>
@@ -1853,13 +1526,8 @@
               <w:cnfStyle w:val="000000000000" w:firstRow="0" w:lastRow="0" w:firstColumn="0" w:lastColumn="0" w:oddVBand="0" w:evenVBand="0" w:oddHBand="0" w:evenHBand="0" w:firstRowFirstColumn="0" w:firstRowLastColumn="0" w:lastRowFirstColumn="0" w:lastRowLastColumn="0"/>
             </w:pPr>
             <w:r>
-              <w:t xml:space="preserve">2 </w:t>
-            </w:r>
-            <w:proofErr w:type="spellStart"/>
-            <w:r>
-              <w:t>hrs</w:t>
-            </w:r>
-            <w:proofErr w:type="spellEnd"/>
+              <w:t>2 hrs</w:t>
+            </w:r>
           </w:p>
         </w:tc>
         <w:tc>
@@ -1884,13 +1552,8 @@
               <w:cnfStyle w:val="000000000000" w:firstRow="0" w:lastRow="0" w:firstColumn="0" w:lastColumn="0" w:oddVBand="0" w:evenVBand="0" w:oddHBand="0" w:evenHBand="0" w:firstRowFirstColumn="0" w:firstRowLastColumn="0" w:lastRowFirstColumn="0" w:lastRowLastColumn="0"/>
             </w:pPr>
             <w:r>
-              <w:t xml:space="preserve">0 </w:t>
-            </w:r>
-            <w:proofErr w:type="spellStart"/>
-            <w:r>
-              <w:t>hrs</w:t>
-            </w:r>
-            <w:proofErr w:type="spellEnd"/>
+              <w:t>0 hrs</w:t>
+            </w:r>
           </w:p>
         </w:tc>
       </w:tr>
@@ -1924,21 +1587,8 @@
               <w:cnfStyle w:val="000000100000" w:firstRow="0" w:lastRow="0" w:firstColumn="0" w:lastColumn="0" w:oddVBand="0" w:evenVBand="0" w:oddHBand="1" w:evenHBand="0" w:firstRowFirstColumn="0" w:firstRowLastColumn="0" w:lastRowFirstColumn="0" w:lastRowLastColumn="0"/>
             </w:pPr>
             <w:r>
-              <w:t xml:space="preserve">OAuth2 </w:t>
-            </w:r>
-            <w:proofErr w:type="spellStart"/>
-            <w:r>
-              <w:t>Strategie</w:t>
-            </w:r>
-            <w:proofErr w:type="spellEnd"/>
-            <w:r>
-              <w:t xml:space="preserve"> </w:t>
-            </w:r>
-            <w:proofErr w:type="spellStart"/>
-            <w:r>
-              <w:t>erarbeiten</w:t>
-            </w:r>
-            <w:proofErr w:type="spellEnd"/>
+              <w:t>OAuth2 Strategie erarbeiten</w:t>
+            </w:r>
           </w:p>
         </w:tc>
         <w:tc>
@@ -1969,13 +1619,8 @@
               <w:cnfStyle w:val="000000100000" w:firstRow="0" w:lastRow="0" w:firstColumn="0" w:lastColumn="0" w:oddVBand="0" w:evenVBand="0" w:oddHBand="1" w:evenHBand="0" w:firstRowFirstColumn="0" w:firstRowLastColumn="0" w:lastRowFirstColumn="0" w:lastRowLastColumn="0"/>
             </w:pPr>
             <w:r>
-              <w:t xml:space="preserve">2 </w:t>
-            </w:r>
-            <w:proofErr w:type="spellStart"/>
-            <w:r>
-              <w:t>hrs</w:t>
-            </w:r>
-            <w:proofErr w:type="spellEnd"/>
+              <w:t>2 hrs</w:t>
+            </w:r>
           </w:p>
         </w:tc>
         <w:tc>
@@ -1990,13 +1635,8 @@
               <w:cnfStyle w:val="000000100000" w:firstRow="0" w:lastRow="0" w:firstColumn="0" w:lastColumn="0" w:oddVBand="0" w:evenVBand="0" w:oddHBand="1" w:evenHBand="0" w:firstRowFirstColumn="0" w:firstRowLastColumn="0" w:lastRowFirstColumn="0" w:lastRowLastColumn="0"/>
             </w:pPr>
             <w:r>
-              <w:t xml:space="preserve">0 </w:t>
-            </w:r>
-            <w:proofErr w:type="spellStart"/>
-            <w:r>
-              <w:t>hrs</w:t>
-            </w:r>
-            <w:proofErr w:type="spellEnd"/>
+              <w:t>0 hrs</w:t>
+            </w:r>
           </w:p>
         </w:tc>
       </w:tr>
@@ -2040,13 +1680,8 @@
               <w:cnfStyle w:val="000000000000" w:firstRow="0" w:lastRow="0" w:firstColumn="0" w:lastColumn="0" w:oddVBand="0" w:evenVBand="0" w:oddHBand="0" w:evenHBand="0" w:firstRowFirstColumn="0" w:firstRowLastColumn="0" w:lastRowFirstColumn="0" w:lastRowLastColumn="0"/>
             </w:pPr>
             <w:r>
-              <w:t xml:space="preserve">8 </w:t>
-            </w:r>
-            <w:proofErr w:type="spellStart"/>
-            <w:r>
-              <w:t>hrs</w:t>
-            </w:r>
-            <w:proofErr w:type="spellEnd"/>
+              <w:t>8 hrs</w:t>
+            </w:r>
           </w:p>
         </w:tc>
         <w:tc>
@@ -2061,13 +1696,8 @@
               <w:cnfStyle w:val="000000000000" w:firstRow="0" w:lastRow="0" w:firstColumn="0" w:lastColumn="0" w:oddVBand="0" w:evenVBand="0" w:oddHBand="0" w:evenHBand="0" w:firstRowFirstColumn="0" w:firstRowLastColumn="0" w:lastRowFirstColumn="0" w:lastRowLastColumn="0"/>
             </w:pPr>
             <w:r>
-              <w:t xml:space="preserve">8 </w:t>
-            </w:r>
-            <w:proofErr w:type="spellStart"/>
-            <w:r>
-              <w:t>hrs</w:t>
-            </w:r>
-            <w:proofErr w:type="spellEnd"/>
+              <w:t>8 hrs</w:t>
+            </w:r>
           </w:p>
         </w:tc>
         <w:tc>
@@ -2082,13 +1712,8 @@
               <w:cnfStyle w:val="000000000000" w:firstRow="0" w:lastRow="0" w:firstColumn="0" w:lastColumn="0" w:oddVBand="0" w:evenVBand="0" w:oddHBand="0" w:evenHBand="0" w:firstRowFirstColumn="0" w:firstRowLastColumn="0" w:lastRowFirstColumn="0" w:lastRowLastColumn="0"/>
             </w:pPr>
             <w:r>
-              <w:t xml:space="preserve">0 </w:t>
-            </w:r>
-            <w:proofErr w:type="spellStart"/>
-            <w:r>
-              <w:t>hrs</w:t>
-            </w:r>
-            <w:proofErr w:type="spellEnd"/>
+              <w:t>0 hrs</w:t>
+            </w:r>
           </w:p>
         </w:tc>
       </w:tr>
@@ -2102,50 +1727,26 @@
           <w:u w:val="single"/>
         </w:rPr>
       </w:pPr>
-      <w:proofErr w:type="spellStart"/>
-      <w:r>
-        <w:rPr>
-          <w:b/>
-          <w:bCs/>
-          <w:u w:val="single"/>
-        </w:rPr>
-        <w:t>Ziel</w:t>
-      </w:r>
-      <w:proofErr w:type="spellEnd"/>
-      <w:r>
-        <w:rPr>
-          <w:b/>
-          <w:bCs/>
-          <w:u w:val="single"/>
-        </w:rPr>
-        <w:t xml:space="preserve"> 1 </w:t>
-      </w:r>
-    </w:p>
-    <w:p>
-      <w:pPr>
-        <w:rPr>
-          <w:lang w:val="de-CH"/>
-        </w:rPr>
-      </w:pPr>
-      <w:r>
-        <w:rPr>
-          <w:lang w:val="de-CH"/>
-        </w:rPr>
-        <w:t xml:space="preserve">Der heutige Tag </w:t>
-      </w:r>
-      <w:proofErr w:type="spellStart"/>
-      <w:r>
-        <w:rPr>
-          <w:lang w:val="de-CH"/>
-        </w:rPr>
-        <w:t>began</w:t>
-      </w:r>
-      <w:proofErr w:type="spellEnd"/>
-      <w:r>
-        <w:rPr>
-          <w:lang w:val="de-CH"/>
-        </w:rPr>
-        <w:t>, wie gestern der Letzte endete: nämlich mit dem Ist/Soll-Vergleich. Ich konnte diesen sogar in einer kürzeren Zeit fertigstellen als gedacht.</w:t>
+      <w:r>
+        <w:rPr>
+          <w:b/>
+          <w:bCs/>
+          <w:u w:val="single"/>
+        </w:rPr>
+        <w:t xml:space="preserve">Ziel 1 </w:t>
+      </w:r>
+    </w:p>
+    <w:p>
+      <w:pPr>
+        <w:rPr>
+          <w:lang w:val="de-CH"/>
+        </w:rPr>
+      </w:pPr>
+      <w:r>
+        <w:rPr>
+          <w:lang w:val="de-CH"/>
+        </w:rPr>
+        <w:t>Der heutige Tag began, wie gestern der Letzte endete: nämlich mit dem Ist/Soll-Vergleich. Ich konnte diesen sogar in einer kürzeren Zeit fertigstellen als gedacht.</w:t>
       </w:r>
     </w:p>
     <w:p>
@@ -2752,12 +2353,10 @@
             <w:tcW w:w="709" w:type="dxa"/>
           </w:tcPr>
           <w:p>
-            <w:proofErr w:type="spellStart"/>
             <w:r>
               <w:lastRenderedPageBreak/>
               <w:t>Ziel</w:t>
             </w:r>
-            <w:proofErr w:type="spellEnd"/>
           </w:p>
         </w:tc>
         <w:tc>
@@ -2768,11 +2367,9 @@
             <w:pPr>
               <w:cnfStyle w:val="100000000000" w:firstRow="1" w:lastRow="0" w:firstColumn="0" w:lastColumn="0" w:oddVBand="0" w:evenVBand="0" w:oddHBand="0" w:evenHBand="0" w:firstRowFirstColumn="0" w:firstRowLastColumn="0" w:lastRowFirstColumn="0" w:lastRowLastColumn="0"/>
             </w:pPr>
-            <w:proofErr w:type="spellStart"/>
             <w:r>
               <w:t>Beschreibung</w:t>
             </w:r>
-            <w:proofErr w:type="spellEnd"/>
           </w:p>
         </w:tc>
         <w:tc>
@@ -2783,13 +2380,8 @@
             <w:pPr>
               <w:cnfStyle w:val="100000000000" w:firstRow="1" w:lastRow="0" w:firstColumn="0" w:lastColumn="0" w:oddVBand="0" w:evenVBand="0" w:oddHBand="0" w:evenHBand="0" w:firstRowFirstColumn="0" w:firstRowLastColumn="0" w:lastRowFirstColumn="0" w:lastRowLastColumn="0"/>
             </w:pPr>
-            <w:proofErr w:type="spellStart"/>
-            <w:r>
-              <w:t>Geplante</w:t>
-            </w:r>
-            <w:proofErr w:type="spellEnd"/>
-            <w:r>
-              <w:t xml:space="preserve"> Zeit</w:t>
+            <w:r>
+              <w:t>Geplante Zeit</w:t>
             </w:r>
           </w:p>
         </w:tc>
@@ -2801,13 +2393,8 @@
             <w:pPr>
               <w:cnfStyle w:val="100000000000" w:firstRow="1" w:lastRow="0" w:firstColumn="0" w:lastColumn="0" w:oddVBand="0" w:evenVBand="0" w:oddHBand="0" w:evenHBand="0" w:firstRowFirstColumn="0" w:firstRowLastColumn="0" w:lastRowFirstColumn="0" w:lastRowLastColumn="0"/>
             </w:pPr>
-            <w:proofErr w:type="spellStart"/>
-            <w:r>
-              <w:t>Benötigte</w:t>
-            </w:r>
-            <w:proofErr w:type="spellEnd"/>
-            <w:r>
-              <w:t xml:space="preserve"> Zeit</w:t>
+            <w:r>
+              <w:t>Benötigte Zeit</w:t>
             </w:r>
           </w:p>
         </w:tc>
@@ -2819,11 +2406,9 @@
             <w:pPr>
               <w:cnfStyle w:val="100000000000" w:firstRow="1" w:lastRow="0" w:firstColumn="0" w:lastColumn="0" w:oddVBand="0" w:evenVBand="0" w:oddHBand="0" w:evenHBand="0" w:firstRowFirstColumn="0" w:firstRowLastColumn="0" w:lastRowFirstColumn="0" w:lastRowLastColumn="0"/>
             </w:pPr>
-            <w:proofErr w:type="spellStart"/>
             <w:r>
               <w:t>Abweichung</w:t>
             </w:r>
-            <w:proofErr w:type="spellEnd"/>
           </w:p>
         </w:tc>
       </w:tr>
@@ -2851,21 +2436,8 @@
               <w:cnfStyle w:val="000000100000" w:firstRow="0" w:lastRow="0" w:firstColumn="0" w:lastColumn="0" w:oddVBand="0" w:evenVBand="0" w:oddHBand="1" w:evenHBand="0" w:firstRowFirstColumn="0" w:firstRowLastColumn="0" w:lastRowFirstColumn="0" w:lastRowLastColumn="0"/>
             </w:pPr>
             <w:r>
-              <w:t xml:space="preserve">OAuth2 </w:t>
-            </w:r>
-            <w:proofErr w:type="spellStart"/>
-            <w:r>
-              <w:t>Strategie</w:t>
-            </w:r>
-            <w:proofErr w:type="spellEnd"/>
-            <w:r>
-              <w:t xml:space="preserve"> </w:t>
-            </w:r>
-            <w:proofErr w:type="spellStart"/>
-            <w:r>
-              <w:t>erarbeiten</w:t>
-            </w:r>
-            <w:proofErr w:type="spellEnd"/>
+              <w:t>OAuth2 Strategie erarbeiten</w:t>
+            </w:r>
           </w:p>
         </w:tc>
         <w:tc>
@@ -2877,13 +2449,8 @@
               <w:cnfStyle w:val="000000100000" w:firstRow="0" w:lastRow="0" w:firstColumn="0" w:lastColumn="0" w:oddVBand="0" w:evenVBand="0" w:oddHBand="1" w:evenHBand="0" w:firstRowFirstColumn="0" w:firstRowLastColumn="0" w:lastRowFirstColumn="0" w:lastRowLastColumn="0"/>
             </w:pPr>
             <w:r>
-              <w:t xml:space="preserve">2 </w:t>
-            </w:r>
-            <w:proofErr w:type="spellStart"/>
-            <w:r>
-              <w:t>hrs</w:t>
-            </w:r>
-            <w:proofErr w:type="spellEnd"/>
+              <w:t>2 hrs</w:t>
+            </w:r>
           </w:p>
         </w:tc>
         <w:tc>
@@ -2895,13 +2462,8 @@
               <w:cnfStyle w:val="000000100000" w:firstRow="0" w:lastRow="0" w:firstColumn="0" w:lastColumn="0" w:oddVBand="0" w:evenVBand="0" w:oddHBand="1" w:evenHBand="0" w:firstRowFirstColumn="0" w:firstRowLastColumn="0" w:lastRowFirstColumn="0" w:lastRowLastColumn="0"/>
             </w:pPr>
             <w:r>
-              <w:t xml:space="preserve">3 </w:t>
-            </w:r>
-            <w:proofErr w:type="spellStart"/>
-            <w:r>
-              <w:t>hrs</w:t>
-            </w:r>
-            <w:proofErr w:type="spellEnd"/>
+              <w:t>3 hrs</w:t>
+            </w:r>
           </w:p>
         </w:tc>
         <w:tc>
@@ -2913,13 +2475,8 @@
               <w:cnfStyle w:val="000000100000" w:firstRow="0" w:lastRow="0" w:firstColumn="0" w:lastColumn="0" w:oddVBand="0" w:evenVBand="0" w:oddHBand="1" w:evenHBand="0" w:firstRowFirstColumn="0" w:firstRowLastColumn="0" w:lastRowFirstColumn="0" w:lastRowLastColumn="0"/>
             </w:pPr>
             <w:r>
-              <w:t xml:space="preserve">+1 </w:t>
-            </w:r>
-            <w:proofErr w:type="spellStart"/>
-            <w:r>
-              <w:t>hrs</w:t>
-            </w:r>
-            <w:proofErr w:type="spellEnd"/>
+              <w:t>+1 hrs</w:t>
+            </w:r>
           </w:p>
         </w:tc>
       </w:tr>
@@ -2944,23 +2501,7 @@
               <w:cnfStyle w:val="000000000000" w:firstRow="0" w:lastRow="0" w:firstColumn="0" w:lastColumn="0" w:oddVBand="0" w:evenVBand="0" w:oddHBand="0" w:evenHBand="0" w:firstRowFirstColumn="0" w:firstRowLastColumn="0" w:lastRowFirstColumn="0" w:lastRowLastColumn="0"/>
             </w:pPr>
             <w:r>
-              <w:t xml:space="preserve">OAuth2 </w:t>
-            </w:r>
-            <w:proofErr w:type="spellStart"/>
-            <w:r>
-              <w:t>besprechen</w:t>
-            </w:r>
-            <w:proofErr w:type="spellEnd"/>
-            <w:r>
-              <w:t xml:space="preserve"> </w:t>
-            </w:r>
-            <w:proofErr w:type="spellStart"/>
-            <w:r>
-              <w:t>mit</w:t>
-            </w:r>
-            <w:proofErr w:type="spellEnd"/>
-            <w:r>
-              <w:t xml:space="preserve"> Markus</w:t>
+              <w:t>OAuth2 besprechen mit Markus</w:t>
             </w:r>
           </w:p>
         </w:tc>
@@ -2973,13 +2514,8 @@
               <w:cnfStyle w:val="000000000000" w:firstRow="0" w:lastRow="0" w:firstColumn="0" w:lastColumn="0" w:oddVBand="0" w:evenVBand="0" w:oddHBand="0" w:evenHBand="0" w:firstRowFirstColumn="0" w:firstRowLastColumn="0" w:lastRowFirstColumn="0" w:lastRowLastColumn="0"/>
             </w:pPr>
             <w:r>
-              <w:t xml:space="preserve">1 </w:t>
-            </w:r>
-            <w:proofErr w:type="spellStart"/>
-            <w:r>
-              <w:t>hrs</w:t>
-            </w:r>
-            <w:proofErr w:type="spellEnd"/>
+              <w:t>1 hrs</w:t>
+            </w:r>
           </w:p>
         </w:tc>
         <w:tc>
@@ -2991,13 +2527,8 @@
               <w:cnfStyle w:val="000000000000" w:firstRow="0" w:lastRow="0" w:firstColumn="0" w:lastColumn="0" w:oddVBand="0" w:evenVBand="0" w:oddHBand="0" w:evenHBand="0" w:firstRowFirstColumn="0" w:firstRowLastColumn="0" w:lastRowFirstColumn="0" w:lastRowLastColumn="0"/>
             </w:pPr>
             <w:r>
-              <w:t xml:space="preserve">1 </w:t>
-            </w:r>
-            <w:proofErr w:type="spellStart"/>
-            <w:r>
-              <w:t>hrs</w:t>
-            </w:r>
-            <w:proofErr w:type="spellEnd"/>
+              <w:t>1 hrs</w:t>
+            </w:r>
           </w:p>
         </w:tc>
         <w:tc>
@@ -3009,13 +2540,8 @@
               <w:cnfStyle w:val="000000000000" w:firstRow="0" w:lastRow="0" w:firstColumn="0" w:lastColumn="0" w:oddVBand="0" w:evenVBand="0" w:oddHBand="0" w:evenHBand="0" w:firstRowFirstColumn="0" w:firstRowLastColumn="0" w:lastRowFirstColumn="0" w:lastRowLastColumn="0"/>
             </w:pPr>
             <w:r>
-              <w:t xml:space="preserve">0 </w:t>
-            </w:r>
-            <w:proofErr w:type="spellStart"/>
-            <w:r>
-              <w:t>hrs</w:t>
-            </w:r>
-            <w:proofErr w:type="spellEnd"/>
+              <w:t>0 hrs</w:t>
+            </w:r>
           </w:p>
         </w:tc>
       </w:tr>
@@ -3043,13 +2569,8 @@
               <w:cnfStyle w:val="000000100000" w:firstRow="0" w:lastRow="0" w:firstColumn="0" w:lastColumn="0" w:oddVBand="0" w:evenVBand="0" w:oddHBand="1" w:evenHBand="0" w:firstRowFirstColumn="0" w:firstRowLastColumn="0" w:lastRowFirstColumn="0" w:lastRowLastColumn="0"/>
             </w:pPr>
             <w:r>
-              <w:t xml:space="preserve">Mockups </w:t>
-            </w:r>
-            <w:proofErr w:type="spellStart"/>
-            <w:r>
-              <w:t>erstellen</w:t>
-            </w:r>
-            <w:proofErr w:type="spellEnd"/>
+              <w:t>Mockups erstellen</w:t>
+            </w:r>
           </w:p>
         </w:tc>
         <w:tc>
@@ -3061,13 +2582,8 @@
               <w:cnfStyle w:val="000000100000" w:firstRow="0" w:lastRow="0" w:firstColumn="0" w:lastColumn="0" w:oddVBand="0" w:evenVBand="0" w:oddHBand="1" w:evenHBand="0" w:firstRowFirstColumn="0" w:firstRowLastColumn="0" w:lastRowFirstColumn="0" w:lastRowLastColumn="0"/>
             </w:pPr>
             <w:r>
-              <w:t xml:space="preserve">0 </w:t>
-            </w:r>
-            <w:proofErr w:type="spellStart"/>
-            <w:r>
-              <w:t>hrs</w:t>
-            </w:r>
-            <w:proofErr w:type="spellEnd"/>
+              <w:t>0 hrs</w:t>
+            </w:r>
           </w:p>
         </w:tc>
         <w:tc>
@@ -3079,13 +2595,8 @@
               <w:cnfStyle w:val="000000100000" w:firstRow="0" w:lastRow="0" w:firstColumn="0" w:lastColumn="0" w:oddVBand="0" w:evenVBand="0" w:oddHBand="1" w:evenHBand="0" w:firstRowFirstColumn="0" w:firstRowLastColumn="0" w:lastRowFirstColumn="0" w:lastRowLastColumn="0"/>
             </w:pPr>
             <w:r>
-              <w:t xml:space="preserve">1 </w:t>
-            </w:r>
-            <w:proofErr w:type="spellStart"/>
-            <w:r>
-              <w:t>hrs</w:t>
-            </w:r>
-            <w:proofErr w:type="spellEnd"/>
+              <w:t>1 hrs</w:t>
+            </w:r>
           </w:p>
         </w:tc>
         <w:tc>
@@ -3097,13 +2608,8 @@
               <w:cnfStyle w:val="000000100000" w:firstRow="0" w:lastRow="0" w:firstColumn="0" w:lastColumn="0" w:oddVBand="0" w:evenVBand="0" w:oddHBand="1" w:evenHBand="0" w:firstRowFirstColumn="0" w:firstRowLastColumn="0" w:lastRowFirstColumn="0" w:lastRowLastColumn="0"/>
             </w:pPr>
             <w:r>
-              <w:t xml:space="preserve">+ 1 </w:t>
-            </w:r>
-            <w:proofErr w:type="spellStart"/>
-            <w:r>
-              <w:t>hrs</w:t>
-            </w:r>
-            <w:proofErr w:type="spellEnd"/>
+              <w:t>+ 1 hrs</w:t>
+            </w:r>
           </w:p>
         </w:tc>
       </w:tr>
@@ -3128,13 +2634,8 @@
               <w:cnfStyle w:val="000000000000" w:firstRow="0" w:lastRow="0" w:firstColumn="0" w:lastColumn="0" w:oddVBand="0" w:evenVBand="0" w:oddHBand="0" w:evenHBand="0" w:firstRowFirstColumn="0" w:firstRowLastColumn="0" w:lastRowFirstColumn="0" w:lastRowLastColumn="0"/>
             </w:pPr>
             <w:r>
-              <w:t xml:space="preserve">Feedback </w:t>
-            </w:r>
-            <w:proofErr w:type="spellStart"/>
-            <w:r>
-              <w:t>übernehmen</w:t>
-            </w:r>
-            <w:proofErr w:type="spellEnd"/>
+              <w:t>Feedback übernehmen</w:t>
+            </w:r>
           </w:p>
         </w:tc>
         <w:tc>
@@ -3146,13 +2647,8 @@
               <w:cnfStyle w:val="000000000000" w:firstRow="0" w:lastRow="0" w:firstColumn="0" w:lastColumn="0" w:oddVBand="0" w:evenVBand="0" w:oddHBand="0" w:evenHBand="0" w:firstRowFirstColumn="0" w:firstRowLastColumn="0" w:lastRowFirstColumn="0" w:lastRowLastColumn="0"/>
             </w:pPr>
             <w:r>
-              <w:t xml:space="preserve">1 </w:t>
-            </w:r>
-            <w:proofErr w:type="spellStart"/>
-            <w:r>
-              <w:t>hrs</w:t>
-            </w:r>
-            <w:proofErr w:type="spellEnd"/>
+              <w:t>1 hrs</w:t>
+            </w:r>
           </w:p>
         </w:tc>
         <w:tc>
@@ -3164,13 +2660,8 @@
               <w:cnfStyle w:val="000000000000" w:firstRow="0" w:lastRow="0" w:firstColumn="0" w:lastColumn="0" w:oddVBand="0" w:evenVBand="0" w:oddHBand="0" w:evenHBand="0" w:firstRowFirstColumn="0" w:firstRowLastColumn="0" w:lastRowFirstColumn="0" w:lastRowLastColumn="0"/>
             </w:pPr>
             <w:r>
-              <w:t xml:space="preserve">0 </w:t>
-            </w:r>
-            <w:proofErr w:type="spellStart"/>
-            <w:r>
-              <w:t>hrs</w:t>
-            </w:r>
-            <w:proofErr w:type="spellEnd"/>
+              <w:t>0 hrs</w:t>
+            </w:r>
           </w:p>
         </w:tc>
         <w:tc>
@@ -3182,13 +2673,8 @@
               <w:cnfStyle w:val="000000000000" w:firstRow="0" w:lastRow="0" w:firstColumn="0" w:lastColumn="0" w:oddVBand="0" w:evenVBand="0" w:oddHBand="0" w:evenHBand="0" w:firstRowFirstColumn="0" w:firstRowLastColumn="0" w:lastRowFirstColumn="0" w:lastRowLastColumn="0"/>
             </w:pPr>
             <w:r>
-              <w:t xml:space="preserve">-1 </w:t>
-            </w:r>
-            <w:proofErr w:type="spellStart"/>
-            <w:r>
-              <w:t>hrs</w:t>
-            </w:r>
-            <w:proofErr w:type="spellEnd"/>
+              <w:t>-1 hrs</w:t>
+            </w:r>
           </w:p>
         </w:tc>
       </w:tr>
@@ -3215,19 +2701,9 @@
             <w:pPr>
               <w:cnfStyle w:val="000000100000" w:firstRow="0" w:lastRow="0" w:firstColumn="0" w:lastColumn="0" w:oddVBand="0" w:evenVBand="0" w:oddHBand="1" w:evenHBand="0" w:firstRowFirstColumn="0" w:firstRowLastColumn="0" w:lastRowFirstColumn="0" w:lastRowLastColumn="0"/>
             </w:pPr>
-            <w:proofErr w:type="spellStart"/>
-            <w:r>
-              <w:t>Systementwurf</w:t>
-            </w:r>
-            <w:proofErr w:type="spellEnd"/>
-            <w:r>
-              <w:t xml:space="preserve"> </w:t>
-            </w:r>
-            <w:proofErr w:type="spellStart"/>
-            <w:r>
-              <w:t>erstellen</w:t>
-            </w:r>
-            <w:proofErr w:type="spellEnd"/>
+            <w:r>
+              <w:t>Systementwurf erstellen</w:t>
+            </w:r>
           </w:p>
         </w:tc>
         <w:tc>
@@ -3239,13 +2715,8 @@
               <w:cnfStyle w:val="000000100000" w:firstRow="0" w:lastRow="0" w:firstColumn="0" w:lastColumn="0" w:oddVBand="0" w:evenVBand="0" w:oddHBand="1" w:evenHBand="0" w:firstRowFirstColumn="0" w:firstRowLastColumn="0" w:lastRowFirstColumn="0" w:lastRowLastColumn="0"/>
             </w:pPr>
             <w:r>
-              <w:t xml:space="preserve">2 </w:t>
-            </w:r>
-            <w:proofErr w:type="spellStart"/>
-            <w:r>
-              <w:t>hrs</w:t>
-            </w:r>
-            <w:proofErr w:type="spellEnd"/>
+              <w:t>2 hrs</w:t>
+            </w:r>
           </w:p>
         </w:tc>
         <w:tc>
@@ -3260,13 +2731,8 @@
               <w:t>3</w:t>
             </w:r>
             <w:r>
-              <w:t xml:space="preserve"> </w:t>
-            </w:r>
-            <w:proofErr w:type="spellStart"/>
-            <w:r>
-              <w:t>hrs</w:t>
-            </w:r>
-            <w:proofErr w:type="spellEnd"/>
+              <w:t xml:space="preserve"> hrs</w:t>
+            </w:r>
           </w:p>
         </w:tc>
         <w:tc>
@@ -3284,13 +2750,8 @@
               <w:t>1</w:t>
             </w:r>
             <w:r>
-              <w:t xml:space="preserve"> </w:t>
-            </w:r>
-            <w:proofErr w:type="spellStart"/>
-            <w:r>
-              <w:t>hrs</w:t>
-            </w:r>
-            <w:proofErr w:type="spellEnd"/>
+              <w:t xml:space="preserve"> hrs</w:t>
+            </w:r>
           </w:p>
         </w:tc>
       </w:tr>
@@ -3334,13 +2795,8 @@
               <w:cnfStyle w:val="000000000000" w:firstRow="0" w:lastRow="0" w:firstColumn="0" w:lastColumn="0" w:oddVBand="0" w:evenVBand="0" w:oddHBand="0" w:evenHBand="0" w:firstRowFirstColumn="0" w:firstRowLastColumn="0" w:lastRowFirstColumn="0" w:lastRowLastColumn="0"/>
             </w:pPr>
             <w:r>
-              <w:t xml:space="preserve">6 </w:t>
-            </w:r>
-            <w:proofErr w:type="spellStart"/>
-            <w:r>
-              <w:t>hrs</w:t>
-            </w:r>
-            <w:proofErr w:type="spellEnd"/>
+              <w:t>6 hrs</w:t>
+            </w:r>
           </w:p>
         </w:tc>
         <w:tc>
@@ -3355,13 +2811,8 @@
               <w:cnfStyle w:val="000000000000" w:firstRow="0" w:lastRow="0" w:firstColumn="0" w:lastColumn="0" w:oddVBand="0" w:evenVBand="0" w:oddHBand="0" w:evenHBand="0" w:firstRowFirstColumn="0" w:firstRowLastColumn="0" w:lastRowFirstColumn="0" w:lastRowLastColumn="0"/>
             </w:pPr>
             <w:r>
-              <w:t xml:space="preserve">8 </w:t>
-            </w:r>
-            <w:proofErr w:type="spellStart"/>
-            <w:r>
-              <w:t>hrs</w:t>
-            </w:r>
-            <w:proofErr w:type="spellEnd"/>
+              <w:t>8 hrs</w:t>
+            </w:r>
           </w:p>
         </w:tc>
         <w:tc>
@@ -3382,13 +2833,8 @@
               <w:t>3</w:t>
             </w:r>
             <w:r>
-              <w:t xml:space="preserve"> </w:t>
-            </w:r>
-            <w:proofErr w:type="spellStart"/>
-            <w:r>
-              <w:t>hrs</w:t>
-            </w:r>
-            <w:proofErr w:type="spellEnd"/>
+              <w:t xml:space="preserve"> hrs</w:t>
+            </w:r>
           </w:p>
         </w:tc>
       </w:tr>
@@ -3892,12 +3338,10 @@
             <w:tcW w:w="709" w:type="dxa"/>
           </w:tcPr>
           <w:p>
-            <w:proofErr w:type="spellStart"/>
             <w:r>
               <w:lastRenderedPageBreak/>
               <w:t>Ziel</w:t>
             </w:r>
-            <w:proofErr w:type="spellEnd"/>
           </w:p>
         </w:tc>
         <w:tc>
@@ -3908,11 +3352,9 @@
             <w:pPr>
               <w:cnfStyle w:val="100000000000" w:firstRow="1" w:lastRow="0" w:firstColumn="0" w:lastColumn="0" w:oddVBand="0" w:evenVBand="0" w:oddHBand="0" w:evenHBand="0" w:firstRowFirstColumn="0" w:firstRowLastColumn="0" w:lastRowFirstColumn="0" w:lastRowLastColumn="0"/>
             </w:pPr>
-            <w:proofErr w:type="spellStart"/>
             <w:r>
               <w:t>Beschreibung</w:t>
             </w:r>
-            <w:proofErr w:type="spellEnd"/>
           </w:p>
         </w:tc>
         <w:tc>
@@ -3923,13 +3365,8 @@
             <w:pPr>
               <w:cnfStyle w:val="100000000000" w:firstRow="1" w:lastRow="0" w:firstColumn="0" w:lastColumn="0" w:oddVBand="0" w:evenVBand="0" w:oddHBand="0" w:evenHBand="0" w:firstRowFirstColumn="0" w:firstRowLastColumn="0" w:lastRowFirstColumn="0" w:lastRowLastColumn="0"/>
             </w:pPr>
-            <w:proofErr w:type="spellStart"/>
-            <w:r>
-              <w:t>Geplante</w:t>
-            </w:r>
-            <w:proofErr w:type="spellEnd"/>
-            <w:r>
-              <w:t xml:space="preserve"> Zeit</w:t>
+            <w:r>
+              <w:t>Geplante Zeit</w:t>
             </w:r>
           </w:p>
         </w:tc>
@@ -3941,13 +3378,8 @@
             <w:pPr>
               <w:cnfStyle w:val="100000000000" w:firstRow="1" w:lastRow="0" w:firstColumn="0" w:lastColumn="0" w:oddVBand="0" w:evenVBand="0" w:oddHBand="0" w:evenHBand="0" w:firstRowFirstColumn="0" w:firstRowLastColumn="0" w:lastRowFirstColumn="0" w:lastRowLastColumn="0"/>
             </w:pPr>
-            <w:proofErr w:type="spellStart"/>
-            <w:r>
-              <w:t>Benötigte</w:t>
-            </w:r>
-            <w:proofErr w:type="spellEnd"/>
-            <w:r>
-              <w:t xml:space="preserve"> Zeit</w:t>
+            <w:r>
+              <w:t>Benötigte Zeit</w:t>
             </w:r>
           </w:p>
         </w:tc>
@@ -3959,11 +3391,9 @@
             <w:pPr>
               <w:cnfStyle w:val="100000000000" w:firstRow="1" w:lastRow="0" w:firstColumn="0" w:lastColumn="0" w:oddVBand="0" w:evenVBand="0" w:oddHBand="0" w:evenHBand="0" w:firstRowFirstColumn="0" w:firstRowLastColumn="0" w:lastRowFirstColumn="0" w:lastRowLastColumn="0"/>
             </w:pPr>
-            <w:proofErr w:type="spellStart"/>
             <w:r>
               <w:t>Abweichung</w:t>
             </w:r>
-            <w:proofErr w:type="spellEnd"/>
           </w:p>
         </w:tc>
       </w:tr>
@@ -3990,11 +3420,9 @@
             <w:pPr>
               <w:cnfStyle w:val="000000100000" w:firstRow="0" w:lastRow="0" w:firstColumn="0" w:lastColumn="0" w:oddVBand="0" w:evenVBand="0" w:oddHBand="1" w:evenHBand="0" w:firstRowFirstColumn="0" w:firstRowLastColumn="0" w:lastRowFirstColumn="0" w:lastRowLastColumn="0"/>
             </w:pPr>
-            <w:proofErr w:type="spellStart"/>
             <w:r>
               <w:t>Systementwurf</w:t>
             </w:r>
-            <w:proofErr w:type="spellEnd"/>
           </w:p>
         </w:tc>
         <w:tc>
@@ -4006,13 +3434,8 @@
               <w:cnfStyle w:val="000000100000" w:firstRow="0" w:lastRow="0" w:firstColumn="0" w:lastColumn="0" w:oddVBand="0" w:evenVBand="0" w:oddHBand="1" w:evenHBand="0" w:firstRowFirstColumn="0" w:firstRowLastColumn="0" w:lastRowFirstColumn="0" w:lastRowLastColumn="0"/>
             </w:pPr>
             <w:r>
-              <w:t xml:space="preserve">1 </w:t>
-            </w:r>
-            <w:proofErr w:type="spellStart"/>
-            <w:r>
-              <w:t>hrs</w:t>
-            </w:r>
-            <w:proofErr w:type="spellEnd"/>
+              <w:t>1 hrs</w:t>
+            </w:r>
           </w:p>
         </w:tc>
         <w:tc>
@@ -4024,13 +3447,8 @@
               <w:cnfStyle w:val="000000100000" w:firstRow="0" w:lastRow="0" w:firstColumn="0" w:lastColumn="0" w:oddVBand="0" w:evenVBand="0" w:oddHBand="1" w:evenHBand="0" w:firstRowFirstColumn="0" w:firstRowLastColumn="0" w:lastRowFirstColumn="0" w:lastRowLastColumn="0"/>
             </w:pPr>
             <w:r>
-              <w:t xml:space="preserve">1 </w:t>
-            </w:r>
-            <w:proofErr w:type="spellStart"/>
-            <w:r>
-              <w:t>hrs</w:t>
-            </w:r>
-            <w:proofErr w:type="spellEnd"/>
+              <w:t>1 hrs</w:t>
+            </w:r>
           </w:p>
         </w:tc>
         <w:tc>
@@ -4042,13 +3460,8 @@
               <w:cnfStyle w:val="000000100000" w:firstRow="0" w:lastRow="0" w:firstColumn="0" w:lastColumn="0" w:oddVBand="0" w:evenVBand="0" w:oddHBand="1" w:evenHBand="0" w:firstRowFirstColumn="0" w:firstRowLastColumn="0" w:lastRowFirstColumn="0" w:lastRowLastColumn="0"/>
             </w:pPr>
             <w:r>
-              <w:t xml:space="preserve">0 </w:t>
-            </w:r>
-            <w:proofErr w:type="spellStart"/>
-            <w:r>
-              <w:t>hrs</w:t>
-            </w:r>
-            <w:proofErr w:type="spellEnd"/>
+              <w:t>0 hrs</w:t>
+            </w:r>
           </w:p>
         </w:tc>
       </w:tr>
@@ -4073,13 +3486,8 @@
               <w:cnfStyle w:val="000000000000" w:firstRow="0" w:lastRow="0" w:firstColumn="0" w:lastColumn="0" w:oddVBand="0" w:evenVBand="0" w:oddHBand="0" w:evenHBand="0" w:firstRowFirstColumn="0" w:firstRowLastColumn="0" w:lastRowFirstColumn="0" w:lastRowLastColumn="0"/>
             </w:pPr>
             <w:r>
-              <w:t xml:space="preserve">Mockups </w:t>
-            </w:r>
-            <w:proofErr w:type="spellStart"/>
-            <w:r>
-              <w:t>erstellen</w:t>
-            </w:r>
-            <w:proofErr w:type="spellEnd"/>
+              <w:t>Mockups erstellen</w:t>
+            </w:r>
           </w:p>
         </w:tc>
         <w:tc>
@@ -4091,13 +3499,8 @@
               <w:cnfStyle w:val="000000000000" w:firstRow="0" w:lastRow="0" w:firstColumn="0" w:lastColumn="0" w:oddVBand="0" w:evenVBand="0" w:oddHBand="0" w:evenHBand="0" w:firstRowFirstColumn="0" w:firstRowLastColumn="0" w:lastRowFirstColumn="0" w:lastRowLastColumn="0"/>
             </w:pPr>
             <w:r>
-              <w:t xml:space="preserve">2 </w:t>
-            </w:r>
-            <w:proofErr w:type="spellStart"/>
-            <w:r>
-              <w:t>hrs</w:t>
-            </w:r>
-            <w:proofErr w:type="spellEnd"/>
+              <w:t>2 hrs</w:t>
+            </w:r>
           </w:p>
         </w:tc>
         <w:tc>
@@ -4109,13 +3512,8 @@
               <w:cnfStyle w:val="000000000000" w:firstRow="0" w:lastRow="0" w:firstColumn="0" w:lastColumn="0" w:oddVBand="0" w:evenVBand="0" w:oddHBand="0" w:evenHBand="0" w:firstRowFirstColumn="0" w:firstRowLastColumn="0" w:lastRowFirstColumn="0" w:lastRowLastColumn="0"/>
             </w:pPr>
             <w:r>
-              <w:t xml:space="preserve">3 </w:t>
-            </w:r>
-            <w:proofErr w:type="spellStart"/>
-            <w:r>
-              <w:t>hrs</w:t>
-            </w:r>
-            <w:proofErr w:type="spellEnd"/>
+              <w:t>3 hrs</w:t>
+            </w:r>
           </w:p>
         </w:tc>
         <w:tc>
@@ -4127,13 +3525,8 @@
               <w:cnfStyle w:val="000000000000" w:firstRow="0" w:lastRow="0" w:firstColumn="0" w:lastColumn="0" w:oddVBand="0" w:evenVBand="0" w:oddHBand="0" w:evenHBand="0" w:firstRowFirstColumn="0" w:firstRowLastColumn="0" w:lastRowFirstColumn="0" w:lastRowLastColumn="0"/>
             </w:pPr>
             <w:r>
-              <w:t xml:space="preserve">+1 </w:t>
-            </w:r>
-            <w:proofErr w:type="spellStart"/>
-            <w:r>
-              <w:t>hrs</w:t>
-            </w:r>
-            <w:proofErr w:type="spellEnd"/>
+              <w:t>+1 hrs</w:t>
+            </w:r>
           </w:p>
         </w:tc>
       </w:tr>
@@ -4160,11 +3553,9 @@
             <w:pPr>
               <w:cnfStyle w:val="000000100000" w:firstRow="0" w:lastRow="0" w:firstColumn="0" w:lastColumn="0" w:oddVBand="0" w:evenVBand="0" w:oddHBand="1" w:evenHBand="0" w:firstRowFirstColumn="0" w:firstRowLastColumn="0" w:lastRowFirstColumn="0" w:lastRowLastColumn="0"/>
             </w:pPr>
-            <w:proofErr w:type="spellStart"/>
             <w:r>
               <w:t>Testkonzept</w:t>
             </w:r>
-            <w:proofErr w:type="spellEnd"/>
           </w:p>
         </w:tc>
         <w:tc>
@@ -4176,13 +3567,8 @@
               <w:cnfStyle w:val="000000100000" w:firstRow="0" w:lastRow="0" w:firstColumn="0" w:lastColumn="0" w:oddVBand="0" w:evenVBand="0" w:oddHBand="1" w:evenHBand="0" w:firstRowFirstColumn="0" w:firstRowLastColumn="0" w:lastRowFirstColumn="0" w:lastRowLastColumn="0"/>
             </w:pPr>
             <w:r>
-              <w:t xml:space="preserve">4 </w:t>
-            </w:r>
-            <w:proofErr w:type="spellStart"/>
-            <w:r>
-              <w:t>hrs</w:t>
-            </w:r>
-            <w:proofErr w:type="spellEnd"/>
+              <w:t>4 hrs</w:t>
+            </w:r>
           </w:p>
         </w:tc>
         <w:tc>
@@ -4194,13 +3580,8 @@
               <w:cnfStyle w:val="000000100000" w:firstRow="0" w:lastRow="0" w:firstColumn="0" w:lastColumn="0" w:oddVBand="0" w:evenVBand="0" w:oddHBand="1" w:evenHBand="0" w:firstRowFirstColumn="0" w:firstRowLastColumn="0" w:lastRowFirstColumn="0" w:lastRowLastColumn="0"/>
             </w:pPr>
             <w:r>
-              <w:t xml:space="preserve">4 </w:t>
-            </w:r>
-            <w:proofErr w:type="spellStart"/>
-            <w:r>
-              <w:t>hrs</w:t>
-            </w:r>
-            <w:proofErr w:type="spellEnd"/>
+              <w:t>4 hrs</w:t>
+            </w:r>
           </w:p>
         </w:tc>
         <w:tc>
@@ -4212,13 +3593,8 @@
               <w:cnfStyle w:val="000000100000" w:firstRow="0" w:lastRow="0" w:firstColumn="0" w:lastColumn="0" w:oddVBand="0" w:evenVBand="0" w:oddHBand="1" w:evenHBand="0" w:firstRowFirstColumn="0" w:firstRowLastColumn="0" w:lastRowFirstColumn="0" w:lastRowLastColumn="0"/>
             </w:pPr>
             <w:r>
-              <w:t xml:space="preserve">0 </w:t>
-            </w:r>
-            <w:proofErr w:type="spellStart"/>
-            <w:r>
-              <w:t>hrs</w:t>
-            </w:r>
-            <w:proofErr w:type="spellEnd"/>
+              <w:t>0 hrs</w:t>
+            </w:r>
           </w:p>
         </w:tc>
       </w:tr>
@@ -4262,13 +3638,8 @@
               <w:cnfStyle w:val="000000000000" w:firstRow="0" w:lastRow="0" w:firstColumn="0" w:lastColumn="0" w:oddVBand="0" w:evenVBand="0" w:oddHBand="0" w:evenHBand="0" w:firstRowFirstColumn="0" w:firstRowLastColumn="0" w:lastRowFirstColumn="0" w:lastRowLastColumn="0"/>
             </w:pPr>
             <w:r>
-              <w:t xml:space="preserve">7 </w:t>
-            </w:r>
-            <w:proofErr w:type="spellStart"/>
-            <w:r>
-              <w:t>hrs</w:t>
-            </w:r>
-            <w:proofErr w:type="spellEnd"/>
+              <w:t>7 hrs</w:t>
+            </w:r>
           </w:p>
         </w:tc>
         <w:tc>
@@ -4283,13 +3654,8 @@
               <w:cnfStyle w:val="000000000000" w:firstRow="0" w:lastRow="0" w:firstColumn="0" w:lastColumn="0" w:oddVBand="0" w:evenVBand="0" w:oddHBand="0" w:evenHBand="0" w:firstRowFirstColumn="0" w:firstRowLastColumn="0" w:lastRowFirstColumn="0" w:lastRowLastColumn="0"/>
             </w:pPr>
             <w:r>
-              <w:t xml:space="preserve">8 </w:t>
-            </w:r>
-            <w:proofErr w:type="spellStart"/>
-            <w:r>
-              <w:t>hrs</w:t>
-            </w:r>
-            <w:proofErr w:type="spellEnd"/>
+              <w:t>8 hrs</w:t>
+            </w:r>
           </w:p>
         </w:tc>
         <w:tc>
@@ -4304,13 +3670,8 @@
               <w:cnfStyle w:val="000000000000" w:firstRow="0" w:lastRow="0" w:firstColumn="0" w:lastColumn="0" w:oddVBand="0" w:evenVBand="0" w:oddHBand="0" w:evenHBand="0" w:firstRowFirstColumn="0" w:firstRowLastColumn="0" w:lastRowFirstColumn="0" w:lastRowLastColumn="0"/>
             </w:pPr>
             <w:r>
-              <w:t xml:space="preserve">+1 </w:t>
-            </w:r>
-            <w:proofErr w:type="spellStart"/>
-            <w:r>
-              <w:t>hrs</w:t>
-            </w:r>
-            <w:proofErr w:type="spellEnd"/>
+              <w:t>+1 hrs</w:t>
+            </w:r>
           </w:p>
         </w:tc>
       </w:tr>
@@ -4960,12 +4321,10 @@
             <w:tcW w:w="709" w:type="dxa"/>
           </w:tcPr>
           <w:p>
-            <w:proofErr w:type="spellStart"/>
             <w:r>
               <w:lastRenderedPageBreak/>
               <w:t>Ziel</w:t>
             </w:r>
-            <w:proofErr w:type="spellEnd"/>
           </w:p>
         </w:tc>
         <w:tc>
@@ -4976,11 +4335,9 @@
             <w:pPr>
               <w:cnfStyle w:val="100000000000" w:firstRow="1" w:lastRow="0" w:firstColumn="0" w:lastColumn="0" w:oddVBand="0" w:evenVBand="0" w:oddHBand="0" w:evenHBand="0" w:firstRowFirstColumn="0" w:firstRowLastColumn="0" w:lastRowFirstColumn="0" w:lastRowLastColumn="0"/>
             </w:pPr>
-            <w:proofErr w:type="spellStart"/>
             <w:r>
               <w:t>Beschreibung</w:t>
             </w:r>
-            <w:proofErr w:type="spellEnd"/>
           </w:p>
         </w:tc>
         <w:tc>
@@ -4991,13 +4348,8 @@
             <w:pPr>
               <w:cnfStyle w:val="100000000000" w:firstRow="1" w:lastRow="0" w:firstColumn="0" w:lastColumn="0" w:oddVBand="0" w:evenVBand="0" w:oddHBand="0" w:evenHBand="0" w:firstRowFirstColumn="0" w:firstRowLastColumn="0" w:lastRowFirstColumn="0" w:lastRowLastColumn="0"/>
             </w:pPr>
-            <w:proofErr w:type="spellStart"/>
-            <w:r>
-              <w:t>Geplante</w:t>
-            </w:r>
-            <w:proofErr w:type="spellEnd"/>
-            <w:r>
-              <w:t xml:space="preserve"> Zeit</w:t>
+            <w:r>
+              <w:t>Geplante Zeit</w:t>
             </w:r>
           </w:p>
         </w:tc>
@@ -5009,13 +4361,8 @@
             <w:pPr>
               <w:cnfStyle w:val="100000000000" w:firstRow="1" w:lastRow="0" w:firstColumn="0" w:lastColumn="0" w:oddVBand="0" w:evenVBand="0" w:oddHBand="0" w:evenHBand="0" w:firstRowFirstColumn="0" w:firstRowLastColumn="0" w:lastRowFirstColumn="0" w:lastRowLastColumn="0"/>
             </w:pPr>
-            <w:proofErr w:type="spellStart"/>
-            <w:r>
-              <w:t>Benötigte</w:t>
-            </w:r>
-            <w:proofErr w:type="spellEnd"/>
-            <w:r>
-              <w:t xml:space="preserve"> Zeit</w:t>
+            <w:r>
+              <w:t>Benötigte Zeit</w:t>
             </w:r>
           </w:p>
         </w:tc>
@@ -5027,11 +4374,9 @@
             <w:pPr>
               <w:cnfStyle w:val="100000000000" w:firstRow="1" w:lastRow="0" w:firstColumn="0" w:lastColumn="0" w:oddVBand="0" w:evenVBand="0" w:oddHBand="0" w:evenHBand="0" w:firstRowFirstColumn="0" w:firstRowLastColumn="0" w:lastRowFirstColumn="0" w:lastRowLastColumn="0"/>
             </w:pPr>
-            <w:proofErr w:type="spellStart"/>
             <w:r>
               <w:t>Abweichung</w:t>
             </w:r>
-            <w:proofErr w:type="spellEnd"/>
           </w:p>
         </w:tc>
       </w:tr>
@@ -5058,19 +4403,12 @@
             <w:pPr>
               <w:cnfStyle w:val="000000100000" w:firstRow="0" w:lastRow="0" w:firstColumn="0" w:lastColumn="0" w:oddVBand="0" w:evenVBand="0" w:oddHBand="1" w:evenHBand="0" w:firstRowFirstColumn="0" w:firstRowLastColumn="0" w:lastRowFirstColumn="0" w:lastRowLastColumn="0"/>
             </w:pPr>
-            <w:proofErr w:type="spellStart"/>
-            <w:r>
-              <w:t>Testkonzept</w:t>
-            </w:r>
-            <w:proofErr w:type="spellEnd"/>
-            <w:r>
-              <w:t xml:space="preserve"> </w:t>
-            </w:r>
-            <w:proofErr w:type="spellStart"/>
+            <w:r>
+              <w:t xml:space="preserve">Testkonzept </w:t>
+            </w:r>
             <w:r>
               <w:t>fertigstellen</w:t>
             </w:r>
-            <w:proofErr w:type="spellEnd"/>
           </w:p>
         </w:tc>
         <w:tc>
@@ -5082,13 +4420,8 @@
               <w:cnfStyle w:val="000000100000" w:firstRow="0" w:lastRow="0" w:firstColumn="0" w:lastColumn="0" w:oddVBand="0" w:evenVBand="0" w:oddHBand="1" w:evenHBand="0" w:firstRowFirstColumn="0" w:firstRowLastColumn="0" w:lastRowFirstColumn="0" w:lastRowLastColumn="0"/>
             </w:pPr>
             <w:r>
-              <w:t xml:space="preserve">1 </w:t>
-            </w:r>
-            <w:proofErr w:type="spellStart"/>
-            <w:r>
-              <w:t>hrs</w:t>
-            </w:r>
-            <w:proofErr w:type="spellEnd"/>
+              <w:t>1 hrs</w:t>
+            </w:r>
           </w:p>
         </w:tc>
         <w:tc>
@@ -5100,13 +4433,8 @@
               <w:cnfStyle w:val="000000100000" w:firstRow="0" w:lastRow="0" w:firstColumn="0" w:lastColumn="0" w:oddVBand="0" w:evenVBand="0" w:oddHBand="1" w:evenHBand="0" w:firstRowFirstColumn="0" w:firstRowLastColumn="0" w:lastRowFirstColumn="0" w:lastRowLastColumn="0"/>
             </w:pPr>
             <w:r>
-              <w:t xml:space="preserve">1 </w:t>
-            </w:r>
-            <w:proofErr w:type="spellStart"/>
-            <w:r>
-              <w:t>hrs</w:t>
-            </w:r>
-            <w:proofErr w:type="spellEnd"/>
+              <w:t>1 hrs</w:t>
+            </w:r>
           </w:p>
         </w:tc>
         <w:tc>
@@ -5118,13 +4446,8 @@
               <w:cnfStyle w:val="000000100000" w:firstRow="0" w:lastRow="0" w:firstColumn="0" w:lastColumn="0" w:oddVBand="0" w:evenVBand="0" w:oddHBand="1" w:evenHBand="0" w:firstRowFirstColumn="0" w:firstRowLastColumn="0" w:lastRowFirstColumn="0" w:lastRowLastColumn="0"/>
             </w:pPr>
             <w:r>
-              <w:t xml:space="preserve">0 </w:t>
-            </w:r>
-            <w:proofErr w:type="spellStart"/>
-            <w:r>
-              <w:t>hrs</w:t>
-            </w:r>
-            <w:proofErr w:type="spellEnd"/>
+              <w:t>0 hrs</w:t>
+            </w:r>
           </w:p>
         </w:tc>
       </w:tr>
@@ -5148,19 +4471,9 @@
             <w:pPr>
               <w:cnfStyle w:val="000000000000" w:firstRow="0" w:lastRow="0" w:firstColumn="0" w:lastColumn="0" w:oddVBand="0" w:evenVBand="0" w:oddHBand="0" w:evenHBand="0" w:firstRowFirstColumn="0" w:firstRowLastColumn="0" w:lastRowFirstColumn="0" w:lastRowLastColumn="0"/>
             </w:pPr>
-            <w:proofErr w:type="spellStart"/>
-            <w:r>
-              <w:t>Startseite</w:t>
-            </w:r>
-            <w:proofErr w:type="spellEnd"/>
-            <w:r>
-              <w:t xml:space="preserve"> </w:t>
-            </w:r>
-            <w:proofErr w:type="spellStart"/>
-            <w:r>
-              <w:t>erstellen</w:t>
-            </w:r>
-            <w:proofErr w:type="spellEnd"/>
+            <w:r>
+              <w:t>Startseite erstellen</w:t>
+            </w:r>
           </w:p>
         </w:tc>
         <w:tc>
@@ -5172,13 +4485,8 @@
               <w:cnfStyle w:val="000000000000" w:firstRow="0" w:lastRow="0" w:firstColumn="0" w:lastColumn="0" w:oddVBand="0" w:evenVBand="0" w:oddHBand="0" w:evenHBand="0" w:firstRowFirstColumn="0" w:firstRowLastColumn="0" w:lastRowFirstColumn="0" w:lastRowLastColumn="0"/>
             </w:pPr>
             <w:r>
-              <w:t xml:space="preserve">1 </w:t>
-            </w:r>
-            <w:proofErr w:type="spellStart"/>
-            <w:r>
-              <w:t>hrs</w:t>
-            </w:r>
-            <w:proofErr w:type="spellEnd"/>
+              <w:t>1 hrs</w:t>
+            </w:r>
           </w:p>
         </w:tc>
         <w:tc>
@@ -5190,13 +4498,8 @@
               <w:cnfStyle w:val="000000000000" w:firstRow="0" w:lastRow="0" w:firstColumn="0" w:lastColumn="0" w:oddVBand="0" w:evenVBand="0" w:oddHBand="0" w:evenHBand="0" w:firstRowFirstColumn="0" w:firstRowLastColumn="0" w:lastRowFirstColumn="0" w:lastRowLastColumn="0"/>
             </w:pPr>
             <w:r>
-              <w:t xml:space="preserve">1 </w:t>
-            </w:r>
-            <w:proofErr w:type="spellStart"/>
-            <w:r>
-              <w:t>hrs</w:t>
-            </w:r>
-            <w:proofErr w:type="spellEnd"/>
+              <w:t>1 hrs</w:t>
+            </w:r>
           </w:p>
         </w:tc>
         <w:tc>
@@ -5208,13 +4511,8 @@
               <w:cnfStyle w:val="000000000000" w:firstRow="0" w:lastRow="0" w:firstColumn="0" w:lastColumn="0" w:oddVBand="0" w:evenVBand="0" w:oddHBand="0" w:evenHBand="0" w:firstRowFirstColumn="0" w:firstRowLastColumn="0" w:lastRowFirstColumn="0" w:lastRowLastColumn="0"/>
             </w:pPr>
             <w:r>
-              <w:t xml:space="preserve">0 </w:t>
-            </w:r>
-            <w:proofErr w:type="spellStart"/>
-            <w:r>
-              <w:t>hrs</w:t>
-            </w:r>
-            <w:proofErr w:type="spellEnd"/>
+              <w:t>0 hrs</w:t>
+            </w:r>
           </w:p>
         </w:tc>
       </w:tr>
@@ -5242,21 +4540,8 @@
               <w:cnfStyle w:val="000000100000" w:firstRow="0" w:lastRow="0" w:firstColumn="0" w:lastColumn="0" w:oddVBand="0" w:evenVBand="0" w:oddHBand="1" w:evenHBand="0" w:firstRowFirstColumn="0" w:firstRowLastColumn="0" w:lastRowFirstColumn="0" w:lastRowLastColumn="0"/>
             </w:pPr>
             <w:r>
-              <w:t xml:space="preserve">User </w:t>
-            </w:r>
-            <w:proofErr w:type="spellStart"/>
-            <w:r>
-              <w:t>Enität</w:t>
-            </w:r>
-            <w:proofErr w:type="spellEnd"/>
-            <w:r>
-              <w:t xml:space="preserve"> </w:t>
-            </w:r>
-            <w:proofErr w:type="spellStart"/>
-            <w:r>
-              <w:t>erstellen</w:t>
-            </w:r>
-            <w:proofErr w:type="spellEnd"/>
+              <w:t>User Enität erstellen</w:t>
+            </w:r>
           </w:p>
         </w:tc>
         <w:tc>
@@ -5268,13 +4553,8 @@
               <w:cnfStyle w:val="000000100000" w:firstRow="0" w:lastRow="0" w:firstColumn="0" w:lastColumn="0" w:oddVBand="0" w:evenVBand="0" w:oddHBand="1" w:evenHBand="0" w:firstRowFirstColumn="0" w:firstRowLastColumn="0" w:lastRowFirstColumn="0" w:lastRowLastColumn="0"/>
             </w:pPr>
             <w:r>
-              <w:t xml:space="preserve">1 </w:t>
-            </w:r>
-            <w:proofErr w:type="spellStart"/>
-            <w:r>
-              <w:t>hrs</w:t>
-            </w:r>
-            <w:proofErr w:type="spellEnd"/>
+              <w:t>1 hrs</w:t>
+            </w:r>
           </w:p>
         </w:tc>
         <w:tc>
@@ -5286,13 +4566,8 @@
               <w:cnfStyle w:val="000000100000" w:firstRow="0" w:lastRow="0" w:firstColumn="0" w:lastColumn="0" w:oddVBand="0" w:evenVBand="0" w:oddHBand="1" w:evenHBand="0" w:firstRowFirstColumn="0" w:firstRowLastColumn="0" w:lastRowFirstColumn="0" w:lastRowLastColumn="0"/>
             </w:pPr>
             <w:r>
-              <w:t xml:space="preserve">1 </w:t>
-            </w:r>
-            <w:proofErr w:type="spellStart"/>
-            <w:r>
-              <w:t>hrs</w:t>
-            </w:r>
-            <w:proofErr w:type="spellEnd"/>
+              <w:t>1 hrs</w:t>
+            </w:r>
           </w:p>
         </w:tc>
         <w:tc>
@@ -5304,13 +4579,8 @@
               <w:cnfStyle w:val="000000100000" w:firstRow="0" w:lastRow="0" w:firstColumn="0" w:lastColumn="0" w:oddVBand="0" w:evenVBand="0" w:oddHBand="1" w:evenHBand="0" w:firstRowFirstColumn="0" w:firstRowLastColumn="0" w:lastRowFirstColumn="0" w:lastRowLastColumn="0"/>
             </w:pPr>
             <w:r>
-              <w:t xml:space="preserve">0 </w:t>
-            </w:r>
-            <w:proofErr w:type="spellStart"/>
-            <w:r>
-              <w:t>hrs</w:t>
-            </w:r>
-            <w:proofErr w:type="spellEnd"/>
+              <w:t>0 hrs</w:t>
+            </w:r>
           </w:p>
         </w:tc>
       </w:tr>
@@ -5351,13 +4621,8 @@
               <w:cnfStyle w:val="000000000000" w:firstRow="0" w:lastRow="0" w:firstColumn="0" w:lastColumn="0" w:oddVBand="0" w:evenVBand="0" w:oddHBand="0" w:evenHBand="0" w:firstRowFirstColumn="0" w:firstRowLastColumn="0" w:lastRowFirstColumn="0" w:lastRowLastColumn="0"/>
             </w:pPr>
             <w:r>
-              <w:t xml:space="preserve">3 </w:t>
-            </w:r>
-            <w:proofErr w:type="spellStart"/>
-            <w:r>
-              <w:t>hrs</w:t>
-            </w:r>
-            <w:proofErr w:type="spellEnd"/>
+              <w:t>3 hrs</w:t>
+            </w:r>
           </w:p>
         </w:tc>
         <w:tc>
@@ -5372,13 +4637,8 @@
               <w:t>4</w:t>
             </w:r>
             <w:r>
-              <w:t xml:space="preserve"> </w:t>
-            </w:r>
-            <w:proofErr w:type="spellStart"/>
-            <w:r>
-              <w:t>hrs</w:t>
-            </w:r>
-            <w:proofErr w:type="spellEnd"/>
+              <w:t xml:space="preserve"> hrs</w:t>
+            </w:r>
           </w:p>
         </w:tc>
         <w:tc>
@@ -5393,13 +4653,8 @@
               <w:t>+1</w:t>
             </w:r>
             <w:r>
-              <w:t xml:space="preserve"> </w:t>
-            </w:r>
-            <w:proofErr w:type="spellStart"/>
-            <w:r>
-              <w:t>hrs</w:t>
-            </w:r>
-            <w:proofErr w:type="spellEnd"/>
+              <w:t xml:space="preserve"> hrs</w:t>
+            </w:r>
           </w:p>
         </w:tc>
       </w:tr>
@@ -5446,13 +4701,8 @@
               <w:t>2</w:t>
             </w:r>
             <w:r>
-              <w:t xml:space="preserve"> </w:t>
-            </w:r>
-            <w:proofErr w:type="spellStart"/>
-            <w:r>
-              <w:t>hrs</w:t>
-            </w:r>
-            <w:proofErr w:type="spellEnd"/>
+              <w:t xml:space="preserve"> hrs</w:t>
+            </w:r>
           </w:p>
         </w:tc>
         <w:tc>
@@ -5467,13 +4717,8 @@
               <w:t>1</w:t>
             </w:r>
             <w:r>
-              <w:t xml:space="preserve"> </w:t>
-            </w:r>
-            <w:proofErr w:type="spellStart"/>
-            <w:r>
-              <w:t>hrs</w:t>
-            </w:r>
-            <w:proofErr w:type="spellEnd"/>
+              <w:t xml:space="preserve"> hrs</w:t>
+            </w:r>
           </w:p>
         </w:tc>
         <w:tc>
@@ -5488,13 +4733,8 @@
               <w:t>0</w:t>
             </w:r>
             <w:r>
-              <w:t xml:space="preserve"> </w:t>
-            </w:r>
-            <w:proofErr w:type="spellStart"/>
-            <w:r>
-              <w:t>hrs</w:t>
-            </w:r>
-            <w:proofErr w:type="spellEnd"/>
+              <w:t xml:space="preserve"> hrs</w:t>
+            </w:r>
           </w:p>
         </w:tc>
       </w:tr>
@@ -5538,13 +4778,8 @@
               <w:cnfStyle w:val="000000000000" w:firstRow="0" w:lastRow="0" w:firstColumn="0" w:lastColumn="0" w:oddVBand="0" w:evenVBand="0" w:oddHBand="0" w:evenHBand="0" w:firstRowFirstColumn="0" w:firstRowLastColumn="0" w:lastRowFirstColumn="0" w:lastRowLastColumn="0"/>
             </w:pPr>
             <w:r>
-              <w:t xml:space="preserve">8 </w:t>
-            </w:r>
-            <w:proofErr w:type="spellStart"/>
-            <w:r>
-              <w:t>hrs</w:t>
-            </w:r>
-            <w:proofErr w:type="spellEnd"/>
+              <w:t>8 hrs</w:t>
+            </w:r>
           </w:p>
         </w:tc>
         <w:tc>
@@ -5559,13 +4794,8 @@
               <w:cnfStyle w:val="000000000000" w:firstRow="0" w:lastRow="0" w:firstColumn="0" w:lastColumn="0" w:oddVBand="0" w:evenVBand="0" w:oddHBand="0" w:evenHBand="0" w:firstRowFirstColumn="0" w:firstRowLastColumn="0" w:lastRowFirstColumn="0" w:lastRowLastColumn="0"/>
             </w:pPr>
             <w:r>
-              <w:t xml:space="preserve">8 </w:t>
-            </w:r>
-            <w:proofErr w:type="spellStart"/>
-            <w:r>
-              <w:t>hrs</w:t>
-            </w:r>
-            <w:proofErr w:type="spellEnd"/>
+              <w:t>8 hrs</w:t>
+            </w:r>
           </w:p>
         </w:tc>
         <w:tc>
@@ -5583,13 +4813,8 @@
               <w:t>+1</w:t>
             </w:r>
             <w:r>
-              <w:t xml:space="preserve"> </w:t>
-            </w:r>
-            <w:proofErr w:type="spellStart"/>
-            <w:r>
-              <w:t>hrs</w:t>
-            </w:r>
-            <w:proofErr w:type="spellEnd"/>
+              <w:t xml:space="preserve"> hrs</w:t>
+            </w:r>
           </w:p>
         </w:tc>
       </w:tr>
@@ -5680,156 +4905,98 @@
         <w:rPr>
           <w:lang w:val="de-CH"/>
         </w:rPr>
-        <w:t xml:space="preserve">Danach habe ich die Startseite im Frontend ersetzt. Vorher war das 3D-Model direkt zu sehen. Dies habe ich nun geändert und durch die im Mockup beschriebene Startseite ersetzt. Ich hatte etwas Probleme mit der Image </w:t>
-      </w:r>
-      <w:proofErr w:type="spellStart"/>
-      <w:r>
-        <w:rPr>
-          <w:lang w:val="de-CH"/>
-        </w:rPr>
-        <w:t>Componente</w:t>
-      </w:r>
-      <w:proofErr w:type="spellEnd"/>
-      <w:r>
-        <w:rPr>
-          <w:lang w:val="de-CH"/>
-        </w:rPr>
-        <w:t xml:space="preserve"> von </w:t>
-      </w:r>
-      <w:proofErr w:type="spellStart"/>
-      <w:r>
-        <w:rPr>
-          <w:lang w:val="de-CH"/>
-        </w:rPr>
-        <w:t>Nextjs</w:t>
-      </w:r>
-      <w:proofErr w:type="spellEnd"/>
-      <w:r>
-        <w:rPr>
-          <w:lang w:val="de-CH"/>
-        </w:rPr>
-        <w:t>, weswegen der «</w:t>
-      </w:r>
-      <w:proofErr w:type="spellStart"/>
-      <w:r>
-        <w:rPr>
-          <w:lang w:val="de-CH"/>
-        </w:rPr>
-        <w:t>Sign</w:t>
-      </w:r>
-      <w:proofErr w:type="spellEnd"/>
-      <w:r>
-        <w:rPr>
-          <w:lang w:val="de-CH"/>
-        </w:rPr>
-        <w:t xml:space="preserve"> in </w:t>
-      </w:r>
-      <w:proofErr w:type="spellStart"/>
-      <w:r>
-        <w:rPr>
-          <w:lang w:val="de-CH"/>
-        </w:rPr>
-        <w:t>with</w:t>
-      </w:r>
-      <w:proofErr w:type="spellEnd"/>
-      <w:r>
-        <w:rPr>
+        <w:t xml:space="preserve">Danach habe ich die Startseite im Frontend ersetzt. Vorher war das 3D-Model direkt zu sehen. Dies habe ich nun geändert und durch die im Mockup beschriebene Startseite ersetzt. Ich hatte etwas Probleme mit der Image Componente von Nextjs, weswegen der «Sign in with </w:t>
+      </w:r>
+      <w:r>
+        <w:rPr>
+          <w:lang w:val="de-CH"/>
+        </w:rPr>
+        <w:t>Netilion</w:t>
+      </w:r>
+      <w:r>
+        <w:rPr>
+          <w:lang w:val="de-CH"/>
+        </w:rPr>
+        <w:t>» Button nun kein E</w:t>
+      </w:r>
+      <w:r>
+        <w:rPr>
+          <w:lang w:val="de-CH"/>
+        </w:rPr>
+        <w:t>+</w:t>
+      </w:r>
+      <w:r>
+        <w:rPr>
+          <w:lang w:val="de-CH"/>
+        </w:rPr>
+        <w:t>H Logo besitzt.</w:t>
+      </w:r>
+    </w:p>
+    <w:p>
+      <w:pPr>
+        <w:rPr>
+          <w:b/>
+          <w:bCs/>
+          <w:u w:val="single"/>
+          <w:lang w:val="de-CH"/>
+        </w:rPr>
+      </w:pPr>
+      <w:r>
+        <w:rPr>
+          <w:b/>
+          <w:bCs/>
+          <w:u w:val="single"/>
+          <w:lang w:val="de-CH"/>
+        </w:rPr>
+        <w:t xml:space="preserve">Ziel </w:t>
+      </w:r>
+      <w:r>
+        <w:rPr>
+          <w:b/>
+          <w:bCs/>
+          <w:u w:val="single"/>
+          <w:lang w:val="de-CH"/>
+        </w:rPr>
+        <w:t>3</w:t>
+      </w:r>
+    </w:p>
+    <w:p>
+      <w:pPr>
+        <w:rPr>
+          <w:lang w:val="de-CH"/>
+        </w:rPr>
+      </w:pPr>
+      <w:r>
+        <w:rPr>
+          <w:lang w:val="de-CH"/>
+        </w:rPr>
+        <w:t>Anschliessend habe ich die User Entität und der dazugehörende Service im Backend erstellt. Dies stellte kein Problem dar. Diese Entität wird im nächsten Schritt verwendet.</w:t>
+      </w:r>
+    </w:p>
+    <w:p>
+      <w:pPr>
+        <w:rPr>
+          <w:lang w:val="de-CH"/>
+        </w:rPr>
+      </w:pPr>
+      <w:r>
+        <w:rPr>
+          <w:b/>
+          <w:bCs/>
+          <w:u w:val="single"/>
+          <w:lang w:val="de-CH"/>
+        </w:rPr>
+        <w:t>Ziel</w:t>
+      </w:r>
+      <w:r>
+        <w:rPr>
+          <w:b/>
+          <w:bCs/>
+          <w:u w:val="single"/>
           <w:lang w:val="de-CH"/>
         </w:rPr>
         <w:t xml:space="preserve"> </w:t>
       </w:r>
-      <w:proofErr w:type="spellStart"/>
-      <w:r>
-        <w:rPr>
-          <w:lang w:val="de-CH"/>
-        </w:rPr>
-        <w:t>Netilion</w:t>
-      </w:r>
-      <w:proofErr w:type="spellEnd"/>
-      <w:r>
-        <w:rPr>
-          <w:lang w:val="de-CH"/>
-        </w:rPr>
-        <w:t>» Button nun kein E</w:t>
-      </w:r>
-      <w:r>
-        <w:rPr>
-          <w:lang w:val="de-CH"/>
-        </w:rPr>
-        <w:t>+</w:t>
-      </w:r>
-      <w:r>
-        <w:rPr>
-          <w:lang w:val="de-CH"/>
-        </w:rPr>
-        <w:t>H Logo besitzt.</w:t>
-      </w:r>
-    </w:p>
-    <w:p>
-      <w:pPr>
-        <w:rPr>
-          <w:b/>
-          <w:bCs/>
-          <w:u w:val="single"/>
-          <w:lang w:val="de-CH"/>
-        </w:rPr>
-      </w:pPr>
-      <w:r>
-        <w:rPr>
-          <w:b/>
-          <w:bCs/>
-          <w:u w:val="single"/>
-          <w:lang w:val="de-CH"/>
-        </w:rPr>
-        <w:t xml:space="preserve">Ziel </w:t>
-      </w:r>
-      <w:r>
-        <w:rPr>
-          <w:b/>
-          <w:bCs/>
-          <w:u w:val="single"/>
-          <w:lang w:val="de-CH"/>
-        </w:rPr>
-        <w:t>3</w:t>
-      </w:r>
-    </w:p>
-    <w:p>
-      <w:pPr>
-        <w:rPr>
-          <w:lang w:val="de-CH"/>
-        </w:rPr>
-      </w:pPr>
-      <w:r>
-        <w:rPr>
-          <w:lang w:val="de-CH"/>
-        </w:rPr>
-        <w:t>Anschliessend habe ich die User Entität und der dazugehörende Service im Backend erstellt. Dies stellte kein Problem dar. Diese Entität wird im nächsten Schritt verwendet.</w:t>
-      </w:r>
-    </w:p>
-    <w:p>
-      <w:pPr>
-        <w:rPr>
-          <w:lang w:val="de-CH"/>
-        </w:rPr>
-      </w:pPr>
-      <w:r>
-        <w:rPr>
-          <w:b/>
-          <w:bCs/>
-          <w:u w:val="single"/>
-          <w:lang w:val="de-CH"/>
-        </w:rPr>
-        <w:t>Ziel</w:t>
-      </w:r>
-      <w:r>
-        <w:rPr>
-          <w:b/>
-          <w:bCs/>
-          <w:u w:val="single"/>
-          <w:lang w:val="de-CH"/>
-        </w:rPr>
-        <w:t xml:space="preserve"> </w:t>
-      </w:r>
       <w:r>
         <w:rPr>
           <w:b/>
@@ -5850,21 +5017,7 @@
         <w:rPr>
           <w:lang w:val="de-CH"/>
         </w:rPr>
-        <w:t xml:space="preserve">Nachdem ich den User erstellt hatte, habe ich mich an OAuth2 gemacht. Begonnen habe ich dabei im Backend. Ich hatte dabei einmal ein Verständnisproblem mit der </w:t>
-      </w:r>
-      <w:proofErr w:type="spellStart"/>
-      <w:r>
-        <w:rPr>
-          <w:lang w:val="de-CH"/>
-        </w:rPr>
-        <w:t>Netilion</w:t>
-      </w:r>
-      <w:proofErr w:type="spellEnd"/>
-      <w:r>
-        <w:rPr>
-          <w:lang w:val="de-CH"/>
-        </w:rPr>
-        <w:t xml:space="preserve"> </w:t>
+        <w:t xml:space="preserve">Nachdem ich den User erstellt hatte, habe ich mich an OAuth2 gemacht. Begonnen habe ich dabei im Backend. Ich hatte dabei einmal ein Verständnisproblem mit der Netilion </w:t>
       </w:r>
       <w:r>
         <w:rPr>
@@ -6191,12 +5344,10 @@
             <w:tcW w:w="709" w:type="dxa"/>
           </w:tcPr>
           <w:p>
-            <w:proofErr w:type="spellStart"/>
             <w:r>
               <w:lastRenderedPageBreak/>
               <w:t>Ziel</w:t>
             </w:r>
-            <w:proofErr w:type="spellEnd"/>
           </w:p>
         </w:tc>
         <w:tc>
@@ -6207,11 +5358,9 @@
             <w:pPr>
               <w:cnfStyle w:val="100000000000" w:firstRow="1" w:lastRow="0" w:firstColumn="0" w:lastColumn="0" w:oddVBand="0" w:evenVBand="0" w:oddHBand="0" w:evenHBand="0" w:firstRowFirstColumn="0" w:firstRowLastColumn="0" w:lastRowFirstColumn="0" w:lastRowLastColumn="0"/>
             </w:pPr>
-            <w:proofErr w:type="spellStart"/>
             <w:r>
               <w:t>Beschreibung</w:t>
             </w:r>
-            <w:proofErr w:type="spellEnd"/>
           </w:p>
         </w:tc>
         <w:tc>
@@ -6222,13 +5371,8 @@
             <w:pPr>
               <w:cnfStyle w:val="100000000000" w:firstRow="1" w:lastRow="0" w:firstColumn="0" w:lastColumn="0" w:oddVBand="0" w:evenVBand="0" w:oddHBand="0" w:evenHBand="0" w:firstRowFirstColumn="0" w:firstRowLastColumn="0" w:lastRowFirstColumn="0" w:lastRowLastColumn="0"/>
             </w:pPr>
-            <w:proofErr w:type="spellStart"/>
-            <w:r>
-              <w:t>Geplante</w:t>
-            </w:r>
-            <w:proofErr w:type="spellEnd"/>
-            <w:r>
-              <w:t xml:space="preserve"> Zeit</w:t>
+            <w:r>
+              <w:t>Geplante Zeit</w:t>
             </w:r>
           </w:p>
         </w:tc>
@@ -6240,13 +5384,8 @@
             <w:pPr>
               <w:cnfStyle w:val="100000000000" w:firstRow="1" w:lastRow="0" w:firstColumn="0" w:lastColumn="0" w:oddVBand="0" w:evenVBand="0" w:oddHBand="0" w:evenHBand="0" w:firstRowFirstColumn="0" w:firstRowLastColumn="0" w:lastRowFirstColumn="0" w:lastRowLastColumn="0"/>
             </w:pPr>
-            <w:proofErr w:type="spellStart"/>
-            <w:r>
-              <w:t>Benötigte</w:t>
-            </w:r>
-            <w:proofErr w:type="spellEnd"/>
-            <w:r>
-              <w:t xml:space="preserve"> Zeit</w:t>
+            <w:r>
+              <w:t>Benötigte Zeit</w:t>
             </w:r>
           </w:p>
         </w:tc>
@@ -6258,11 +5397,9 @@
             <w:pPr>
               <w:cnfStyle w:val="100000000000" w:firstRow="1" w:lastRow="0" w:firstColumn="0" w:lastColumn="0" w:oddVBand="0" w:evenVBand="0" w:oddHBand="0" w:evenHBand="0" w:firstRowFirstColumn="0" w:firstRowLastColumn="0" w:lastRowFirstColumn="0" w:lastRowLastColumn="0"/>
             </w:pPr>
-            <w:proofErr w:type="spellStart"/>
             <w:r>
               <w:t>Abweichung</w:t>
             </w:r>
-            <w:proofErr w:type="spellEnd"/>
           </w:p>
         </w:tc>
       </w:tr>
@@ -6303,13 +5440,8 @@
               <w:cnfStyle w:val="000000100000" w:firstRow="0" w:lastRow="0" w:firstColumn="0" w:lastColumn="0" w:oddVBand="0" w:evenVBand="0" w:oddHBand="1" w:evenHBand="0" w:firstRowFirstColumn="0" w:firstRowLastColumn="0" w:lastRowFirstColumn="0" w:lastRowLastColumn="0"/>
             </w:pPr>
             <w:r>
-              <w:t xml:space="preserve">1 </w:t>
-            </w:r>
-            <w:proofErr w:type="spellStart"/>
-            <w:r>
-              <w:t>hrs</w:t>
-            </w:r>
-            <w:proofErr w:type="spellEnd"/>
+              <w:t>1 hrs</w:t>
+            </w:r>
           </w:p>
         </w:tc>
         <w:tc>
@@ -6321,13 +5453,8 @@
               <w:cnfStyle w:val="000000100000" w:firstRow="0" w:lastRow="0" w:firstColumn="0" w:lastColumn="0" w:oddVBand="0" w:evenVBand="0" w:oddHBand="1" w:evenHBand="0" w:firstRowFirstColumn="0" w:firstRowLastColumn="0" w:lastRowFirstColumn="0" w:lastRowLastColumn="0"/>
             </w:pPr>
             <w:r>
-              <w:t xml:space="preserve">1 </w:t>
-            </w:r>
-            <w:proofErr w:type="spellStart"/>
-            <w:r>
-              <w:t>hrs</w:t>
-            </w:r>
-            <w:proofErr w:type="spellEnd"/>
+              <w:t>1 hrs</w:t>
+            </w:r>
           </w:p>
         </w:tc>
         <w:tc>
@@ -6339,13 +5466,8 @@
               <w:cnfStyle w:val="000000100000" w:firstRow="0" w:lastRow="0" w:firstColumn="0" w:lastColumn="0" w:oddVBand="0" w:evenVBand="0" w:oddHBand="1" w:evenHBand="0" w:firstRowFirstColumn="0" w:firstRowLastColumn="0" w:lastRowFirstColumn="0" w:lastRowLastColumn="0"/>
             </w:pPr>
             <w:r>
-              <w:t xml:space="preserve">0 </w:t>
-            </w:r>
-            <w:proofErr w:type="spellStart"/>
-            <w:r>
-              <w:t>hrs</w:t>
-            </w:r>
-            <w:proofErr w:type="spellEnd"/>
+              <w:t>0 hrs</w:t>
+            </w:r>
           </w:p>
         </w:tc>
       </w:tr>
@@ -6370,13 +5492,8 @@
               <w:cnfStyle w:val="000000000000" w:firstRow="0" w:lastRow="0" w:firstColumn="0" w:lastColumn="0" w:oddVBand="0" w:evenVBand="0" w:oddHBand="0" w:evenHBand="0" w:firstRowFirstColumn="0" w:firstRowLastColumn="0" w:lastRowFirstColumn="0" w:lastRowLastColumn="0"/>
             </w:pPr>
             <w:r>
-              <w:t xml:space="preserve">Model </w:t>
-            </w:r>
-            <w:proofErr w:type="spellStart"/>
-            <w:r>
-              <w:t>entität</w:t>
-            </w:r>
-            <w:proofErr w:type="spellEnd"/>
+              <w:t>Model entität</w:t>
+            </w:r>
           </w:p>
         </w:tc>
         <w:tc>
@@ -6388,13 +5505,8 @@
               <w:cnfStyle w:val="000000000000" w:firstRow="0" w:lastRow="0" w:firstColumn="0" w:lastColumn="0" w:oddVBand="0" w:evenVBand="0" w:oddHBand="0" w:evenHBand="0" w:firstRowFirstColumn="0" w:firstRowLastColumn="0" w:lastRowFirstColumn="0" w:lastRowLastColumn="0"/>
             </w:pPr>
             <w:r>
-              <w:t xml:space="preserve">4 </w:t>
-            </w:r>
-            <w:proofErr w:type="spellStart"/>
-            <w:r>
-              <w:t>hrs</w:t>
-            </w:r>
-            <w:proofErr w:type="spellEnd"/>
+              <w:t>4 hrs</w:t>
+            </w:r>
           </w:p>
         </w:tc>
         <w:tc>
@@ -6406,13 +5518,8 @@
               <w:cnfStyle w:val="000000000000" w:firstRow="0" w:lastRow="0" w:firstColumn="0" w:lastColumn="0" w:oddVBand="0" w:evenVBand="0" w:oddHBand="0" w:evenHBand="0" w:firstRowFirstColumn="0" w:firstRowLastColumn="0" w:lastRowFirstColumn="0" w:lastRowLastColumn="0"/>
             </w:pPr>
             <w:r>
-              <w:t xml:space="preserve">4 </w:t>
-            </w:r>
-            <w:proofErr w:type="spellStart"/>
-            <w:r>
-              <w:t>hrs</w:t>
-            </w:r>
-            <w:proofErr w:type="spellEnd"/>
+              <w:t>4 hrs</w:t>
+            </w:r>
           </w:p>
         </w:tc>
         <w:tc>
@@ -6424,13 +5531,8 @@
               <w:cnfStyle w:val="000000000000" w:firstRow="0" w:lastRow="0" w:firstColumn="0" w:lastColumn="0" w:oddVBand="0" w:evenVBand="0" w:oddHBand="0" w:evenHBand="0" w:firstRowFirstColumn="0" w:firstRowLastColumn="0" w:lastRowFirstColumn="0" w:lastRowLastColumn="0"/>
             </w:pPr>
             <w:r>
-              <w:t xml:space="preserve">0 </w:t>
-            </w:r>
-            <w:proofErr w:type="spellStart"/>
-            <w:r>
-              <w:t>hrs</w:t>
-            </w:r>
-            <w:proofErr w:type="spellEnd"/>
+              <w:t>0 hrs</w:t>
+            </w:r>
           </w:p>
         </w:tc>
       </w:tr>
@@ -6458,13 +5560,8 @@
               <w:cnfStyle w:val="000000100000" w:firstRow="0" w:lastRow="0" w:firstColumn="0" w:lastColumn="0" w:oddVBand="0" w:evenVBand="0" w:oddHBand="1" w:evenHBand="0" w:firstRowFirstColumn="0" w:firstRowLastColumn="0" w:lastRowFirstColumn="0" w:lastRowLastColumn="0"/>
             </w:pPr>
             <w:r>
-              <w:t xml:space="preserve">Location </w:t>
-            </w:r>
-            <w:proofErr w:type="spellStart"/>
-            <w:r>
-              <w:t>entität</w:t>
-            </w:r>
-            <w:proofErr w:type="spellEnd"/>
+              <w:t>Location entität</w:t>
+            </w:r>
           </w:p>
         </w:tc>
         <w:tc>
@@ -6476,13 +5573,8 @@
               <w:cnfStyle w:val="000000100000" w:firstRow="0" w:lastRow="0" w:firstColumn="0" w:lastColumn="0" w:oddVBand="0" w:evenVBand="0" w:oddHBand="1" w:evenHBand="0" w:firstRowFirstColumn="0" w:firstRowLastColumn="0" w:lastRowFirstColumn="0" w:lastRowLastColumn="0"/>
             </w:pPr>
             <w:r>
-              <w:t xml:space="preserve">3 </w:t>
-            </w:r>
-            <w:proofErr w:type="spellStart"/>
-            <w:r>
-              <w:t>hrs</w:t>
-            </w:r>
-            <w:proofErr w:type="spellEnd"/>
+              <w:t>3 hrs</w:t>
+            </w:r>
           </w:p>
         </w:tc>
         <w:tc>
@@ -6494,13 +5586,8 @@
               <w:cnfStyle w:val="000000100000" w:firstRow="0" w:lastRow="0" w:firstColumn="0" w:lastColumn="0" w:oddVBand="0" w:evenVBand="0" w:oddHBand="1" w:evenHBand="0" w:firstRowFirstColumn="0" w:firstRowLastColumn="0" w:lastRowFirstColumn="0" w:lastRowLastColumn="0"/>
             </w:pPr>
             <w:r>
-              <w:t xml:space="preserve">3 </w:t>
-            </w:r>
-            <w:proofErr w:type="spellStart"/>
-            <w:r>
-              <w:t>hrs</w:t>
-            </w:r>
-            <w:proofErr w:type="spellEnd"/>
+              <w:t>3 hrs</w:t>
+            </w:r>
           </w:p>
         </w:tc>
         <w:tc>
@@ -6512,13 +5599,8 @@
               <w:cnfStyle w:val="000000100000" w:firstRow="0" w:lastRow="0" w:firstColumn="0" w:lastColumn="0" w:oddVBand="0" w:evenVBand="0" w:oddHBand="1" w:evenHBand="0" w:firstRowFirstColumn="0" w:firstRowLastColumn="0" w:lastRowFirstColumn="0" w:lastRowLastColumn="0"/>
             </w:pPr>
             <w:r>
-              <w:t xml:space="preserve">0 </w:t>
-            </w:r>
-            <w:proofErr w:type="spellStart"/>
-            <w:r>
-              <w:t>hrs</w:t>
-            </w:r>
-            <w:proofErr w:type="spellEnd"/>
+              <w:t>0 hrs</w:t>
+            </w:r>
           </w:p>
         </w:tc>
       </w:tr>
@@ -6562,13 +5644,8 @@
               <w:cnfStyle w:val="000000000000" w:firstRow="0" w:lastRow="0" w:firstColumn="0" w:lastColumn="0" w:oddVBand="0" w:evenVBand="0" w:oddHBand="0" w:evenHBand="0" w:firstRowFirstColumn="0" w:firstRowLastColumn="0" w:lastRowFirstColumn="0" w:lastRowLastColumn="0"/>
             </w:pPr>
             <w:r>
-              <w:t xml:space="preserve">8 </w:t>
-            </w:r>
-            <w:proofErr w:type="spellStart"/>
-            <w:r>
-              <w:t>hrs</w:t>
-            </w:r>
-            <w:proofErr w:type="spellEnd"/>
+              <w:t>8 hrs</w:t>
+            </w:r>
           </w:p>
         </w:tc>
         <w:tc>
@@ -6583,13 +5660,8 @@
               <w:cnfStyle w:val="000000000000" w:firstRow="0" w:lastRow="0" w:firstColumn="0" w:lastColumn="0" w:oddVBand="0" w:evenVBand="0" w:oddHBand="0" w:evenHBand="0" w:firstRowFirstColumn="0" w:firstRowLastColumn="0" w:lastRowFirstColumn="0" w:lastRowLastColumn="0"/>
             </w:pPr>
             <w:r>
-              <w:t xml:space="preserve">8 </w:t>
-            </w:r>
-            <w:proofErr w:type="spellStart"/>
-            <w:r>
-              <w:t>hrs</w:t>
-            </w:r>
-            <w:proofErr w:type="spellEnd"/>
+              <w:t>8 hrs</w:t>
+            </w:r>
           </w:p>
         </w:tc>
         <w:tc>
@@ -6604,13 +5676,8 @@
               <w:cnfStyle w:val="000000000000" w:firstRow="0" w:lastRow="0" w:firstColumn="0" w:lastColumn="0" w:oddVBand="0" w:evenVBand="0" w:oddHBand="0" w:evenHBand="0" w:firstRowFirstColumn="0" w:firstRowLastColumn="0" w:lastRowFirstColumn="0" w:lastRowLastColumn="0"/>
             </w:pPr>
             <w:r>
-              <w:t xml:space="preserve">+-0 </w:t>
-            </w:r>
-            <w:proofErr w:type="spellStart"/>
-            <w:r>
-              <w:t>hrs</w:t>
-            </w:r>
-            <w:proofErr w:type="spellEnd"/>
+              <w:t>+-0 hrs</w:t>
+            </w:r>
           </w:p>
         </w:tc>
       </w:tr>
@@ -6645,30 +5712,50 @@
         <w:rPr>
           <w:lang w:val="de-CH"/>
         </w:rPr>
-        <w:t>Heute habe ich als erstes den OAuth2 teil im Frontend abgeschlossen. Ich hatte Probleme, welche nun etwas schwierig zu beschreiben sind. Lief etwas schief, habe ich auf /</w:t>
-      </w:r>
-      <w:proofErr w:type="spellStart"/>
-      <w:r>
-        <w:rPr>
-          <w:lang w:val="de-CH"/>
-        </w:rPr>
-        <w:t>register</w:t>
-      </w:r>
-      <w:proofErr w:type="spellEnd"/>
-      <w:r>
-        <w:rPr>
-          <w:lang w:val="de-CH"/>
-        </w:rPr>
-        <w:t>/</w:t>
-      </w:r>
-      <w:proofErr w:type="spellStart"/>
-      <w:r>
-        <w:rPr>
-          <w:lang w:val="de-CH"/>
-        </w:rPr>
-        <w:t>error</w:t>
-      </w:r>
-      <w:proofErr w:type="spellEnd"/>
+        <w:t xml:space="preserve">Heute habe ich als erstes den OAuth2 teil im Frontend abgeschlossen. Ich hatte Probleme, welche nun etwas schwierig zu beschreiben sind. Lief etwas schief, habe ich auf /register/error </w:t>
+      </w:r>
+      <w:r>
+        <w:rPr>
+          <w:lang w:val="de-CH"/>
+        </w:rPr>
+        <w:t>weitergeleitet</w:t>
+      </w:r>
+      <w:r>
+        <w:rPr>
+          <w:lang w:val="de-CH"/>
+        </w:rPr>
+        <w:t xml:space="preserve">. Unteranderem habe ich die UseEffect Hook verwendet, um gewisse Prozesse </w:t>
+      </w:r>
+      <w:r>
+        <w:rPr>
+          <w:lang w:val="de-CH"/>
+        </w:rPr>
+        <w:t>mit dem Lifecycle</w:t>
+      </w:r>
+      <w:r>
+        <w:rPr>
+          <w:lang w:val="de-CH"/>
+        </w:rPr>
+        <w:t xml:space="preserve"> der Komponente zu steuern. Einige dieser Prozesse enthielten </w:t>
+      </w:r>
+      <w:r>
+        <w:rPr>
+          <w:lang w:val="de-CH"/>
+        </w:rPr>
+        <w:t>Weiterleitungen</w:t>
+      </w:r>
+      <w:r>
+        <w:rPr>
+          <w:lang w:val="de-CH"/>
+        </w:rPr>
+        <w:t xml:space="preserve">. Long </w:t>
+      </w:r>
+      <w:r>
+        <w:rPr>
+          <w:lang w:val="de-CH"/>
+        </w:rPr>
+        <w:t>Story</w:t>
+      </w:r>
       <w:r>
         <w:rPr>
           <w:lang w:val="de-CH"/>
@@ -6679,39 +5766,37 @@
         <w:rPr>
           <w:lang w:val="de-CH"/>
         </w:rPr>
-        <w:t>weitergeleitet</w:t>
-      </w:r>
-      <w:r>
-        <w:rPr>
-          <w:lang w:val="de-CH"/>
-        </w:rPr>
-        <w:t xml:space="preserve">. Unteranderem habe ich die </w:t>
-      </w:r>
-      <w:proofErr w:type="spellStart"/>
-      <w:r>
-        <w:rPr>
-          <w:lang w:val="de-CH"/>
-        </w:rPr>
-        <w:t>UseEffect</w:t>
-      </w:r>
-      <w:proofErr w:type="spellEnd"/>
-      <w:r>
-        <w:rPr>
-          <w:lang w:val="de-CH"/>
-        </w:rPr>
-        <w:t xml:space="preserve"> Hook verwendet, um gewisse Prozesse </w:t>
-      </w:r>
-      <w:r>
-        <w:rPr>
-          <w:lang w:val="de-CH"/>
-        </w:rPr>
-        <w:t>mit dem Lifecycle</w:t>
-      </w:r>
-      <w:r>
-        <w:rPr>
-          <w:lang w:val="de-CH"/>
-        </w:rPr>
-        <w:t xml:space="preserve"> der Komponente zu steuern. Einige dieser Prozesse enthielten </w:t>
+        <w:t>short</w:t>
+      </w:r>
+      <w:r>
+        <w:rPr>
+          <w:lang w:val="de-CH"/>
+        </w:rPr>
+        <w:t xml:space="preserve">: Weiterleitungen haben die «router» </w:t>
+      </w:r>
+      <w:r>
+        <w:rPr>
+          <w:lang w:val="de-CH"/>
+        </w:rPr>
+        <w:t>Instanz</w:t>
+      </w:r>
+      <w:r>
+        <w:rPr>
+          <w:lang w:val="de-CH"/>
+        </w:rPr>
+        <w:t xml:space="preserve"> verändert, wodurch </w:t>
+      </w:r>
+      <w:r>
+        <w:rPr>
+          <w:lang w:val="de-CH"/>
+        </w:rPr>
+        <w:t>redender</w:t>
+      </w:r>
+      <w:r>
+        <w:rPr>
+          <w:lang w:val="de-CH"/>
+        </w:rPr>
+        <w:t xml:space="preserve"> getriggert wurden, welche </w:t>
       </w:r>
       <w:r>
         <w:rPr>
@@ -6723,13 +5808,131 @@
         <w:rPr>
           <w:lang w:val="de-CH"/>
         </w:rPr>
-        <w:t xml:space="preserve">. Long </w:t>
-      </w:r>
-      <w:r>
-        <w:rPr>
-          <w:lang w:val="de-CH"/>
-        </w:rPr>
-        <w:t>Story</w:t>
+        <w:t xml:space="preserve"> verursachten usw. ich habe so mehrere undendliche schleifen verursacht. Diese sind schwer zu debuggen, da der Browser nach kurzer Zeit </w:t>
+      </w:r>
+      <w:r>
+        <w:rPr>
+          <w:lang w:val="de-CH"/>
+        </w:rPr>
+        <w:t>mein ganzer Prozessor</w:t>
+      </w:r>
+      <w:r>
+        <w:rPr>
+          <w:lang w:val="de-CH"/>
+        </w:rPr>
+        <w:t xml:space="preserve"> besetzt.</w:t>
+      </w:r>
+    </w:p>
+    <w:p>
+      <w:pPr>
+        <w:rPr>
+          <w:b/>
+          <w:bCs/>
+          <w:u w:val="single"/>
+          <w:lang w:val="de-CH"/>
+        </w:rPr>
+      </w:pPr>
+      <w:r>
+        <w:rPr>
+          <w:b/>
+          <w:bCs/>
+          <w:u w:val="single"/>
+          <w:lang w:val="de-CH"/>
+        </w:rPr>
+        <w:t xml:space="preserve">Ziel </w:t>
+      </w:r>
+      <w:r>
+        <w:rPr>
+          <w:b/>
+          <w:bCs/>
+          <w:u w:val="single"/>
+          <w:lang w:val="de-CH"/>
+        </w:rPr>
+        <w:t>2</w:t>
+      </w:r>
+    </w:p>
+    <w:p>
+      <w:pPr>
+        <w:rPr>
+          <w:lang w:val="de-CH"/>
+        </w:rPr>
+      </w:pPr>
+      <w:r>
+        <w:rPr>
+          <w:lang w:val="de-CH"/>
+        </w:rPr>
+        <w:t xml:space="preserve">Nachdem ich dieses Problem gelöst habe, habe ich mich an die Modelkomponente gemacht. Die Schwierigkeit hierbei war, dass die Modelle in einem </w:t>
+      </w:r>
+      <w:r>
+        <w:rPr>
+          <w:lang w:val="de-CH"/>
+        </w:rPr>
+        <w:t>Intervall</w:t>
+      </w:r>
+      <w:r>
+        <w:rPr>
+          <w:lang w:val="de-CH"/>
+        </w:rPr>
+        <w:t xml:space="preserve"> mit unterschiedlichen access_tokens aktualisiert werden sollten. Ich behielt jedoch die Übersicht und konnte dies im </w:t>
+      </w:r>
+      <w:r>
+        <w:rPr>
+          <w:lang w:val="de-CH"/>
+        </w:rPr>
+        <w:t>geplanten</w:t>
+      </w:r>
+      <w:r>
+        <w:rPr>
+          <w:lang w:val="de-CH"/>
+        </w:rPr>
+        <w:t xml:space="preserve"> Zeitrahmen erledigen.</w:t>
+      </w:r>
+    </w:p>
+    <w:p>
+      <w:pPr>
+        <w:rPr>
+          <w:b/>
+          <w:bCs/>
+          <w:u w:val="single"/>
+          <w:lang w:val="de-CH"/>
+        </w:rPr>
+      </w:pPr>
+      <w:r>
+        <w:rPr>
+          <w:b/>
+          <w:bCs/>
+          <w:u w:val="single"/>
+          <w:lang w:val="de-CH"/>
+        </w:rPr>
+        <w:t xml:space="preserve">Ziel </w:t>
+      </w:r>
+      <w:r>
+        <w:rPr>
+          <w:b/>
+          <w:bCs/>
+          <w:u w:val="single"/>
+          <w:lang w:val="de-CH"/>
+        </w:rPr>
+        <w:t>3</w:t>
+      </w:r>
+    </w:p>
+    <w:p>
+      <w:pPr>
+        <w:rPr>
+          <w:lang w:val="de-CH"/>
+        </w:rPr>
+      </w:pPr>
+      <w:r>
+        <w:rPr>
+          <w:lang w:val="de-CH"/>
+        </w:rPr>
+        <w:t xml:space="preserve">Der letzte Task für heute war die Erstellung der </w:t>
+      </w:r>
+      <w:r>
+        <w:rPr>
+          <w:lang w:val="de-CH"/>
+        </w:rPr>
+        <w:t>Location</w:t>
       </w:r>
       <w:r>
         <w:rPr>
@@ -6737,214 +5940,6 @@
         </w:rPr>
         <w:t xml:space="preserve"> </w:t>
       </w:r>
-      <w:proofErr w:type="spellStart"/>
-      <w:r>
-        <w:rPr>
-          <w:lang w:val="de-CH"/>
-        </w:rPr>
-        <w:t>short</w:t>
-      </w:r>
-      <w:proofErr w:type="spellEnd"/>
-      <w:r>
-        <w:rPr>
-          <w:lang w:val="de-CH"/>
-        </w:rPr>
-        <w:t>: Weiterleitungen haben die «</w:t>
-      </w:r>
-      <w:proofErr w:type="spellStart"/>
-      <w:r>
-        <w:rPr>
-          <w:lang w:val="de-CH"/>
-        </w:rPr>
-        <w:t>router</w:t>
-      </w:r>
-      <w:proofErr w:type="spellEnd"/>
-      <w:r>
-        <w:rPr>
-          <w:lang w:val="de-CH"/>
-        </w:rPr>
-        <w:t xml:space="preserve">» </w:t>
-      </w:r>
-      <w:r>
-        <w:rPr>
-          <w:lang w:val="de-CH"/>
-        </w:rPr>
-        <w:t>Instanz</w:t>
-      </w:r>
-      <w:r>
-        <w:rPr>
-          <w:lang w:val="de-CH"/>
-        </w:rPr>
-        <w:t xml:space="preserve"> verändert, wodurch </w:t>
-      </w:r>
-      <w:r>
-        <w:rPr>
-          <w:lang w:val="de-CH"/>
-        </w:rPr>
-        <w:t>redender</w:t>
-      </w:r>
-      <w:r>
-        <w:rPr>
-          <w:lang w:val="de-CH"/>
-        </w:rPr>
-        <w:t xml:space="preserve"> getriggert wurden, welche </w:t>
-      </w:r>
-      <w:r>
-        <w:rPr>
-          <w:lang w:val="de-CH"/>
-        </w:rPr>
-        <w:t>Weiterleitungen</w:t>
-      </w:r>
-      <w:r>
-        <w:rPr>
-          <w:lang w:val="de-CH"/>
-        </w:rPr>
-        <w:t xml:space="preserve"> verursachten usw. ich habe so mehrere </w:t>
-      </w:r>
-      <w:proofErr w:type="spellStart"/>
-      <w:r>
-        <w:rPr>
-          <w:lang w:val="de-CH"/>
-        </w:rPr>
-        <w:t>undendliche</w:t>
-      </w:r>
-      <w:proofErr w:type="spellEnd"/>
-      <w:r>
-        <w:rPr>
-          <w:lang w:val="de-CH"/>
-        </w:rPr>
-        <w:t xml:space="preserve"> schleifen verursacht. Diese sind schwer zu debuggen, da der Browser nach kurzer Zeit </w:t>
-      </w:r>
-      <w:r>
-        <w:rPr>
-          <w:lang w:val="de-CH"/>
-        </w:rPr>
-        <w:t>mein ganzer Prozessor</w:t>
-      </w:r>
-      <w:r>
-        <w:rPr>
-          <w:lang w:val="de-CH"/>
-        </w:rPr>
-        <w:t xml:space="preserve"> besetzt.</w:t>
-      </w:r>
-    </w:p>
-    <w:p>
-      <w:pPr>
-        <w:rPr>
-          <w:b/>
-          <w:bCs/>
-          <w:u w:val="single"/>
-          <w:lang w:val="de-CH"/>
-        </w:rPr>
-      </w:pPr>
-      <w:r>
-        <w:rPr>
-          <w:b/>
-          <w:bCs/>
-          <w:u w:val="single"/>
-          <w:lang w:val="de-CH"/>
-        </w:rPr>
-        <w:t xml:space="preserve">Ziel </w:t>
-      </w:r>
-      <w:r>
-        <w:rPr>
-          <w:b/>
-          <w:bCs/>
-          <w:u w:val="single"/>
-          <w:lang w:val="de-CH"/>
-        </w:rPr>
-        <w:t>2</w:t>
-      </w:r>
-    </w:p>
-    <w:p>
-      <w:pPr>
-        <w:rPr>
-          <w:lang w:val="de-CH"/>
-        </w:rPr>
-      </w:pPr>
-      <w:r>
-        <w:rPr>
-          <w:lang w:val="de-CH"/>
-        </w:rPr>
-        <w:t xml:space="preserve">Nachdem ich dieses Problem gelöst habe, habe ich mich an die Modelkomponente gemacht. Die Schwierigkeit hierbei war, dass die Modelle in einem </w:t>
-      </w:r>
-      <w:r>
-        <w:rPr>
-          <w:lang w:val="de-CH"/>
-        </w:rPr>
-        <w:t>Intervall</w:t>
-      </w:r>
-      <w:r>
-        <w:rPr>
-          <w:lang w:val="de-CH"/>
-        </w:rPr>
-        <w:t xml:space="preserve"> mit unterschiedlichen access_tokens aktualisiert werden sollten. Ich behielt jedoch die Übersicht und konnte dies im </w:t>
-      </w:r>
-      <w:r>
-        <w:rPr>
-          <w:lang w:val="de-CH"/>
-        </w:rPr>
-        <w:t>geplanten</w:t>
-      </w:r>
-      <w:r>
-        <w:rPr>
-          <w:lang w:val="de-CH"/>
-        </w:rPr>
-        <w:t xml:space="preserve"> Zeitrahmen erledigen.</w:t>
-      </w:r>
-    </w:p>
-    <w:p>
-      <w:pPr>
-        <w:rPr>
-          <w:b/>
-          <w:bCs/>
-          <w:u w:val="single"/>
-          <w:lang w:val="de-CH"/>
-        </w:rPr>
-      </w:pPr>
-      <w:r>
-        <w:rPr>
-          <w:b/>
-          <w:bCs/>
-          <w:u w:val="single"/>
-          <w:lang w:val="de-CH"/>
-        </w:rPr>
-        <w:t xml:space="preserve">Ziel </w:t>
-      </w:r>
-      <w:r>
-        <w:rPr>
-          <w:b/>
-          <w:bCs/>
-          <w:u w:val="single"/>
-          <w:lang w:val="de-CH"/>
-        </w:rPr>
-        <w:t>3</w:t>
-      </w:r>
-    </w:p>
-    <w:p>
-      <w:pPr>
-        <w:rPr>
-          <w:lang w:val="de-CH"/>
-        </w:rPr>
-      </w:pPr>
-      <w:r>
-        <w:rPr>
-          <w:lang w:val="de-CH"/>
-        </w:rPr>
-        <w:t xml:space="preserve">Der letzte Task für heute war die Erstellung der </w:t>
-      </w:r>
-      <w:r>
-        <w:rPr>
-          <w:lang w:val="de-CH"/>
-        </w:rPr>
-        <w:t>Location</w:t>
-      </w:r>
-      <w:r>
-        <w:rPr>
-          <w:lang w:val="de-CH"/>
-        </w:rPr>
-        <w:t xml:space="preserve"> </w:t>
-      </w:r>
       <w:r>
         <w:rPr>
           <w:lang w:val="de-CH"/>
@@ -6967,21 +5962,7 @@
         <w:rPr>
           <w:lang w:val="de-CH"/>
         </w:rPr>
-        <w:t xml:space="preserve"> benötigt wird. Dank meiner </w:t>
-      </w:r>
-      <w:proofErr w:type="spellStart"/>
-      <w:r>
-        <w:rPr>
-          <w:lang w:val="de-CH"/>
-        </w:rPr>
-        <w:t>Nestjs</w:t>
-      </w:r>
-      <w:proofErr w:type="spellEnd"/>
-      <w:r>
-        <w:rPr>
-          <w:lang w:val="de-CH"/>
-        </w:rPr>
-        <w:t xml:space="preserve"> </w:t>
+        <w:t xml:space="preserve"> benötigt wird. Dank meiner Nestjs </w:t>
       </w:r>
       <w:r>
         <w:rPr>
@@ -7225,6 +6206,781 @@
           <w:lang w:val="de-CH"/>
         </w:rPr>
         <w:t>Reinach, 07.04.2021               ________________________________               ________________________________</w:t>
+      </w:r>
+    </w:p>
+    <w:p>
+      <w:pPr>
+        <w:spacing w:line="240" w:lineRule="auto"/>
+        <w:rPr>
+          <w:sz w:val="18"/>
+          <w:szCs w:val="18"/>
+          <w:lang w:val="de-CH"/>
+        </w:rPr>
+      </w:pPr>
+      <w:r>
+        <w:rPr>
+          <w:sz w:val="18"/>
+          <w:szCs w:val="18"/>
+          <w:lang w:val="de-CH"/>
+        </w:rPr>
+        <w:t>Ort, Datum                                           Kandidat: Jonas S</w:t>
+      </w:r>
+      <w:r>
+        <w:rPr>
+          <w:sz w:val="18"/>
+          <w:szCs w:val="18"/>
+          <w:lang w:val="de-CH"/>
+        </w:rPr>
+        <w:t>chultheiss                                                       Fachvorgesetzter: Markus Strittmatter</w:t>
+      </w:r>
+    </w:p>
+    <w:p>
+      <w:pPr>
+        <w:rPr>
+          <w:lang w:val="de-CH"/>
+        </w:rPr>
+      </w:pPr>
+      <w:r>
+        <w:rPr>
+          <w:lang w:val="de-CH"/>
+        </w:rPr>
+        <w:br w:type="page"/>
+      </w:r>
+    </w:p>
+    <w:tbl>
+      <w:tblPr>
+        <w:tblStyle w:val="ListTable1Light"/>
+        <w:tblW w:w="0" w:type="auto"/>
+        <w:tblLook w:val="04A0" w:firstRow="1" w:lastRow="0" w:firstColumn="1" w:lastColumn="0" w:noHBand="0" w:noVBand="1"/>
+      </w:tblPr>
+      <w:tblGrid>
+        <w:gridCol w:w="709"/>
+        <w:gridCol w:w="3566"/>
+        <w:gridCol w:w="2150"/>
+        <w:gridCol w:w="2162"/>
+        <w:gridCol w:w="2213"/>
+      </w:tblGrid>
+      <w:tr>
+        <w:trPr>
+          <w:cnfStyle w:val="100000000000" w:firstRow="1" w:lastRow="0" w:firstColumn="0" w:lastColumn="0" w:oddVBand="0" w:evenVBand="0" w:oddHBand="0" w:evenHBand="0" w:firstRowFirstColumn="0" w:firstRowLastColumn="0" w:lastRowFirstColumn="0" w:lastRowLastColumn="0"/>
+        </w:trPr>
+        <w:tc>
+          <w:tcPr>
+            <w:cnfStyle w:val="001000000000" w:firstRow="0" w:lastRow="0" w:firstColumn="1" w:lastColumn="0" w:oddVBand="0" w:evenVBand="0" w:oddHBand="0" w:evenHBand="0" w:firstRowFirstColumn="0" w:firstRowLastColumn="0" w:lastRowFirstColumn="0" w:lastRowLastColumn="0"/>
+            <w:tcW w:w="709" w:type="dxa"/>
+          </w:tcPr>
+          <w:p>
+            <w:r>
+              <w:lastRenderedPageBreak/>
+              <w:t>Ziel</w:t>
+            </w:r>
+          </w:p>
+        </w:tc>
+        <w:tc>
+          <w:tcPr>
+            <w:tcW w:w="3566" w:type="dxa"/>
+          </w:tcPr>
+          <w:p>
+            <w:pPr>
+              <w:cnfStyle w:val="100000000000" w:firstRow="1" w:lastRow="0" w:firstColumn="0" w:lastColumn="0" w:oddVBand="0" w:evenVBand="0" w:oddHBand="0" w:evenHBand="0" w:firstRowFirstColumn="0" w:firstRowLastColumn="0" w:lastRowFirstColumn="0" w:lastRowLastColumn="0"/>
+            </w:pPr>
+            <w:r>
+              <w:t>Beschreibung</w:t>
+            </w:r>
+          </w:p>
+        </w:tc>
+        <w:tc>
+          <w:tcPr>
+            <w:tcW w:w="2150" w:type="dxa"/>
+          </w:tcPr>
+          <w:p>
+            <w:pPr>
+              <w:cnfStyle w:val="100000000000" w:firstRow="1" w:lastRow="0" w:firstColumn="0" w:lastColumn="0" w:oddVBand="0" w:evenVBand="0" w:oddHBand="0" w:evenHBand="0" w:firstRowFirstColumn="0" w:firstRowLastColumn="0" w:lastRowFirstColumn="0" w:lastRowLastColumn="0"/>
+            </w:pPr>
+            <w:r>
+              <w:t>Geplante Zeit</w:t>
+            </w:r>
+          </w:p>
+        </w:tc>
+        <w:tc>
+          <w:tcPr>
+            <w:tcW w:w="2162" w:type="dxa"/>
+          </w:tcPr>
+          <w:p>
+            <w:pPr>
+              <w:cnfStyle w:val="100000000000" w:firstRow="1" w:lastRow="0" w:firstColumn="0" w:lastColumn="0" w:oddVBand="0" w:evenVBand="0" w:oddHBand="0" w:evenHBand="0" w:firstRowFirstColumn="0" w:firstRowLastColumn="0" w:lastRowFirstColumn="0" w:lastRowLastColumn="0"/>
+            </w:pPr>
+            <w:r>
+              <w:t>Benötigte Zeit</w:t>
+            </w:r>
+          </w:p>
+        </w:tc>
+        <w:tc>
+          <w:tcPr>
+            <w:tcW w:w="2213" w:type="dxa"/>
+          </w:tcPr>
+          <w:p>
+            <w:pPr>
+              <w:cnfStyle w:val="100000000000" w:firstRow="1" w:lastRow="0" w:firstColumn="0" w:lastColumn="0" w:oddVBand="0" w:evenVBand="0" w:oddHBand="0" w:evenHBand="0" w:firstRowFirstColumn="0" w:firstRowLastColumn="0" w:lastRowFirstColumn="0" w:lastRowLastColumn="0"/>
+            </w:pPr>
+            <w:r>
+              <w:t>Abweichung</w:t>
+            </w:r>
+          </w:p>
+        </w:tc>
+      </w:tr>
+      <w:tr>
+        <w:trPr>
+          <w:cnfStyle w:val="000000100000" w:firstRow="0" w:lastRow="0" w:firstColumn="0" w:lastColumn="0" w:oddVBand="0" w:evenVBand="0" w:oddHBand="1" w:evenHBand="0" w:firstRowFirstColumn="0" w:firstRowLastColumn="0" w:lastRowFirstColumn="0" w:lastRowLastColumn="0"/>
+        </w:trPr>
+        <w:tc>
+          <w:tcPr>
+            <w:cnfStyle w:val="001000000000" w:firstRow="0" w:lastRow="0" w:firstColumn="1" w:lastColumn="0" w:oddVBand="0" w:evenVBand="0" w:oddHBand="0" w:evenHBand="0" w:firstRowFirstColumn="0" w:firstRowLastColumn="0" w:lastRowFirstColumn="0" w:lastRowLastColumn="0"/>
+            <w:tcW w:w="709" w:type="dxa"/>
+          </w:tcPr>
+          <w:p>
+            <w:r>
+              <w:t>1</w:t>
+            </w:r>
+          </w:p>
+        </w:tc>
+        <w:tc>
+          <w:tcPr>
+            <w:tcW w:w="3566" w:type="dxa"/>
+          </w:tcPr>
+          <w:p>
+            <w:pPr>
+              <w:cnfStyle w:val="000000100000" w:firstRow="0" w:lastRow="0" w:firstColumn="0" w:lastColumn="0" w:oddVBand="0" w:evenVBand="0" w:oddHBand="1" w:evenHBand="0" w:firstRowFirstColumn="0" w:firstRowLastColumn="0" w:lastRowFirstColumn="0" w:lastRowLastColumn="0"/>
+            </w:pPr>
+            <w:r>
+              <w:t>Location entität</w:t>
+            </w:r>
+          </w:p>
+        </w:tc>
+        <w:tc>
+          <w:tcPr>
+            <w:tcW w:w="2150" w:type="dxa"/>
+          </w:tcPr>
+          <w:p>
+            <w:pPr>
+              <w:cnfStyle w:val="000000100000" w:firstRow="0" w:lastRow="0" w:firstColumn="0" w:lastColumn="0" w:oddVBand="0" w:evenVBand="0" w:oddHBand="1" w:evenHBand="0" w:firstRowFirstColumn="0" w:firstRowLastColumn="0" w:lastRowFirstColumn="0" w:lastRowLastColumn="0"/>
+            </w:pPr>
+            <w:r>
+              <w:t>1 hrs</w:t>
+            </w:r>
+          </w:p>
+        </w:tc>
+        <w:tc>
+          <w:tcPr>
+            <w:tcW w:w="2162" w:type="dxa"/>
+          </w:tcPr>
+          <w:p>
+            <w:pPr>
+              <w:cnfStyle w:val="000000100000" w:firstRow="0" w:lastRow="0" w:firstColumn="0" w:lastColumn="0" w:oddVBand="0" w:evenVBand="0" w:oddHBand="1" w:evenHBand="0" w:firstRowFirstColumn="0" w:firstRowLastColumn="0" w:lastRowFirstColumn="0" w:lastRowLastColumn="0"/>
+            </w:pPr>
+            <w:r>
+              <w:t>1 hrs</w:t>
+            </w:r>
+          </w:p>
+        </w:tc>
+        <w:tc>
+          <w:tcPr>
+            <w:tcW w:w="2213" w:type="dxa"/>
+          </w:tcPr>
+          <w:p>
+            <w:pPr>
+              <w:cnfStyle w:val="000000100000" w:firstRow="0" w:lastRow="0" w:firstColumn="0" w:lastColumn="0" w:oddVBand="0" w:evenVBand="0" w:oddHBand="1" w:evenHBand="0" w:firstRowFirstColumn="0" w:firstRowLastColumn="0" w:lastRowFirstColumn="0" w:lastRowLastColumn="0"/>
+            </w:pPr>
+            <w:r>
+              <w:t>0 hrs</w:t>
+            </w:r>
+          </w:p>
+        </w:tc>
+      </w:tr>
+      <w:tr>
+        <w:tc>
+          <w:tcPr>
+            <w:cnfStyle w:val="001000000000" w:firstRow="0" w:lastRow="0" w:firstColumn="1" w:lastColumn="0" w:oddVBand="0" w:evenVBand="0" w:oddHBand="0" w:evenHBand="0" w:firstRowFirstColumn="0" w:firstRowLastColumn="0" w:lastRowFirstColumn="0" w:lastRowLastColumn="0"/>
+            <w:tcW w:w="709" w:type="dxa"/>
+          </w:tcPr>
+          <w:p>
+            <w:r>
+              <w:t>2</w:t>
+            </w:r>
+          </w:p>
+        </w:tc>
+        <w:tc>
+          <w:tcPr>
+            <w:tcW w:w="3566" w:type="dxa"/>
+          </w:tcPr>
+          <w:p>
+            <w:pPr>
+              <w:cnfStyle w:val="000000000000" w:firstRow="0" w:lastRow="0" w:firstColumn="0" w:lastColumn="0" w:oddVBand="0" w:evenVBand="0" w:oddHBand="0" w:evenHBand="0" w:firstRowFirstColumn="0" w:firstRowLastColumn="0" w:lastRowFirstColumn="0" w:lastRowLastColumn="0"/>
+            </w:pPr>
+            <w:r>
+              <w:t>Automatisches verlinken</w:t>
+            </w:r>
+          </w:p>
+        </w:tc>
+        <w:tc>
+          <w:tcPr>
+            <w:tcW w:w="2150" w:type="dxa"/>
+          </w:tcPr>
+          <w:p>
+            <w:pPr>
+              <w:cnfStyle w:val="000000000000" w:firstRow="0" w:lastRow="0" w:firstColumn="0" w:lastColumn="0" w:oddVBand="0" w:evenVBand="0" w:oddHBand="0" w:evenHBand="0" w:firstRowFirstColumn="0" w:firstRowLastColumn="0" w:lastRowFirstColumn="0" w:lastRowLastColumn="0"/>
+            </w:pPr>
+            <w:r>
+              <w:t>4 hrs</w:t>
+            </w:r>
+          </w:p>
+        </w:tc>
+        <w:tc>
+          <w:tcPr>
+            <w:tcW w:w="2162" w:type="dxa"/>
+          </w:tcPr>
+          <w:p>
+            <w:pPr>
+              <w:cnfStyle w:val="000000000000" w:firstRow="0" w:lastRow="0" w:firstColumn="0" w:lastColumn="0" w:oddVBand="0" w:evenVBand="0" w:oddHBand="0" w:evenHBand="0" w:firstRowFirstColumn="0" w:firstRowLastColumn="0" w:lastRowFirstColumn="0" w:lastRowLastColumn="0"/>
+            </w:pPr>
+            <w:r>
+              <w:t>4 hrs</w:t>
+            </w:r>
+          </w:p>
+        </w:tc>
+        <w:tc>
+          <w:tcPr>
+            <w:tcW w:w="2213" w:type="dxa"/>
+          </w:tcPr>
+          <w:p>
+            <w:pPr>
+              <w:cnfStyle w:val="000000000000" w:firstRow="0" w:lastRow="0" w:firstColumn="0" w:lastColumn="0" w:oddVBand="0" w:evenVBand="0" w:oddHBand="0" w:evenHBand="0" w:firstRowFirstColumn="0" w:firstRowLastColumn="0" w:lastRowFirstColumn="0" w:lastRowLastColumn="0"/>
+            </w:pPr>
+            <w:r>
+              <w:t>0 hrs</w:t>
+            </w:r>
+          </w:p>
+        </w:tc>
+      </w:tr>
+      <w:tr>
+        <w:trPr>
+          <w:cnfStyle w:val="000000100000" w:firstRow="0" w:lastRow="0" w:firstColumn="0" w:lastColumn="0" w:oddVBand="0" w:evenVBand="0" w:oddHBand="1" w:evenHBand="0" w:firstRowFirstColumn="0" w:firstRowLastColumn="0" w:lastRowFirstColumn="0" w:lastRowLastColumn="0"/>
+        </w:trPr>
+        <w:tc>
+          <w:tcPr>
+            <w:cnfStyle w:val="001000000000" w:firstRow="0" w:lastRow="0" w:firstColumn="1" w:lastColumn="0" w:oddVBand="0" w:evenVBand="0" w:oddHBand="0" w:evenHBand="0" w:firstRowFirstColumn="0" w:firstRowLastColumn="0" w:lastRowFirstColumn="0" w:lastRowLastColumn="0"/>
+            <w:tcW w:w="709" w:type="dxa"/>
+          </w:tcPr>
+          <w:p>
+            <w:r>
+              <w:t>3</w:t>
+            </w:r>
+          </w:p>
+        </w:tc>
+        <w:tc>
+          <w:tcPr>
+            <w:tcW w:w="3566" w:type="dxa"/>
+          </w:tcPr>
+          <w:p>
+            <w:pPr>
+              <w:cnfStyle w:val="000000100000" w:firstRow="0" w:lastRow="0" w:firstColumn="0" w:lastColumn="0" w:oddVBand="0" w:evenVBand="0" w:oddHBand="1" w:evenHBand="0" w:firstRowFirstColumn="0" w:firstRowLastColumn="0" w:lastRowFirstColumn="0" w:lastRowLastColumn="0"/>
+            </w:pPr>
+            <w:r>
+              <w:t>Konfigurationsmenü</w:t>
+            </w:r>
+          </w:p>
+        </w:tc>
+        <w:tc>
+          <w:tcPr>
+            <w:tcW w:w="2150" w:type="dxa"/>
+          </w:tcPr>
+          <w:p>
+            <w:pPr>
+              <w:cnfStyle w:val="000000100000" w:firstRow="0" w:lastRow="0" w:firstColumn="0" w:lastColumn="0" w:oddVBand="0" w:evenVBand="0" w:oddHBand="1" w:evenHBand="0" w:firstRowFirstColumn="0" w:firstRowLastColumn="0" w:lastRowFirstColumn="0" w:lastRowLastColumn="0"/>
+            </w:pPr>
+            <w:r>
+              <w:t>3 hrs</w:t>
+            </w:r>
+          </w:p>
+        </w:tc>
+        <w:tc>
+          <w:tcPr>
+            <w:tcW w:w="2162" w:type="dxa"/>
+          </w:tcPr>
+          <w:p>
+            <w:pPr>
+              <w:cnfStyle w:val="000000100000" w:firstRow="0" w:lastRow="0" w:firstColumn="0" w:lastColumn="0" w:oddVBand="0" w:evenVBand="0" w:oddHBand="1" w:evenHBand="0" w:firstRowFirstColumn="0" w:firstRowLastColumn="0" w:lastRowFirstColumn="0" w:lastRowLastColumn="0"/>
+            </w:pPr>
+            <w:r>
+              <w:t>3 hrs</w:t>
+            </w:r>
+          </w:p>
+        </w:tc>
+        <w:tc>
+          <w:tcPr>
+            <w:tcW w:w="2213" w:type="dxa"/>
+          </w:tcPr>
+          <w:p>
+            <w:pPr>
+              <w:cnfStyle w:val="000000100000" w:firstRow="0" w:lastRow="0" w:firstColumn="0" w:lastColumn="0" w:oddVBand="0" w:evenVBand="0" w:oddHBand="1" w:evenHBand="0" w:firstRowFirstColumn="0" w:firstRowLastColumn="0" w:lastRowFirstColumn="0" w:lastRowLastColumn="0"/>
+            </w:pPr>
+            <w:r>
+              <w:t>0 hrs</w:t>
+            </w:r>
+          </w:p>
+        </w:tc>
+      </w:tr>
+      <w:tr>
+        <w:tc>
+          <w:tcPr>
+            <w:cnfStyle w:val="001000000000" w:firstRow="0" w:lastRow="0" w:firstColumn="1" w:lastColumn="0" w:oddVBand="0" w:evenVBand="0" w:oddHBand="0" w:evenHBand="0" w:firstRowFirstColumn="0" w:firstRowLastColumn="0" w:lastRowFirstColumn="0" w:lastRowLastColumn="0"/>
+            <w:tcW w:w="709" w:type="dxa"/>
+            <w:tcBorders>
+              <w:top w:val="single" w:sz="4" w:space="0" w:color="auto"/>
+            </w:tcBorders>
+          </w:tcPr>
+          <w:p>
+            <w:r>
+              <w:t>Total</w:t>
+            </w:r>
+          </w:p>
+        </w:tc>
+        <w:tc>
+          <w:tcPr>
+            <w:tcW w:w="3566" w:type="dxa"/>
+            <w:tcBorders>
+              <w:top w:val="single" w:sz="4" w:space="0" w:color="auto"/>
+            </w:tcBorders>
+          </w:tcPr>
+          <w:p>
+            <w:pPr>
+              <w:cnfStyle w:val="000000000000" w:firstRow="0" w:lastRow="0" w:firstColumn="0" w:lastColumn="0" w:oddVBand="0" w:evenVBand="0" w:oddHBand="0" w:evenHBand="0" w:firstRowFirstColumn="0" w:firstRowLastColumn="0" w:lastRowFirstColumn="0" w:lastRowLastColumn="0"/>
+            </w:pPr>
+          </w:p>
+        </w:tc>
+        <w:tc>
+          <w:tcPr>
+            <w:tcW w:w="2150" w:type="dxa"/>
+            <w:tcBorders>
+              <w:top w:val="single" w:sz="4" w:space="0" w:color="auto"/>
+            </w:tcBorders>
+          </w:tcPr>
+          <w:p>
+            <w:pPr>
+              <w:cnfStyle w:val="000000000000" w:firstRow="0" w:lastRow="0" w:firstColumn="0" w:lastColumn="0" w:oddVBand="0" w:evenVBand="0" w:oddHBand="0" w:evenHBand="0" w:firstRowFirstColumn="0" w:firstRowLastColumn="0" w:lastRowFirstColumn="0" w:lastRowLastColumn="0"/>
+            </w:pPr>
+            <w:r>
+              <w:t>8 hrs</w:t>
+            </w:r>
+          </w:p>
+        </w:tc>
+        <w:tc>
+          <w:tcPr>
+            <w:tcW w:w="2162" w:type="dxa"/>
+            <w:tcBorders>
+              <w:top w:val="single" w:sz="4" w:space="0" w:color="auto"/>
+            </w:tcBorders>
+          </w:tcPr>
+          <w:p>
+            <w:pPr>
+              <w:cnfStyle w:val="000000000000" w:firstRow="0" w:lastRow="0" w:firstColumn="0" w:lastColumn="0" w:oddVBand="0" w:evenVBand="0" w:oddHBand="0" w:evenHBand="0" w:firstRowFirstColumn="0" w:firstRowLastColumn="0" w:lastRowFirstColumn="0" w:lastRowLastColumn="0"/>
+            </w:pPr>
+            <w:r>
+              <w:t>8 hrs</w:t>
+            </w:r>
+          </w:p>
+        </w:tc>
+        <w:tc>
+          <w:tcPr>
+            <w:tcW w:w="2213" w:type="dxa"/>
+            <w:tcBorders>
+              <w:top w:val="single" w:sz="4" w:space="0" w:color="auto"/>
+            </w:tcBorders>
+          </w:tcPr>
+          <w:p>
+            <w:pPr>
+              <w:cnfStyle w:val="000000000000" w:firstRow="0" w:lastRow="0" w:firstColumn="0" w:lastColumn="0" w:oddVBand="0" w:evenVBand="0" w:oddHBand="0" w:evenHBand="0" w:firstRowFirstColumn="0" w:firstRowLastColumn="0" w:lastRowFirstColumn="0" w:lastRowLastColumn="0"/>
+            </w:pPr>
+            <w:r>
+              <w:t>+-0 hrs</w:t>
+            </w:r>
+          </w:p>
+        </w:tc>
+      </w:tr>
+    </w:tbl>
+    <w:p>
+      <w:pPr>
+        <w:rPr>
+          <w:b/>
+          <w:bCs/>
+          <w:u w:val="single"/>
+          <w:lang w:val="de-CH"/>
+        </w:rPr>
+      </w:pPr>
+      <w:r>
+        <w:rPr>
+          <w:b/>
+          <w:bCs/>
+          <w:u w:val="single"/>
+          <w:lang w:val="de-CH"/>
+        </w:rPr>
+        <w:t>Ziel 1</w:t>
+      </w:r>
+    </w:p>
+    <w:p>
+      <w:pPr>
+        <w:rPr>
+          <w:lang w:val="de-CH"/>
+        </w:rPr>
+      </w:pPr>
+      <w:r>
+        <w:rPr>
+          <w:lang w:val="de-CH"/>
+        </w:rPr>
+        <w:t>Ich habe heute die Location Resource fertiggestellt. Dabei hatte ich keine Probleme oder Schwierigkeiten.</w:t>
+      </w:r>
+    </w:p>
+    <w:p>
+      <w:pPr>
+        <w:rPr>
+          <w:b/>
+          <w:bCs/>
+          <w:u w:val="single"/>
+          <w:lang w:val="de-CH"/>
+        </w:rPr>
+      </w:pPr>
+      <w:r>
+        <w:rPr>
+          <w:b/>
+          <w:bCs/>
+          <w:u w:val="single"/>
+          <w:lang w:val="de-CH"/>
+        </w:rPr>
+        <w:t xml:space="preserve">Ziel </w:t>
+      </w:r>
+      <w:r>
+        <w:rPr>
+          <w:b/>
+          <w:bCs/>
+          <w:u w:val="single"/>
+          <w:lang w:val="de-CH"/>
+        </w:rPr>
+        <w:t>2</w:t>
+      </w:r>
+    </w:p>
+    <w:p>
+      <w:pPr>
+        <w:rPr>
+          <w:lang w:val="de-CH"/>
+        </w:rPr>
+      </w:pPr>
+      <w:r>
+        <w:rPr>
+          <w:lang w:val="de-CH"/>
+        </w:rPr>
+        <w:t xml:space="preserve">Danach habe ich die automatische Verlinkung implementiert. Schwierigkeiten hatte ich nicht wirklich. Ein Problem welches nun allerdings besteht ist folgendes: Ich </w:t>
+      </w:r>
+      <w:r>
+        <w:rPr>
+          <w:lang w:val="de-CH"/>
+        </w:rPr>
+        <w:t xml:space="preserve">muss </w:t>
+      </w:r>
+      <w:r>
+        <w:rPr>
+          <w:lang w:val="de-CH"/>
+        </w:rPr>
+        <w:t xml:space="preserve">die Namen der </w:t>
+      </w:r>
+      <w:r>
+        <w:rPr>
+          <w:lang w:val="de-CH"/>
+        </w:rPr>
+        <w:t xml:space="preserve">Messstellen in meiner Datenbank haben, damit ich sie mit den Messgeräten verlinken kann. Das verwendete ORM bietet kein Seeding an, weswegen ich manuell eine Migration erstellt habe, welche die Daten einfügt. </w:t>
+      </w:r>
+      <w:r>
+        <w:rPr>
+          <w:b/>
+          <w:bCs/>
+          <w:lang w:val="de-CH"/>
+        </w:rPr>
+        <w:t>Dies sollte nicht so gelöst werden und muss nach der IPA geändert werden.</w:t>
+      </w:r>
+      <w:r>
+        <w:rPr>
+          <w:b/>
+          <w:bCs/>
+          <w:lang w:val="de-CH"/>
+        </w:rPr>
+        <w:t xml:space="preserve"> </w:t>
+      </w:r>
+      <w:r>
+        <w:rPr>
+          <w:lang w:val="de-CH"/>
+        </w:rPr>
+        <w:t>Stattdessen soll richtiges Seeding verwendet werden oder die ganze Resource vom Frontend steuerbar sein.</w:t>
+      </w:r>
+    </w:p>
+    <w:p>
+      <w:pPr>
+        <w:rPr>
+          <w:b/>
+          <w:bCs/>
+          <w:u w:val="single"/>
+          <w:lang w:val="de-CH"/>
+        </w:rPr>
+      </w:pPr>
+      <w:r>
+        <w:rPr>
+          <w:b/>
+          <w:bCs/>
+          <w:u w:val="single"/>
+          <w:lang w:val="de-CH"/>
+        </w:rPr>
+        <w:t xml:space="preserve">Ziel </w:t>
+      </w:r>
+      <w:r>
+        <w:rPr>
+          <w:b/>
+          <w:bCs/>
+          <w:u w:val="single"/>
+          <w:lang w:val="de-CH"/>
+        </w:rPr>
+        <w:t>3</w:t>
+      </w:r>
+    </w:p>
+    <w:p>
+      <w:pPr>
+        <w:rPr>
+          <w:lang w:val="de-CH"/>
+        </w:rPr>
+      </w:pPr>
+      <w:r>
+        <w:rPr>
+          <w:lang w:val="de-CH"/>
+        </w:rPr>
+        <w:t xml:space="preserve">Der letzte Task für heute </w:t>
+      </w:r>
+      <w:r>
+        <w:rPr>
+          <w:lang w:val="de-CH"/>
+        </w:rPr>
+        <w:t>war ein Frontendtask. Dies bietet eine Abwechslung zu den letzten beiden Tagen. Probleme oder Schwierigkeiten hatte ich keine.</w:t>
+      </w:r>
+    </w:p>
+    <w:p>
+      <w:pPr>
+        <w:rPr>
+          <w:b/>
+          <w:bCs/>
+          <w:u w:val="single"/>
+          <w:lang w:val="de-CH"/>
+        </w:rPr>
+      </w:pPr>
+      <w:r>
+        <w:rPr>
+          <w:b/>
+          <w:bCs/>
+          <w:u w:val="single"/>
+          <w:lang w:val="de-CH"/>
+        </w:rPr>
+        <w:t>Expertenbesuch</w:t>
+      </w:r>
+    </w:p>
+    <w:p>
+      <w:pPr>
+        <w:rPr>
+          <w:lang w:val="de-CH"/>
+        </w:rPr>
+      </w:pPr>
+      <w:r>
+        <w:rPr>
+          <w:lang w:val="de-CH"/>
+        </w:rPr>
+        <w:t>Die beiden Experten besuchten mich heute das zweite Mal. Dabei haben sie sich das Arbeitsjournal und den Projektplan angesehen. Zudem wollten sie wissen, ob ich etwas zeigen kann was ich implementiert habe. Ich wollte ihnen den Anmeldeprozess zeigen. Beim ersten Versuch wurde ein Fehler angezeigt. Verwundert habe ich zuerst meine Experten angesehen und dann die Logs des Backends. Es stellte sich heraus, dass Redis nicht gestartet war. Dies hielt das Backend vom Starten ab, woraufhin das Frontend beim Login einen 404 Fehler erhielt. Daraufhin habe ich Redis gestartet</w:t>
+      </w:r>
+      <w:r>
+        <w:rPr>
+          <w:lang w:val="de-CH"/>
+        </w:rPr>
+        <w:t>.</w:t>
+      </w:r>
+      <w:r>
+        <w:rPr>
+          <w:lang w:val="de-CH"/>
+        </w:rPr>
+        <w:br/>
+        <w:t>Daraufhin gab ich dem Anmeldeprozess noch einen Versuch und wieder funktionierte dieser nicht. Ich hatte eine Ahnung an was dies liegen könnte, jedoch wollte ich nicht auf die Zeit der Experten debuggen. Ich habe ihnen kurzerhand eine Bildschirmaufnahme gezeigt, wo es noch funktionierte.</w:t>
+      </w:r>
+    </w:p>
+    <w:p>
+      <w:pPr>
+        <w:rPr>
+          <w:lang w:val="de-CH"/>
+        </w:rPr>
+      </w:pPr>
+      <w:r>
+        <w:rPr>
+          <w:lang w:val="de-CH"/>
+        </w:rPr>
+        <w:t>Das Problem war folgendes. ich befand mich auf einem Feature Branch als die Experten vorbeikamen. Ich wechselte für die Demo auf den Develop Branch und «stash»-te meine anderen Änderungen. Aus irgendeinem Grund fehlte der Controller, welcher für den Anmeldeprozess verantwortlich war, weswegen das Frontend immer einen 404 erhielt, wenn es eine POST-Request an /auth/login sendete.</w:t>
+      </w:r>
+    </w:p>
+    <w:p>
+      <w:pPr>
+        <w:rPr>
+          <w:b/>
+          <w:bCs/>
+          <w:u w:val="single"/>
+          <w:lang w:val="de-CH"/>
+        </w:rPr>
+      </w:pPr>
+      <w:r>
+        <w:rPr>
+          <w:b/>
+          <w:bCs/>
+          <w:u w:val="single"/>
+          <w:lang w:val="de-CH"/>
+        </w:rPr>
+        <w:t>Korrektur von Lisa Marie Hüglin</w:t>
+      </w:r>
+    </w:p>
+    <w:p>
+      <w:pPr>
+        <w:rPr>
+          <w:lang w:val="de-CH"/>
+        </w:rPr>
+      </w:pPr>
+      <w:r>
+        <w:rPr>
+          <w:lang w:val="de-CH"/>
+        </w:rPr>
+        <w:t>Das Kapitel «Analyse» wurde von Lisa durchgelesen und korrigiert. Die Korrektur habe ich in meine Dokumentation übernommen.</w:t>
+      </w:r>
+    </w:p>
+    <w:p>
+      <w:pPr>
+        <w:rPr>
+          <w:b/>
+          <w:bCs/>
+          <w:u w:val="single"/>
+          <w:lang w:val="de-CH"/>
+        </w:rPr>
+      </w:pPr>
+      <w:r>
+        <w:rPr>
+          <w:b/>
+          <w:bCs/>
+          <w:u w:val="single"/>
+          <w:lang w:val="de-CH"/>
+        </w:rPr>
+        <w:t>Reflexion</w:t>
+      </w:r>
+    </w:p>
+    <w:p>
+      <w:pPr>
+        <w:rPr>
+          <w:lang w:val="de-CH"/>
+        </w:rPr>
+      </w:pPr>
+      <w:r>
+        <w:rPr>
+          <w:lang w:val="de-CH"/>
+        </w:rPr>
+        <w:t>Heute war ein spannender Tag. Ich konnte interessante Dinge implementieren und wieder etwas mehr Gestallten im Frontend. Ich bin zuversichtlich, dass die restlichen Tage stressig werden, allerdings weiss ich, das es gut kommen wird.</w:t>
+      </w:r>
+    </w:p>
+    <w:p>
+      <w:pPr>
+        <w:rPr>
+          <w:lang w:val="de-CH"/>
+        </w:rPr>
+      </w:pPr>
+      <w:r>
+        <w:rPr>
+          <w:lang w:val="de-CH"/>
+        </w:rPr>
+        <w:t xml:space="preserve">                                                           </w:t>
+      </w:r>
+      <w:r>
+        <w:rPr>
+          <w:noProof/>
+        </w:rPr>
+        <w:drawing>
+          <wp:anchor distT="0" distB="0" distL="114300" distR="114300" simplePos="0" relativeHeight="251675648" behindDoc="0" locked="0" layoutInCell="1" allowOverlap="1" wp14:anchorId="3EE359FB" wp14:editId="32FFB64B">
+            <wp:simplePos x="0" y="0"/>
+            <wp:positionH relativeFrom="column">
+              <wp:posOffset>1866900</wp:posOffset>
+            </wp:positionH>
+            <wp:positionV relativeFrom="paragraph">
+              <wp:posOffset>3175</wp:posOffset>
+            </wp:positionV>
+            <wp:extent cx="1739900" cy="406400"/>
+            <wp:effectExtent l="0" t="0" r="0" b="0"/>
+            <wp:wrapNone/>
+            <wp:docPr id="14" name="Picture 14"/>
+            <wp:cNvGraphicFramePr>
+              <a:graphicFrameLocks xmlns:a="http://schemas.openxmlformats.org/drawingml/2006/main" noChangeAspect="1"/>
+            </wp:cNvGraphicFramePr>
+            <a:graphic xmlns:a="http://schemas.openxmlformats.org/drawingml/2006/main">
+              <a:graphicData uri="http://schemas.openxmlformats.org/drawingml/2006/picture">
+                <pic:pic xmlns:pic="http://schemas.openxmlformats.org/drawingml/2006/picture">
+                  <pic:nvPicPr>
+                    <pic:cNvPr id="1" name="Picture 1"/>
+                    <pic:cNvPicPr/>
+                  </pic:nvPicPr>
+                  <pic:blipFill>
+                    <a:blip r:embed="rId7">
+                      <a:extLst>
+                        <a:ext uri="{28A0092B-C50C-407E-A947-70E740481C1C}">
+                          <a14:useLocalDpi xmlns:a14="http://schemas.microsoft.com/office/drawing/2010/main" val="0"/>
+                        </a:ext>
+                      </a:extLst>
+                    </a:blip>
+                    <a:stretch>
+                      <a:fillRect/>
+                    </a:stretch>
+                  </pic:blipFill>
+                  <pic:spPr>
+                    <a:xfrm>
+                      <a:off x="0" y="0"/>
+                      <a:ext cx="1739900" cy="406400"/>
+                    </a:xfrm>
+                    <a:prstGeom prst="rect">
+                      <a:avLst/>
+                    </a:prstGeom>
+                  </pic:spPr>
+                </pic:pic>
+              </a:graphicData>
+            </a:graphic>
+          </wp:anchor>
+        </w:drawing>
+      </w:r>
+    </w:p>
+    <w:p>
+      <w:pPr>
+        <w:spacing w:line="240" w:lineRule="auto"/>
+        <w:rPr>
+          <w:lang w:val="de-CH"/>
+        </w:rPr>
+      </w:pPr>
+      <w:r>
+        <w:rPr>
+          <w:lang w:val="de-CH"/>
+        </w:rPr>
+        <w:t>Reinach, 0</w:t>
+      </w:r>
+      <w:r>
+        <w:rPr>
+          <w:lang w:val="de-CH"/>
+        </w:rPr>
+        <w:t>8</w:t>
+      </w:r>
+      <w:r>
+        <w:rPr>
+          <w:lang w:val="de-CH"/>
+        </w:rPr>
+        <w:t>.04.2021               ________________________________               ________________________________</w:t>
       </w:r>
     </w:p>
     <w:p>
@@ -7722,6 +7478,7 @@
   <w:style w:type="character" w:default="1" w:styleId="DefaultParagraphFont">
     <w:name w:val="Default Paragraph Font"/>
     <w:uiPriority w:val="1"/>
+    <w:semiHidden/>
     <w:unhideWhenUsed/>
   </w:style>
   <w:style w:type="table" w:default="1" w:styleId="TableNormal">

</xml_diff>

<commit_message>
0.5.2 Korrekturen einarbeitun begonnen
</commit_message>
<xml_diff>
--- a/arbeitsjournal/Arbeitsjournale.docx
+++ b/arbeitsjournal/Arbeitsjournale.docx
@@ -6765,14 +6765,12 @@
         </w:rPr>
         <w:t xml:space="preserve"> </w:t>
       </w:r>
-      <w:proofErr w:type="spellStart"/>
       <w:r>
         <w:rPr>
           <w:lang w:val="de-CH"/>
         </w:rPr>
         <w:t>Netilion</w:t>
       </w:r>
-      <w:proofErr w:type="spellEnd"/>
       <w:r>
         <w:rPr>
           <w:lang w:val="de-CH"/>
@@ -6868,21 +6866,7 @@
         <w:rPr>
           <w:lang w:val="de-CH"/>
         </w:rPr>
-        <w:t xml:space="preserve">Nachdem ich den User erstellt hatte, habe ich mich an OAuth2 gemacht. Begonnen habe ich dabei im Backend. Ich hatte dabei einmal ein Verständnisproblem mit der </w:t>
-      </w:r>
-      <w:proofErr w:type="spellStart"/>
-      <w:r>
-        <w:rPr>
-          <w:lang w:val="de-CH"/>
-        </w:rPr>
-        <w:t>Netilion</w:t>
-      </w:r>
-      <w:proofErr w:type="spellEnd"/>
-      <w:r>
-        <w:rPr>
-          <w:lang w:val="de-CH"/>
-        </w:rPr>
-        <w:t xml:space="preserve"> </w:t>
+        <w:t xml:space="preserve">Nachdem ich den User erstellt hatte, habe ich mich an OAuth2 gemacht. Begonnen habe ich dabei im Backend. Ich hatte dabei einmal ein Verständnisproblem mit der Netilion </w:t>
       </w:r>
       <w:r>
         <w:rPr>
@@ -9448,7 +9432,21 @@
         <w:rPr>
           <w:lang w:val="de-CH"/>
         </w:rPr>
-        <w:t xml:space="preserve"> Branch und «</w:t>
+        <w:t xml:space="preserve"> </w:t>
+      </w:r>
+      <w:proofErr w:type="spellStart"/>
+      <w:r>
+        <w:rPr>
+          <w:lang w:val="de-CH"/>
+        </w:rPr>
+        <w:t>Branch</w:t>
+      </w:r>
+      <w:proofErr w:type="spellEnd"/>
+      <w:r>
+        <w:rPr>
+          <w:lang w:val="de-CH"/>
+        </w:rPr>
+        <w:t xml:space="preserve"> und «</w:t>
       </w:r>
       <w:proofErr w:type="spellStart"/>
       <w:r>
@@ -10531,135 +10529,133 @@
         </w:rPr>
         <w:t>, als ich etwas Probleme mit dem Abfragen der Preview des Standortes hatte. Die API von «</w:t>
       </w:r>
+      <w:r>
+        <w:rPr>
+          <w:lang w:val="de-CH"/>
+        </w:rPr>
+        <w:t>HERE Developer</w:t>
+      </w:r>
+      <w:r>
+        <w:rPr>
+          <w:lang w:val="de-CH"/>
+        </w:rPr>
+        <w:t xml:space="preserve">» nimmt Koordinaten entgegen und </w:t>
+      </w:r>
+      <w:r>
+        <w:rPr>
+          <w:lang w:val="de-CH"/>
+        </w:rPr>
+        <w:t xml:space="preserve">sendet als Antwort ein </w:t>
+      </w:r>
       <w:proofErr w:type="spellStart"/>
       <w:r>
         <w:rPr>
           <w:lang w:val="de-CH"/>
         </w:rPr>
-        <w:t>here</w:t>
+        <w:t>jpeg</w:t>
       </w:r>
       <w:proofErr w:type="spellEnd"/>
       <w:r>
         <w:rPr>
           <w:lang w:val="de-CH"/>
         </w:rPr>
-        <w:t xml:space="preserve"> </w:t>
+        <w:t xml:space="preserve"> zurück. Ich route/</w:t>
       </w:r>
       <w:proofErr w:type="spellStart"/>
       <w:r>
         <w:rPr>
           <w:lang w:val="de-CH"/>
         </w:rPr>
-        <w:t>developer</w:t>
+        <w:t>proxy</w:t>
       </w:r>
       <w:proofErr w:type="spellEnd"/>
       <w:r>
         <w:rPr>
           <w:lang w:val="de-CH"/>
         </w:rPr>
-        <w:t xml:space="preserve">» nimmt Koordinaten entgegen und </w:t>
-      </w:r>
-      <w:r>
-        <w:rPr>
-          <w:lang w:val="de-CH"/>
-        </w:rPr>
-        <w:t xml:space="preserve">sendet als Antwort ein </w:t>
+        <w:t xml:space="preserve"> die Request des </w:t>
       </w:r>
       <w:proofErr w:type="spellStart"/>
       <w:r>
         <w:rPr>
           <w:lang w:val="de-CH"/>
         </w:rPr>
-        <w:t>jpeg</w:t>
+        <w:t>Frontends</w:t>
       </w:r>
       <w:proofErr w:type="spellEnd"/>
       <w:r>
         <w:rPr>
           <w:lang w:val="de-CH"/>
         </w:rPr>
-        <w:t xml:space="preserve"> zurück. Ich route/</w:t>
+        <w:t xml:space="preserve"> über mein eigenes Frontend, damit der </w:t>
       </w:r>
       <w:proofErr w:type="spellStart"/>
       <w:r>
         <w:rPr>
           <w:lang w:val="de-CH"/>
         </w:rPr>
-        <w:t>proxy</w:t>
+        <w:t>APIKey</w:t>
       </w:r>
       <w:proofErr w:type="spellEnd"/>
       <w:r>
         <w:rPr>
           <w:lang w:val="de-CH"/>
         </w:rPr>
-        <w:t xml:space="preserve"> die Request des </w:t>
+        <w:t xml:space="preserve"> nicht </w:t>
       </w:r>
       <w:proofErr w:type="spellStart"/>
       <w:r>
         <w:rPr>
           <w:lang w:val="de-CH"/>
         </w:rPr>
-        <w:t>Frontends</w:t>
+        <w:t>geleaked</w:t>
       </w:r>
       <w:proofErr w:type="spellEnd"/>
       <w:r>
         <w:rPr>
           <w:lang w:val="de-CH"/>
         </w:rPr>
-        <w:t xml:space="preserve"> über mein eigenes Frontend, damit der </w:t>
+        <w:t xml:space="preserve"> wird. Das Problem war folgendes. Ich musste zuerst das Bild als stream </w:t>
+      </w:r>
+      <w:r>
+        <w:rPr>
+          <w:lang w:val="de-CH"/>
+        </w:rPr>
+        <w:t>entgegennehmen</w:t>
+      </w:r>
+      <w:r>
+        <w:rPr>
+          <w:lang w:val="de-CH"/>
+        </w:rPr>
+        <w:t>, als Buffer speichern und als Observable Stream zurück ans Frontend schicken. Dies war mir Anfangs nicht klar. Mir war bewusst, was Write-/</w:t>
       </w:r>
       <w:proofErr w:type="spellStart"/>
       <w:r>
         <w:rPr>
           <w:lang w:val="de-CH"/>
         </w:rPr>
-        <w:t>APIKey</w:t>
+        <w:t>ReadStreams</w:t>
       </w:r>
       <w:proofErr w:type="spellEnd"/>
       <w:r>
         <w:rPr>
           <w:lang w:val="de-CH"/>
         </w:rPr>
-        <w:t xml:space="preserve"> nicht </w:t>
+        <w:t xml:space="preserve"> und </w:t>
       </w:r>
       <w:proofErr w:type="spellStart"/>
       <w:r>
         <w:rPr>
           <w:lang w:val="de-CH"/>
         </w:rPr>
-        <w:t>geleaked</w:t>
+        <w:t>Buffers</w:t>
       </w:r>
       <w:proofErr w:type="spellEnd"/>
       <w:r>
         <w:rPr>
           <w:lang w:val="de-CH"/>
         </w:rPr>
-        <w:t xml:space="preserve"> wird. Das Problem war folgendes. Ich musste zuerst das Bild als stream </w:t>
-      </w:r>
-      <w:r>
-        <w:rPr>
-          <w:lang w:val="de-CH"/>
-        </w:rPr>
-        <w:t>entgegennehmen</w:t>
-      </w:r>
-      <w:r>
-        <w:rPr>
-          <w:lang w:val="de-CH"/>
-        </w:rPr>
-        <w:t>, als Buffer speichern und als Observable Stream zurück ans Frontend schicken. Dies war mir Anfangs nicht klar. Mir war bewusst, was Write-/</w:t>
-      </w:r>
-      <w:proofErr w:type="spellStart"/>
-      <w:r>
-        <w:rPr>
-          <w:lang w:val="de-CH"/>
-        </w:rPr>
-        <w:t>ReadStreams</w:t>
-      </w:r>
-      <w:proofErr w:type="spellEnd"/>
-      <w:r>
-        <w:rPr>
-          <w:lang w:val="de-CH"/>
-        </w:rPr>
-        <w:t xml:space="preserve"> und Buffers sind. Allerdings hatte ich nur begrenzte Erfahrungen damit in Node.js. Dazu kommt das </w:t>
+        <w:t xml:space="preserve"> sind. Allerdings hatte ich nur begrenzte Erfahrungen damit in Node.js. Dazu kommt das </w:t>
       </w:r>
       <w:proofErr w:type="spellStart"/>
       <w:r>
@@ -11685,7 +11681,26 @@
         <w:rPr>
           <w:lang w:val="de-CH"/>
         </w:rPr>
-        <w:t>Als erstes habe ich den Implementationsteil in der Dokumentation vollendet. Dabei hatte ich weder Erfolge noch Schwierigkeiten.</w:t>
+        <w:t xml:space="preserve">Als erstes habe ich den Implementationsteil in der Dokumentation vollendet. </w:t>
+      </w:r>
+      <w:r>
+        <w:rPr>
+          <w:lang w:val="de-CH"/>
+        </w:rPr>
+        <w:t>Dabei habe ich detailliert beschrieben, wie das zuvor erstellte OAuth2konzept umgesetzt wurde. Leider hatte ich keine Zeit, um den Refresh Token zu Verschlüssen. Ich werde im Kapitel «Abschluss» weiter darauf eingehen und beschreiben, wie ich damit fortfahren werde. Als weiteres habe ich Beschrieben, dass es in der momentanen Umsetzung nicht möglich ist, seinen Benutzer zu löschen. Ich konnte die gewünschten Features umsetzten und denke es reicht, wenn ich dies noch nach der IPA umsetze.</w:t>
+      </w:r>
+    </w:p>
+    <w:p>
+      <w:pPr>
+        <w:rPr>
+          <w:lang w:val="de-CH"/>
+        </w:rPr>
+      </w:pPr>
+      <w:r>
+        <w:rPr>
+          <w:lang w:val="de-CH"/>
+        </w:rPr>
+        <w:t>Ausserdem enthalten ist die Modellauswahl, beziehungsweise mein Vorgehen, wie ich mich zwischen zwei Darstellungsvarianten entschieden habe.</w:t>
       </w:r>
     </w:p>
     <w:p>
@@ -11717,7 +11732,27 @@
         <w:rPr>
           <w:lang w:val="de-CH"/>
         </w:rPr>
-        <w:t>Danach habe ich die Test-Cases abgearbeitet. Dies war kein grosser Aufwand, wodurch ich 2 Stunden sparen konnte.</w:t>
+        <w:t xml:space="preserve">Danach habe ich die Test-Cases abgearbeitet. </w:t>
+      </w:r>
+      <w:r>
+        <w:rPr>
+          <w:lang w:val="de-CH"/>
+        </w:rPr>
+        <w:t xml:space="preserve">Dies stellte sich als nicht sehr aufwendig heraus, wodurch ich diese Zeit als </w:t>
+      </w:r>
+      <w:proofErr w:type="spellStart"/>
+      <w:r>
+        <w:rPr>
+          <w:lang w:val="de-CH"/>
+        </w:rPr>
+        <w:t>Buffer</w:t>
+      </w:r>
+      <w:proofErr w:type="spellEnd"/>
+      <w:r>
+        <w:rPr>
+          <w:lang w:val="de-CH"/>
+        </w:rPr>
+        <w:t xml:space="preserve"> nutzen konnte, um meine Dokumentation im Allgemeinen zu verbessern.</w:t>
       </w:r>
     </w:p>
     <w:p>
@@ -11749,35 +11784,54 @@
         <w:rPr>
           <w:lang w:val="de-CH"/>
         </w:rPr>
-        <w:t xml:space="preserve">Nach dem Testen habe ich die Testresultate im Dokument niedergeschrieben. Die zwei Stunden, welche ich vorhin </w:t>
+        <w:t>Wie gerade angesprochen, habe ich als nächstes an der Dokumentation weitergearbeitet. Zuerst habe ich den «</w:t>
       </w:r>
       <w:proofErr w:type="spellStart"/>
       <w:r>
         <w:rPr>
           <w:lang w:val="de-CH"/>
         </w:rPr>
-        <w:t>gesparrt</w:t>
+        <w:t>Testing</w:t>
       </w:r>
       <w:proofErr w:type="spellEnd"/>
       <w:r>
         <w:rPr>
           <w:lang w:val="de-CH"/>
         </w:rPr>
-        <w:t xml:space="preserve"> habe, verwendete </w:t>
-      </w:r>
-      <w:proofErr w:type="gramStart"/>
-      <w:r>
-        <w:rPr>
-          <w:lang w:val="de-CH"/>
-        </w:rPr>
-        <w:t>ich</w:t>
-      </w:r>
-      <w:proofErr w:type="gramEnd"/>
-      <w:r>
-        <w:rPr>
-          <w:lang w:val="de-CH"/>
-        </w:rPr>
-        <w:t xml:space="preserve"> um einige kleine Änderungen am Dokument zu erledigen.</w:t>
+        <w:t xml:space="preserve">» Abschnitt erstellt. Da ich </w:t>
+      </w:r>
+      <w:r>
+        <w:rPr>
+          <w:lang w:val="de-CH"/>
+        </w:rPr>
+        <w:t xml:space="preserve">bereits alles zum </w:t>
+      </w:r>
+      <w:proofErr w:type="spellStart"/>
+      <w:r>
+        <w:rPr>
+          <w:lang w:val="de-CH"/>
+        </w:rPr>
+        <w:t>Testing</w:t>
+      </w:r>
+      <w:proofErr w:type="spellEnd"/>
+      <w:r>
+        <w:rPr>
+          <w:lang w:val="de-CH"/>
+        </w:rPr>
+        <w:t xml:space="preserve"> in der Entwurfsphase definiert habe, besteht dieses Kapiteln nun aus einer Tabelle der Resultate der abgehandelten Test-Cases.</w:t>
+      </w:r>
+    </w:p>
+    <w:p>
+      <w:pPr>
+        <w:rPr>
+          <w:lang w:val="de-CH"/>
+        </w:rPr>
+      </w:pPr>
+      <w:r>
+        <w:rPr>
+          <w:lang w:val="de-CH"/>
+        </w:rPr>
+        <w:t>Die restliche Zeit wurde verwendet, um das Dokument allgemein zu verbessern und kleinere Kapitel noch hinzuzufügen. So habe ich noch bei der Implementierung die «Umgebungsvariablen» hinzugefügt. Dies zu dokumentieren ist meiner Meinung nach wichtig, damit andere Entwickler keine Probleme haben meine Software bei ihnen laufen zu lassen.</w:t>
       </w:r>
     </w:p>
     <w:p>
@@ -11809,7 +11863,32 @@
         <w:rPr>
           <w:lang w:val="de-CH"/>
         </w:rPr>
-        <w:t>Heute war ein echt trockener Tag voll mit dokumentieren. Mir fällt es mittlerweile schwieriger mich eine längere Zeit zu konzentrieren. Ich biss allerdings durch, da es ja nur noch heute und morgen ist.</w:t>
+        <w:t xml:space="preserve">Heute war ein echt trockener Tag voll mit dokumentieren. Mir fällt es mittlerweile schwieriger mich eine längere Zeit zu konzentrieren. </w:t>
+      </w:r>
+      <w:r>
+        <w:rPr>
+          <w:lang w:val="de-CH"/>
+        </w:rPr>
+        <w:t>Vor allem nach dem Mittag fällt mir dies auf, wenn ich beginne das Mittagsessen zu verdauen.</w:t>
+      </w:r>
+    </w:p>
+    <w:p>
+      <w:pPr>
+        <w:rPr>
+          <w:lang w:val="de-CH"/>
+        </w:rPr>
+      </w:pPr>
+      <w:r>
+        <w:rPr>
+          <w:lang w:val="de-CH"/>
+        </w:rPr>
+        <w:t>Ich biss allerdings durch</w:t>
+      </w:r>
+      <w:r>
+        <w:rPr>
+          <w:lang w:val="de-CH"/>
+        </w:rPr>
+        <w:t xml:space="preserve"> und konnte einen grossen Fortschritt erreichen. Dies fiel mir leichter mit dem Gedanken,</w:t>
       </w:r>
       <w:r>
         <w:rPr>
@@ -11817,69 +11896,32 @@
         </w:rPr>
         <w:t xml:space="preserve"> </w:t>
       </w:r>
-    </w:p>
-    <w:p>
-      <w:pPr>
-        <w:rPr>
-          <w:lang w:val="de-CH"/>
-        </w:rPr>
-      </w:pPr>
-    </w:p>
-    <w:p>
-      <w:pPr>
-        <w:rPr>
-          <w:lang w:val="de-CH"/>
-        </w:rPr>
-      </w:pPr>
-    </w:p>
-    <w:p>
-      <w:pPr>
-        <w:rPr>
-          <w:lang w:val="de-CH"/>
-        </w:rPr>
-      </w:pPr>
-    </w:p>
-    <w:p>
-      <w:pPr>
-        <w:rPr>
-          <w:lang w:val="de-CH"/>
-        </w:rPr>
-      </w:pPr>
-    </w:p>
-    <w:p>
-      <w:pPr>
-        <w:rPr>
-          <w:lang w:val="de-CH"/>
-        </w:rPr>
-      </w:pPr>
-    </w:p>
-    <w:p>
-      <w:pPr>
-        <w:rPr>
-          <w:lang w:val="de-CH"/>
-        </w:rPr>
-      </w:pPr>
-    </w:p>
-    <w:p>
-      <w:pPr>
-        <w:rPr>
-          <w:lang w:val="de-CH"/>
-        </w:rPr>
-      </w:pPr>
-    </w:p>
-    <w:p>
-      <w:pPr>
-        <w:rPr>
-          <w:lang w:val="de-CH"/>
-        </w:rPr>
-      </w:pPr>
-    </w:p>
-    <w:p>
-      <w:pPr>
-        <w:rPr>
-          <w:lang w:val="de-CH"/>
-        </w:rPr>
-      </w:pPr>
+      <w:proofErr w:type="gramStart"/>
+      <w:r>
+        <w:rPr>
+          <w:lang w:val="de-CH"/>
+        </w:rPr>
+        <w:t>da</w:t>
+      </w:r>
+      <w:r>
+        <w:rPr>
+          <w:lang w:val="de-CH"/>
+        </w:rPr>
+        <w:t>s</w:t>
+      </w:r>
+      <w:proofErr w:type="gramEnd"/>
+      <w:r>
+        <w:rPr>
+          <w:lang w:val="de-CH"/>
+        </w:rPr>
+        <w:t xml:space="preserve"> es ja nur </w:t>
+      </w:r>
+      <w:r>
+        <w:rPr>
+          <w:lang w:val="de-CH"/>
+        </w:rPr>
+        <w:t>noch zwei Tage sind, bis ich diese Arbeit abgeschlossen habe.</w:t>
+      </w:r>
     </w:p>
     <w:p>
       <w:pPr>
@@ -12775,6 +12817,32 @@
         </w:rPr>
         <w:t>heute meine Dokumentation fertiggestellt</w:t>
       </w:r>
+      <w:r>
+        <w:rPr>
+          <w:lang w:val="de-CH"/>
+        </w:rPr>
+        <w:t>.</w:t>
+      </w:r>
+      <w:r>
+        <w:rPr>
+          <w:lang w:val="de-CH"/>
+        </w:rPr>
+        <w:t xml:space="preserve"> Ich hatte Probleme in </w:t>
+      </w:r>
+      <w:proofErr w:type="spellStart"/>
+      <w:r>
+        <w:rPr>
+          <w:lang w:val="de-CH"/>
+        </w:rPr>
+        <w:t>LaTeX</w:t>
+      </w:r>
+      <w:proofErr w:type="spellEnd"/>
+      <w:r>
+        <w:rPr>
+          <w:lang w:val="de-CH"/>
+        </w:rPr>
+        <w:t xml:space="preserve"> mit dem Glossar, wodurch ich alle Einträge manuell schreiben und in eine Tabelle einfügen musste. Dieser Vorgang hat deutlich mehr Zeit und Nerven gekostet als erwartet.</w:t>
+      </w:r>
     </w:p>
     <w:p>
       <w:pPr>
@@ -12792,8 +12860,9 @@
           <w:u w:val="single"/>
           <w:lang w:val="de-CH"/>
         </w:rPr>
-        <w:t>Korrektur von Lisa Marie Hüglin</w:t>
-      </w:r>
+        <w:t xml:space="preserve">Korrektur von Lisa Marie </w:t>
+      </w:r>
+      <w:proofErr w:type="spellStart"/>
       <w:r>
         <w:rPr>
           <w:b/>
@@ -12801,9 +12870,9 @@
           <w:u w:val="single"/>
           <w:lang w:val="de-CH"/>
         </w:rPr>
-        <w:t xml:space="preserve"> und </w:t>
-      </w:r>
-      <w:proofErr w:type="spellStart"/>
+        <w:t>Hüglin</w:t>
+      </w:r>
+      <w:proofErr w:type="spellEnd"/>
       <w:r>
         <w:rPr>
           <w:b/>
@@ -12811,9 +12880,9 @@
           <w:u w:val="single"/>
           <w:lang w:val="de-CH"/>
         </w:rPr>
-        <w:t>Rober</w:t>
-      </w:r>
-      <w:proofErr w:type="spellEnd"/>
+        <w:t xml:space="preserve"> und </w:t>
+      </w:r>
+      <w:proofErr w:type="spellStart"/>
       <w:r>
         <w:rPr>
           <w:b/>
@@ -12821,235 +12890,19 @@
           <w:u w:val="single"/>
           <w:lang w:val="de-CH"/>
         </w:rPr>
-        <w:t xml:space="preserve"> Kölblin</w:t>
-      </w:r>
-    </w:p>
-    <w:p>
-      <w:pPr>
-        <w:rPr>
-          <w:lang w:val="de-CH"/>
-        </w:rPr>
-      </w:pPr>
-      <w:r>
-        <w:rPr>
-          <w:lang w:val="de-CH"/>
-        </w:rPr>
-        <w:t xml:space="preserve">Alle </w:t>
-      </w:r>
-      <w:r>
-        <w:rPr>
-          <w:lang w:val="de-CH"/>
-        </w:rPr>
-        <w:t>Kapitel</w:t>
-      </w:r>
-      <w:r>
-        <w:rPr>
-          <w:lang w:val="de-CH"/>
-        </w:rPr>
-        <w:t>,</w:t>
-      </w:r>
-      <w:r>
-        <w:rPr>
-          <w:lang w:val="de-CH"/>
-        </w:rPr>
-        <w:t xml:space="preserve"> </w:t>
-      </w:r>
-      <w:r>
-        <w:rPr>
-          <w:lang w:val="de-CH"/>
-        </w:rPr>
-        <w:t xml:space="preserve">ausser </w:t>
-      </w:r>
-      <w:r>
-        <w:rPr>
-          <w:lang w:val="de-CH"/>
-        </w:rPr>
-        <w:t>«Analyse»</w:t>
-      </w:r>
-      <w:r>
-        <w:rPr>
-          <w:lang w:val="de-CH"/>
-        </w:rPr>
-        <w:t>,</w:t>
-      </w:r>
-      <w:r>
-        <w:rPr>
-          <w:lang w:val="de-CH"/>
-        </w:rPr>
-        <w:t xml:space="preserve"> wurde</w:t>
-      </w:r>
-      <w:r>
-        <w:rPr>
-          <w:lang w:val="de-CH"/>
-        </w:rPr>
-        <w:t>n</w:t>
-      </w:r>
-      <w:r>
-        <w:rPr>
-          <w:lang w:val="de-CH"/>
-        </w:rPr>
-        <w:t xml:space="preserve"> von Lisa</w:t>
-      </w:r>
-      <w:r>
-        <w:rPr>
-          <w:lang w:val="de-CH"/>
-        </w:rPr>
-        <w:t xml:space="preserve">, </w:t>
-      </w:r>
-      <w:r>
-        <w:rPr>
-          <w:lang w:val="de-CH"/>
-        </w:rPr>
-        <w:t xml:space="preserve">Robert </w:t>
-      </w:r>
-      <w:r>
-        <w:rPr>
-          <w:lang w:val="de-CH"/>
-        </w:rPr>
-        <w:t xml:space="preserve">und Simon </w:t>
-      </w:r>
-      <w:r>
-        <w:rPr>
-          <w:lang w:val="de-CH"/>
-        </w:rPr>
-        <w:t>durchgelesen und korrigiert. Die Korrektur habe ich in meine Dokumentation übernommen.</w:t>
-      </w:r>
-    </w:p>
-    <w:p>
-      <w:pPr>
-        <w:rPr>
-          <w:lang w:val="de-CH"/>
-        </w:rPr>
-      </w:pPr>
-    </w:p>
-    <w:p>
-      <w:pPr>
-        <w:rPr>
-          <w:lang w:val="de-CH"/>
-        </w:rPr>
-      </w:pPr>
-    </w:p>
-    <w:p>
-      <w:pPr>
-        <w:rPr>
-          <w:lang w:val="de-CH"/>
-        </w:rPr>
-      </w:pPr>
-    </w:p>
-    <w:p>
-      <w:pPr>
-        <w:rPr>
-          <w:lang w:val="de-CH"/>
-        </w:rPr>
-      </w:pPr>
-    </w:p>
-    <w:p>
-      <w:pPr>
-        <w:rPr>
-          <w:lang w:val="de-CH"/>
-        </w:rPr>
-      </w:pPr>
-    </w:p>
-    <w:p>
-      <w:pPr>
-        <w:rPr>
-          <w:lang w:val="de-CH"/>
-        </w:rPr>
-      </w:pPr>
-    </w:p>
-    <w:p>
-      <w:pPr>
-        <w:rPr>
-          <w:lang w:val="de-CH"/>
-        </w:rPr>
-      </w:pPr>
-    </w:p>
-    <w:p>
-      <w:pPr>
-        <w:rPr>
-          <w:lang w:val="de-CH"/>
-        </w:rPr>
-      </w:pPr>
-    </w:p>
-    <w:p>
-      <w:pPr>
-        <w:rPr>
-          <w:lang w:val="de-CH"/>
-        </w:rPr>
-      </w:pPr>
-    </w:p>
-    <w:p>
-      <w:pPr>
-        <w:rPr>
-          <w:lang w:val="de-CH"/>
-        </w:rPr>
-      </w:pPr>
-    </w:p>
-    <w:p>
-      <w:pPr>
-        <w:rPr>
-          <w:lang w:val="de-CH"/>
-        </w:rPr>
-      </w:pPr>
-    </w:p>
-    <w:p>
-      <w:pPr>
-        <w:rPr>
-          <w:lang w:val="de-CH"/>
-        </w:rPr>
-      </w:pPr>
-    </w:p>
-    <w:p>
-      <w:pPr>
-        <w:rPr>
-          <w:lang w:val="de-CH"/>
-        </w:rPr>
-      </w:pPr>
-    </w:p>
-    <w:p>
-      <w:pPr>
-        <w:rPr>
-          <w:lang w:val="de-CH"/>
-        </w:rPr>
-      </w:pPr>
-    </w:p>
-    <w:p>
-      <w:pPr>
-        <w:rPr>
-          <w:lang w:val="de-CH"/>
-        </w:rPr>
-      </w:pPr>
-    </w:p>
-    <w:p>
-      <w:pPr>
-        <w:rPr>
-          <w:lang w:val="de-CH"/>
-        </w:rPr>
-      </w:pPr>
-    </w:p>
-    <w:p>
-      <w:pPr>
-        <w:rPr>
-          <w:lang w:val="de-CH"/>
-        </w:rPr>
-      </w:pPr>
-    </w:p>
-    <w:p>
-      <w:pPr>
-        <w:rPr>
-          <w:lang w:val="de-CH"/>
-        </w:rPr>
-      </w:pPr>
-    </w:p>
-    <w:p>
-      <w:pPr>
+        <w:t>Rober</w:t>
+      </w:r>
+      <w:proofErr w:type="spellEnd"/>
+      <w:r>
         <w:rPr>
           <w:b/>
           <w:bCs/>
           <w:u w:val="single"/>
           <w:lang w:val="de-CH"/>
         </w:rPr>
-      </w:pPr>
+        <w:t xml:space="preserve"> </w:t>
+      </w:r>
+      <w:proofErr w:type="spellStart"/>
       <w:r>
         <w:rPr>
           <w:b/>
@@ -13057,6 +12910,233 @@
           <w:u w:val="single"/>
           <w:lang w:val="de-CH"/>
         </w:rPr>
+        <w:t>Kölblin</w:t>
+      </w:r>
+      <w:proofErr w:type="spellEnd"/>
+      <w:r>
+        <w:rPr>
+          <w:b/>
+          <w:bCs/>
+          <w:u w:val="single"/>
+          <w:lang w:val="de-CH"/>
+        </w:rPr>
+        <w:t xml:space="preserve"> und Simon </w:t>
+      </w:r>
+      <w:proofErr w:type="spellStart"/>
+      <w:r>
+        <w:rPr>
+          <w:b/>
+          <w:bCs/>
+          <w:u w:val="single"/>
+          <w:lang w:val="de-CH"/>
+        </w:rPr>
+        <w:t>Jäggi</w:t>
+      </w:r>
+      <w:proofErr w:type="spellEnd"/>
+    </w:p>
+    <w:p>
+      <w:pPr>
+        <w:rPr>
+          <w:lang w:val="de-CH"/>
+        </w:rPr>
+      </w:pPr>
+      <w:r>
+        <w:rPr>
+          <w:lang w:val="de-CH"/>
+        </w:rPr>
+        <w:t xml:space="preserve">Alle </w:t>
+      </w:r>
+      <w:r>
+        <w:rPr>
+          <w:lang w:val="de-CH"/>
+        </w:rPr>
+        <w:t>Kapitel</w:t>
+      </w:r>
+      <w:r>
+        <w:rPr>
+          <w:lang w:val="de-CH"/>
+        </w:rPr>
+        <w:t>,</w:t>
+      </w:r>
+      <w:r>
+        <w:rPr>
+          <w:lang w:val="de-CH"/>
+        </w:rPr>
+        <w:t xml:space="preserve"> </w:t>
+      </w:r>
+      <w:r>
+        <w:rPr>
+          <w:lang w:val="de-CH"/>
+        </w:rPr>
+        <w:t xml:space="preserve">ausser </w:t>
+      </w:r>
+      <w:r>
+        <w:rPr>
+          <w:lang w:val="de-CH"/>
+        </w:rPr>
+        <w:t>«Analyse»</w:t>
+      </w:r>
+      <w:r>
+        <w:rPr>
+          <w:lang w:val="de-CH"/>
+        </w:rPr>
+        <w:t>,</w:t>
+      </w:r>
+      <w:r>
+        <w:rPr>
+          <w:lang w:val="de-CH"/>
+        </w:rPr>
+        <w:t xml:space="preserve"> wurde</w:t>
+      </w:r>
+      <w:r>
+        <w:rPr>
+          <w:lang w:val="de-CH"/>
+        </w:rPr>
+        <w:t>n</w:t>
+      </w:r>
+      <w:r>
+        <w:rPr>
+          <w:lang w:val="de-CH"/>
+        </w:rPr>
+        <w:t xml:space="preserve"> von Lisa</w:t>
+      </w:r>
+      <w:r>
+        <w:rPr>
+          <w:lang w:val="de-CH"/>
+        </w:rPr>
+        <w:t xml:space="preserve">, </w:t>
+      </w:r>
+      <w:r>
+        <w:rPr>
+          <w:lang w:val="de-CH"/>
+        </w:rPr>
+        <w:t xml:space="preserve">Robert </w:t>
+      </w:r>
+      <w:r>
+        <w:rPr>
+          <w:lang w:val="de-CH"/>
+        </w:rPr>
+        <w:t xml:space="preserve">und Simon </w:t>
+      </w:r>
+      <w:r>
+        <w:rPr>
+          <w:lang w:val="de-CH"/>
+        </w:rPr>
+        <w:t>durchgelesen und korrigiert. Die Korrektur habe ich in meine Dokumentation übernommen.</w:t>
+      </w:r>
+      <w:r>
+        <w:rPr>
+          <w:lang w:val="de-CH"/>
+        </w:rPr>
+        <w:t xml:space="preserve"> Ich hatte dabei extreme Probleme. </w:t>
+      </w:r>
+      <w:proofErr w:type="spellStart"/>
+      <w:r>
+        <w:rPr>
+          <w:lang w:val="de-CH"/>
+        </w:rPr>
+        <w:t>LaTeX</w:t>
+      </w:r>
+      <w:proofErr w:type="spellEnd"/>
+      <w:r>
+        <w:rPr>
+          <w:lang w:val="de-CH"/>
+        </w:rPr>
+        <w:t xml:space="preserve"> ist meiner Meinung nach angenehm zu schrieben, aber wirklich mühsam zu korrigieren. Dies</w:t>
+      </w:r>
+      <w:r>
+        <w:rPr>
+          <w:lang w:val="de-CH"/>
+        </w:rPr>
+        <w:t xml:space="preserve"> führte schlussendlich dazu, dass ich mein Dokument nicht ganz fertig korrigieren konnte. Dies nervt mich persönlich sehr, allerdings kann ich daran nun nicht mehr ändern.</w:t>
+      </w:r>
+    </w:p>
+    <w:p>
+      <w:pPr>
+        <w:rPr>
+          <w:lang w:val="de-CH"/>
+        </w:rPr>
+      </w:pPr>
+    </w:p>
+    <w:p>
+      <w:pPr>
+        <w:rPr>
+          <w:lang w:val="de-CH"/>
+        </w:rPr>
+      </w:pPr>
+    </w:p>
+    <w:p>
+      <w:pPr>
+        <w:rPr>
+          <w:lang w:val="de-CH"/>
+        </w:rPr>
+      </w:pPr>
+    </w:p>
+    <w:p>
+      <w:pPr>
+        <w:rPr>
+          <w:lang w:val="de-CH"/>
+        </w:rPr>
+      </w:pPr>
+    </w:p>
+    <w:p>
+      <w:pPr>
+        <w:rPr>
+          <w:lang w:val="de-CH"/>
+        </w:rPr>
+      </w:pPr>
+    </w:p>
+    <w:p>
+      <w:pPr>
+        <w:rPr>
+          <w:lang w:val="de-CH"/>
+        </w:rPr>
+      </w:pPr>
+    </w:p>
+    <w:p>
+      <w:pPr>
+        <w:rPr>
+          <w:lang w:val="de-CH"/>
+        </w:rPr>
+      </w:pPr>
+    </w:p>
+    <w:p>
+      <w:pPr>
+        <w:rPr>
+          <w:lang w:val="de-CH"/>
+        </w:rPr>
+      </w:pPr>
+    </w:p>
+    <w:p>
+      <w:pPr>
+        <w:rPr>
+          <w:lang w:val="de-CH"/>
+        </w:rPr>
+      </w:pPr>
+    </w:p>
+    <w:p>
+      <w:pPr>
+        <w:rPr>
+          <w:lang w:val="de-CH"/>
+        </w:rPr>
+      </w:pPr>
+    </w:p>
+    <w:p>
+      <w:pPr>
+        <w:rPr>
+          <w:b/>
+          <w:bCs/>
+          <w:u w:val="single"/>
+          <w:lang w:val="de-CH"/>
+        </w:rPr>
+      </w:pPr>
+      <w:r>
+        <w:rPr>
+          <w:b/>
+          <w:bCs/>
+          <w:u w:val="single"/>
+          <w:lang w:val="de-CH"/>
+        </w:rPr>
         <w:t>Reflexion</w:t>
       </w:r>
     </w:p>
@@ -13068,17 +13148,82 @@
       </w:pPr>
       <w:r>
         <w:rPr>
+          <w:lang w:val="de-CH"/>
+        </w:rPr>
+        <w:t xml:space="preserve">Der heutige Tag war wahrscheinlich einer der Stressigsten, die ich bisher erleben durfte. Auch wenn ich bisher effektiv gearbeitet habe und meiner Meinung nach auch zügig vorwärtsgekommen, konnte ich dem «Big </w:t>
+      </w:r>
+      <w:proofErr w:type="spellStart"/>
+      <w:r>
+        <w:rPr>
+          <w:lang w:val="de-CH"/>
+        </w:rPr>
+        <w:t>Crunch</w:t>
+      </w:r>
+      <w:proofErr w:type="spellEnd"/>
+      <w:r>
+        <w:rPr>
+          <w:lang w:val="de-CH"/>
+        </w:rPr>
+        <w:t>» nicht entgehen.</w:t>
+      </w:r>
+    </w:p>
+    <w:p>
+      <w:pPr>
+        <w:rPr>
+          <w:lang w:val="de-CH"/>
+        </w:rPr>
+      </w:pPr>
+      <w:r>
+        <w:rPr>
+          <w:lang w:val="de-CH"/>
+        </w:rPr>
+        <w:t>Ich finde es extrem schade, dass es mir nicht reichte alle Korrekturen zu übernehmen. Primär nicht einmal weil das verschwendete Potenzial meiner Arbeit war, sondern mehrheitlich, weil sich diese Personen Zeit für meine Arbeit und mich genommen haben.</w:t>
+      </w:r>
+    </w:p>
+    <w:p>
+      <w:pPr>
+        <w:rPr>
+          <w:lang w:val="de-CH"/>
+        </w:rPr>
+      </w:pPr>
+      <w:r>
+        <w:rPr>
+          <w:lang w:val="de-CH"/>
+        </w:rPr>
+        <w:t>Dennoch bin ich mit meiner Dokumentation, Website und erbrachten Leistung zufrieden. Diese zehn Arbeitstage waren sehr anstrengend und ich bin froh</w:t>
+      </w:r>
+      <w:r>
+        <w:rPr>
+          <w:lang w:val="de-CH"/>
+        </w:rPr>
+        <w:t>, dass ich nach der Präsentation und dem Fachgespräch wieder normal arbeiten kann.</w:t>
+      </w:r>
+      <w:r>
+        <w:rPr>
+          <w:lang w:val="de-CH"/>
+        </w:rPr>
+        <w:t xml:space="preserve"> </w:t>
+      </w:r>
+    </w:p>
+    <w:p>
+      <w:pPr>
+        <w:rPr>
+          <w:lang w:val="de-CH"/>
+        </w:rPr>
+      </w:pPr>
+      <w:r>
+        <w:rPr>
           <w:noProof/>
           <w:lang w:val="de-CH"/>
         </w:rPr>
         <w:drawing>
-          <wp:anchor distT="0" distB="0" distL="114300" distR="114300" simplePos="0" relativeHeight="251692032" behindDoc="1" locked="0" layoutInCell="1" allowOverlap="1" wp14:anchorId="3969B475" wp14:editId="0870DEAD">
+          <wp:anchor distT="0" distB="0" distL="114300" distR="114300" simplePos="0" relativeHeight="251692032" behindDoc="1" locked="0" layoutInCell="1" allowOverlap="1" wp14:anchorId="3969B475" wp14:editId="45F50274">
             <wp:simplePos x="0" y="0"/>
             <wp:positionH relativeFrom="column">
-              <wp:posOffset>4594633</wp:posOffset>
+              <wp:posOffset>4553619</wp:posOffset>
             </wp:positionH>
             <wp:positionV relativeFrom="paragraph">
-              <wp:posOffset>266128</wp:posOffset>
+              <wp:posOffset>52304</wp:posOffset>
             </wp:positionV>
             <wp:extent cx="1714500" cy="771525"/>
             <wp:effectExtent l="0" t="0" r="0" b="9525"/>
@@ -13120,28 +13265,6 @@
             </a:graphic>
           </wp:anchor>
         </w:drawing>
-      </w:r>
-      <w:r>
-        <w:rPr>
-          <w:lang w:val="de-CH"/>
-        </w:rPr>
-        <w:t xml:space="preserve">Heute war ein spannender Tag. Ich konnte interessante Dinge implementieren und wieder etwas mehr Gestallten im Frontend. Ich bin zuversichtlich, dass die restlichen Tage stressig werden, allerdings weiss ich, </w:t>
-      </w:r>
-      <w:proofErr w:type="spellStart"/>
-      <w:proofErr w:type="gramStart"/>
-      <w:r>
-        <w:rPr>
-          <w:lang w:val="de-CH"/>
-        </w:rPr>
-        <w:t>das</w:t>
-      </w:r>
-      <w:proofErr w:type="spellEnd"/>
-      <w:proofErr w:type="gramEnd"/>
-      <w:r>
-        <w:rPr>
-          <w:lang w:val="de-CH"/>
-        </w:rPr>
-        <w:t xml:space="preserve"> es gut kommen wird.</w:t>
       </w:r>
     </w:p>
     <w:p>

</xml_diff>